<commit_message>
creacion de documento modificaciones y modificacion del modelo del dominio
</commit_message>
<xml_diff>
--- a/MODIFICACIONES.docx
+++ b/MODIFICACIONES.docx
@@ -1,6 +1,6 @@
 
 <file path=word/document.xml><?xml version="1.0" encoding="utf-8"?>
-<w:document xmlns:wpc="http://schemas.microsoft.com/office/word/2010/wordprocessingCanvas" xmlns:cx="http://schemas.microsoft.com/office/drawing/2014/chartex" xmlns:cx1="http://schemas.microsoft.com/office/drawing/2015/9/8/chartex" xmlns:cx2="http://schemas.microsoft.com/office/drawing/2015/10/21/chartex" xmlns:cx3="http://schemas.microsoft.com/office/drawing/2016/5/9/chartex" xmlns:cx4="http://schemas.microsoft.com/office/drawing/2016/5/10/chartex" xmlns:cx5="http://schemas.microsoft.com/office/drawing/2016/5/11/chartex" xmlns:cx6="http://schemas.microsoft.com/office/drawing/2016/5/12/chartex" xmlns:cx7="http://schemas.microsoft.com/office/drawing/2016/5/13/chartex" xmlns:cx8="http://schemas.microsoft.com/office/drawing/2016/5/14/chartex" xmlns:mc="http://schemas.openxmlformats.org/markup-compatibility/2006" xmlns:aink="http://schemas.microsoft.com/office/drawing/2016/ink" xmlns:am3d="http://schemas.microsoft.com/office/drawing/2017/model3d" xmlns:o="urn:schemas-microsoft-com:office:office" xmlns:r="http://schemas.openxmlformats.org/officeDocument/2006/relationships" xmlns:m="http://schemas.openxmlformats.org/officeDocument/2006/math" xmlns:v="urn:schemas-microsoft-com:vml" xmlns:wp14="http://schemas.microsoft.com/office/word/2010/wordprocessingDrawing" xmlns:wp="http://schemas.openxmlformats.org/drawingml/2006/wordprocessingDrawing" xmlns:w10="urn:schemas-microsoft-com:office:word" xmlns:w="http://schemas.openxmlformats.org/wordprocessingml/2006/main" xmlns:w14="http://schemas.microsoft.com/office/word/2010/wordml" xmlns:w15="http://schemas.microsoft.com/office/word/2012/wordml" xmlns:w16cid="http://schemas.microsoft.com/office/word/2016/wordml/cid" xmlns:w16se="http://schemas.microsoft.com/office/word/2015/wordml/symex" xmlns:wpg="http://schemas.microsoft.com/office/word/2010/wordprocessingGroup" xmlns:wpi="http://schemas.microsoft.com/office/word/2010/wordprocessingInk" xmlns:wne="http://schemas.microsoft.com/office/word/2006/wordml" xmlns:wps="http://schemas.microsoft.com/office/word/2010/wordprocessingShape" mc:Ignorable="w14 w15 w16se w16cid wp14">
+<w:document xmlns:wpc="http://schemas.microsoft.com/office/word/2010/wordprocessingCanvas" xmlns:mc="http://schemas.openxmlformats.org/markup-compatibility/2006" xmlns:o="urn:schemas-microsoft-com:office:office" xmlns:r="http://schemas.openxmlformats.org/officeDocument/2006/relationships" xmlns:m="http://schemas.openxmlformats.org/officeDocument/2006/math" xmlns:v="urn:schemas-microsoft-com:vml" xmlns:wp14="http://schemas.microsoft.com/office/word/2010/wordprocessingDrawing" xmlns:wp="http://schemas.openxmlformats.org/drawingml/2006/wordprocessingDrawing" xmlns:w10="urn:schemas-microsoft-com:office:word" xmlns:w="http://schemas.openxmlformats.org/wordprocessingml/2006/main" xmlns:w14="http://schemas.microsoft.com/office/word/2010/wordml" xmlns:w15="http://schemas.microsoft.com/office/word/2012/wordml" xmlns:wpg="http://schemas.microsoft.com/office/word/2010/wordprocessingGroup" xmlns:wpi="http://schemas.microsoft.com/office/word/2010/wordprocessingInk" xmlns:wne="http://schemas.microsoft.com/office/word/2006/wordml" xmlns:wps="http://schemas.microsoft.com/office/word/2010/wordprocessingShape" mc:Ignorable="w14 w15 wp14">
   <w:body>
     <w:p>
       <w:pPr>
@@ -3962,9 +3962,11 @@
           </w:tcPr>
           <w:p>
             <w:pPr>
+              <w:ind w:left="708" w:hanging="708"/>
               <w:rPr>
                 <w:sz w:val="28"/>
                 <w:szCs w:val="28"/>
+                <w:u w:val="single"/>
               </w:rPr>
             </w:pPr>
             <w:r>
@@ -3972,7 +3974,7 @@
                 <w:sz w:val="28"/>
                 <w:szCs w:val="28"/>
               </w:rPr>
-              <w:t>Registro</w:t>
+              <w:t>Tienda</w:t>
             </w:r>
           </w:p>
         </w:tc>
@@ -4024,6 +4026,7 @@
           <w:noProof/>
           <w:sz w:val="28"/>
           <w:szCs w:val="28"/>
+          <w:lang w:eastAsia="es-MX"/>
         </w:rPr>
         <mc:AlternateContent>
           <mc:Choice Requires="wps">
@@ -4081,7 +4084,7 @@
               </wp:anchor>
             </w:drawing>
           </mc:Choice>
-          <mc:Fallback>
+          <mc:Fallback xmlns:w16se="http://schemas.microsoft.com/office/word/2015/wordml/symex" xmlns:w16cid="http://schemas.microsoft.com/office/word/2016/wordml/cid" xmlns:am3d="http://schemas.microsoft.com/office/drawing/2017/model3d" xmlns:aink="http://schemas.microsoft.com/office/drawing/2016/ink" xmlns:cx8="http://schemas.microsoft.com/office/drawing/2016/5/14/chartex" xmlns:cx7="http://schemas.microsoft.com/office/drawing/2016/5/13/chartex" xmlns:cx6="http://schemas.microsoft.com/office/drawing/2016/5/12/chartex" xmlns:cx5="http://schemas.microsoft.com/office/drawing/2016/5/11/chartex" xmlns:cx4="http://schemas.microsoft.com/office/drawing/2016/5/10/chartex" xmlns:cx3="http://schemas.microsoft.com/office/drawing/2016/5/9/chartex" xmlns:cx2="http://schemas.microsoft.com/office/drawing/2015/10/21/chartex" xmlns:cx1="http://schemas.microsoft.com/office/drawing/2015/9/8/chartex" xmlns:cx="http://schemas.microsoft.com/office/drawing/2014/chartex">
             <w:pict>
               <v:line w14:anchorId="562F767F" id="Conector recto 44" o:spid="_x0000_s1026" style="position:absolute;flip:y;z-index:251660288;visibility:visible;mso-wrap-style:square;mso-width-percent:0;mso-height-percent:0;mso-wrap-distance-left:9pt;mso-wrap-distance-top:0;mso-wrap-distance-right:9pt;mso-wrap-distance-bottom:0;mso-position-horizontal:absolute;mso-position-horizontal-relative:text;mso-position-vertical:absolute;mso-position-vertical-relative:text;mso-width-percent:0;mso-height-percent:0;mso-width-relative:margin;mso-height-relative:margin" from="122.9pt,18.85pt" to="314.15pt,18.85pt" o:gfxdata="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" strokecolor="#4472c4 [3204]" strokeweight=".5pt">
                 <v:stroke joinstyle="miter"/>
@@ -4095,30 +4098,23 @@
           <w:sz w:val="28"/>
           <w:szCs w:val="28"/>
         </w:rPr>
-        <w:t xml:space="preserve">                                                 0..1      </w:t>
-      </w:r>
+        <w:t xml:space="preserve">                                                 </w:t>
+      </w:r>
+      <w:proofErr w:type="gramStart"/>
       <w:r>
         <w:rPr>
           <w:sz w:val="28"/>
           <w:szCs w:val="28"/>
         </w:rPr>
-        <w:t>Registrar-venta-</w:t>
-      </w:r>
-      <w:proofErr w:type="gramStart"/>
+        <w:t>0..1</w:t>
+      </w:r>
+      <w:proofErr w:type="gramEnd"/>
       <w:r>
         <w:rPr>
           <w:sz w:val="28"/>
           <w:szCs w:val="28"/>
         </w:rPr>
-        <w:t>de  1</w:t>
-      </w:r>
-      <w:proofErr w:type="gramEnd"/>
-      <w:r>
-        <w:rPr>
-          <w:sz w:val="28"/>
-          <w:szCs w:val="28"/>
-        </w:rPr>
-        <w:t xml:space="preserve">…*                                                </w:t>
+        <w:t xml:space="preserve">      Registrar-venta-de  1…*                                                </w:t>
       </w:r>
     </w:p>
     <w:p>
@@ -4134,6 +4130,7 @@
           <w:noProof/>
           <w:sz w:val="28"/>
           <w:szCs w:val="28"/>
+          <w:lang w:eastAsia="es-MX"/>
         </w:rPr>
         <mc:AlternateContent>
           <mc:Choice Requires="wps">
@@ -4191,7 +4188,7 @@
               </wp:anchor>
             </w:drawing>
           </mc:Choice>
-          <mc:Fallback>
+          <mc:Fallback xmlns:w16se="http://schemas.microsoft.com/office/word/2015/wordml/symex" xmlns:w16cid="http://schemas.microsoft.com/office/word/2016/wordml/cid" xmlns:am3d="http://schemas.microsoft.com/office/drawing/2017/model3d" xmlns:aink="http://schemas.microsoft.com/office/drawing/2016/ink" xmlns:cx8="http://schemas.microsoft.com/office/drawing/2016/5/14/chartex" xmlns:cx7="http://schemas.microsoft.com/office/drawing/2016/5/13/chartex" xmlns:cx6="http://schemas.microsoft.com/office/drawing/2016/5/12/chartex" xmlns:cx5="http://schemas.microsoft.com/office/drawing/2016/5/11/chartex" xmlns:cx4="http://schemas.microsoft.com/office/drawing/2016/5/10/chartex" xmlns:cx3="http://schemas.microsoft.com/office/drawing/2016/5/9/chartex" xmlns:cx2="http://schemas.microsoft.com/office/drawing/2015/10/21/chartex" xmlns:cx1="http://schemas.microsoft.com/office/drawing/2015/9/8/chartex" xmlns:cx="http://schemas.microsoft.com/office/drawing/2014/chartex">
             <w:pict>
               <v:line w14:anchorId="0677124F" id="Conector recto 45" o:spid="_x0000_s1026" style="position:absolute;z-index:251662336;visibility:visible;mso-wrap-style:square;mso-width-percent:0;mso-height-percent:0;mso-wrap-distance-left:9pt;mso-wrap-distance-top:0;mso-wrap-distance-right:9pt;mso-wrap-distance-bottom:0;mso-position-horizontal:absolute;mso-position-horizontal-relative:text;mso-position-vertical:absolute;mso-position-vertical-relative:text;mso-width-percent:0;mso-height-percent:0;mso-width-relative:margin;mso-height-relative:margin" from="357.3pt,16.6pt" to="358.45pt,86.85pt" o:gfxdata="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" strokecolor="#4472c4 [3204]" strokeweight=".5pt">
                 <v:stroke joinstyle="miter"/>
@@ -4205,6 +4202,7 @@
           <w:noProof/>
           <w:sz w:val="28"/>
           <w:szCs w:val="28"/>
+          <w:lang w:eastAsia="es-MX"/>
         </w:rPr>
         <mc:AlternateContent>
           <mc:Choice Requires="wps">
@@ -4262,7 +4260,7 @@
               </wp:anchor>
             </w:drawing>
           </mc:Choice>
-          <mc:Fallback>
+          <mc:Fallback xmlns:w16se="http://schemas.microsoft.com/office/word/2015/wordml/symex" xmlns:w16cid="http://schemas.microsoft.com/office/word/2016/wordml/cid" xmlns:am3d="http://schemas.microsoft.com/office/drawing/2017/model3d" xmlns:aink="http://schemas.microsoft.com/office/drawing/2016/ink" xmlns:cx8="http://schemas.microsoft.com/office/drawing/2016/5/14/chartex" xmlns:cx7="http://schemas.microsoft.com/office/drawing/2016/5/13/chartex" xmlns:cx6="http://schemas.microsoft.com/office/drawing/2016/5/12/chartex" xmlns:cx5="http://schemas.microsoft.com/office/drawing/2016/5/11/chartex" xmlns:cx4="http://schemas.microsoft.com/office/drawing/2016/5/10/chartex" xmlns:cx3="http://schemas.microsoft.com/office/drawing/2016/5/9/chartex" xmlns:cx2="http://schemas.microsoft.com/office/drawing/2015/10/21/chartex" xmlns:cx1="http://schemas.microsoft.com/office/drawing/2015/9/8/chartex" xmlns:cx="http://schemas.microsoft.com/office/drawing/2014/chartex">
             <w:pict>
               <v:line w14:anchorId="39AC2AF2" id="Conector recto 56" o:spid="_x0000_s1026" style="position:absolute;z-index:251661312;visibility:visible;mso-wrap-style:square;mso-width-percent:0;mso-height-percent:0;mso-wrap-distance-left:9pt;mso-wrap-distance-top:0;mso-wrap-distance-right:9pt;mso-wrap-distance-bottom:0;mso-position-horizontal:absolute;mso-position-horizontal-relative:text;mso-position-vertical:absolute;mso-position-vertical-relative:text;mso-width-percent:0;mso-height-percent:0;mso-width-relative:margin;mso-height-relative:margin" from="114.25pt,5.05pt" to="114.85pt,70.7pt" o:gfxdata="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" strokecolor="#4472c4 [3204]" strokeweight=".5pt">
                 <v:stroke joinstyle="miter"/>
@@ -4285,29 +4283,15 @@
           <w:sz w:val="28"/>
           <w:szCs w:val="28"/>
         </w:rPr>
-        <w:t xml:space="preserve">        </w:t>
+        <w:t xml:space="preserve">                                    </w:t>
       </w:r>
       <w:r>
         <w:rPr>
           <w:sz w:val="28"/>
           <w:szCs w:val="28"/>
         </w:rPr>
-        <w:t xml:space="preserve">                            </w:t>
-      </w:r>
-      <w:r>
-        <w:rPr>
-          <w:sz w:val="28"/>
-          <w:szCs w:val="28"/>
-        </w:rPr>
-        <w:tab/>
-        <w:t xml:space="preserve">      </w:t>
-      </w:r>
-      <w:r>
-        <w:rPr>
-          <w:sz w:val="28"/>
-          <w:szCs w:val="28"/>
-        </w:rPr>
-        <w:t>*</w:t>
+        <w:tab/>
+        <w:t xml:space="preserve">      *</w:t>
       </w:r>
     </w:p>
     <w:p>
@@ -4329,6 +4313,7 @@
           <w:noProof/>
           <w:sz w:val="28"/>
           <w:szCs w:val="28"/>
+          <w:lang w:eastAsia="es-MX"/>
         </w:rPr>
         <mc:AlternateContent>
           <mc:Choice Requires="wpi">
@@ -4362,7 +4347,7 @@
               </wp:anchor>
             </w:drawing>
           </mc:Choice>
-          <mc:Fallback>
+          <mc:Fallback xmlns:w16se="http://schemas.microsoft.com/office/word/2015/wordml/symex" xmlns:w16cid="http://schemas.microsoft.com/office/word/2016/wordml/cid" xmlns:am3d="http://schemas.microsoft.com/office/drawing/2017/model3d" xmlns:aink="http://schemas.microsoft.com/office/drawing/2016/ink" xmlns:cx8="http://schemas.microsoft.com/office/drawing/2016/5/14/chartex" xmlns:cx7="http://schemas.microsoft.com/office/drawing/2016/5/13/chartex" xmlns:cx6="http://schemas.microsoft.com/office/drawing/2016/5/12/chartex" xmlns:cx5="http://schemas.microsoft.com/office/drawing/2016/5/11/chartex" xmlns:cx4="http://schemas.microsoft.com/office/drawing/2016/5/10/chartex" xmlns:cx3="http://schemas.microsoft.com/office/drawing/2016/5/9/chartex" xmlns:cx2="http://schemas.microsoft.com/office/drawing/2015/10/21/chartex" xmlns:cx1="http://schemas.microsoft.com/office/drawing/2015/9/8/chartex" xmlns:cx="http://schemas.microsoft.com/office/drawing/2014/chartex">
             <w:pict>
               <v:shapetype w14:anchorId="7F445EED" id="_x0000_t75" coordsize="21600,21600" o:spt="75" o:preferrelative="t" path="m@4@5l@4@11@9@11@9@5xe" filled="f" stroked="f">
                 <v:stroke joinstyle="miter"/>
@@ -4608,14 +4593,7 @@
           <w:szCs w:val="28"/>
         </w:rPr>
         <w:tab/>
-        <w:t xml:space="preserve">               </w:t>
-      </w:r>
-      <w:r>
-        <w:rPr>
-          <w:sz w:val="28"/>
-          <w:szCs w:val="28"/>
-        </w:rPr>
-        <w:t>1</w:t>
+        <w:t xml:space="preserve">               1</w:t>
       </w:r>
       <w:r>
         <w:rPr>
@@ -4680,6 +4658,7 @@
           <w:noProof/>
           <w:sz w:val="28"/>
           <w:szCs w:val="28"/>
+          <w:lang w:eastAsia="es-MX"/>
         </w:rPr>
         <mc:AlternateContent>
           <mc:Choice Requires="wps">
@@ -4731,7 +4710,7 @@
               </wp:anchor>
             </w:drawing>
           </mc:Choice>
-          <mc:Fallback>
+          <mc:Fallback xmlns:w16se="http://schemas.microsoft.com/office/word/2015/wordml/symex" xmlns:w16cid="http://schemas.microsoft.com/office/word/2016/wordml/cid" xmlns:am3d="http://schemas.microsoft.com/office/drawing/2017/model3d" xmlns:aink="http://schemas.microsoft.com/office/drawing/2016/ink" xmlns:cx8="http://schemas.microsoft.com/office/drawing/2016/5/14/chartex" xmlns:cx7="http://schemas.microsoft.com/office/drawing/2016/5/13/chartex" xmlns:cx6="http://schemas.microsoft.com/office/drawing/2016/5/12/chartex" xmlns:cx5="http://schemas.microsoft.com/office/drawing/2016/5/11/chartex" xmlns:cx4="http://schemas.microsoft.com/office/drawing/2016/5/10/chartex" xmlns:cx3="http://schemas.microsoft.com/office/drawing/2016/5/9/chartex" xmlns:cx2="http://schemas.microsoft.com/office/drawing/2015/10/21/chartex" xmlns:cx1="http://schemas.microsoft.com/office/drawing/2015/9/8/chartex" xmlns:cx="http://schemas.microsoft.com/office/drawing/2014/chartex">
             <w:pict>
               <v:shapetype w14:anchorId="15333580" id="_x0000_t34" coordsize="21600,21600" o:spt="34" o:oned="t" adj="10800" path="m,l@0,0@0,21600,21600,21600e" filled="f">
                 <v:stroke joinstyle="miter"/>
@@ -4786,6 +4765,7 @@
           <w:noProof/>
           <w:sz w:val="28"/>
           <w:szCs w:val="28"/>
+          <w:lang w:eastAsia="es-MX"/>
         </w:rPr>
         <mc:AlternateContent>
           <mc:Choice Requires="wps">
@@ -4843,7 +4823,7 @@
               </wp:anchor>
             </w:drawing>
           </mc:Choice>
-          <mc:Fallback>
+          <mc:Fallback xmlns:w16se="http://schemas.microsoft.com/office/word/2015/wordml/symex" xmlns:w16cid="http://schemas.microsoft.com/office/word/2016/wordml/cid" xmlns:am3d="http://schemas.microsoft.com/office/drawing/2017/model3d" xmlns:aink="http://schemas.microsoft.com/office/drawing/2016/ink" xmlns:cx8="http://schemas.microsoft.com/office/drawing/2016/5/14/chartex" xmlns:cx7="http://schemas.microsoft.com/office/drawing/2016/5/13/chartex" xmlns:cx6="http://schemas.microsoft.com/office/drawing/2016/5/12/chartex" xmlns:cx5="http://schemas.microsoft.com/office/drawing/2016/5/11/chartex" xmlns:cx4="http://schemas.microsoft.com/office/drawing/2016/5/10/chartex" xmlns:cx3="http://schemas.microsoft.com/office/drawing/2016/5/9/chartex" xmlns:cx2="http://schemas.microsoft.com/office/drawing/2015/10/21/chartex" xmlns:cx1="http://schemas.microsoft.com/office/drawing/2015/9/8/chartex" xmlns:cx="http://schemas.microsoft.com/office/drawing/2014/chartex">
             <w:pict>
               <v:line w14:anchorId="7934A5D0" id="Conector recto 59" o:spid="_x0000_s1026" style="position:absolute;flip:x;z-index:251666432;visibility:visible;mso-wrap-style:square;mso-width-percent:0;mso-height-percent:0;mso-wrap-distance-left:9pt;mso-wrap-distance-top:0;mso-wrap-distance-right:9pt;mso-wrap-distance-bottom:0;mso-position-horizontal:absolute;mso-position-horizontal-relative:text;mso-position-vertical:absolute;mso-position-vertical-relative:text;mso-width-percent:0;mso-height-percent:0;mso-width-relative:margin;mso-height-relative:margin" from="357.9pt,11.1pt" to="359.6pt,99.6pt" o:gfxdata="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" strokecolor="#4472c4 [3204]" strokeweight=".5pt">
                 <v:stroke joinstyle="miter"/>
@@ -4857,6 +4837,7 @@
           <w:noProof/>
           <w:sz w:val="28"/>
           <w:szCs w:val="28"/>
+          <w:lang w:eastAsia="es-MX"/>
         </w:rPr>
         <mc:AlternateContent>
           <mc:Choice Requires="wps">
@@ -4914,7 +4895,7 @@
               </wp:anchor>
             </w:drawing>
           </mc:Choice>
-          <mc:Fallback>
+          <mc:Fallback xmlns:w16se="http://schemas.microsoft.com/office/word/2015/wordml/symex" xmlns:w16cid="http://schemas.microsoft.com/office/word/2016/wordml/cid" xmlns:am3d="http://schemas.microsoft.com/office/drawing/2017/model3d" xmlns:aink="http://schemas.microsoft.com/office/drawing/2016/ink" xmlns:cx8="http://schemas.microsoft.com/office/drawing/2016/5/14/chartex" xmlns:cx7="http://schemas.microsoft.com/office/drawing/2016/5/13/chartex" xmlns:cx6="http://schemas.microsoft.com/office/drawing/2016/5/12/chartex" xmlns:cx5="http://schemas.microsoft.com/office/drawing/2016/5/11/chartex" xmlns:cx4="http://schemas.microsoft.com/office/drawing/2016/5/10/chartex" xmlns:cx3="http://schemas.microsoft.com/office/drawing/2016/5/9/chartex" xmlns:cx2="http://schemas.microsoft.com/office/drawing/2015/10/21/chartex" xmlns:cx1="http://schemas.microsoft.com/office/drawing/2015/9/8/chartex" xmlns:cx="http://schemas.microsoft.com/office/drawing/2014/chartex">
             <w:pict>
               <v:line w14:anchorId="610FCD87" id="Conector recto 60" o:spid="_x0000_s1026" style="position:absolute;z-index:251663360;visibility:visible;mso-wrap-style:square;mso-width-percent:0;mso-height-percent:0;mso-wrap-distance-left:9pt;mso-wrap-distance-top:0;mso-wrap-distance-right:9pt;mso-wrap-distance-bottom:0;mso-position-horizontal:absolute;mso-position-horizontal-relative:text;mso-position-vertical:absolute;mso-position-vertical-relative:text;mso-width-percent:0;mso-height-percent:0;mso-width-relative:margin;mso-height-relative:margin" from="112.5pt,21.6pt" to="112.5pt,104.7pt" o:gfxdata="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" strokecolor="#4472c4 [3204]" strokeweight=".5pt">
                 <v:stroke joinstyle="miter"/>
@@ -5312,7 +5293,6 @@
                 <w:szCs w:val="28"/>
               </w:rPr>
             </w:pPr>
-            <w:proofErr w:type="gramStart"/>
             <w:r>
               <w:rPr>
                 <w:sz w:val="28"/>
@@ -5320,7 +5300,6 @@
               </w:rPr>
               <w:t>Ticket</w:t>
             </w:r>
-            <w:proofErr w:type="gramEnd"/>
           </w:p>
         </w:tc>
       </w:tr>
@@ -5345,6 +5324,7 @@
                 <w:noProof/>
                 <w:sz w:val="28"/>
                 <w:szCs w:val="28"/>
+                <w:lang w:eastAsia="es-MX"/>
               </w:rPr>
               <mc:AlternateContent>
                 <mc:Choice Requires="wps">
@@ -5402,7 +5382,7 @@
                     </wp:anchor>
                   </w:drawing>
                 </mc:Choice>
-                <mc:Fallback>
+                <mc:Fallback xmlns:w16se="http://schemas.microsoft.com/office/word/2015/wordml/symex" xmlns:w16cid="http://schemas.microsoft.com/office/word/2016/wordml/cid" xmlns:am3d="http://schemas.microsoft.com/office/drawing/2017/model3d" xmlns:aink="http://schemas.microsoft.com/office/drawing/2016/ink" xmlns:cx8="http://schemas.microsoft.com/office/drawing/2016/5/14/chartex" xmlns:cx7="http://schemas.microsoft.com/office/drawing/2016/5/13/chartex" xmlns:cx6="http://schemas.microsoft.com/office/drawing/2016/5/12/chartex" xmlns:cx5="http://schemas.microsoft.com/office/drawing/2016/5/11/chartex" xmlns:cx4="http://schemas.microsoft.com/office/drawing/2016/5/10/chartex" xmlns:cx3="http://schemas.microsoft.com/office/drawing/2016/5/9/chartex" xmlns:cx2="http://schemas.microsoft.com/office/drawing/2015/10/21/chartex" xmlns:cx1="http://schemas.microsoft.com/office/drawing/2015/9/8/chartex" xmlns:cx="http://schemas.microsoft.com/office/drawing/2014/chartex">
                   <w:pict>
                     <v:line w14:anchorId="314A3CD1" id="Conector recto 61" o:spid="_x0000_s1026" style="position:absolute;z-index:251665408;visibility:visible;mso-wrap-style:square;mso-width-percent:0;mso-height-percent:0;mso-wrap-distance-left:9pt;mso-wrap-distance-top:0;mso-wrap-distance-right:9pt;mso-wrap-distance-bottom:0;mso-position-horizontal:absolute;mso-position-horizontal-relative:text;mso-position-vertical:absolute;mso-position-vertical-relative:text;mso-width-percent:0;mso-height-percent:0;mso-width-relative:margin;mso-height-relative:margin" from="73.2pt,8.8pt" to="203.65pt,10.05pt" o:gfxdata="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" strokecolor="#4472c4 [3204]" strokeweight=".5pt">
                       <v:stroke joinstyle="miter"/>
@@ -5514,7 +5494,7 @@
           <w:szCs w:val="28"/>
         </w:rPr>
         <w:tab/>
-        <w:t xml:space="preserve">      1                                                                </w:t>
+        <w:t xml:space="preserve">      1                                                                1</w:t>
       </w:r>
       <w:proofErr w:type="gramStart"/>
       <w:r>
@@ -5522,16 +5502,9 @@
           <w:sz w:val="28"/>
           <w:szCs w:val="28"/>
         </w:rPr>
-        <w:t>1..</w:t>
+        <w:t>..*</w:t>
       </w:r>
       <w:proofErr w:type="gramEnd"/>
-      <w:r>
-        <w:rPr>
-          <w:sz w:val="28"/>
-          <w:szCs w:val="28"/>
-        </w:rPr>
-        <w:t>*</w:t>
-      </w:r>
     </w:p>
     <w:p>
       <w:pPr>
@@ -5598,6 +5571,7 @@
           <w:noProof/>
           <w:sz w:val="28"/>
           <w:szCs w:val="28"/>
+          <w:lang w:eastAsia="es-MX"/>
         </w:rPr>
         <mc:AlternateContent>
           <mc:Choice Requires="wps">
@@ -5655,7 +5629,7 @@
               </wp:anchor>
             </w:drawing>
           </mc:Choice>
-          <mc:Fallback>
+          <mc:Fallback xmlns:w16se="http://schemas.microsoft.com/office/word/2015/wordml/symex" xmlns:w16cid="http://schemas.microsoft.com/office/word/2016/wordml/cid" xmlns:am3d="http://schemas.microsoft.com/office/drawing/2017/model3d" xmlns:aink="http://schemas.microsoft.com/office/drawing/2016/ink" xmlns:cx8="http://schemas.microsoft.com/office/drawing/2016/5/14/chartex" xmlns:cx7="http://schemas.microsoft.com/office/drawing/2016/5/13/chartex" xmlns:cx6="http://schemas.microsoft.com/office/drawing/2016/5/12/chartex" xmlns:cx5="http://schemas.microsoft.com/office/drawing/2016/5/11/chartex" xmlns:cx4="http://schemas.microsoft.com/office/drawing/2016/5/10/chartex" xmlns:cx3="http://schemas.microsoft.com/office/drawing/2016/5/9/chartex" xmlns:cx2="http://schemas.microsoft.com/office/drawing/2015/10/21/chartex" xmlns:cx1="http://schemas.microsoft.com/office/drawing/2015/9/8/chartex" xmlns:cx="http://schemas.microsoft.com/office/drawing/2014/chartex">
             <w:pict>
               <v:line w14:anchorId="22966045" id="Conector recto 62" o:spid="_x0000_s1026" style="position:absolute;z-index:251664384;visibility:visible;mso-wrap-style:square;mso-width-percent:0;mso-height-percent:0;mso-wrap-distance-left:9pt;mso-wrap-distance-top:0;mso-wrap-distance-right:9pt;mso-wrap-distance-bottom:0;mso-position-horizontal:absolute;mso-position-horizontal-relative:text;mso-position-vertical:absolute;mso-position-vertical-relative:text;mso-width-percent:0;mso-height-percent:0;mso-width-relative:margin;mso-height-relative:margin" from="104.5pt,3.3pt" to="105.1pt,86.95pt" o:gfxdata="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" strokecolor="#4472c4 [3204]" strokeweight=".5pt">
                 <v:stroke joinstyle="miter"/>
@@ -5767,22 +5741,7 @@
           <w:szCs w:val="28"/>
         </w:rPr>
         <w:tab/>
-      </w:r>
-      <w:proofErr w:type="gramStart"/>
-      <w:r>
-        <w:rPr>
-          <w:sz w:val="28"/>
-          <w:szCs w:val="28"/>
-        </w:rPr>
-        <w:t>Muestra</w:t>
-      </w:r>
-      <w:proofErr w:type="gramEnd"/>
-      <w:r>
-        <w:rPr>
-          <w:sz w:val="28"/>
-          <w:szCs w:val="28"/>
-        </w:rPr>
-        <w:t xml:space="preserve">   </w:t>
+        <w:t xml:space="preserve">Muestra   </w:t>
       </w:r>
       <w:r>
         <w:rPr>
@@ -6197,7 +6156,6 @@
         </w:rPr>
         <w:t xml:space="preserve">El sistema imprime el </w:t>
       </w:r>
-      <w:proofErr w:type="gramStart"/>
       <w:r>
         <w:rPr>
           <w:sz w:val="28"/>
@@ -6206,7 +6164,6 @@
         </w:rPr>
         <w:t>ticket</w:t>
       </w:r>
-      <w:proofErr w:type="gramEnd"/>
     </w:p>
     <w:p>
       <w:pPr>
@@ -6426,14 +6383,7 @@
                 <w:sz w:val="32"/>
                 <w:szCs w:val="32"/>
               </w:rPr>
-              <w:t>Ventas-detalles</w:t>
-            </w:r>
-            <w:r>
-              <w:rPr>
-                <w:sz w:val="32"/>
-                <w:szCs w:val="32"/>
-              </w:rPr>
-              <w:t xml:space="preserve">, </w:t>
+              <w:t xml:space="preserve">Ventas-detalles, </w:t>
             </w:r>
             <w:proofErr w:type="spellStart"/>
             <w:r>
@@ -6972,6 +6922,7 @@
           <w:noProof/>
           <w:sz w:val="32"/>
           <w:szCs w:val="32"/>
+          <w:lang w:eastAsia="es-MX"/>
         </w:rPr>
         <mc:AlternateContent>
           <mc:Choice Requires="wps">
@@ -7040,7 +6991,7 @@
               </wp:anchor>
             </w:drawing>
           </mc:Choice>
-          <mc:Fallback>
+          <mc:Fallback xmlns:w16se="http://schemas.microsoft.com/office/word/2015/wordml/symex" xmlns:w16cid="http://schemas.microsoft.com/office/word/2016/wordml/cid" xmlns:am3d="http://schemas.microsoft.com/office/drawing/2017/model3d" xmlns:aink="http://schemas.microsoft.com/office/drawing/2016/ink" xmlns:cx8="http://schemas.microsoft.com/office/drawing/2016/5/14/chartex" xmlns:cx7="http://schemas.microsoft.com/office/drawing/2016/5/13/chartex" xmlns:cx6="http://schemas.microsoft.com/office/drawing/2016/5/12/chartex" xmlns:cx5="http://schemas.microsoft.com/office/drawing/2016/5/11/chartex" xmlns:cx4="http://schemas.microsoft.com/office/drawing/2016/5/10/chartex" xmlns:cx3="http://schemas.microsoft.com/office/drawing/2016/5/9/chartex" xmlns:cx2="http://schemas.microsoft.com/office/drawing/2015/10/21/chartex" xmlns:cx1="http://schemas.microsoft.com/office/drawing/2015/9/8/chartex" xmlns:cx="http://schemas.microsoft.com/office/drawing/2014/chartex">
             <w:pict>
               <v:rect w14:anchorId="69B7D2BF" id="Rectángulo 2" o:spid="_x0000_s1026" style="position:absolute;left:0;text-align:left;margin-left:0;margin-top:3.05pt;width:78.75pt;height:30.75pt;z-index:251669504;visibility:visible;mso-wrap-style:square;mso-wrap-distance-left:9pt;mso-wrap-distance-top:0;mso-wrap-distance-right:9pt;mso-wrap-distance-bottom:0;mso-position-horizontal:left;mso-position-horizontal-relative:margin;mso-position-vertical:absolute;mso-position-vertical-relative:text;v-text-anchor:middle" o:gfxdata="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" fillcolor="white [3201]" strokecolor="#70ad47 [3209]" strokeweight="1pt">
                 <v:textbox>
@@ -7066,6 +7017,7 @@
           <w:noProof/>
           <w:sz w:val="32"/>
           <w:szCs w:val="32"/>
+          <w:lang w:eastAsia="es-MX"/>
         </w:rPr>
         <mc:AlternateContent>
           <mc:Choice Requires="wps">
@@ -7140,7 +7092,7 @@
               </wp:anchor>
             </w:drawing>
           </mc:Choice>
-          <mc:Fallback>
+          <mc:Fallback xmlns:w16se="http://schemas.microsoft.com/office/word/2015/wordml/symex" xmlns:w16cid="http://schemas.microsoft.com/office/word/2016/wordml/cid" xmlns:am3d="http://schemas.microsoft.com/office/drawing/2017/model3d" xmlns:aink="http://schemas.microsoft.com/office/drawing/2016/ink" xmlns:cx8="http://schemas.microsoft.com/office/drawing/2016/5/14/chartex" xmlns:cx7="http://schemas.microsoft.com/office/drawing/2016/5/13/chartex" xmlns:cx6="http://schemas.microsoft.com/office/drawing/2016/5/12/chartex" xmlns:cx5="http://schemas.microsoft.com/office/drawing/2016/5/11/chartex" xmlns:cx4="http://schemas.microsoft.com/office/drawing/2016/5/10/chartex" xmlns:cx3="http://schemas.microsoft.com/office/drawing/2016/5/9/chartex" xmlns:cx2="http://schemas.microsoft.com/office/drawing/2015/10/21/chartex" xmlns:cx1="http://schemas.microsoft.com/office/drawing/2015/9/8/chartex" xmlns:cx="http://schemas.microsoft.com/office/drawing/2014/chartex">
             <w:pict>
               <v:rect w14:anchorId="074C304E" id="Rectángulo 4" o:spid="_x0000_s1027" style="position:absolute;left:0;text-align:left;margin-left:295.35pt;margin-top:.8pt;width:70.1pt;height:29.5pt;z-index:251671552;visibility:visible;mso-wrap-style:square;mso-width-percent:0;mso-height-percent:0;mso-wrap-distance-left:9pt;mso-wrap-distance-top:0;mso-wrap-distance-right:9pt;mso-wrap-distance-bottom:0;mso-position-horizontal:absolute;mso-position-horizontal-relative:margin;mso-position-vertical:absolute;mso-position-vertical-relative:text;mso-width-percent:0;mso-height-percent:0;mso-width-relative:margin;mso-height-relative:margin;v-text-anchor:middle" o:gfxdata="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" fillcolor="white [3201]" strokecolor="#70ad47 [3209]" strokeweight="1pt">
                 <v:textbox>
@@ -7166,6 +7118,7 @@
           <w:noProof/>
           <w:sz w:val="32"/>
           <w:szCs w:val="32"/>
+          <w:lang w:eastAsia="es-MX"/>
         </w:rPr>
         <mc:AlternateContent>
           <mc:Choice Requires="wps">
@@ -7240,7 +7193,7 @@
               </wp:anchor>
             </w:drawing>
           </mc:Choice>
-          <mc:Fallback>
+          <mc:Fallback xmlns:w16se="http://schemas.microsoft.com/office/word/2015/wordml/symex" xmlns:w16cid="http://schemas.microsoft.com/office/word/2016/wordml/cid" xmlns:am3d="http://schemas.microsoft.com/office/drawing/2017/model3d" xmlns:aink="http://schemas.microsoft.com/office/drawing/2016/ink" xmlns:cx8="http://schemas.microsoft.com/office/drawing/2016/5/14/chartex" xmlns:cx7="http://schemas.microsoft.com/office/drawing/2016/5/13/chartex" xmlns:cx6="http://schemas.microsoft.com/office/drawing/2016/5/12/chartex" xmlns:cx5="http://schemas.microsoft.com/office/drawing/2016/5/11/chartex" xmlns:cx4="http://schemas.microsoft.com/office/drawing/2016/5/10/chartex" xmlns:cx3="http://schemas.microsoft.com/office/drawing/2016/5/9/chartex" xmlns:cx2="http://schemas.microsoft.com/office/drawing/2015/10/21/chartex" xmlns:cx1="http://schemas.microsoft.com/office/drawing/2015/9/8/chartex" xmlns:cx="http://schemas.microsoft.com/office/drawing/2014/chartex">
             <w:pict>
               <v:rect w14:anchorId="5CD33A89" id="Rectángulo 3" o:spid="_x0000_s1028" style="position:absolute;left:0;text-align:left;margin-left:144.4pt;margin-top:2.6pt;width:70.1pt;height:30.1pt;z-index:251670528;visibility:visible;mso-wrap-style:square;mso-width-percent:0;mso-height-percent:0;mso-wrap-distance-left:9pt;mso-wrap-distance-top:0;mso-wrap-distance-right:9pt;mso-wrap-distance-bottom:0;mso-position-horizontal:absolute;mso-position-horizontal-relative:text;mso-position-vertical:absolute;mso-position-vertical-relative:text;mso-width-percent:0;mso-height-percent:0;mso-width-relative:margin;mso-height-relative:margin;v-text-anchor:middle" o:gfxdata="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" fillcolor="white [3201]" strokecolor="#70ad47 [3209]" strokeweight="1pt">
                 <v:textbox>
@@ -7283,6 +7236,7 @@
           <w:noProof/>
           <w:sz w:val="32"/>
           <w:szCs w:val="32"/>
+          <w:lang w:eastAsia="es-MX"/>
         </w:rPr>
         <mc:AlternateContent>
           <mc:Choice Requires="wps">
@@ -7354,7 +7308,7 @@
               </wp:anchor>
             </w:drawing>
           </mc:Choice>
-          <mc:Fallback>
+          <mc:Fallback xmlns:w16se="http://schemas.microsoft.com/office/word/2015/wordml/symex" xmlns:w16cid="http://schemas.microsoft.com/office/word/2016/wordml/cid" xmlns:am3d="http://schemas.microsoft.com/office/drawing/2017/model3d" xmlns:aink="http://schemas.microsoft.com/office/drawing/2016/ink" xmlns:cx8="http://schemas.microsoft.com/office/drawing/2016/5/14/chartex" xmlns:cx7="http://schemas.microsoft.com/office/drawing/2016/5/13/chartex" xmlns:cx6="http://schemas.microsoft.com/office/drawing/2016/5/12/chartex" xmlns:cx5="http://schemas.microsoft.com/office/drawing/2016/5/11/chartex" xmlns:cx4="http://schemas.microsoft.com/office/drawing/2016/5/10/chartex" xmlns:cx3="http://schemas.microsoft.com/office/drawing/2016/5/9/chartex" xmlns:cx2="http://schemas.microsoft.com/office/drawing/2015/10/21/chartex" xmlns:cx1="http://schemas.microsoft.com/office/drawing/2015/9/8/chartex" xmlns:cx="http://schemas.microsoft.com/office/drawing/2014/chartex">
             <w:pict>
               <v:rect w14:anchorId="03F05DE0" id="Rectángulo 7" o:spid="_x0000_s1029" style="position:absolute;left:0;text-align:left;margin-left:296.9pt;margin-top:20.7pt;width:70.1pt;height:30.1pt;z-index:251674624;visibility:visible;mso-wrap-style:square;mso-width-percent:0;mso-height-percent:0;mso-wrap-distance-left:9pt;mso-wrap-distance-top:0;mso-wrap-distance-right:9pt;mso-wrap-distance-bottom:0;mso-position-horizontal:absolute;mso-position-horizontal-relative:text;mso-position-vertical:absolute;mso-position-vertical-relative:text;mso-width-percent:0;mso-height-percent:0;mso-width-relative:margin;mso-height-relative:margin;v-text-anchor:middle" o:gfxdata="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" fillcolor="white [3201]" strokecolor="#70ad47 [3209]" strokeweight="1pt">
                 <v:textbox>
@@ -7385,6 +7339,7 @@
           <w:noProof/>
           <w:sz w:val="32"/>
           <w:szCs w:val="32"/>
+          <w:lang w:eastAsia="es-MX"/>
         </w:rPr>
         <mc:AlternateContent>
           <mc:Choice Requires="wps">
@@ -7459,7 +7414,7 @@
               </wp:anchor>
             </w:drawing>
           </mc:Choice>
-          <mc:Fallback>
+          <mc:Fallback xmlns:w16se="http://schemas.microsoft.com/office/word/2015/wordml/symex" xmlns:w16cid="http://schemas.microsoft.com/office/word/2016/wordml/cid" xmlns:am3d="http://schemas.microsoft.com/office/drawing/2017/model3d" xmlns:aink="http://schemas.microsoft.com/office/drawing/2016/ink" xmlns:cx8="http://schemas.microsoft.com/office/drawing/2016/5/14/chartex" xmlns:cx7="http://schemas.microsoft.com/office/drawing/2016/5/13/chartex" xmlns:cx6="http://schemas.microsoft.com/office/drawing/2016/5/12/chartex" xmlns:cx5="http://schemas.microsoft.com/office/drawing/2016/5/11/chartex" xmlns:cx4="http://schemas.microsoft.com/office/drawing/2016/5/10/chartex" xmlns:cx3="http://schemas.microsoft.com/office/drawing/2016/5/9/chartex" xmlns:cx2="http://schemas.microsoft.com/office/drawing/2015/10/21/chartex" xmlns:cx1="http://schemas.microsoft.com/office/drawing/2015/9/8/chartex" xmlns:cx="http://schemas.microsoft.com/office/drawing/2014/chartex">
             <w:pict>
               <v:rect w14:anchorId="4703668D" id="Rectángulo 6" o:spid="_x0000_s1030" style="position:absolute;left:0;text-align:left;margin-left:146.3pt;margin-top:.35pt;width:64.55pt;height:41.75pt;z-index:251673600;visibility:visible;mso-wrap-style:square;mso-width-percent:0;mso-height-percent:0;mso-wrap-distance-left:9pt;mso-wrap-distance-top:0;mso-wrap-distance-right:9pt;mso-wrap-distance-bottom:0;mso-position-horizontal:absolute;mso-position-horizontal-relative:text;mso-position-vertical:absolute;mso-position-vertical-relative:text;mso-width-percent:0;mso-height-percent:0;mso-width-relative:margin;mso-height-relative:margin;v-text-anchor:middle" o:gfxdata="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" fillcolor="white [3201]" strokecolor="#70ad47 [3209]" strokeweight="1pt">
                 <v:textbox>
@@ -7484,6 +7439,7 @@
           <w:noProof/>
           <w:sz w:val="32"/>
           <w:szCs w:val="32"/>
+          <w:lang w:eastAsia="es-MX"/>
         </w:rPr>
         <mc:AlternateContent>
           <mc:Choice Requires="wps">
@@ -7558,7 +7514,7 @@
               </wp:anchor>
             </w:drawing>
           </mc:Choice>
-          <mc:Fallback>
+          <mc:Fallback xmlns:w16se="http://schemas.microsoft.com/office/word/2015/wordml/symex" xmlns:w16cid="http://schemas.microsoft.com/office/word/2016/wordml/cid" xmlns:am3d="http://schemas.microsoft.com/office/drawing/2017/model3d" xmlns:aink="http://schemas.microsoft.com/office/drawing/2016/ink" xmlns:cx8="http://schemas.microsoft.com/office/drawing/2016/5/14/chartex" xmlns:cx7="http://schemas.microsoft.com/office/drawing/2016/5/13/chartex" xmlns:cx6="http://schemas.microsoft.com/office/drawing/2016/5/12/chartex" xmlns:cx5="http://schemas.microsoft.com/office/drawing/2016/5/11/chartex" xmlns:cx4="http://schemas.microsoft.com/office/drawing/2016/5/10/chartex" xmlns:cx3="http://schemas.microsoft.com/office/drawing/2016/5/9/chartex" xmlns:cx2="http://schemas.microsoft.com/office/drawing/2015/10/21/chartex" xmlns:cx1="http://schemas.microsoft.com/office/drawing/2015/9/8/chartex" xmlns:cx="http://schemas.microsoft.com/office/drawing/2014/chartex">
             <w:pict>
               <v:rect w14:anchorId="5EBF66B3" id="Rectángulo 5" o:spid="_x0000_s1031" style="position:absolute;left:0;text-align:left;margin-left:0;margin-top:-.05pt;width:70.1pt;height:30.1pt;z-index:251672576;visibility:visible;mso-wrap-style:square;mso-width-percent:0;mso-height-percent:0;mso-wrap-distance-left:9pt;mso-wrap-distance-top:0;mso-wrap-distance-right:9pt;mso-wrap-distance-bottom:0;mso-position-horizontal:absolute;mso-position-horizontal-relative:text;mso-position-vertical:absolute;mso-position-vertical-relative:text;mso-width-percent:0;mso-height-percent:0;mso-width-relative:margin;mso-height-relative:margin;v-text-anchor:middle" o:gfxdata="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" fillcolor="white [3201]" strokecolor="#70ad47 [3209]" strokeweight="1pt">
                 <v:textbox>
@@ -7610,6 +7566,7 @@
           <w:noProof/>
           <w:sz w:val="32"/>
           <w:szCs w:val="32"/>
+          <w:lang w:eastAsia="es-MX"/>
         </w:rPr>
         <mc:AlternateContent>
           <mc:Choice Requires="wps">
@@ -7684,7 +7641,7 @@
               </wp:anchor>
             </w:drawing>
           </mc:Choice>
-          <mc:Fallback>
+          <mc:Fallback xmlns:w16se="http://schemas.microsoft.com/office/word/2015/wordml/symex" xmlns:w16cid="http://schemas.microsoft.com/office/word/2016/wordml/cid" xmlns:am3d="http://schemas.microsoft.com/office/drawing/2017/model3d" xmlns:aink="http://schemas.microsoft.com/office/drawing/2016/ink" xmlns:cx8="http://schemas.microsoft.com/office/drawing/2016/5/14/chartex" xmlns:cx7="http://schemas.microsoft.com/office/drawing/2016/5/13/chartex" xmlns:cx6="http://schemas.microsoft.com/office/drawing/2016/5/12/chartex" xmlns:cx5="http://schemas.microsoft.com/office/drawing/2016/5/11/chartex" xmlns:cx4="http://schemas.microsoft.com/office/drawing/2016/5/10/chartex" xmlns:cx3="http://schemas.microsoft.com/office/drawing/2016/5/9/chartex" xmlns:cx2="http://schemas.microsoft.com/office/drawing/2015/10/21/chartex" xmlns:cx1="http://schemas.microsoft.com/office/drawing/2015/9/8/chartex" xmlns:cx="http://schemas.microsoft.com/office/drawing/2014/chartex">
             <w:pict>
               <v:rect w14:anchorId="2B6F28E5" id="Rectángulo 10" o:spid="_x0000_s1032" style="position:absolute;left:0;text-align:left;margin-left:305.7pt;margin-top:.55pt;width:70.1pt;height:39.4pt;z-index:251677696;visibility:visible;mso-wrap-style:square;mso-width-percent:0;mso-height-percent:0;mso-wrap-distance-left:9pt;mso-wrap-distance-top:0;mso-wrap-distance-right:9pt;mso-wrap-distance-bottom:0;mso-position-horizontal:absolute;mso-position-horizontal-relative:text;mso-position-vertical:absolute;mso-position-vertical-relative:text;mso-width-percent:0;mso-height-percent:0;mso-width-relative:margin;mso-height-relative:margin;v-text-anchor:middle" o:gfxdata="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" fillcolor="white [3201]" strokecolor="#70ad47 [3209]" strokeweight="1pt">
                 <v:textbox>
@@ -7709,6 +7666,7 @@
           <w:noProof/>
           <w:sz w:val="32"/>
           <w:szCs w:val="32"/>
+          <w:lang w:eastAsia="es-MX"/>
         </w:rPr>
         <mc:AlternateContent>
           <mc:Choice Requires="wps">
@@ -7783,7 +7741,7 @@
               </wp:anchor>
             </w:drawing>
           </mc:Choice>
-          <mc:Fallback>
+          <mc:Fallback xmlns:w16se="http://schemas.microsoft.com/office/word/2015/wordml/symex" xmlns:w16cid="http://schemas.microsoft.com/office/word/2016/wordml/cid" xmlns:am3d="http://schemas.microsoft.com/office/drawing/2017/model3d" xmlns:aink="http://schemas.microsoft.com/office/drawing/2016/ink" xmlns:cx8="http://schemas.microsoft.com/office/drawing/2016/5/14/chartex" xmlns:cx7="http://schemas.microsoft.com/office/drawing/2016/5/13/chartex" xmlns:cx6="http://schemas.microsoft.com/office/drawing/2016/5/12/chartex" xmlns:cx5="http://schemas.microsoft.com/office/drawing/2016/5/11/chartex" xmlns:cx4="http://schemas.microsoft.com/office/drawing/2016/5/10/chartex" xmlns:cx3="http://schemas.microsoft.com/office/drawing/2016/5/9/chartex" xmlns:cx2="http://schemas.microsoft.com/office/drawing/2015/10/21/chartex" xmlns:cx1="http://schemas.microsoft.com/office/drawing/2015/9/8/chartex" xmlns:cx="http://schemas.microsoft.com/office/drawing/2014/chartex">
             <w:pict>
               <v:rect w14:anchorId="7DBA5313" id="Rectángulo 9" o:spid="_x0000_s1033" style="position:absolute;left:0;text-align:left;margin-left:144.3pt;margin-top:.3pt;width:70.1pt;height:30.1pt;z-index:251676672;visibility:visible;mso-wrap-style:square;mso-width-percent:0;mso-height-percent:0;mso-wrap-distance-left:9pt;mso-wrap-distance-top:0;mso-wrap-distance-right:9pt;mso-wrap-distance-bottom:0;mso-position-horizontal:absolute;mso-position-horizontal-relative:text;mso-position-vertical:absolute;mso-position-vertical-relative:text;mso-width-percent:0;mso-height-percent:0;mso-width-relative:margin;mso-height-relative:margin;v-text-anchor:middle" o:gfxdata="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" fillcolor="white [3201]" strokecolor="#70ad47 [3209]" strokeweight="1pt">
                 <v:textbox>
@@ -7808,6 +7766,7 @@
           <w:noProof/>
           <w:sz w:val="32"/>
           <w:szCs w:val="32"/>
+          <w:lang w:eastAsia="es-MX"/>
         </w:rPr>
         <mc:AlternateContent>
           <mc:Choice Requires="wps">
@@ -7882,7 +7841,7 @@
               </wp:anchor>
             </w:drawing>
           </mc:Choice>
-          <mc:Fallback>
+          <mc:Fallback xmlns:w16se="http://schemas.microsoft.com/office/word/2015/wordml/symex" xmlns:w16cid="http://schemas.microsoft.com/office/word/2016/wordml/cid" xmlns:am3d="http://schemas.microsoft.com/office/drawing/2017/model3d" xmlns:aink="http://schemas.microsoft.com/office/drawing/2016/ink" xmlns:cx8="http://schemas.microsoft.com/office/drawing/2016/5/14/chartex" xmlns:cx7="http://schemas.microsoft.com/office/drawing/2016/5/13/chartex" xmlns:cx6="http://schemas.microsoft.com/office/drawing/2016/5/12/chartex" xmlns:cx5="http://schemas.microsoft.com/office/drawing/2016/5/11/chartex" xmlns:cx4="http://schemas.microsoft.com/office/drawing/2016/5/10/chartex" xmlns:cx3="http://schemas.microsoft.com/office/drawing/2016/5/9/chartex" xmlns:cx2="http://schemas.microsoft.com/office/drawing/2015/10/21/chartex" xmlns:cx1="http://schemas.microsoft.com/office/drawing/2015/9/8/chartex" xmlns:cx="http://schemas.microsoft.com/office/drawing/2014/chartex">
             <w:pict>
               <v:rect w14:anchorId="7EDCCF11" id="Rectángulo 8" o:spid="_x0000_s1034" style="position:absolute;left:0;text-align:left;margin-left:0;margin-top:0;width:70.1pt;height:30.1pt;z-index:251675648;visibility:visible;mso-wrap-style:square;mso-width-percent:0;mso-height-percent:0;mso-wrap-distance-left:9pt;mso-wrap-distance-top:0;mso-wrap-distance-right:9pt;mso-wrap-distance-bottom:0;mso-position-horizontal:absolute;mso-position-horizontal-relative:text;mso-position-vertical:absolute;mso-position-vertical-relative:text;mso-width-percent:0;mso-height-percent:0;mso-width-relative:margin;mso-height-relative:margin;v-text-anchor:middle" o:gfxdata="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" fillcolor="white [3201]" strokecolor="#70ad47 [3209]" strokeweight="1pt">
                 <v:textbox>
@@ -8133,14 +8092,7 @@
                 <w:sz w:val="24"/>
                 <w:szCs w:val="24"/>
               </w:rPr>
-              <w:t>Venta_d</w:t>
-            </w:r>
-            <w:r>
-              <w:rPr>
-                <w:sz w:val="24"/>
-                <w:szCs w:val="24"/>
-              </w:rPr>
-              <w:t>etalle</w:t>
+              <w:t>Venta_detalle</w:t>
             </w:r>
             <w:proofErr w:type="spellEnd"/>
             <w:r>
@@ -8148,14 +8100,7 @@
                 <w:sz w:val="24"/>
                 <w:szCs w:val="24"/>
               </w:rPr>
-              <w:t xml:space="preserve"> – Venta, Categorías</w:t>
-            </w:r>
-            <w:r>
-              <w:rPr>
-                <w:sz w:val="24"/>
-                <w:szCs w:val="24"/>
-              </w:rPr>
-              <w:t xml:space="preserve"> – Producto</w:t>
+              <w:t xml:space="preserve"> – Venta, Categorías – Producto</w:t>
             </w:r>
           </w:p>
         </w:tc>
@@ -8871,6 +8816,7 @@
           <w:noProof/>
           <w:sz w:val="32"/>
           <w:szCs w:val="32"/>
+          <w:lang w:eastAsia="es-MX"/>
         </w:rPr>
         <mc:AlternateContent>
           <mc:Choice Requires="wps">
@@ -8945,7 +8891,7 @@
               </wp:anchor>
             </w:drawing>
           </mc:Choice>
-          <mc:Fallback>
+          <mc:Fallback xmlns:w16se="http://schemas.microsoft.com/office/word/2015/wordml/symex" xmlns:w16cid="http://schemas.microsoft.com/office/word/2016/wordml/cid" xmlns:am3d="http://schemas.microsoft.com/office/drawing/2017/model3d" xmlns:aink="http://schemas.microsoft.com/office/drawing/2016/ink" xmlns:cx8="http://schemas.microsoft.com/office/drawing/2016/5/14/chartex" xmlns:cx7="http://schemas.microsoft.com/office/drawing/2016/5/13/chartex" xmlns:cx6="http://schemas.microsoft.com/office/drawing/2016/5/12/chartex" xmlns:cx5="http://schemas.microsoft.com/office/drawing/2016/5/11/chartex" xmlns:cx4="http://schemas.microsoft.com/office/drawing/2016/5/10/chartex" xmlns:cx3="http://schemas.microsoft.com/office/drawing/2016/5/9/chartex" xmlns:cx2="http://schemas.microsoft.com/office/drawing/2015/10/21/chartex" xmlns:cx1="http://schemas.microsoft.com/office/drawing/2015/9/8/chartex" xmlns:cx="http://schemas.microsoft.com/office/drawing/2014/chartex">
             <w:pict>
               <v:rect w14:anchorId="5089B4AC" id="Rectángulo 13" o:spid="_x0000_s1035" style="position:absolute;left:0;text-align:left;margin-left:22.3pt;margin-top:.9pt;width:73.5pt;height:24pt;z-index:251679744;visibility:visible;mso-wrap-style:square;mso-width-percent:0;mso-height-percent:0;mso-wrap-distance-left:9pt;mso-wrap-distance-top:0;mso-wrap-distance-right:9pt;mso-wrap-distance-bottom:0;mso-position-horizontal:right;mso-position-horizontal-relative:margin;mso-position-vertical:absolute;mso-position-vertical-relative:text;mso-width-percent:0;mso-height-percent:0;mso-width-relative:margin;mso-height-relative:margin;v-text-anchor:middle" o:gfxdata="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" fillcolor="white [3201]" strokecolor="#70ad47 [3209]" strokeweight="1pt">
                 <v:textbox>
@@ -8971,6 +8917,7 @@
           <w:noProof/>
           <w:sz w:val="32"/>
           <w:szCs w:val="32"/>
+          <w:lang w:eastAsia="es-MX"/>
         </w:rPr>
         <mc:AlternateContent>
           <mc:Choice Requires="wps">
@@ -9045,7 +8992,7 @@
               </wp:anchor>
             </w:drawing>
           </mc:Choice>
-          <mc:Fallback>
+          <mc:Fallback xmlns:w16se="http://schemas.microsoft.com/office/word/2015/wordml/symex" xmlns:w16cid="http://schemas.microsoft.com/office/word/2016/wordml/cid" xmlns:am3d="http://schemas.microsoft.com/office/drawing/2017/model3d" xmlns:aink="http://schemas.microsoft.com/office/drawing/2016/ink" xmlns:cx8="http://schemas.microsoft.com/office/drawing/2016/5/14/chartex" xmlns:cx7="http://schemas.microsoft.com/office/drawing/2016/5/13/chartex" xmlns:cx6="http://schemas.microsoft.com/office/drawing/2016/5/12/chartex" xmlns:cx5="http://schemas.microsoft.com/office/drawing/2016/5/11/chartex" xmlns:cx4="http://schemas.microsoft.com/office/drawing/2016/5/10/chartex" xmlns:cx3="http://schemas.microsoft.com/office/drawing/2016/5/9/chartex" xmlns:cx2="http://schemas.microsoft.com/office/drawing/2015/10/21/chartex" xmlns:cx1="http://schemas.microsoft.com/office/drawing/2015/9/8/chartex" xmlns:cx="http://schemas.microsoft.com/office/drawing/2014/chartex">
             <w:pict>
               <v:rect w14:anchorId="686798DA" id="Rectángulo 11" o:spid="_x0000_s1036" style="position:absolute;left:0;text-align:left;margin-left:.45pt;margin-top:6.15pt;width:79.5pt;height:33pt;z-index:251678720;visibility:visible;mso-wrap-style:square;mso-width-percent:0;mso-height-percent:0;mso-wrap-distance-left:9pt;mso-wrap-distance-top:0;mso-wrap-distance-right:9pt;mso-wrap-distance-bottom:0;mso-position-horizontal:absolute;mso-position-horizontal-relative:margin;mso-position-vertical:absolute;mso-position-vertical-relative:text;mso-width-percent:0;mso-height-percent:0;mso-width-relative:margin;mso-height-relative:margin;v-text-anchor:middle" o:gfxdata="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" fillcolor="white [3201]" strokecolor="#70ad47 [3209]" strokeweight="1pt">
                 <v:textbox>
@@ -9071,6 +9018,7 @@
           <w:noProof/>
           <w:sz w:val="32"/>
           <w:szCs w:val="32"/>
+          <w:lang w:eastAsia="es-MX"/>
         </w:rPr>
         <mc:AlternateContent>
           <mc:Choice Requires="wps">
@@ -9122,7 +9070,7 @@
               </wp:anchor>
             </w:drawing>
           </mc:Choice>
-          <mc:Fallback>
+          <mc:Fallback xmlns:w16se="http://schemas.microsoft.com/office/word/2015/wordml/symex" xmlns:w16cid="http://schemas.microsoft.com/office/word/2016/wordml/cid" xmlns:am3d="http://schemas.microsoft.com/office/drawing/2017/model3d" xmlns:aink="http://schemas.microsoft.com/office/drawing/2016/ink" xmlns:cx8="http://schemas.microsoft.com/office/drawing/2016/5/14/chartex" xmlns:cx7="http://schemas.microsoft.com/office/drawing/2016/5/13/chartex" xmlns:cx6="http://schemas.microsoft.com/office/drawing/2016/5/12/chartex" xmlns:cx5="http://schemas.microsoft.com/office/drawing/2016/5/11/chartex" xmlns:cx4="http://schemas.microsoft.com/office/drawing/2016/5/10/chartex" xmlns:cx3="http://schemas.microsoft.com/office/drawing/2016/5/9/chartex" xmlns:cx2="http://schemas.microsoft.com/office/drawing/2015/10/21/chartex" xmlns:cx1="http://schemas.microsoft.com/office/drawing/2015/9/8/chartex" xmlns:cx="http://schemas.microsoft.com/office/drawing/2014/chartex">
             <w:pict>
               <v:line w14:anchorId="75F463EB" id="Conector recto 30" o:spid="_x0000_s1026" style="position:absolute;flip:y;z-index:251688960;visibility:visible;mso-wrap-style:square;mso-wrap-distance-left:9pt;mso-wrap-distance-top:0;mso-wrap-distance-right:9pt;mso-wrap-distance-bottom:0;mso-position-horizontal:absolute;mso-position-horizontal-relative:text;mso-position-vertical:absolute;mso-position-vertical-relative:text" from="255.8pt,20.4pt" to="367.95pt,21.15pt" o:gfxdata="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" strokecolor="#4472c4 [3204]" strokeweight=".5pt">
                 <v:stroke joinstyle="miter"/>
@@ -9136,6 +9084,7 @@
           <w:noProof/>
           <w:sz w:val="32"/>
           <w:szCs w:val="32"/>
+          <w:lang w:eastAsia="es-MX"/>
         </w:rPr>
         <mc:AlternateContent>
           <mc:Choice Requires="wps">
@@ -9193,7 +9142,7 @@
               </wp:anchor>
             </w:drawing>
           </mc:Choice>
-          <mc:Fallback>
+          <mc:Fallback xmlns:w16se="http://schemas.microsoft.com/office/word/2015/wordml/symex" xmlns:w16cid="http://schemas.microsoft.com/office/word/2016/wordml/cid" xmlns:am3d="http://schemas.microsoft.com/office/drawing/2017/model3d" xmlns:aink="http://schemas.microsoft.com/office/drawing/2016/ink" xmlns:cx8="http://schemas.microsoft.com/office/drawing/2016/5/14/chartex" xmlns:cx7="http://schemas.microsoft.com/office/drawing/2016/5/13/chartex" xmlns:cx6="http://schemas.microsoft.com/office/drawing/2016/5/12/chartex" xmlns:cx5="http://schemas.microsoft.com/office/drawing/2016/5/11/chartex" xmlns:cx4="http://schemas.microsoft.com/office/drawing/2016/5/10/chartex" xmlns:cx3="http://schemas.microsoft.com/office/drawing/2016/5/9/chartex" xmlns:cx2="http://schemas.microsoft.com/office/drawing/2015/10/21/chartex" xmlns:cx1="http://schemas.microsoft.com/office/drawing/2015/9/8/chartex" xmlns:cx="http://schemas.microsoft.com/office/drawing/2014/chartex">
             <w:pict>
               <v:line w14:anchorId="3FB104E4" id="Conector recto 29" o:spid="_x0000_s1026" style="position:absolute;z-index:251687936;visibility:visible;mso-wrap-style:square;mso-width-percent:0;mso-height-percent:0;mso-wrap-distance-left:9pt;mso-wrap-distance-top:0;mso-wrap-distance-right:9pt;mso-wrap-distance-bottom:0;mso-position-horizontal:absolute;mso-position-horizontal-relative:text;mso-position-vertical:absolute;mso-position-vertical-relative:text;mso-width-percent:0;mso-height-percent:0;mso-width-relative:margin;mso-height-relative:margin" from="79.95pt,18.15pt" to="184.2pt,18.9pt" o:gfxdata="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" strokecolor="#4472c4 [3204]" strokeweight=".5pt">
                 <v:stroke joinstyle="miter"/>
@@ -9207,6 +9156,7 @@
           <w:noProof/>
           <w:sz w:val="32"/>
           <w:szCs w:val="32"/>
+          <w:lang w:eastAsia="es-MX"/>
         </w:rPr>
         <mc:AlternateContent>
           <mc:Choice Requires="wps">
@@ -9281,7 +9231,7 @@
               </wp:anchor>
             </w:drawing>
           </mc:Choice>
-          <mc:Fallback>
+          <mc:Fallback xmlns:w16se="http://schemas.microsoft.com/office/word/2015/wordml/symex" xmlns:w16cid="http://schemas.microsoft.com/office/word/2016/wordml/cid" xmlns:am3d="http://schemas.microsoft.com/office/drawing/2017/model3d" xmlns:aink="http://schemas.microsoft.com/office/drawing/2016/ink" xmlns:cx8="http://schemas.microsoft.com/office/drawing/2016/5/14/chartex" xmlns:cx7="http://schemas.microsoft.com/office/drawing/2016/5/13/chartex" xmlns:cx6="http://schemas.microsoft.com/office/drawing/2016/5/12/chartex" xmlns:cx5="http://schemas.microsoft.com/office/drawing/2016/5/11/chartex" xmlns:cx4="http://schemas.microsoft.com/office/drawing/2016/5/10/chartex" xmlns:cx3="http://schemas.microsoft.com/office/drawing/2016/5/9/chartex" xmlns:cx2="http://schemas.microsoft.com/office/drawing/2015/10/21/chartex" xmlns:cx1="http://schemas.microsoft.com/office/drawing/2015/9/8/chartex" xmlns:cx="http://schemas.microsoft.com/office/drawing/2014/chartex">
             <w:pict>
               <v:rect w14:anchorId="0C4673FE" id="Rectángulo 12" o:spid="_x0000_s1037" style="position:absolute;left:0;text-align:left;margin-left:0;margin-top:.55pt;width:70.1pt;height:29.5pt;z-index:251680768;visibility:visible;mso-wrap-style:square;mso-width-percent:0;mso-height-percent:0;mso-wrap-distance-left:9pt;mso-wrap-distance-top:0;mso-wrap-distance-right:9pt;mso-wrap-distance-bottom:0;mso-position-horizontal:center;mso-position-horizontal-relative:margin;mso-position-vertical:absolute;mso-position-vertical-relative:text;mso-width-percent:0;mso-height-percent:0;mso-width-relative:margin;mso-height-relative:margin;v-text-anchor:middle" o:gfxdata="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" fillcolor="white [3201]" strokecolor="#70ad47 [3209]" strokeweight="1pt">
                 <v:textbox>
@@ -9307,23 +9257,7 @@
           <w:sz w:val="32"/>
           <w:szCs w:val="32"/>
         </w:rPr>
-        <w:t xml:space="preserve">             1    </w:t>
-      </w:r>
-      <w:proofErr w:type="gramStart"/>
-      <w:r>
-        <w:rPr>
-          <w:sz w:val="32"/>
-          <w:szCs w:val="32"/>
-        </w:rPr>
-        <w:t>Alberga</w:t>
-      </w:r>
-      <w:proofErr w:type="gramEnd"/>
-      <w:r>
-        <w:rPr>
-          <w:sz w:val="32"/>
-          <w:szCs w:val="32"/>
-        </w:rPr>
-        <w:t xml:space="preserve">      1                    1   Almacena     *</w:t>
+        <w:t xml:space="preserve">             1    Alberga      1                    1   Almacena     *</w:t>
       </w:r>
     </w:p>
     <w:p>
@@ -9339,6 +9273,7 @@
           <w:noProof/>
           <w:sz w:val="32"/>
           <w:szCs w:val="32"/>
+          <w:lang w:eastAsia="es-MX"/>
         </w:rPr>
         <mc:AlternateContent>
           <mc:Choice Requires="wps">
@@ -9398,7 +9333,7 @@
               </wp:anchor>
             </w:drawing>
           </mc:Choice>
-          <mc:Fallback>
+          <mc:Fallback xmlns:w16se="http://schemas.microsoft.com/office/word/2015/wordml/symex" xmlns:w16cid="http://schemas.microsoft.com/office/word/2016/wordml/cid" xmlns:am3d="http://schemas.microsoft.com/office/drawing/2017/model3d" xmlns:aink="http://schemas.microsoft.com/office/drawing/2016/ink" xmlns:cx8="http://schemas.microsoft.com/office/drawing/2016/5/14/chartex" xmlns:cx7="http://schemas.microsoft.com/office/drawing/2016/5/13/chartex" xmlns:cx6="http://schemas.microsoft.com/office/drawing/2016/5/12/chartex" xmlns:cx5="http://schemas.microsoft.com/office/drawing/2016/5/11/chartex" xmlns:cx4="http://schemas.microsoft.com/office/drawing/2016/5/10/chartex" xmlns:cx3="http://schemas.microsoft.com/office/drawing/2016/5/9/chartex" xmlns:cx2="http://schemas.microsoft.com/office/drawing/2015/10/21/chartex" xmlns:cx1="http://schemas.microsoft.com/office/drawing/2015/9/8/chartex" xmlns:cx="http://schemas.microsoft.com/office/drawing/2014/chartex">
             <w:pict>
               <v:shape w14:anchorId="1DFF86AB" id="Conector: angular 36" o:spid="_x0000_s1026" type="#_x0000_t34" style="position:absolute;margin-left:80.7pt;margin-top:16.6pt;width:107.25pt;height:103.5pt;z-index:251692032;visibility:visible;mso-wrap-style:square;mso-width-percent:0;mso-height-percent:0;mso-wrap-distance-left:9pt;mso-wrap-distance-top:0;mso-wrap-distance-right:9pt;mso-wrap-distance-bottom:0;mso-position-horizontal:absolute;mso-position-horizontal-relative:text;mso-position-vertical:absolute;mso-position-vertical-relative:text;mso-width-percent:0;mso-height-percent:0;mso-width-relative:margin;mso-height-relative:margin" o:gfxdata="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" adj="14250" strokecolor="#4472c4 [3204]" strokeweight=".5pt"/>
             </w:pict>
@@ -9410,6 +9345,7 @@
           <w:noProof/>
           <w:sz w:val="32"/>
           <w:szCs w:val="32"/>
+          <w:lang w:eastAsia="es-MX"/>
         </w:rPr>
         <mc:AlternateContent>
           <mc:Choice Requires="wps">
@@ -9467,7 +9403,7 @@
               </wp:anchor>
             </w:drawing>
           </mc:Choice>
-          <mc:Fallback>
+          <mc:Fallback xmlns:w16se="http://schemas.microsoft.com/office/word/2015/wordml/symex" xmlns:w16cid="http://schemas.microsoft.com/office/word/2016/wordml/cid" xmlns:am3d="http://schemas.microsoft.com/office/drawing/2017/model3d" xmlns:aink="http://schemas.microsoft.com/office/drawing/2016/ink" xmlns:cx8="http://schemas.microsoft.com/office/drawing/2016/5/14/chartex" xmlns:cx7="http://schemas.microsoft.com/office/drawing/2016/5/13/chartex" xmlns:cx6="http://schemas.microsoft.com/office/drawing/2016/5/12/chartex" xmlns:cx5="http://schemas.microsoft.com/office/drawing/2016/5/11/chartex" xmlns:cx4="http://schemas.microsoft.com/office/drawing/2016/5/10/chartex" xmlns:cx3="http://schemas.microsoft.com/office/drawing/2016/5/9/chartex" xmlns:cx2="http://schemas.microsoft.com/office/drawing/2015/10/21/chartex" xmlns:cx1="http://schemas.microsoft.com/office/drawing/2015/9/8/chartex" xmlns:cx="http://schemas.microsoft.com/office/drawing/2014/chartex">
             <w:pict>
               <v:line w14:anchorId="526BF65F" id="Conector recto 39" o:spid="_x0000_s1026" style="position:absolute;z-index:251695104;visibility:visible;mso-wrap-style:square;mso-width-percent:0;mso-height-percent:0;mso-wrap-distance-left:9pt;mso-wrap-distance-top:0;mso-wrap-distance-right:9pt;mso-wrap-distance-bottom:0;mso-position-horizontal:absolute;mso-position-horizontal-relative:text;mso-position-vertical:absolute;mso-position-vertical-relative:text;mso-width-percent:0;mso-height-percent:0;mso-width-relative:margin;mso-height-relative:margin" from="403.95pt,5.35pt" to="404.7pt,106.6pt" o:gfxdata="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" strokecolor="#4472c4 [3204]" strokeweight=".5pt">
                 <v:stroke joinstyle="miter"/>
@@ -9481,6 +9417,7 @@
           <w:noProof/>
           <w:sz w:val="32"/>
           <w:szCs w:val="32"/>
+          <w:lang w:eastAsia="es-MX"/>
         </w:rPr>
         <mc:AlternateContent>
           <mc:Choice Requires="wps">
@@ -9538,7 +9475,7 @@
               </wp:anchor>
             </w:drawing>
           </mc:Choice>
-          <mc:Fallback>
+          <mc:Fallback xmlns:w16se="http://schemas.microsoft.com/office/word/2015/wordml/symex" xmlns:w16cid="http://schemas.microsoft.com/office/word/2016/wordml/cid" xmlns:am3d="http://schemas.microsoft.com/office/drawing/2017/model3d" xmlns:aink="http://schemas.microsoft.com/office/drawing/2016/ink" xmlns:cx8="http://schemas.microsoft.com/office/drawing/2016/5/14/chartex" xmlns:cx7="http://schemas.microsoft.com/office/drawing/2016/5/13/chartex" xmlns:cx6="http://schemas.microsoft.com/office/drawing/2016/5/12/chartex" xmlns:cx5="http://schemas.microsoft.com/office/drawing/2016/5/11/chartex" xmlns:cx4="http://schemas.microsoft.com/office/drawing/2016/5/10/chartex" xmlns:cx3="http://schemas.microsoft.com/office/drawing/2016/5/9/chartex" xmlns:cx2="http://schemas.microsoft.com/office/drawing/2015/10/21/chartex" xmlns:cx1="http://schemas.microsoft.com/office/drawing/2015/9/8/chartex" xmlns:cx="http://schemas.microsoft.com/office/drawing/2014/chartex">
             <w:pict>
               <v:line w14:anchorId="0B04C867" id="Conector recto 31" o:spid="_x0000_s1026" style="position:absolute;z-index:251689984;visibility:visible;mso-wrap-style:square;mso-width-percent:0;mso-height-percent:0;mso-wrap-distance-left:9pt;mso-wrap-distance-top:0;mso-wrap-distance-right:9pt;mso-wrap-distance-bottom:0;mso-position-horizontal:absolute;mso-position-horizontal-relative:text;mso-position-vertical:absolute;mso-position-vertical-relative:text;mso-width-percent:0;mso-height-percent:0;mso-width-relative:margin;mso-height-relative:margin" from="38.7pt,15.85pt" to="39.45pt,118.6pt" o:gfxdata="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" strokecolor="#4472c4 [3204]" strokeweight=".5pt">
                 <v:stroke joinstyle="miter"/>
@@ -9619,6 +9556,7 @@
           <w:noProof/>
           <w:sz w:val="32"/>
           <w:szCs w:val="32"/>
+          <w:lang w:eastAsia="es-MX"/>
         </w:rPr>
         <mc:AlternateContent>
           <mc:Choice Requires="wps">
@@ -9690,7 +9628,7 @@
               </wp:anchor>
             </w:drawing>
           </mc:Choice>
-          <mc:Fallback>
+          <mc:Fallback xmlns:w16se="http://schemas.microsoft.com/office/word/2015/wordml/symex" xmlns:w16cid="http://schemas.microsoft.com/office/word/2016/wordml/cid" xmlns:am3d="http://schemas.microsoft.com/office/drawing/2017/model3d" xmlns:aink="http://schemas.microsoft.com/office/drawing/2016/ink" xmlns:cx8="http://schemas.microsoft.com/office/drawing/2016/5/14/chartex" xmlns:cx7="http://schemas.microsoft.com/office/drawing/2016/5/13/chartex" xmlns:cx6="http://schemas.microsoft.com/office/drawing/2016/5/12/chartex" xmlns:cx5="http://schemas.microsoft.com/office/drawing/2016/5/11/chartex" xmlns:cx4="http://schemas.microsoft.com/office/drawing/2016/5/10/chartex" xmlns:cx3="http://schemas.microsoft.com/office/drawing/2016/5/9/chartex" xmlns:cx2="http://schemas.microsoft.com/office/drawing/2015/10/21/chartex" xmlns:cx1="http://schemas.microsoft.com/office/drawing/2015/9/8/chartex" xmlns:cx="http://schemas.microsoft.com/office/drawing/2014/chartex">
             <w:pict>
               <v:rect w14:anchorId="4CC3219B" id="Rectángulo 14" o:spid="_x0000_s1038" style="position:absolute;left:0;text-align:left;margin-left:190.95pt;margin-top:13.3pt;width:66.35pt;height:28.5pt;z-index:251683840;visibility:visible;mso-wrap-style:square;mso-width-percent:0;mso-height-percent:0;mso-wrap-distance-left:9pt;mso-wrap-distance-top:0;mso-wrap-distance-right:9pt;mso-wrap-distance-bottom:0;mso-position-horizontal:absolute;mso-position-horizontal-relative:text;mso-position-vertical:absolute;mso-position-vertical-relative:text;mso-width-percent:0;mso-height-percent:0;mso-width-relative:margin;mso-height-relative:margin;v-text-anchor:middle" o:gfxdata="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" fillcolor="white [3201]" strokecolor="#70ad47 [3209]" strokeweight="1pt">
                 <v:textbox>
@@ -9735,6 +9673,7 @@
           <w:noProof/>
           <w:sz w:val="32"/>
           <w:szCs w:val="32"/>
+          <w:lang w:eastAsia="es-MX"/>
         </w:rPr>
         <mc:AlternateContent>
           <mc:Choice Requires="wps">
@@ -9809,7 +9748,7 @@
               </wp:anchor>
             </w:drawing>
           </mc:Choice>
-          <mc:Fallback>
+          <mc:Fallback xmlns:w16se="http://schemas.microsoft.com/office/word/2015/wordml/symex" xmlns:w16cid="http://schemas.microsoft.com/office/word/2016/wordml/cid" xmlns:am3d="http://schemas.microsoft.com/office/drawing/2017/model3d" xmlns:aink="http://schemas.microsoft.com/office/drawing/2016/ink" xmlns:cx8="http://schemas.microsoft.com/office/drawing/2016/5/14/chartex" xmlns:cx7="http://schemas.microsoft.com/office/drawing/2016/5/13/chartex" xmlns:cx6="http://schemas.microsoft.com/office/drawing/2016/5/12/chartex" xmlns:cx5="http://schemas.microsoft.com/office/drawing/2016/5/11/chartex" xmlns:cx4="http://schemas.microsoft.com/office/drawing/2016/5/10/chartex" xmlns:cx3="http://schemas.microsoft.com/office/drawing/2016/5/9/chartex" xmlns:cx2="http://schemas.microsoft.com/office/drawing/2015/10/21/chartex" xmlns:cx1="http://schemas.microsoft.com/office/drawing/2015/9/8/chartex" xmlns:cx="http://schemas.microsoft.com/office/drawing/2014/chartex">
             <w:pict>
               <v:rect w14:anchorId="46C30473" id="Rectángulo 16" o:spid="_x0000_s1039" style="position:absolute;left:0;text-align:left;margin-left:6.45pt;margin-top:14.7pt;width:68.6pt;height:27.85pt;z-index:251681792;visibility:visible;mso-wrap-style:square;mso-width-percent:0;mso-height-percent:0;mso-wrap-distance-left:9pt;mso-wrap-distance-top:0;mso-wrap-distance-right:9pt;mso-wrap-distance-bottom:0;mso-position-horizontal:absolute;mso-position-horizontal-relative:margin;mso-position-vertical:absolute;mso-position-vertical-relative:text;mso-width-percent:0;mso-height-percent:0;mso-width-relative:margin;mso-height-relative:margin;v-text-anchor:middle" o:gfxdata="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" fillcolor="white [3201]" strokecolor="#70ad47 [3209]" strokeweight="1pt">
                 <v:textbox>
@@ -9835,6 +9774,7 @@
           <w:noProof/>
           <w:sz w:val="32"/>
           <w:szCs w:val="32"/>
+          <w:lang w:eastAsia="es-MX"/>
         </w:rPr>
         <mc:AlternateContent>
           <mc:Choice Requires="wps">
@@ -9909,7 +9849,7 @@
               </wp:anchor>
             </w:drawing>
           </mc:Choice>
-          <mc:Fallback>
+          <mc:Fallback xmlns:w16se="http://schemas.microsoft.com/office/word/2015/wordml/symex" xmlns:w16cid="http://schemas.microsoft.com/office/word/2016/wordml/cid" xmlns:am3d="http://schemas.microsoft.com/office/drawing/2017/model3d" xmlns:aink="http://schemas.microsoft.com/office/drawing/2016/ink" xmlns:cx8="http://schemas.microsoft.com/office/drawing/2016/5/14/chartex" xmlns:cx7="http://schemas.microsoft.com/office/drawing/2016/5/13/chartex" xmlns:cx6="http://schemas.microsoft.com/office/drawing/2016/5/12/chartex" xmlns:cx5="http://schemas.microsoft.com/office/drawing/2016/5/11/chartex" xmlns:cx4="http://schemas.microsoft.com/office/drawing/2016/5/10/chartex" xmlns:cx3="http://schemas.microsoft.com/office/drawing/2016/5/9/chartex" xmlns:cx2="http://schemas.microsoft.com/office/drawing/2015/10/21/chartex" xmlns:cx1="http://schemas.microsoft.com/office/drawing/2015/9/8/chartex" xmlns:cx="http://schemas.microsoft.com/office/drawing/2014/chartex">
             <w:pict>
               <v:rect w14:anchorId="71424411" id="Rectángulo 17" o:spid="_x0000_s1040" style="position:absolute;left:0;text-align:left;margin-left:370.2pt;margin-top:.45pt;width:98.25pt;height:39.35pt;z-index:251686912;visibility:visible;mso-wrap-style:square;mso-width-percent:0;mso-height-percent:0;mso-wrap-distance-left:9pt;mso-wrap-distance-top:0;mso-wrap-distance-right:9pt;mso-wrap-distance-bottom:0;mso-position-horizontal:absolute;mso-position-horizontal-relative:margin;mso-position-vertical:absolute;mso-position-vertical-relative:text;mso-width-percent:0;mso-height-percent:0;mso-width-relative:margin;mso-height-relative:margin;v-text-anchor:middle" o:gfxdata="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" fillcolor="white [3201]" strokecolor="#70ad47 [3209]" strokeweight="1pt">
                 <v:textbox>
@@ -9951,6 +9891,7 @@
           <w:noProof/>
           <w:sz w:val="32"/>
           <w:szCs w:val="32"/>
+          <w:lang w:eastAsia="es-MX"/>
         </w:rPr>
         <mc:AlternateContent>
           <mc:Choice Requires="wps">
@@ -10010,7 +9951,7 @@
               </wp:anchor>
             </w:drawing>
           </mc:Choice>
-          <mc:Fallback>
+          <mc:Fallback xmlns:w16se="http://schemas.microsoft.com/office/word/2015/wordml/symex" xmlns:w16cid="http://schemas.microsoft.com/office/word/2016/wordml/cid" xmlns:am3d="http://schemas.microsoft.com/office/drawing/2017/model3d" xmlns:aink="http://schemas.microsoft.com/office/drawing/2016/ink" xmlns:cx8="http://schemas.microsoft.com/office/drawing/2016/5/14/chartex" xmlns:cx7="http://schemas.microsoft.com/office/drawing/2016/5/13/chartex" xmlns:cx6="http://schemas.microsoft.com/office/drawing/2016/5/12/chartex" xmlns:cx5="http://schemas.microsoft.com/office/drawing/2016/5/11/chartex" xmlns:cx4="http://schemas.microsoft.com/office/drawing/2016/5/10/chartex" xmlns:cx3="http://schemas.microsoft.com/office/drawing/2016/5/9/chartex" xmlns:cx2="http://schemas.microsoft.com/office/drawing/2015/10/21/chartex" xmlns:cx1="http://schemas.microsoft.com/office/drawing/2015/9/8/chartex" xmlns:cx="http://schemas.microsoft.com/office/drawing/2014/chartex">
             <w:pict>
               <v:shape w14:anchorId="073199F7" id="Conector: angular 38" o:spid="_x0000_s1026" type="#_x0000_t34" style="position:absolute;margin-left:75.05pt;margin-top:13.9pt;width:303.4pt;height:97.4pt;z-index:251694080;visibility:visible;mso-wrap-style:square;mso-width-percent:0;mso-height-percent:0;mso-wrap-distance-left:9pt;mso-wrap-distance-top:0;mso-wrap-distance-right:9pt;mso-wrap-distance-bottom:0;mso-position-horizontal:absolute;mso-position-horizontal-relative:text;mso-position-vertical:absolute;mso-position-vertical-relative:text;mso-width-percent:0;mso-height-percent:0;mso-width-relative:margin;mso-height-relative:margin" o:gfxdata="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" adj="12966" strokecolor="#4472c4 [3204]" strokeweight=".5pt"/>
             </w:pict>
@@ -10022,6 +9963,7 @@
           <w:noProof/>
           <w:sz w:val="32"/>
           <w:szCs w:val="32"/>
+          <w:lang w:eastAsia="es-MX"/>
         </w:rPr>
         <mc:AlternateContent>
           <mc:Choice Requires="wps">
@@ -10073,7 +10015,7 @@
               </wp:anchor>
             </w:drawing>
           </mc:Choice>
-          <mc:Fallback>
+          <mc:Fallback xmlns:w16se="http://schemas.microsoft.com/office/word/2015/wordml/symex" xmlns:w16cid="http://schemas.microsoft.com/office/word/2016/wordml/cid" xmlns:am3d="http://schemas.microsoft.com/office/drawing/2017/model3d" xmlns:aink="http://schemas.microsoft.com/office/drawing/2016/ink" xmlns:cx8="http://schemas.microsoft.com/office/drawing/2016/5/14/chartex" xmlns:cx7="http://schemas.microsoft.com/office/drawing/2016/5/13/chartex" xmlns:cx6="http://schemas.microsoft.com/office/drawing/2016/5/12/chartex" xmlns:cx5="http://schemas.microsoft.com/office/drawing/2016/5/11/chartex" xmlns:cx4="http://schemas.microsoft.com/office/drawing/2016/5/10/chartex" xmlns:cx3="http://schemas.microsoft.com/office/drawing/2016/5/9/chartex" xmlns:cx2="http://schemas.microsoft.com/office/drawing/2015/10/21/chartex" xmlns:cx1="http://schemas.microsoft.com/office/drawing/2015/9/8/chartex" xmlns:cx="http://schemas.microsoft.com/office/drawing/2014/chartex">
             <w:pict>
               <v:shape w14:anchorId="571CBE5F" id="Conector: angular 37" o:spid="_x0000_s1026" type="#_x0000_t34" style="position:absolute;margin-left:67.9pt;margin-top:21.5pt;width:117.4pt;height:106.5pt;z-index:251693056;visibility:visible;mso-wrap-style:square;mso-wrap-distance-left:9pt;mso-wrap-distance-top:0;mso-wrap-distance-right:9pt;mso-wrap-distance-bottom:0;mso-position-horizontal:absolute;mso-position-horizontal-relative:text;mso-position-vertical:absolute;mso-position-vertical-relative:text" o:gfxdata="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" strokecolor="#4472c4 [3204]" strokeweight=".5pt"/>
             </w:pict>
@@ -10085,6 +10027,7 @@
           <w:noProof/>
           <w:sz w:val="32"/>
           <w:szCs w:val="32"/>
+          <w:lang w:eastAsia="es-MX"/>
         </w:rPr>
         <mc:AlternateContent>
           <mc:Choice Requires="wps">
@@ -10142,7 +10085,7 @@
               </wp:anchor>
             </w:drawing>
           </mc:Choice>
-          <mc:Fallback>
+          <mc:Fallback xmlns:w16se="http://schemas.microsoft.com/office/word/2015/wordml/symex" xmlns:w16cid="http://schemas.microsoft.com/office/word/2016/wordml/cid" xmlns:am3d="http://schemas.microsoft.com/office/drawing/2017/model3d" xmlns:aink="http://schemas.microsoft.com/office/drawing/2016/ink" xmlns:cx8="http://schemas.microsoft.com/office/drawing/2016/5/14/chartex" xmlns:cx7="http://schemas.microsoft.com/office/drawing/2016/5/13/chartex" xmlns:cx6="http://schemas.microsoft.com/office/drawing/2016/5/12/chartex" xmlns:cx5="http://schemas.microsoft.com/office/drawing/2016/5/11/chartex" xmlns:cx4="http://schemas.microsoft.com/office/drawing/2016/5/10/chartex" xmlns:cx3="http://schemas.microsoft.com/office/drawing/2016/5/9/chartex" xmlns:cx2="http://schemas.microsoft.com/office/drawing/2015/10/21/chartex" xmlns:cx1="http://schemas.microsoft.com/office/drawing/2015/9/8/chartex" xmlns:cx="http://schemas.microsoft.com/office/drawing/2014/chartex">
             <w:pict>
               <v:line w14:anchorId="385D0DE2" id="Conector recto 32" o:spid="_x0000_s1026" style="position:absolute;z-index:251691008;visibility:visible;mso-wrap-style:square;mso-width-percent:0;mso-height-percent:0;mso-wrap-distance-left:9pt;mso-wrap-distance-top:0;mso-wrap-distance-right:9pt;mso-wrap-distance-bottom:0;mso-position-horizontal:absolute;mso-position-horizontal-relative:text;mso-position-vertical:absolute;mso-position-vertical-relative:text;mso-width-percent:0;mso-height-percent:0;mso-width-relative:margin;mso-height-relative:margin" from="39.45pt,21.5pt" to="39.45pt,122.65pt" o:gfxdata="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" strokecolor="#4472c4 [3204]" strokeweight=".5pt">
                 <v:stroke joinstyle="miter"/>
@@ -10220,6 +10163,7 @@
           <w:noProof/>
           <w:sz w:val="32"/>
           <w:szCs w:val="32"/>
+          <w:lang w:eastAsia="es-MX"/>
         </w:rPr>
         <mc:AlternateContent>
           <mc:Choice Requires="wps">
@@ -10294,7 +10238,7 @@
               </wp:anchor>
             </w:drawing>
           </mc:Choice>
-          <mc:Fallback>
+          <mc:Fallback xmlns:w16se="http://schemas.microsoft.com/office/word/2015/wordml/symex" xmlns:w16cid="http://schemas.microsoft.com/office/word/2016/wordml/cid" xmlns:am3d="http://schemas.microsoft.com/office/drawing/2017/model3d" xmlns:aink="http://schemas.microsoft.com/office/drawing/2016/ink" xmlns:cx8="http://schemas.microsoft.com/office/drawing/2016/5/14/chartex" xmlns:cx7="http://schemas.microsoft.com/office/drawing/2016/5/13/chartex" xmlns:cx6="http://schemas.microsoft.com/office/drawing/2016/5/12/chartex" xmlns:cx5="http://schemas.microsoft.com/office/drawing/2016/5/11/chartex" xmlns:cx4="http://schemas.microsoft.com/office/drawing/2016/5/10/chartex" xmlns:cx3="http://schemas.microsoft.com/office/drawing/2016/5/9/chartex" xmlns:cx2="http://schemas.microsoft.com/office/drawing/2015/10/21/chartex" xmlns:cx1="http://schemas.microsoft.com/office/drawing/2015/9/8/chartex" xmlns:cx="http://schemas.microsoft.com/office/drawing/2014/chartex">
             <w:pict>
               <v:rect w14:anchorId="18CC16FB" id="Rectángulo 15" o:spid="_x0000_s1041" style="position:absolute;left:0;text-align:left;margin-left:376.2pt;margin-top:9.05pt;width:90.05pt;height:37.5pt;z-index:251682816;visibility:visible;mso-wrap-style:square;mso-width-percent:0;mso-height-percent:0;mso-wrap-distance-left:9pt;mso-wrap-distance-top:0;mso-wrap-distance-right:9pt;mso-wrap-distance-bottom:0;mso-position-horizontal:absolute;mso-position-horizontal-relative:text;mso-position-vertical:absolute;mso-position-vertical-relative:text;mso-width-percent:0;mso-height-percent:0;mso-width-relative:margin;mso-height-relative:margin;v-text-anchor:middle" o:gfxdata="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" fillcolor="white [3201]" strokecolor="#70ad47 [3209]" strokeweight="1pt">
                 <v:textbox>
@@ -10339,6 +10283,7 @@
           <w:noProof/>
           <w:sz w:val="32"/>
           <w:szCs w:val="32"/>
+          <w:lang w:eastAsia="es-MX"/>
         </w:rPr>
         <mc:AlternateContent>
           <mc:Choice Requires="wps">
@@ -10413,7 +10358,7 @@
               </wp:anchor>
             </w:drawing>
           </mc:Choice>
-          <mc:Fallback>
+          <mc:Fallback xmlns:w16se="http://schemas.microsoft.com/office/word/2015/wordml/symex" xmlns:w16cid="http://schemas.microsoft.com/office/word/2016/wordml/cid" xmlns:am3d="http://schemas.microsoft.com/office/drawing/2017/model3d" xmlns:aink="http://schemas.microsoft.com/office/drawing/2016/ink" xmlns:cx8="http://schemas.microsoft.com/office/drawing/2016/5/14/chartex" xmlns:cx7="http://schemas.microsoft.com/office/drawing/2016/5/13/chartex" xmlns:cx6="http://schemas.microsoft.com/office/drawing/2016/5/12/chartex" xmlns:cx5="http://schemas.microsoft.com/office/drawing/2016/5/11/chartex" xmlns:cx4="http://schemas.microsoft.com/office/drawing/2016/5/10/chartex" xmlns:cx3="http://schemas.microsoft.com/office/drawing/2016/5/9/chartex" xmlns:cx2="http://schemas.microsoft.com/office/drawing/2015/10/21/chartex" xmlns:cx1="http://schemas.microsoft.com/office/drawing/2015/9/8/chartex" xmlns:cx="http://schemas.microsoft.com/office/drawing/2014/chartex">
             <w:pict>
               <v:rect w14:anchorId="05EA76FD" id="Rectángulo 18" o:spid="_x0000_s1042" style="position:absolute;left:0;text-align:left;margin-left:0;margin-top:14.35pt;width:70.1pt;height:26.25pt;z-index:251685888;visibility:visible;mso-wrap-style:square;mso-width-percent:0;mso-height-percent:0;mso-wrap-distance-left:9pt;mso-wrap-distance-top:0;mso-wrap-distance-right:9pt;mso-wrap-distance-bottom:0;mso-position-horizontal:center;mso-position-horizontal-relative:margin;mso-position-vertical:absolute;mso-position-vertical-relative:text;mso-width-percent:0;mso-height-percent:0;mso-width-relative:margin;mso-height-relative:margin;v-text-anchor:middle" o:gfxdata="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" fillcolor="white [3201]" strokecolor="#70ad47 [3209]" strokeweight="1pt">
                 <v:textbox>
@@ -10439,6 +10384,7 @@
           <w:noProof/>
           <w:sz w:val="32"/>
           <w:szCs w:val="32"/>
+          <w:lang w:eastAsia="es-MX"/>
         </w:rPr>
         <mc:AlternateContent>
           <mc:Choice Requires="wps">
@@ -10513,7 +10459,7 @@
               </wp:anchor>
             </w:drawing>
           </mc:Choice>
-          <mc:Fallback>
+          <mc:Fallback xmlns:w16se="http://schemas.microsoft.com/office/word/2015/wordml/symex" xmlns:w16cid="http://schemas.microsoft.com/office/word/2016/wordml/cid" xmlns:am3d="http://schemas.microsoft.com/office/drawing/2017/model3d" xmlns:aink="http://schemas.microsoft.com/office/drawing/2016/ink" xmlns:cx8="http://schemas.microsoft.com/office/drawing/2016/5/14/chartex" xmlns:cx7="http://schemas.microsoft.com/office/drawing/2016/5/13/chartex" xmlns:cx6="http://schemas.microsoft.com/office/drawing/2016/5/12/chartex" xmlns:cx5="http://schemas.microsoft.com/office/drawing/2016/5/11/chartex" xmlns:cx4="http://schemas.microsoft.com/office/drawing/2016/5/10/chartex" xmlns:cx3="http://schemas.microsoft.com/office/drawing/2016/5/9/chartex" xmlns:cx2="http://schemas.microsoft.com/office/drawing/2015/10/21/chartex" xmlns:cx1="http://schemas.microsoft.com/office/drawing/2015/9/8/chartex" xmlns:cx="http://schemas.microsoft.com/office/drawing/2014/chartex">
             <w:pict>
               <v:rect w14:anchorId="481B3579" id="Rectángulo 19" o:spid="_x0000_s1043" style="position:absolute;left:0;text-align:left;margin-left:.45pt;margin-top:17.25pt;width:70.1pt;height:36.85pt;z-index:251684864;visibility:visible;mso-wrap-style:square;mso-width-percent:0;mso-height-percent:0;mso-wrap-distance-left:9pt;mso-wrap-distance-top:0;mso-wrap-distance-right:9pt;mso-wrap-distance-bottom:0;mso-position-horizontal:absolute;mso-position-horizontal-relative:margin;mso-position-vertical:absolute;mso-position-vertical-relative:text;mso-width-percent:0;mso-height-percent:0;mso-width-relative:margin;mso-height-relative:margin;v-text-anchor:middle" o:gfxdata="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" fillcolor="white [3201]" strokecolor="#70ad47 [3209]" strokeweight="1pt">
                 <v:textbox>
@@ -10652,6 +10598,7 @@
           <w:noProof/>
           <w:sz w:val="32"/>
           <w:szCs w:val="32"/>
+          <w:lang w:eastAsia="es-MX"/>
         </w:rPr>
         <mc:AlternateContent>
           <mc:Choice Requires="wps">
@@ -10726,7 +10673,7 @@
               </wp:anchor>
             </w:drawing>
           </mc:Choice>
-          <mc:Fallback>
+          <mc:Fallback xmlns:w16se="http://schemas.microsoft.com/office/word/2015/wordml/symex" xmlns:w16cid="http://schemas.microsoft.com/office/word/2016/wordml/cid" xmlns:am3d="http://schemas.microsoft.com/office/drawing/2017/model3d" xmlns:aink="http://schemas.microsoft.com/office/drawing/2016/ink" xmlns:cx8="http://schemas.microsoft.com/office/drawing/2016/5/14/chartex" xmlns:cx7="http://schemas.microsoft.com/office/drawing/2016/5/13/chartex" xmlns:cx6="http://schemas.microsoft.com/office/drawing/2016/5/12/chartex" xmlns:cx5="http://schemas.microsoft.com/office/drawing/2016/5/11/chartex" xmlns:cx4="http://schemas.microsoft.com/office/drawing/2016/5/10/chartex" xmlns:cx3="http://schemas.microsoft.com/office/drawing/2016/5/9/chartex" xmlns:cx2="http://schemas.microsoft.com/office/drawing/2015/10/21/chartex" xmlns:cx1="http://schemas.microsoft.com/office/drawing/2015/9/8/chartex" xmlns:cx="http://schemas.microsoft.com/office/drawing/2014/chartex">
             <w:pict>
               <v:rect w14:anchorId="4D4BCE5C" id="Rectángulo 20" o:spid="_x0000_s1044" style="position:absolute;left:0;text-align:left;margin-left:366.9pt;margin-top:19.55pt;width:73.5pt;height:24pt;z-index:251696128;visibility:visible;mso-wrap-style:square;mso-width-percent:0;mso-height-percent:0;mso-wrap-distance-left:9pt;mso-wrap-distance-top:0;mso-wrap-distance-right:9pt;mso-wrap-distance-bottom:0;mso-position-horizontal:absolute;mso-position-horizontal-relative:margin;mso-position-vertical:absolute;mso-position-vertical-relative:text;mso-width-percent:0;mso-height-percent:0;mso-width-relative:margin;mso-height-relative:margin;v-text-anchor:middle" o:gfxdata="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" fillcolor="white [3201]" strokecolor="#70ad47 [3209]" strokeweight="1pt">
                 <v:textbox>
@@ -10761,6 +10708,7 @@
           <w:noProof/>
           <w:sz w:val="32"/>
           <w:szCs w:val="32"/>
+          <w:lang w:eastAsia="es-MX"/>
         </w:rPr>
         <mc:AlternateContent>
           <mc:Choice Requires="wps">
@@ -10843,7 +10791,7 @@
               </wp:anchor>
             </w:drawing>
           </mc:Choice>
-          <mc:Fallback>
+          <mc:Fallback xmlns:w16se="http://schemas.microsoft.com/office/word/2015/wordml/symex" xmlns:w16cid="http://schemas.microsoft.com/office/word/2016/wordml/cid" xmlns:am3d="http://schemas.microsoft.com/office/drawing/2017/model3d" xmlns:aink="http://schemas.microsoft.com/office/drawing/2016/ink" xmlns:cx8="http://schemas.microsoft.com/office/drawing/2016/5/14/chartex" xmlns:cx7="http://schemas.microsoft.com/office/drawing/2016/5/13/chartex" xmlns:cx6="http://schemas.microsoft.com/office/drawing/2016/5/12/chartex" xmlns:cx5="http://schemas.microsoft.com/office/drawing/2016/5/11/chartex" xmlns:cx4="http://schemas.microsoft.com/office/drawing/2016/5/10/chartex" xmlns:cx3="http://schemas.microsoft.com/office/drawing/2016/5/9/chartex" xmlns:cx2="http://schemas.microsoft.com/office/drawing/2015/10/21/chartex" xmlns:cx1="http://schemas.microsoft.com/office/drawing/2015/9/8/chartex" xmlns:cx="http://schemas.microsoft.com/office/drawing/2014/chartex">
             <w:pict>
               <v:rect w14:anchorId="40743DD1" id="Rectángulo 48" o:spid="_x0000_s1045" style="position:absolute;left:0;text-align:left;margin-left:22.3pt;margin-top:15pt;width:73.5pt;height:49.5pt;z-index:251714560;visibility:visible;mso-wrap-style:square;mso-width-percent:0;mso-height-percent:0;mso-wrap-distance-left:9pt;mso-wrap-distance-top:0;mso-wrap-distance-right:9pt;mso-wrap-distance-bottom:0;mso-position-horizontal:right;mso-position-horizontal-relative:margin;mso-position-vertical:absolute;mso-position-vertical-relative:text;mso-width-percent:0;mso-height-percent:0;mso-width-relative:margin;mso-height-relative:margin;v-text-anchor:middle" o:gfxdata="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" fillcolor="white [3201]" strokecolor="#70ad47 [3209]" strokeweight="1pt">
                 <v:textbox>
@@ -10887,6 +10835,7 @@
           <w:noProof/>
           <w:sz w:val="32"/>
           <w:szCs w:val="32"/>
+          <w:lang w:eastAsia="es-MX"/>
         </w:rPr>
         <mc:AlternateContent>
           <mc:Choice Requires="wps">
@@ -10961,7 +10910,7 @@
               </wp:anchor>
             </w:drawing>
           </mc:Choice>
-          <mc:Fallback>
+          <mc:Fallback xmlns:w16se="http://schemas.microsoft.com/office/word/2015/wordml/symex" xmlns:w16cid="http://schemas.microsoft.com/office/word/2016/wordml/cid" xmlns:am3d="http://schemas.microsoft.com/office/drawing/2017/model3d" xmlns:aink="http://schemas.microsoft.com/office/drawing/2016/ink" xmlns:cx8="http://schemas.microsoft.com/office/drawing/2016/5/14/chartex" xmlns:cx7="http://schemas.microsoft.com/office/drawing/2016/5/13/chartex" xmlns:cx6="http://schemas.microsoft.com/office/drawing/2016/5/12/chartex" xmlns:cx5="http://schemas.microsoft.com/office/drawing/2016/5/11/chartex" xmlns:cx4="http://schemas.microsoft.com/office/drawing/2016/5/10/chartex" xmlns:cx3="http://schemas.microsoft.com/office/drawing/2016/5/9/chartex" xmlns:cx2="http://schemas.microsoft.com/office/drawing/2015/10/21/chartex" xmlns:cx1="http://schemas.microsoft.com/office/drawing/2015/9/8/chartex" xmlns:cx="http://schemas.microsoft.com/office/drawing/2014/chartex">
             <w:pict>
               <v:rect w14:anchorId="75BCCDB4" id="Rectángulo 46" o:spid="_x0000_s1046" style="position:absolute;left:0;text-align:left;margin-left:0;margin-top:14.3pt;width:73.5pt;height:24pt;z-index:251712512;visibility:visible;mso-wrap-style:square;mso-width-percent:0;mso-height-percent:0;mso-wrap-distance-left:9pt;mso-wrap-distance-top:0;mso-wrap-distance-right:9pt;mso-wrap-distance-bottom:0;mso-position-horizontal:absolute;mso-position-horizontal-relative:margin;mso-position-vertical:absolute;mso-position-vertical-relative:text;mso-width-percent:0;mso-height-percent:0;mso-width-relative:margin;mso-height-relative:margin;v-text-anchor:middle" o:gfxdata="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" fillcolor="white [3201]" strokecolor="#70ad47 [3209]" strokeweight="1pt">
                 <v:textbox>
@@ -10996,6 +10945,7 @@
           <w:noProof/>
           <w:sz w:val="32"/>
           <w:szCs w:val="32"/>
+          <w:lang w:eastAsia="es-MX"/>
         </w:rPr>
         <mc:AlternateContent>
           <mc:Choice Requires="wps">
@@ -11053,7 +11003,7 @@
               </wp:anchor>
             </w:drawing>
           </mc:Choice>
-          <mc:Fallback>
+          <mc:Fallback xmlns:w16se="http://schemas.microsoft.com/office/word/2015/wordml/symex" xmlns:w16cid="http://schemas.microsoft.com/office/word/2016/wordml/cid" xmlns:am3d="http://schemas.microsoft.com/office/drawing/2017/model3d" xmlns:aink="http://schemas.microsoft.com/office/drawing/2016/ink" xmlns:cx8="http://schemas.microsoft.com/office/drawing/2016/5/14/chartex" xmlns:cx7="http://schemas.microsoft.com/office/drawing/2016/5/13/chartex" xmlns:cx6="http://schemas.microsoft.com/office/drawing/2016/5/12/chartex" xmlns:cx5="http://schemas.microsoft.com/office/drawing/2016/5/11/chartex" xmlns:cx4="http://schemas.microsoft.com/office/drawing/2016/5/10/chartex" xmlns:cx3="http://schemas.microsoft.com/office/drawing/2016/5/9/chartex" xmlns:cx2="http://schemas.microsoft.com/office/drawing/2015/10/21/chartex" xmlns:cx1="http://schemas.microsoft.com/office/drawing/2015/9/8/chartex" xmlns:cx="http://schemas.microsoft.com/office/drawing/2014/chartex">
             <w:pict>
               <v:line w14:anchorId="000AC334" id="Conector recto 22" o:spid="_x0000_s1026" style="position:absolute;z-index:251704320;visibility:visible;mso-wrap-style:square;mso-width-percent:0;mso-height-percent:0;mso-wrap-distance-left:9pt;mso-wrap-distance-top:0;mso-wrap-distance-right:9pt;mso-wrap-distance-bottom:0;mso-position-horizontal:absolute;mso-position-horizontal-relative:text;mso-position-vertical:absolute;mso-position-vertical-relative:text;mso-width-percent:0;mso-height-percent:0;mso-width-relative:margin;mso-height-relative:margin" from="70.55pt,17.1pt" to="184.2pt,18.6pt" o:gfxdata="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" strokecolor="#4472c4 [3204]" strokeweight=".5pt">
                 <v:stroke joinstyle="miter"/>
@@ -11067,6 +11017,7 @@
           <w:noProof/>
           <w:sz w:val="32"/>
           <w:szCs w:val="32"/>
+          <w:lang w:eastAsia="es-MX"/>
         </w:rPr>
         <mc:AlternateContent>
           <mc:Choice Requires="wps">
@@ -11141,7 +11092,7 @@
               </wp:anchor>
             </w:drawing>
           </mc:Choice>
-          <mc:Fallback>
+          <mc:Fallback xmlns:w16se="http://schemas.microsoft.com/office/word/2015/wordml/symex" xmlns:w16cid="http://schemas.microsoft.com/office/word/2016/wordml/cid" xmlns:am3d="http://schemas.microsoft.com/office/drawing/2017/model3d" xmlns:aink="http://schemas.microsoft.com/office/drawing/2016/ink" xmlns:cx8="http://schemas.microsoft.com/office/drawing/2016/5/14/chartex" xmlns:cx7="http://schemas.microsoft.com/office/drawing/2016/5/13/chartex" xmlns:cx6="http://schemas.microsoft.com/office/drawing/2016/5/12/chartex" xmlns:cx5="http://schemas.microsoft.com/office/drawing/2016/5/11/chartex" xmlns:cx4="http://schemas.microsoft.com/office/drawing/2016/5/10/chartex" xmlns:cx3="http://schemas.microsoft.com/office/drawing/2016/5/9/chartex" xmlns:cx2="http://schemas.microsoft.com/office/drawing/2015/10/21/chartex" xmlns:cx1="http://schemas.microsoft.com/office/drawing/2015/9/8/chartex" xmlns:cx="http://schemas.microsoft.com/office/drawing/2014/chartex">
             <w:pict>
               <v:rect w14:anchorId="081A9A51" id="Rectángulo 47" o:spid="_x0000_s1047" style="position:absolute;left:0;text-align:left;margin-left:0;margin-top:17.1pt;width:73.5pt;height:32.25pt;z-index:251713536;visibility:visible;mso-wrap-style:square;mso-width-percent:0;mso-height-percent:0;mso-wrap-distance-left:9pt;mso-wrap-distance-top:0;mso-wrap-distance-right:9pt;mso-wrap-distance-bottom:0;mso-position-horizontal:left;mso-position-horizontal-relative:margin;mso-position-vertical:absolute;mso-position-vertical-relative:text;mso-width-percent:0;mso-height-percent:0;mso-width-relative:margin;mso-height-relative:margin;v-text-anchor:middle" o:gfxdata="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" fillcolor="white [3201]" strokecolor="#70ad47 [3209]" strokeweight="1pt">
                 <v:textbox>
@@ -11167,6 +11118,7 @@
           <w:noProof/>
           <w:sz w:val="32"/>
           <w:szCs w:val="32"/>
+          <w:lang w:eastAsia="es-MX"/>
         </w:rPr>
         <mc:AlternateContent>
           <mc:Choice Requires="wps">
@@ -11218,7 +11170,7 @@
               </wp:anchor>
             </w:drawing>
           </mc:Choice>
-          <mc:Fallback>
+          <mc:Fallback xmlns:w16se="http://schemas.microsoft.com/office/word/2015/wordml/symex" xmlns:w16cid="http://schemas.microsoft.com/office/word/2016/wordml/cid" xmlns:am3d="http://schemas.microsoft.com/office/drawing/2017/model3d" xmlns:aink="http://schemas.microsoft.com/office/drawing/2016/ink" xmlns:cx8="http://schemas.microsoft.com/office/drawing/2016/5/14/chartex" xmlns:cx7="http://schemas.microsoft.com/office/drawing/2016/5/13/chartex" xmlns:cx6="http://schemas.microsoft.com/office/drawing/2016/5/12/chartex" xmlns:cx5="http://schemas.microsoft.com/office/drawing/2016/5/11/chartex" xmlns:cx4="http://schemas.microsoft.com/office/drawing/2016/5/10/chartex" xmlns:cx3="http://schemas.microsoft.com/office/drawing/2016/5/9/chartex" xmlns:cx2="http://schemas.microsoft.com/office/drawing/2015/10/21/chartex" xmlns:cx1="http://schemas.microsoft.com/office/drawing/2015/9/8/chartex" xmlns:cx="http://schemas.microsoft.com/office/drawing/2014/chartex">
             <w:pict>
               <v:line w14:anchorId="2935FD4B" id="Conector recto 21" o:spid="_x0000_s1026" style="position:absolute;flip:y;z-index:251705344;visibility:visible;mso-wrap-style:square;mso-wrap-distance-left:9pt;mso-wrap-distance-top:0;mso-wrap-distance-right:9pt;mso-wrap-distance-bottom:0;mso-position-horizontal:absolute;mso-position-horizontal-relative:text;mso-position-vertical:absolute;mso-position-vertical-relative:text" from="255.8pt,20.4pt" to="367.95pt,21.15pt" o:gfxdata="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" strokecolor="#4472c4 [3204]" strokeweight=".5pt">
                 <v:stroke joinstyle="miter"/>
@@ -11232,6 +11184,7 @@
           <w:noProof/>
           <w:sz w:val="32"/>
           <w:szCs w:val="32"/>
+          <w:lang w:eastAsia="es-MX"/>
         </w:rPr>
         <mc:AlternateContent>
           <mc:Choice Requires="wps">
@@ -11306,7 +11259,7 @@
               </wp:anchor>
             </w:drawing>
           </mc:Choice>
-          <mc:Fallback>
+          <mc:Fallback xmlns:w16se="http://schemas.microsoft.com/office/word/2015/wordml/symex" xmlns:w16cid="http://schemas.microsoft.com/office/word/2016/wordml/cid" xmlns:am3d="http://schemas.microsoft.com/office/drawing/2017/model3d" xmlns:aink="http://schemas.microsoft.com/office/drawing/2016/ink" xmlns:cx8="http://schemas.microsoft.com/office/drawing/2016/5/14/chartex" xmlns:cx7="http://schemas.microsoft.com/office/drawing/2016/5/13/chartex" xmlns:cx6="http://schemas.microsoft.com/office/drawing/2016/5/12/chartex" xmlns:cx5="http://schemas.microsoft.com/office/drawing/2016/5/11/chartex" xmlns:cx4="http://schemas.microsoft.com/office/drawing/2016/5/10/chartex" xmlns:cx3="http://schemas.microsoft.com/office/drawing/2016/5/9/chartex" xmlns:cx2="http://schemas.microsoft.com/office/drawing/2015/10/21/chartex" xmlns:cx1="http://schemas.microsoft.com/office/drawing/2015/9/8/chartex" xmlns:cx="http://schemas.microsoft.com/office/drawing/2014/chartex">
             <w:pict>
               <v:rect w14:anchorId="18EA5D21" id="Rectángulo 23" o:spid="_x0000_s1048" style="position:absolute;left:0;text-align:left;margin-left:0;margin-top:.55pt;width:70.1pt;height:29.5pt;z-index:251697152;visibility:visible;mso-wrap-style:square;mso-width-percent:0;mso-height-percent:0;mso-wrap-distance-left:9pt;mso-wrap-distance-top:0;mso-wrap-distance-right:9pt;mso-wrap-distance-bottom:0;mso-position-horizontal:center;mso-position-horizontal-relative:margin;mso-position-vertical:absolute;mso-position-vertical-relative:text;mso-width-percent:0;mso-height-percent:0;mso-width-relative:margin;mso-height-relative:margin;v-text-anchor:middle" o:gfxdata="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" fillcolor="white [3201]" strokecolor="#70ad47 [3209]" strokeweight="1pt">
                 <v:textbox>
@@ -11332,23 +11285,7 @@
           <w:sz w:val="32"/>
           <w:szCs w:val="32"/>
         </w:rPr>
-        <w:t xml:space="preserve">             1    </w:t>
-      </w:r>
-      <w:proofErr w:type="gramStart"/>
-      <w:r>
-        <w:rPr>
-          <w:sz w:val="32"/>
-          <w:szCs w:val="32"/>
-        </w:rPr>
-        <w:t>Alberga</w:t>
-      </w:r>
-      <w:proofErr w:type="gramEnd"/>
-      <w:r>
-        <w:rPr>
-          <w:sz w:val="32"/>
-          <w:szCs w:val="32"/>
-        </w:rPr>
-        <w:t xml:space="preserve">      1                    1   Almacena     *</w:t>
+        <w:t xml:space="preserve">             1    Alberga      1                    1   Almacena     *</w:t>
       </w:r>
     </w:p>
     <w:p>
@@ -11364,6 +11301,7 @@
           <w:noProof/>
           <w:sz w:val="32"/>
           <w:szCs w:val="32"/>
+          <w:lang w:eastAsia="es-MX"/>
         </w:rPr>
         <mc:AlternateContent>
           <mc:Choice Requires="wps">
@@ -11423,7 +11361,7 @@
               </wp:anchor>
             </w:drawing>
           </mc:Choice>
-          <mc:Fallback>
+          <mc:Fallback xmlns:w16se="http://schemas.microsoft.com/office/word/2015/wordml/symex" xmlns:w16cid="http://schemas.microsoft.com/office/word/2016/wordml/cid" xmlns:am3d="http://schemas.microsoft.com/office/drawing/2017/model3d" xmlns:aink="http://schemas.microsoft.com/office/drawing/2016/ink" xmlns:cx8="http://schemas.microsoft.com/office/drawing/2016/5/14/chartex" xmlns:cx7="http://schemas.microsoft.com/office/drawing/2016/5/13/chartex" xmlns:cx6="http://schemas.microsoft.com/office/drawing/2016/5/12/chartex" xmlns:cx5="http://schemas.microsoft.com/office/drawing/2016/5/11/chartex" xmlns:cx4="http://schemas.microsoft.com/office/drawing/2016/5/10/chartex" xmlns:cx3="http://schemas.microsoft.com/office/drawing/2016/5/9/chartex" xmlns:cx2="http://schemas.microsoft.com/office/drawing/2015/10/21/chartex" xmlns:cx1="http://schemas.microsoft.com/office/drawing/2015/9/8/chartex" xmlns:cx="http://schemas.microsoft.com/office/drawing/2014/chartex">
             <w:pict>
               <v:shape w14:anchorId="1219157B" id="Conector: angular 24" o:spid="_x0000_s1026" type="#_x0000_t34" style="position:absolute;margin-left:72.45pt;margin-top:17pt;width:119.25pt;height:105.75pt;z-index:251708416;visibility:visible;mso-wrap-style:square;mso-width-percent:0;mso-height-percent:0;mso-wrap-distance-left:9pt;mso-wrap-distance-top:0;mso-wrap-distance-right:9pt;mso-wrap-distance-bottom:0;mso-position-horizontal:absolute;mso-position-horizontal-relative:text;mso-position-vertical:absolute;mso-position-vertical-relative:text;mso-width-percent:0;mso-height-percent:0;mso-width-relative:margin;mso-height-relative:margin" o:gfxdata="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" adj="14250" strokecolor="#4472c4 [3204]" strokeweight=".5pt"/>
             </w:pict>
@@ -11435,6 +11373,7 @@
           <w:noProof/>
           <w:sz w:val="32"/>
           <w:szCs w:val="32"/>
+          <w:lang w:eastAsia="es-MX"/>
         </w:rPr>
         <mc:AlternateContent>
           <mc:Choice Requires="wps">
@@ -11506,7 +11445,7 @@
               </wp:anchor>
             </w:drawing>
           </mc:Choice>
-          <mc:Fallback>
+          <mc:Fallback xmlns:w16se="http://schemas.microsoft.com/office/word/2015/wordml/symex" xmlns:w16cid="http://schemas.microsoft.com/office/word/2016/wordml/cid" xmlns:am3d="http://schemas.microsoft.com/office/drawing/2017/model3d" xmlns:aink="http://schemas.microsoft.com/office/drawing/2016/ink" xmlns:cx8="http://schemas.microsoft.com/office/drawing/2016/5/14/chartex" xmlns:cx7="http://schemas.microsoft.com/office/drawing/2016/5/13/chartex" xmlns:cx6="http://schemas.microsoft.com/office/drawing/2016/5/12/chartex" xmlns:cx5="http://schemas.microsoft.com/office/drawing/2016/5/11/chartex" xmlns:cx4="http://schemas.microsoft.com/office/drawing/2016/5/10/chartex" xmlns:cx3="http://schemas.microsoft.com/office/drawing/2016/5/9/chartex" xmlns:cx2="http://schemas.microsoft.com/office/drawing/2015/10/21/chartex" xmlns:cx1="http://schemas.microsoft.com/office/drawing/2015/9/8/chartex" xmlns:cx="http://schemas.microsoft.com/office/drawing/2014/chartex">
             <w:pict>
               <v:rect w14:anchorId="48302227" id="Rectángulo 49" o:spid="_x0000_s1049" style="position:absolute;left:0;text-align:left;margin-left:184.95pt;margin-top:9.5pt;width:69.75pt;height:24pt;z-index:251715584;visibility:visible;mso-wrap-style:square;mso-width-percent:0;mso-height-percent:0;mso-wrap-distance-left:9pt;mso-wrap-distance-top:0;mso-wrap-distance-right:9pt;mso-wrap-distance-bottom:0;mso-position-horizontal:absolute;mso-position-horizontal-relative:margin;mso-position-vertical:absolute;mso-position-vertical-relative:text;mso-width-percent:0;mso-height-percent:0;mso-width-relative:margin;mso-height-relative:margin;v-text-anchor:middle" o:gfxdata="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" fillcolor="white [3201]" strokecolor="#70ad47 [3209]" strokeweight="1pt">
                 <v:textbox>
@@ -11529,6 +11468,7 @@
           <w:noProof/>
           <w:sz w:val="32"/>
           <w:szCs w:val="32"/>
+          <w:lang w:eastAsia="es-MX"/>
         </w:rPr>
         <mc:AlternateContent>
           <mc:Choice Requires="wps">
@@ -11586,7 +11526,7 @@
               </wp:anchor>
             </w:drawing>
           </mc:Choice>
-          <mc:Fallback>
+          <mc:Fallback xmlns:w16se="http://schemas.microsoft.com/office/word/2015/wordml/symex" xmlns:w16cid="http://schemas.microsoft.com/office/word/2016/wordml/cid" xmlns:am3d="http://schemas.microsoft.com/office/drawing/2017/model3d" xmlns:aink="http://schemas.microsoft.com/office/drawing/2016/ink" xmlns:cx8="http://schemas.microsoft.com/office/drawing/2016/5/14/chartex" xmlns:cx7="http://schemas.microsoft.com/office/drawing/2016/5/13/chartex" xmlns:cx6="http://schemas.microsoft.com/office/drawing/2016/5/12/chartex" xmlns:cx5="http://schemas.microsoft.com/office/drawing/2016/5/11/chartex" xmlns:cx4="http://schemas.microsoft.com/office/drawing/2016/5/10/chartex" xmlns:cx3="http://schemas.microsoft.com/office/drawing/2016/5/9/chartex" xmlns:cx2="http://schemas.microsoft.com/office/drawing/2015/10/21/chartex" xmlns:cx1="http://schemas.microsoft.com/office/drawing/2015/9/8/chartex" xmlns:cx="http://schemas.microsoft.com/office/drawing/2014/chartex">
             <w:pict>
               <v:line w14:anchorId="2DB499FE" id="Conector recto 25" o:spid="_x0000_s1026" style="position:absolute;z-index:251711488;visibility:visible;mso-wrap-style:square;mso-width-percent:0;mso-height-percent:0;mso-wrap-distance-left:9pt;mso-wrap-distance-top:0;mso-wrap-distance-right:9pt;mso-wrap-distance-bottom:0;mso-position-horizontal:absolute;mso-position-horizontal-relative:text;mso-position-vertical:absolute;mso-position-vertical-relative:text;mso-width-percent:0;mso-height-percent:0;mso-width-relative:margin;mso-height-relative:margin" from="403.95pt,5.35pt" to="404.7pt,106.6pt" o:gfxdata="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" strokecolor="#4472c4 [3204]" strokeweight=".5pt">
                 <v:stroke joinstyle="miter"/>
@@ -11616,6 +11556,7 @@
           <w:noProof/>
           <w:sz w:val="32"/>
           <w:szCs w:val="32"/>
+          <w:lang w:eastAsia="es-MX"/>
         </w:rPr>
         <mc:AlternateContent>
           <mc:Choice Requires="wps">
@@ -11673,7 +11614,7 @@
               </wp:anchor>
             </w:drawing>
           </mc:Choice>
-          <mc:Fallback>
+          <mc:Fallback xmlns:w16se="http://schemas.microsoft.com/office/word/2015/wordml/symex" xmlns:w16cid="http://schemas.microsoft.com/office/word/2016/wordml/cid" xmlns:am3d="http://schemas.microsoft.com/office/drawing/2017/model3d" xmlns:aink="http://schemas.microsoft.com/office/drawing/2016/ink" xmlns:cx8="http://schemas.microsoft.com/office/drawing/2016/5/14/chartex" xmlns:cx7="http://schemas.microsoft.com/office/drawing/2016/5/13/chartex" xmlns:cx6="http://schemas.microsoft.com/office/drawing/2016/5/12/chartex" xmlns:cx5="http://schemas.microsoft.com/office/drawing/2016/5/11/chartex" xmlns:cx4="http://schemas.microsoft.com/office/drawing/2016/5/10/chartex" xmlns:cx3="http://schemas.microsoft.com/office/drawing/2016/5/9/chartex" xmlns:cx2="http://schemas.microsoft.com/office/drawing/2015/10/21/chartex" xmlns:cx1="http://schemas.microsoft.com/office/drawing/2015/9/8/chartex" xmlns:cx="http://schemas.microsoft.com/office/drawing/2014/chartex">
             <w:pict>
               <v:line w14:anchorId="319F4F9B" id="Conector recto 26" o:spid="_x0000_s1026" style="position:absolute;z-index:251706368;visibility:visible;mso-wrap-style:square;mso-width-percent:0;mso-height-percent:0;mso-wrap-distance-left:9pt;mso-wrap-distance-top:0;mso-wrap-distance-right:9pt;mso-wrap-distance-bottom:0;mso-position-horizontal:absolute;mso-position-horizontal-relative:text;mso-position-vertical:absolute;mso-position-vertical-relative:text;mso-width-percent:0;mso-height-percent:0;mso-width-relative:margin;mso-height-relative:margin" from="37.95pt,7.2pt" to="39.45pt,103.2pt" o:gfxdata="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" strokecolor="#4472c4 [3204]" strokeweight=".5pt">
                 <v:stroke joinstyle="miter"/>
@@ -11736,6 +11677,7 @@
       <w:r>
         <w:rPr>
           <w:noProof/>
+          <w:lang w:eastAsia="es-MX"/>
         </w:rPr>
         <mc:AlternateContent>
           <mc:Choice Requires="wps">
@@ -11810,7 +11752,7 @@
               </wp:anchor>
             </w:drawing>
           </mc:Choice>
-          <mc:Fallback>
+          <mc:Fallback xmlns:w16se="http://schemas.microsoft.com/office/word/2015/wordml/symex" xmlns:w16cid="http://schemas.microsoft.com/office/word/2016/wordml/cid" xmlns:am3d="http://schemas.microsoft.com/office/drawing/2017/model3d" xmlns:aink="http://schemas.microsoft.com/office/drawing/2016/ink" xmlns:cx8="http://schemas.microsoft.com/office/drawing/2016/5/14/chartex" xmlns:cx7="http://schemas.microsoft.com/office/drawing/2016/5/13/chartex" xmlns:cx6="http://schemas.microsoft.com/office/drawing/2016/5/12/chartex" xmlns:cx5="http://schemas.microsoft.com/office/drawing/2016/5/11/chartex" xmlns:cx4="http://schemas.microsoft.com/office/drawing/2016/5/10/chartex" xmlns:cx3="http://schemas.microsoft.com/office/drawing/2016/5/9/chartex" xmlns:cx2="http://schemas.microsoft.com/office/drawing/2015/10/21/chartex" xmlns:cx1="http://schemas.microsoft.com/office/drawing/2015/9/8/chartex" xmlns:cx="http://schemas.microsoft.com/office/drawing/2014/chartex">
             <w:pict>
               <v:rect w14:anchorId="0C57D5D8" id="Rectángulo 33" o:spid="_x0000_s1050" style="position:absolute;left:0;text-align:left;margin-left:370.2pt;margin-top:21.15pt;width:98.25pt;height:29.25pt;z-index:251703296;visibility:visible;mso-wrap-style:square;mso-width-percent:0;mso-height-percent:0;mso-wrap-distance-left:9pt;mso-wrap-distance-top:0;mso-wrap-distance-right:9pt;mso-wrap-distance-bottom:0;mso-position-horizontal:absolute;mso-position-horizontal-relative:margin;mso-position-vertical:absolute;mso-position-vertical-relative:text;mso-width-percent:0;mso-height-percent:0;mso-width-relative:margin;mso-height-relative:margin;v-text-anchor:middle" o:gfxdata="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" fillcolor="white [3201]" strokecolor="#70ad47 [3209]" strokeweight="1pt">
                 <v:textbox>
@@ -11836,6 +11778,7 @@
           <w:noProof/>
           <w:sz w:val="32"/>
           <w:szCs w:val="32"/>
+          <w:lang w:eastAsia="es-MX"/>
         </w:rPr>
         <mc:AlternateContent>
           <mc:Choice Requires="wps">
@@ -11907,7 +11850,7 @@
               </wp:anchor>
             </w:drawing>
           </mc:Choice>
-          <mc:Fallback>
+          <mc:Fallback xmlns:w16se="http://schemas.microsoft.com/office/word/2015/wordml/symex" xmlns:w16cid="http://schemas.microsoft.com/office/word/2016/wordml/cid" xmlns:am3d="http://schemas.microsoft.com/office/drawing/2017/model3d" xmlns:aink="http://schemas.microsoft.com/office/drawing/2016/ink" xmlns:cx8="http://schemas.microsoft.com/office/drawing/2016/5/14/chartex" xmlns:cx7="http://schemas.microsoft.com/office/drawing/2016/5/13/chartex" xmlns:cx6="http://schemas.microsoft.com/office/drawing/2016/5/12/chartex" xmlns:cx5="http://schemas.microsoft.com/office/drawing/2016/5/11/chartex" xmlns:cx4="http://schemas.microsoft.com/office/drawing/2016/5/10/chartex" xmlns:cx3="http://schemas.microsoft.com/office/drawing/2016/5/9/chartex" xmlns:cx2="http://schemas.microsoft.com/office/drawing/2015/10/21/chartex" xmlns:cx1="http://schemas.microsoft.com/office/drawing/2015/9/8/chartex" xmlns:cx="http://schemas.microsoft.com/office/drawing/2014/chartex">
             <w:pict>
               <v:rect w14:anchorId="2224BEDE" id="Rectángulo 27" o:spid="_x0000_s1051" style="position:absolute;left:0;text-align:left;margin-left:190.95pt;margin-top:6.2pt;width:66.35pt;height:24pt;z-index:251700224;visibility:visible;mso-wrap-style:square;mso-width-percent:0;mso-height-percent:0;mso-wrap-distance-left:9pt;mso-wrap-distance-top:0;mso-wrap-distance-right:9pt;mso-wrap-distance-bottom:0;mso-position-horizontal:absolute;mso-position-horizontal-relative:text;mso-position-vertical:absolute;mso-position-vertical-relative:text;mso-width-percent:0;mso-height-percent:0;mso-width-relative:margin;mso-height-relative:margin;v-text-anchor:middle" o:gfxdata="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" fillcolor="white [3201]" strokecolor="#70ad47 [3209]" strokeweight="1pt">
                 <v:textbox>
@@ -11950,6 +11893,7 @@
       <w:r>
         <w:rPr>
           <w:noProof/>
+          <w:lang w:eastAsia="es-MX"/>
         </w:rPr>
         <mc:AlternateContent>
           <mc:Choice Requires="wps">
@@ -12024,7 +11968,7 @@
               </wp:anchor>
             </w:drawing>
           </mc:Choice>
-          <mc:Fallback>
+          <mc:Fallback xmlns:w16se="http://schemas.microsoft.com/office/word/2015/wordml/symex" xmlns:w16cid="http://schemas.microsoft.com/office/word/2016/wordml/cid" xmlns:am3d="http://schemas.microsoft.com/office/drawing/2017/model3d" xmlns:aink="http://schemas.microsoft.com/office/drawing/2016/ink" xmlns:cx8="http://schemas.microsoft.com/office/drawing/2016/5/14/chartex" xmlns:cx7="http://schemas.microsoft.com/office/drawing/2016/5/13/chartex" xmlns:cx6="http://schemas.microsoft.com/office/drawing/2016/5/12/chartex" xmlns:cx5="http://schemas.microsoft.com/office/drawing/2016/5/11/chartex" xmlns:cx4="http://schemas.microsoft.com/office/drawing/2016/5/10/chartex" xmlns:cx3="http://schemas.microsoft.com/office/drawing/2016/5/9/chartex" xmlns:cx2="http://schemas.microsoft.com/office/drawing/2015/10/21/chartex" xmlns:cx1="http://schemas.microsoft.com/office/drawing/2015/9/8/chartex" xmlns:cx="http://schemas.microsoft.com/office/drawing/2014/chartex">
             <w:pict>
               <v:rect w14:anchorId="035CCDA1" id="Rectángulo 50" o:spid="_x0000_s1052" style="position:absolute;left:0;text-align:left;margin-left:190.95pt;margin-top:8.35pt;width:66.35pt;height:24pt;z-index:251716608;visibility:visible;mso-wrap-style:square;mso-width-percent:0;mso-height-percent:0;mso-wrap-distance-left:9pt;mso-wrap-distance-top:0;mso-wrap-distance-right:9pt;mso-wrap-distance-bottom:0;mso-position-horizontal:absolute;mso-position-horizontal-relative:margin;mso-position-vertical:absolute;mso-position-vertical-relative:text;mso-width-percent:0;mso-height-percent:0;mso-width-relative:margin;mso-height-relative:margin;v-text-anchor:middle" o:gfxdata="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" fillcolor="white [3201]" strokecolor="#70ad47 [3209]" strokeweight="1pt">
                 <v:textbox>
@@ -12050,6 +11994,7 @@
           <w:noProof/>
           <w:sz w:val="32"/>
           <w:szCs w:val="32"/>
+          <w:lang w:eastAsia="es-MX"/>
         </w:rPr>
         <mc:AlternateContent>
           <mc:Choice Requires="wps">
@@ -12124,7 +12069,7 @@
               </wp:anchor>
             </w:drawing>
           </mc:Choice>
-          <mc:Fallback>
+          <mc:Fallback xmlns:w16se="http://schemas.microsoft.com/office/word/2015/wordml/symex" xmlns:w16cid="http://schemas.microsoft.com/office/word/2016/wordml/cid" xmlns:am3d="http://schemas.microsoft.com/office/drawing/2017/model3d" xmlns:aink="http://schemas.microsoft.com/office/drawing/2016/ink" xmlns:cx8="http://schemas.microsoft.com/office/drawing/2016/5/14/chartex" xmlns:cx7="http://schemas.microsoft.com/office/drawing/2016/5/13/chartex" xmlns:cx6="http://schemas.microsoft.com/office/drawing/2016/5/12/chartex" xmlns:cx5="http://schemas.microsoft.com/office/drawing/2016/5/11/chartex" xmlns:cx4="http://schemas.microsoft.com/office/drawing/2016/5/10/chartex" xmlns:cx3="http://schemas.microsoft.com/office/drawing/2016/5/9/chartex" xmlns:cx2="http://schemas.microsoft.com/office/drawing/2015/10/21/chartex" xmlns:cx1="http://schemas.microsoft.com/office/drawing/2015/9/8/chartex" xmlns:cx="http://schemas.microsoft.com/office/drawing/2014/chartex">
             <w:pict>
               <v:rect w14:anchorId="0B76163F" id="Rectángulo 28" o:spid="_x0000_s1053" style="position:absolute;left:0;text-align:left;margin-left:6.45pt;margin-top:16.9pt;width:68.6pt;height:27.85pt;z-index:251698176;visibility:visible;mso-wrap-style:square;mso-width-percent:0;mso-height-percent:0;mso-wrap-distance-left:9pt;mso-wrap-distance-top:0;mso-wrap-distance-right:9pt;mso-wrap-distance-bottom:0;mso-position-horizontal:absolute;mso-position-horizontal-relative:margin;mso-position-vertical:absolute;mso-position-vertical-relative:text;mso-width-percent:0;mso-height-percent:0;mso-width-relative:margin;mso-height-relative:margin;v-text-anchor:middle" o:gfxdata="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" fillcolor="white [3201]" strokecolor="#70ad47 [3209]" strokeweight="1pt">
                 <v:textbox>
@@ -12172,6 +12117,7 @@
           <w:noProof/>
           <w:sz w:val="32"/>
           <w:szCs w:val="32"/>
+          <w:lang w:eastAsia="es-MX"/>
         </w:rPr>
         <mc:AlternateContent>
           <mc:Choice Requires="wps">
@@ -12254,7 +12200,7 @@
               </wp:anchor>
             </w:drawing>
           </mc:Choice>
-          <mc:Fallback>
+          <mc:Fallback xmlns:w16se="http://schemas.microsoft.com/office/word/2015/wordml/symex" xmlns:w16cid="http://schemas.microsoft.com/office/word/2016/wordml/cid" xmlns:am3d="http://schemas.microsoft.com/office/drawing/2017/model3d" xmlns:aink="http://schemas.microsoft.com/office/drawing/2016/ink" xmlns:cx8="http://schemas.microsoft.com/office/drawing/2016/5/14/chartex" xmlns:cx7="http://schemas.microsoft.com/office/drawing/2016/5/13/chartex" xmlns:cx6="http://schemas.microsoft.com/office/drawing/2016/5/12/chartex" xmlns:cx5="http://schemas.microsoft.com/office/drawing/2016/5/11/chartex" xmlns:cx4="http://schemas.microsoft.com/office/drawing/2016/5/10/chartex" xmlns:cx3="http://schemas.microsoft.com/office/drawing/2016/5/9/chartex" xmlns:cx2="http://schemas.microsoft.com/office/drawing/2015/10/21/chartex" xmlns:cx1="http://schemas.microsoft.com/office/drawing/2015/9/8/chartex" xmlns:cx="http://schemas.microsoft.com/office/drawing/2014/chartex">
             <w:pict>
               <v:rect w14:anchorId="55EB7F01" id="Rectángulo 52" o:spid="_x0000_s1054" style="position:absolute;margin-left:370.95pt;margin-top:1.05pt;width:97.5pt;height:58.5pt;z-index:251718656;visibility:visible;mso-wrap-style:square;mso-width-percent:0;mso-height-percent:0;mso-wrap-distance-left:9pt;mso-wrap-distance-top:0;mso-wrap-distance-right:9pt;mso-wrap-distance-bottom:0;mso-position-horizontal:absolute;mso-position-horizontal-relative:margin;mso-position-vertical:absolute;mso-position-vertical-relative:text;mso-width-percent:0;mso-height-percent:0;mso-width-relative:margin;mso-height-relative:margin;v-text-anchor:middle" o:gfxdata="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" fillcolor="white [3201]" strokecolor="#70ad47 [3209]" strokeweight="1pt">
                 <v:textbox>
@@ -12288,6 +12234,7 @@
           <w:noProof/>
           <w:sz w:val="32"/>
           <w:szCs w:val="32"/>
+          <w:lang w:eastAsia="es-MX"/>
         </w:rPr>
         <mc:AlternateContent>
           <mc:Choice Requires="wps">
@@ -12372,7 +12319,7 @@
               </wp:anchor>
             </w:drawing>
           </mc:Choice>
-          <mc:Fallback>
+          <mc:Fallback xmlns:w16se="http://schemas.microsoft.com/office/word/2015/wordml/symex" xmlns:w16cid="http://schemas.microsoft.com/office/word/2016/wordml/cid" xmlns:am3d="http://schemas.microsoft.com/office/drawing/2017/model3d" xmlns:aink="http://schemas.microsoft.com/office/drawing/2016/ink" xmlns:cx8="http://schemas.microsoft.com/office/drawing/2016/5/14/chartex" xmlns:cx7="http://schemas.microsoft.com/office/drawing/2016/5/13/chartex" xmlns:cx6="http://schemas.microsoft.com/office/drawing/2016/5/12/chartex" xmlns:cx5="http://schemas.microsoft.com/office/drawing/2016/5/11/chartex" xmlns:cx4="http://schemas.microsoft.com/office/drawing/2016/5/10/chartex" xmlns:cx3="http://schemas.microsoft.com/office/drawing/2016/5/9/chartex" xmlns:cx2="http://schemas.microsoft.com/office/drawing/2015/10/21/chartex" xmlns:cx1="http://schemas.microsoft.com/office/drawing/2015/9/8/chartex" xmlns:cx="http://schemas.microsoft.com/office/drawing/2014/chartex">
             <w:pict>
               <v:rect w14:anchorId="72827C06" id="Rectángulo 51" o:spid="_x0000_s1055" style="position:absolute;margin-left:6.45pt;margin-top:15.3pt;width:68.25pt;height:59.25pt;z-index:251717632;visibility:visible;mso-wrap-style:square;mso-width-percent:0;mso-height-percent:0;mso-wrap-distance-left:9pt;mso-wrap-distance-top:0;mso-wrap-distance-right:9pt;mso-wrap-distance-bottom:0;mso-position-horizontal:absolute;mso-position-horizontal-relative:margin;mso-position-vertical:absolute;mso-position-vertical-relative:text;mso-width-percent:0;mso-height-percent:0;mso-width-relative:margin;mso-height-relative:margin;v-text-anchor:middle" o:gfxdata="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" fillcolor="white [3201]" strokecolor="#70ad47 [3209]" strokeweight="1pt">
                 <v:textbox>
@@ -12440,6 +12387,7 @@
           <w:noProof/>
           <w:sz w:val="32"/>
           <w:szCs w:val="32"/>
+          <w:lang w:eastAsia="es-MX"/>
         </w:rPr>
         <mc:AlternateContent>
           <mc:Choice Requires="wps">
@@ -12499,7 +12447,7 @@
               </wp:anchor>
             </w:drawing>
           </mc:Choice>
-          <mc:Fallback>
+          <mc:Fallback xmlns:w16se="http://schemas.microsoft.com/office/word/2015/wordml/symex" xmlns:w16cid="http://schemas.microsoft.com/office/word/2016/wordml/cid" xmlns:am3d="http://schemas.microsoft.com/office/drawing/2017/model3d" xmlns:aink="http://schemas.microsoft.com/office/drawing/2016/ink" xmlns:cx8="http://schemas.microsoft.com/office/drawing/2016/5/14/chartex" xmlns:cx7="http://schemas.microsoft.com/office/drawing/2016/5/13/chartex" xmlns:cx6="http://schemas.microsoft.com/office/drawing/2016/5/12/chartex" xmlns:cx5="http://schemas.microsoft.com/office/drawing/2016/5/11/chartex" xmlns:cx4="http://schemas.microsoft.com/office/drawing/2016/5/10/chartex" xmlns:cx3="http://schemas.microsoft.com/office/drawing/2016/5/9/chartex" xmlns:cx2="http://schemas.microsoft.com/office/drawing/2015/10/21/chartex" xmlns:cx1="http://schemas.microsoft.com/office/drawing/2015/9/8/chartex" xmlns:cx="http://schemas.microsoft.com/office/drawing/2014/chartex">
             <w:pict>
               <v:shape w14:anchorId="46B844EE" id="Conector: angular 34" o:spid="_x0000_s1026" type="#_x0000_t34" style="position:absolute;margin-left:75.05pt;margin-top:13.9pt;width:303.4pt;height:97.4pt;z-index:251710464;visibility:visible;mso-wrap-style:square;mso-width-percent:0;mso-height-percent:0;mso-wrap-distance-left:9pt;mso-wrap-distance-top:0;mso-wrap-distance-right:9pt;mso-wrap-distance-bottom:0;mso-position-horizontal:absolute;mso-position-horizontal-relative:text;mso-position-vertical:absolute;mso-position-vertical-relative:text;mso-width-percent:0;mso-height-percent:0;mso-width-relative:margin;mso-height-relative:margin" o:gfxdata="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" adj="12966" strokecolor="#4472c4 [3204]" strokeweight=".5pt"/>
             </w:pict>
@@ -12511,6 +12459,7 @@
           <w:noProof/>
           <w:sz w:val="32"/>
           <w:szCs w:val="32"/>
+          <w:lang w:eastAsia="es-MX"/>
         </w:rPr>
         <mc:AlternateContent>
           <mc:Choice Requires="wps">
@@ -12562,7 +12511,7 @@
               </wp:anchor>
             </w:drawing>
           </mc:Choice>
-          <mc:Fallback>
+          <mc:Fallback xmlns:w16se="http://schemas.microsoft.com/office/word/2015/wordml/symex" xmlns:w16cid="http://schemas.microsoft.com/office/word/2016/wordml/cid" xmlns:am3d="http://schemas.microsoft.com/office/drawing/2017/model3d" xmlns:aink="http://schemas.microsoft.com/office/drawing/2016/ink" xmlns:cx8="http://schemas.microsoft.com/office/drawing/2016/5/14/chartex" xmlns:cx7="http://schemas.microsoft.com/office/drawing/2016/5/13/chartex" xmlns:cx6="http://schemas.microsoft.com/office/drawing/2016/5/12/chartex" xmlns:cx5="http://schemas.microsoft.com/office/drawing/2016/5/11/chartex" xmlns:cx4="http://schemas.microsoft.com/office/drawing/2016/5/10/chartex" xmlns:cx3="http://schemas.microsoft.com/office/drawing/2016/5/9/chartex" xmlns:cx2="http://schemas.microsoft.com/office/drawing/2015/10/21/chartex" xmlns:cx1="http://schemas.microsoft.com/office/drawing/2015/9/8/chartex" xmlns:cx="http://schemas.microsoft.com/office/drawing/2014/chartex">
             <w:pict>
               <v:shape w14:anchorId="26EE5C53" id="Conector: angular 35" o:spid="_x0000_s1026" type="#_x0000_t34" style="position:absolute;margin-left:67.9pt;margin-top:21.5pt;width:117.4pt;height:106.5pt;z-index:251709440;visibility:visible;mso-wrap-style:square;mso-wrap-distance-left:9pt;mso-wrap-distance-top:0;mso-wrap-distance-right:9pt;mso-wrap-distance-bottom:0;mso-position-horizontal:absolute;mso-position-horizontal-relative:text;mso-position-vertical:absolute;mso-position-vertical-relative:text" o:gfxdata="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" strokecolor="#4472c4 [3204]" strokeweight=".5pt"/>
             </w:pict>
@@ -12574,6 +12523,7 @@
           <w:noProof/>
           <w:sz w:val="32"/>
           <w:szCs w:val="32"/>
+          <w:lang w:eastAsia="es-MX"/>
         </w:rPr>
         <mc:AlternateContent>
           <mc:Choice Requires="wps">
@@ -12631,7 +12581,7 @@
               </wp:anchor>
             </w:drawing>
           </mc:Choice>
-          <mc:Fallback>
+          <mc:Fallback xmlns:w16se="http://schemas.microsoft.com/office/word/2015/wordml/symex" xmlns:w16cid="http://schemas.microsoft.com/office/word/2016/wordml/cid" xmlns:am3d="http://schemas.microsoft.com/office/drawing/2017/model3d" xmlns:aink="http://schemas.microsoft.com/office/drawing/2016/ink" xmlns:cx8="http://schemas.microsoft.com/office/drawing/2016/5/14/chartex" xmlns:cx7="http://schemas.microsoft.com/office/drawing/2016/5/13/chartex" xmlns:cx6="http://schemas.microsoft.com/office/drawing/2016/5/12/chartex" xmlns:cx5="http://schemas.microsoft.com/office/drawing/2016/5/11/chartex" xmlns:cx4="http://schemas.microsoft.com/office/drawing/2016/5/10/chartex" xmlns:cx3="http://schemas.microsoft.com/office/drawing/2016/5/9/chartex" xmlns:cx2="http://schemas.microsoft.com/office/drawing/2015/10/21/chartex" xmlns:cx1="http://schemas.microsoft.com/office/drawing/2015/9/8/chartex" xmlns:cx="http://schemas.microsoft.com/office/drawing/2014/chartex">
             <w:pict>
               <v:line w14:anchorId="4A97F21D" id="Conector recto 40" o:spid="_x0000_s1026" style="position:absolute;z-index:251707392;visibility:visible;mso-wrap-style:square;mso-width-percent:0;mso-height-percent:0;mso-wrap-distance-left:9pt;mso-wrap-distance-top:0;mso-wrap-distance-right:9pt;mso-wrap-distance-bottom:0;mso-position-horizontal:absolute;mso-position-horizontal-relative:text;mso-position-vertical:absolute;mso-position-vertical-relative:text;mso-width-percent:0;mso-height-percent:0;mso-width-relative:margin;mso-height-relative:margin" from="39.45pt,21.5pt" to="39.45pt,122.65pt" o:gfxdata="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" strokecolor="#4472c4 [3204]" strokeweight=".5pt">
                 <v:stroke joinstyle="miter"/>
@@ -12709,6 +12659,7 @@
           <w:noProof/>
           <w:sz w:val="32"/>
           <w:szCs w:val="32"/>
+          <w:lang w:eastAsia="es-MX"/>
         </w:rPr>
         <mc:AlternateContent>
           <mc:Choice Requires="wps">
@@ -12783,7 +12734,7 @@
               </wp:anchor>
             </w:drawing>
           </mc:Choice>
-          <mc:Fallback>
+          <mc:Fallback xmlns:w16se="http://schemas.microsoft.com/office/word/2015/wordml/symex" xmlns:w16cid="http://schemas.microsoft.com/office/word/2016/wordml/cid" xmlns:am3d="http://schemas.microsoft.com/office/drawing/2017/model3d" xmlns:aink="http://schemas.microsoft.com/office/drawing/2016/ink" xmlns:cx8="http://schemas.microsoft.com/office/drawing/2016/5/14/chartex" xmlns:cx7="http://schemas.microsoft.com/office/drawing/2016/5/13/chartex" xmlns:cx6="http://schemas.microsoft.com/office/drawing/2016/5/12/chartex" xmlns:cx5="http://schemas.microsoft.com/office/drawing/2016/5/11/chartex" xmlns:cx4="http://schemas.microsoft.com/office/drawing/2016/5/10/chartex" xmlns:cx3="http://schemas.microsoft.com/office/drawing/2016/5/9/chartex" xmlns:cx2="http://schemas.microsoft.com/office/drawing/2015/10/21/chartex" xmlns:cx1="http://schemas.microsoft.com/office/drawing/2015/9/8/chartex" xmlns:cx="http://schemas.microsoft.com/office/drawing/2014/chartex">
             <w:pict>
               <v:rect w14:anchorId="049AD3F4" id="Rectángulo 41" o:spid="_x0000_s1056" style="position:absolute;left:0;text-align:left;margin-left:376.2pt;margin-top:9.1pt;width:90.05pt;height:27.75pt;z-index:251699200;visibility:visible;mso-wrap-style:square;mso-width-percent:0;mso-height-percent:0;mso-wrap-distance-left:9pt;mso-wrap-distance-top:0;mso-wrap-distance-right:9pt;mso-wrap-distance-bottom:0;mso-position-horizontal:absolute;mso-position-horizontal-relative:text;mso-position-vertical:absolute;mso-position-vertical-relative:text;mso-width-percent:0;mso-height-percent:0;mso-width-relative:margin;mso-height-relative:margin;v-text-anchor:middle" o:gfxdata="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" fillcolor="white [3201]" strokecolor="#70ad47 [3209]" strokeweight="1pt">
                 <v:textbox>
@@ -12828,6 +12779,7 @@
           <w:noProof/>
           <w:sz w:val="32"/>
           <w:szCs w:val="32"/>
+          <w:lang w:eastAsia="es-MX"/>
         </w:rPr>
         <mc:AlternateContent>
           <mc:Choice Requires="wps">
@@ -12887,12 +12839,7 @@
                               <w:jc w:val="center"/>
                             </w:pPr>
                             <w:r>
-                              <w:t>pre</w:t>
-                            </w:r>
-                            <w:bookmarkStart w:id="1" w:name="_GoBack"/>
-                            <w:bookmarkEnd w:id="1"/>
-                            <w:r>
-                              <w:t>ciounitario</w:t>
+                              <w:t>preciounitario</w:t>
                             </w:r>
                           </w:p>
                         </w:txbxContent>
@@ -12915,7 +12862,7 @@
               </wp:anchor>
             </w:drawing>
           </mc:Choice>
-          <mc:Fallback>
+          <mc:Fallback xmlns:w16se="http://schemas.microsoft.com/office/word/2015/wordml/symex" xmlns:w16cid="http://schemas.microsoft.com/office/word/2016/wordml/cid" xmlns:am3d="http://schemas.microsoft.com/office/drawing/2017/model3d" xmlns:aink="http://schemas.microsoft.com/office/drawing/2016/ink" xmlns:cx8="http://schemas.microsoft.com/office/drawing/2016/5/14/chartex" xmlns:cx7="http://schemas.microsoft.com/office/drawing/2016/5/13/chartex" xmlns:cx6="http://schemas.microsoft.com/office/drawing/2016/5/12/chartex" xmlns:cx5="http://schemas.microsoft.com/office/drawing/2016/5/11/chartex" xmlns:cx4="http://schemas.microsoft.com/office/drawing/2016/5/10/chartex" xmlns:cx3="http://schemas.microsoft.com/office/drawing/2016/5/9/chartex" xmlns:cx2="http://schemas.microsoft.com/office/drawing/2015/10/21/chartex" xmlns:cx1="http://schemas.microsoft.com/office/drawing/2015/9/8/chartex" xmlns:cx="http://schemas.microsoft.com/office/drawing/2014/chartex">
             <w:pict>
               <v:rect w14:anchorId="231DFE51" id="Rectángulo 55" o:spid="_x0000_s1057" style="position:absolute;left:0;text-align:left;margin-left:376.2pt;margin-top:15.75pt;width:90.05pt;height:55.5pt;z-index:251721728;visibility:visible;mso-wrap-style:square;mso-width-percent:0;mso-height-percent:0;mso-wrap-distance-left:9pt;mso-wrap-distance-top:0;mso-wrap-distance-right:9pt;mso-wrap-distance-bottom:0;mso-position-horizontal:absolute;mso-position-horizontal-relative:margin;mso-position-vertical:absolute;mso-position-vertical-relative:text;mso-width-percent:0;mso-height-percent:0;mso-width-relative:margin;mso-height-relative:margin;v-text-anchor:middle" o:gfxdata="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" fillcolor="white [3201]" strokecolor="#70ad47 [3209]" strokeweight="1pt">
                 <v:textbox>
@@ -12933,12 +12880,7 @@
                         <w:jc w:val="center"/>
                       </w:pPr>
                       <w:r>
-                        <w:t>pre</w:t>
-                      </w:r>
-                      <w:bookmarkStart w:id="2" w:name="_GoBack"/>
-                      <w:bookmarkEnd w:id="2"/>
-                      <w:r>
-                        <w:t>ciounitario</w:t>
+                        <w:t>preciounitario</w:t>
                       </w:r>
                     </w:p>
                   </w:txbxContent>
@@ -12954,6 +12896,7 @@
           <w:noProof/>
           <w:sz w:val="32"/>
           <w:szCs w:val="32"/>
+          <w:lang w:eastAsia="es-MX"/>
         </w:rPr>
         <mc:AlternateContent>
           <mc:Choice Requires="wps">
@@ -13028,7 +12971,7 @@
               </wp:anchor>
             </w:drawing>
           </mc:Choice>
-          <mc:Fallback>
+          <mc:Fallback xmlns:w16se="http://schemas.microsoft.com/office/word/2015/wordml/symex" xmlns:w16cid="http://schemas.microsoft.com/office/word/2016/wordml/cid" xmlns:am3d="http://schemas.microsoft.com/office/drawing/2017/model3d" xmlns:aink="http://schemas.microsoft.com/office/drawing/2016/ink" xmlns:cx8="http://schemas.microsoft.com/office/drawing/2016/5/14/chartex" xmlns:cx7="http://schemas.microsoft.com/office/drawing/2016/5/13/chartex" xmlns:cx6="http://schemas.microsoft.com/office/drawing/2016/5/12/chartex" xmlns:cx5="http://schemas.microsoft.com/office/drawing/2016/5/11/chartex" xmlns:cx4="http://schemas.microsoft.com/office/drawing/2016/5/10/chartex" xmlns:cx3="http://schemas.microsoft.com/office/drawing/2016/5/9/chartex" xmlns:cx2="http://schemas.microsoft.com/office/drawing/2015/10/21/chartex" xmlns:cx1="http://schemas.microsoft.com/office/drawing/2015/9/8/chartex" xmlns:cx="http://schemas.microsoft.com/office/drawing/2014/chartex">
             <w:pict>
               <v:rect w14:anchorId="5D648C12" id="Rectángulo 43" o:spid="_x0000_s1058" style="position:absolute;left:0;text-align:left;margin-left:.45pt;margin-top:17.25pt;width:70.1pt;height:23.25pt;z-index:251701248;visibility:visible;mso-wrap-style:square;mso-width-percent:0;mso-height-percent:0;mso-wrap-distance-left:9pt;mso-wrap-distance-top:0;mso-wrap-distance-right:9pt;mso-wrap-distance-bottom:0;mso-position-horizontal:absolute;mso-position-horizontal-relative:margin;mso-position-vertical:absolute;mso-position-vertical-relative:text;mso-width-percent:0;mso-height-percent:0;mso-width-relative:margin;mso-height-relative:margin;v-text-anchor:middle" o:gfxdata="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" fillcolor="white [3201]" strokecolor="#70ad47 [3209]" strokeweight="1pt">
                 <v:textbox>
@@ -13054,6 +12997,7 @@
           <w:noProof/>
           <w:sz w:val="32"/>
           <w:szCs w:val="32"/>
+          <w:lang w:eastAsia="es-MX"/>
         </w:rPr>
         <mc:AlternateContent>
           <mc:Choice Requires="wps">
@@ -13128,7 +13072,7 @@
               </wp:anchor>
             </w:drawing>
           </mc:Choice>
-          <mc:Fallback>
+          <mc:Fallback xmlns:w16se="http://schemas.microsoft.com/office/word/2015/wordml/symex" xmlns:w16cid="http://schemas.microsoft.com/office/word/2016/wordml/cid" xmlns:am3d="http://schemas.microsoft.com/office/drawing/2017/model3d" xmlns:aink="http://schemas.microsoft.com/office/drawing/2016/ink" xmlns:cx8="http://schemas.microsoft.com/office/drawing/2016/5/14/chartex" xmlns:cx7="http://schemas.microsoft.com/office/drawing/2016/5/13/chartex" xmlns:cx6="http://schemas.microsoft.com/office/drawing/2016/5/12/chartex" xmlns:cx5="http://schemas.microsoft.com/office/drawing/2016/5/11/chartex" xmlns:cx4="http://schemas.microsoft.com/office/drawing/2016/5/10/chartex" xmlns:cx3="http://schemas.microsoft.com/office/drawing/2016/5/9/chartex" xmlns:cx2="http://schemas.microsoft.com/office/drawing/2015/10/21/chartex" xmlns:cx1="http://schemas.microsoft.com/office/drawing/2015/9/8/chartex" xmlns:cx="http://schemas.microsoft.com/office/drawing/2014/chartex">
             <w:pict>
               <v:rect w14:anchorId="4266DC72" id="Rectángulo 42" o:spid="_x0000_s1059" style="position:absolute;left:0;text-align:left;margin-left:0;margin-top:14.35pt;width:70.1pt;height:26.25pt;z-index:251702272;visibility:visible;mso-wrap-style:square;mso-width-percent:0;mso-height-percent:0;mso-wrap-distance-left:9pt;mso-wrap-distance-top:0;mso-wrap-distance-right:9pt;mso-wrap-distance-bottom:0;mso-position-horizontal:center;mso-position-horizontal-relative:margin;mso-position-vertical:absolute;mso-position-vertical-relative:text;mso-width-percent:0;mso-height-percent:0;mso-width-relative:margin;mso-height-relative:margin;v-text-anchor:middle" o:gfxdata="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" fillcolor="white [3201]" strokecolor="#70ad47 [3209]" strokeweight="1pt">
                 <v:textbox>
@@ -13169,6 +13113,7 @@
           <w:noProof/>
           <w:sz w:val="32"/>
           <w:szCs w:val="32"/>
+          <w:lang w:eastAsia="es-MX"/>
         </w:rPr>
         <mc:AlternateContent>
           <mc:Choice Requires="wps">
@@ -13243,7 +13188,7 @@
               </wp:anchor>
             </w:drawing>
           </mc:Choice>
-          <mc:Fallback>
+          <mc:Fallback xmlns:w16se="http://schemas.microsoft.com/office/word/2015/wordml/symex" xmlns:w16cid="http://schemas.microsoft.com/office/word/2016/wordml/cid" xmlns:am3d="http://schemas.microsoft.com/office/drawing/2017/model3d" xmlns:aink="http://schemas.microsoft.com/office/drawing/2016/ink" xmlns:cx8="http://schemas.microsoft.com/office/drawing/2016/5/14/chartex" xmlns:cx7="http://schemas.microsoft.com/office/drawing/2016/5/13/chartex" xmlns:cx6="http://schemas.microsoft.com/office/drawing/2016/5/12/chartex" xmlns:cx5="http://schemas.microsoft.com/office/drawing/2016/5/11/chartex" xmlns:cx4="http://schemas.microsoft.com/office/drawing/2016/5/10/chartex" xmlns:cx3="http://schemas.microsoft.com/office/drawing/2016/5/9/chartex" xmlns:cx2="http://schemas.microsoft.com/office/drawing/2015/10/21/chartex" xmlns:cx1="http://schemas.microsoft.com/office/drawing/2015/9/8/chartex" xmlns:cx="http://schemas.microsoft.com/office/drawing/2014/chartex">
             <w:pict>
               <v:rect w14:anchorId="1B6BB7A3" id="Rectángulo 54" o:spid="_x0000_s1060" style="position:absolute;margin-left:184.95pt;margin-top:10.7pt;width:69pt;height:24pt;z-index:251720704;visibility:visible;mso-wrap-style:square;mso-width-percent:0;mso-height-percent:0;mso-wrap-distance-left:9pt;mso-wrap-distance-top:0;mso-wrap-distance-right:9pt;mso-wrap-distance-bottom:0;mso-position-horizontal:absolute;mso-position-horizontal-relative:margin;mso-position-vertical:absolute;mso-position-vertical-relative:text;mso-width-percent:0;mso-height-percent:0;mso-width-relative:margin;mso-height-relative:margin;v-text-anchor:middle" o:gfxdata="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" fillcolor="white [3201]" strokecolor="#70ad47 [3209]" strokeweight="1pt">
                 <v:textbox>
@@ -13269,6 +13214,7 @@
           <w:noProof/>
           <w:sz w:val="32"/>
           <w:szCs w:val="32"/>
+          <w:lang w:eastAsia="es-MX"/>
         </w:rPr>
         <mc:AlternateContent>
           <mc:Choice Requires="wps">
@@ -13340,7 +13286,7 @@
               </wp:anchor>
             </w:drawing>
           </mc:Choice>
-          <mc:Fallback>
+          <mc:Fallback xmlns:w16se="http://schemas.microsoft.com/office/word/2015/wordml/symex" xmlns:w16cid="http://schemas.microsoft.com/office/word/2016/wordml/cid" xmlns:am3d="http://schemas.microsoft.com/office/drawing/2017/model3d" xmlns:aink="http://schemas.microsoft.com/office/drawing/2016/ink" xmlns:cx8="http://schemas.microsoft.com/office/drawing/2016/5/14/chartex" xmlns:cx7="http://schemas.microsoft.com/office/drawing/2016/5/13/chartex" xmlns:cx6="http://schemas.microsoft.com/office/drawing/2016/5/12/chartex" xmlns:cx5="http://schemas.microsoft.com/office/drawing/2016/5/11/chartex" xmlns:cx4="http://schemas.microsoft.com/office/drawing/2016/5/10/chartex" xmlns:cx3="http://schemas.microsoft.com/office/drawing/2016/5/9/chartex" xmlns:cx2="http://schemas.microsoft.com/office/drawing/2015/10/21/chartex" xmlns:cx1="http://schemas.microsoft.com/office/drawing/2015/9/8/chartex" xmlns:cx="http://schemas.microsoft.com/office/drawing/2014/chartex">
             <w:pict>
               <v:rect w14:anchorId="1156A3DF" id="Rectángulo 53" o:spid="_x0000_s1061" style="position:absolute;margin-left:.45pt;margin-top:10.7pt;width:69.75pt;height:38.25pt;z-index:251719680;visibility:visible;mso-wrap-style:square;mso-width-percent:0;mso-height-percent:0;mso-wrap-distance-left:9pt;mso-wrap-distance-top:0;mso-wrap-distance-right:9pt;mso-wrap-distance-bottom:0;mso-position-horizontal:absolute;mso-position-horizontal-relative:margin;mso-position-vertical:absolute;mso-position-vertical-relative:text;mso-width-percent:0;mso-height-percent:0;mso-width-relative:margin;mso-height-relative:margin;v-text-anchor:middle" o:gfxdata="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" fillcolor="white [3201]" strokecolor="#70ad47 [3209]" strokeweight="1pt">
                 <v:textbox>
@@ -13366,6 +13312,98 @@
         </w:tabs>
       </w:pPr>
     </w:p>
+    <w:p>
+      <w:pPr>
+        <w:tabs>
+          <w:tab w:val="left" w:pos="7361"/>
+        </w:tabs>
+      </w:pPr>
+    </w:p>
+    <w:p>
+      <w:pPr>
+        <w:tabs>
+          <w:tab w:val="left" w:pos="7361"/>
+        </w:tabs>
+      </w:pPr>
+    </w:p>
+    <w:p>
+      <w:pPr>
+        <w:tabs>
+          <w:tab w:val="left" w:pos="7361"/>
+        </w:tabs>
+      </w:pPr>
+    </w:p>
+    <w:p>
+      <w:pPr>
+        <w:tabs>
+          <w:tab w:val="left" w:pos="7361"/>
+        </w:tabs>
+      </w:pPr>
+    </w:p>
+    <w:p>
+      <w:pPr>
+        <w:tabs>
+          <w:tab w:val="left" w:pos="7361"/>
+        </w:tabs>
+      </w:pPr>
+    </w:p>
+    <w:p>
+      <w:pPr>
+        <w:tabs>
+          <w:tab w:val="left" w:pos="7361"/>
+        </w:tabs>
+      </w:pPr>
+    </w:p>
+    <w:p>
+      <w:pPr>
+        <w:tabs>
+          <w:tab w:val="left" w:pos="7361"/>
+        </w:tabs>
+      </w:pPr>
+    </w:p>
+    <w:bookmarkStart w:id="1" w:name="_GoBack"/>
+    <w:bookmarkEnd w:id="1"/>
+    <w:bookmarkStart w:id="2" w:name="_MON_1561817870"/>
+    <w:bookmarkEnd w:id="2"/>
+    <w:p>
+      <w:pPr>
+        <w:tabs>
+          <w:tab w:val="left" w:pos="7361"/>
+        </w:tabs>
+      </w:pPr>
+      <w:r>
+        <w:rPr>
+          <w:u w:val="single"/>
+        </w:rPr>
+        <w:object w:dxaOrig="8644" w:dyaOrig="12826">
+          <v:shapetype id="_x0000_t75" coordsize="21600,21600" o:spt="75" o:preferrelative="t" path="m@4@5l@4@11@9@11@9@5xe" filled="f" stroked="f">
+            <v:stroke joinstyle="miter"/>
+            <v:formulas>
+              <v:f eqn="if lineDrawn pixelLineWidth 0"/>
+              <v:f eqn="sum @0 1 0"/>
+              <v:f eqn="sum 0 0 @1"/>
+              <v:f eqn="prod @2 1 2"/>
+              <v:f eqn="prod @3 21600 pixelWidth"/>
+              <v:f eqn="prod @3 21600 pixelHeight"/>
+              <v:f eqn="sum @0 0 1"/>
+              <v:f eqn="prod @6 1 2"/>
+              <v:f eqn="prod @7 21600 pixelWidth"/>
+              <v:f eqn="sum @8 21600 0"/>
+              <v:f eqn="prod @7 21600 pixelHeight"/>
+              <v:f eqn="sum @10 21600 0"/>
+            </v:formulas>
+            <v:path o:extrusionok="f" gradientshapeok="t" o:connecttype="rect"/>
+            <o:lock v:ext="edit" aspectratio="t"/>
+          </v:shapetype>
+          <v:shape id="_x0000_i1025" type="#_x0000_t75" style="width:6in;height:641.25pt" o:ole="">
+            <v:imagedata r:id="rId7" o:title=""/>
+          </v:shape>
+          <o:OLEObject Type="Embed" ProgID="Word.Document.12" ShapeID="_x0000_i1025" DrawAspect="Content" ObjectID="_1562571822" r:id="rId8">
+            <o:FieldCodes>\s</o:FieldCodes>
+          </o:OLEObject>
+        </w:object>
+      </w:r>
+    </w:p>
     <w:sectPr>
       <w:pgSz w:w="12240" w:h="15840"/>
       <w:pgMar w:top="1417" w:right="1701" w:bottom="1417" w:left="1701" w:header="708" w:footer="708" w:gutter="0"/>
@@ -13377,8 +13415,8 @@
 </file>
 
 <file path=word/numbering.xml><?xml version="1.0" encoding="utf-8"?>
-<w:numbering xmlns:wpc="http://schemas.microsoft.com/office/word/2010/wordprocessingCanvas" xmlns:cx="http://schemas.microsoft.com/office/drawing/2014/chartex" xmlns:cx1="http://schemas.microsoft.com/office/drawing/2015/9/8/chartex" xmlns:cx2="http://schemas.microsoft.com/office/drawing/2015/10/21/chartex" xmlns:cx3="http://schemas.microsoft.com/office/drawing/2016/5/9/chartex" xmlns:cx4="http://schemas.microsoft.com/office/drawing/2016/5/10/chartex" xmlns:cx5="http://schemas.microsoft.com/office/drawing/2016/5/11/chartex" xmlns:cx6="http://schemas.microsoft.com/office/drawing/2016/5/12/chartex" xmlns:cx7="http://schemas.microsoft.com/office/drawing/2016/5/13/chartex" xmlns:cx8="http://schemas.microsoft.com/office/drawing/2016/5/14/chartex" xmlns:mc="http://schemas.openxmlformats.org/markup-compatibility/2006" xmlns:aink="http://schemas.microsoft.com/office/drawing/2016/ink" xmlns:am3d="http://schemas.microsoft.com/office/drawing/2017/model3d" xmlns:o="urn:schemas-microsoft-com:office:office" xmlns:r="http://schemas.openxmlformats.org/officeDocument/2006/relationships" xmlns:m="http://schemas.openxmlformats.org/officeDocument/2006/math" xmlns:v="urn:schemas-microsoft-com:vml" xmlns:wp14="http://schemas.microsoft.com/office/word/2010/wordprocessingDrawing" xmlns:wp="http://schemas.openxmlformats.org/drawingml/2006/wordprocessingDrawing" xmlns:w10="urn:schemas-microsoft-com:office:word" xmlns:w="http://schemas.openxmlformats.org/wordprocessingml/2006/main" xmlns:w14="http://schemas.microsoft.com/office/word/2010/wordml" xmlns:w15="http://schemas.microsoft.com/office/word/2012/wordml" xmlns:w16cid="http://schemas.microsoft.com/office/word/2016/wordml/cid" xmlns:w16se="http://schemas.microsoft.com/office/word/2015/wordml/symex" xmlns:wpg="http://schemas.microsoft.com/office/word/2010/wordprocessingGroup" xmlns:wpi="http://schemas.microsoft.com/office/word/2010/wordprocessingInk" xmlns:wne="http://schemas.microsoft.com/office/word/2006/wordml" xmlns:wps="http://schemas.microsoft.com/office/word/2010/wordprocessingShape" mc:Ignorable="w14 w15 w16se w16cid wp14">
-  <w:abstractNum w:abstractNumId="0" w15:restartNumberingAfterBreak="0">
+<w:numbering xmlns:wpc="http://schemas.microsoft.com/office/word/2010/wordprocessingCanvas" xmlns:mc="http://schemas.openxmlformats.org/markup-compatibility/2006" xmlns:o="urn:schemas-microsoft-com:office:office" xmlns:r="http://schemas.openxmlformats.org/officeDocument/2006/relationships" xmlns:m="http://schemas.openxmlformats.org/officeDocument/2006/math" xmlns:v="urn:schemas-microsoft-com:vml" xmlns:wp14="http://schemas.microsoft.com/office/word/2010/wordprocessingDrawing" xmlns:wp="http://schemas.openxmlformats.org/drawingml/2006/wordprocessingDrawing" xmlns:w10="urn:schemas-microsoft-com:office:word" xmlns:w="http://schemas.openxmlformats.org/wordprocessingml/2006/main" xmlns:w14="http://schemas.microsoft.com/office/word/2010/wordml" xmlns:w15="http://schemas.microsoft.com/office/word/2012/wordml" xmlns:wpg="http://schemas.microsoft.com/office/word/2010/wordprocessingGroup" xmlns:wpi="http://schemas.microsoft.com/office/word/2010/wordprocessingInk" xmlns:wne="http://schemas.microsoft.com/office/word/2006/wordml" xmlns:wps="http://schemas.microsoft.com/office/word/2010/wordprocessingShape" mc:Ignorable="w14 w15 wp14">
+  <w:abstractNum w:abstractNumId="0">
     <w:nsid w:val="01C20DDE"/>
     <w:multiLevelType w:val="multilevel"/>
     <w:tmpl w:val="603AF658"/>
@@ -13492,7 +13530,7 @@
       </w:rPr>
     </w:lvl>
   </w:abstractNum>
-  <w:abstractNum w:abstractNumId="1" w15:restartNumberingAfterBreak="0">
+  <w:abstractNum w:abstractNumId="1">
     <w:nsid w:val="098736E3"/>
     <w:multiLevelType w:val="multilevel"/>
     <w:tmpl w:val="080A001F"/>
@@ -13578,7 +13616,7 @@
       </w:pPr>
     </w:lvl>
   </w:abstractNum>
-  <w:abstractNum w:abstractNumId="2" w15:restartNumberingAfterBreak="0">
+  <w:abstractNum w:abstractNumId="2">
     <w:nsid w:val="2BCC784B"/>
     <w:multiLevelType w:val="hybridMultilevel"/>
     <w:tmpl w:val="6FA81412"/>
@@ -13691,7 +13729,7 @@
       </w:rPr>
     </w:lvl>
   </w:abstractNum>
-  <w:abstractNum w:abstractNumId="3" w15:restartNumberingAfterBreak="0">
+  <w:abstractNum w:abstractNumId="3">
     <w:nsid w:val="3F822B52"/>
     <w:multiLevelType w:val="hybridMultilevel"/>
     <w:tmpl w:val="C08E7C3C"/>
@@ -13777,7 +13815,7 @@
       </w:pPr>
     </w:lvl>
   </w:abstractNum>
-  <w:abstractNum w:abstractNumId="4" w15:restartNumberingAfterBreak="0">
+  <w:abstractNum w:abstractNumId="4">
     <w:nsid w:val="6A82577C"/>
     <w:multiLevelType w:val="hybridMultilevel"/>
     <w:tmpl w:val="66F8D7C4"/>
@@ -13866,7 +13904,7 @@
       </w:pPr>
     </w:lvl>
   </w:abstractNum>
-  <w:abstractNum w:abstractNumId="5" w15:restartNumberingAfterBreak="0">
+  <w:abstractNum w:abstractNumId="5">
     <w:nsid w:val="6E3E183E"/>
     <w:multiLevelType w:val="hybridMultilevel"/>
     <w:tmpl w:val="66F8D7C4"/>
@@ -13955,7 +13993,7 @@
       </w:pPr>
     </w:lvl>
   </w:abstractNum>
-  <w:abstractNum w:abstractNumId="6" w15:restartNumberingAfterBreak="0">
+  <w:abstractNum w:abstractNumId="6">
     <w:nsid w:val="709A210E"/>
     <w:multiLevelType w:val="multilevel"/>
     <w:tmpl w:val="A998AB58"/>
@@ -14093,7 +14131,7 @@
 </file>
 
 <file path=word/styles.xml><?xml version="1.0" encoding="utf-8"?>
-<w:styles xmlns:mc="http://schemas.openxmlformats.org/markup-compatibility/2006" xmlns:r="http://schemas.openxmlformats.org/officeDocument/2006/relationships" xmlns:w="http://schemas.openxmlformats.org/wordprocessingml/2006/main" xmlns:w14="http://schemas.microsoft.com/office/word/2010/wordml" xmlns:w15="http://schemas.microsoft.com/office/word/2012/wordml" xmlns:w16cid="http://schemas.microsoft.com/office/word/2016/wordml/cid" xmlns:w16se="http://schemas.microsoft.com/office/word/2015/wordml/symex" mc:Ignorable="w14 w15 w16se w16cid">
+<w:styles xmlns:mc="http://schemas.openxmlformats.org/markup-compatibility/2006" xmlns:r="http://schemas.openxmlformats.org/officeDocument/2006/relationships" xmlns:w="http://schemas.openxmlformats.org/wordprocessingml/2006/main" xmlns:w14="http://schemas.microsoft.com/office/word/2010/wordml" xmlns:w15="http://schemas.microsoft.com/office/word/2012/wordml" mc:Ignorable="w14 w15">
   <w:docDefaults>
     <w:rPrDefault>
       <w:rPr>
@@ -14109,7 +14147,7 @@
       </w:pPr>
     </w:pPrDefault>
   </w:docDefaults>
-  <w:latentStyles w:defLockedState="0" w:defUIPriority="99" w:defSemiHidden="0" w:defUnhideWhenUsed="0" w:defQFormat="0" w:count="375">
+  <w:latentStyles w:defLockedState="0" w:defUIPriority="99" w:defSemiHidden="0" w:defUnhideWhenUsed="0" w:defQFormat="0" w:count="371">
     <w:lsdException w:name="Normal" w:uiPriority="0" w:qFormat="1"/>
     <w:lsdException w:name="heading 1" w:uiPriority="9" w:qFormat="1"/>
     <w:lsdException w:name="heading 2" w:semiHidden="1" w:uiPriority="9" w:unhideWhenUsed="1" w:qFormat="1"/>
@@ -14481,10 +14519,6 @@
     <w:lsdException w:name="List Table 5 Dark Accent 6" w:uiPriority="50"/>
     <w:lsdException w:name="List Table 6 Colorful Accent 6" w:uiPriority="51"/>
     <w:lsdException w:name="List Table 7 Colorful Accent 6" w:uiPriority="52"/>
-    <w:lsdException w:name="Mention" w:semiHidden="1" w:unhideWhenUsed="1"/>
-    <w:lsdException w:name="Smart Hyperlink" w:semiHidden="1" w:unhideWhenUsed="1"/>
-    <w:lsdException w:name="Hashtag" w:semiHidden="1" w:unhideWhenUsed="1"/>
-    <w:lsdException w:name="Unresolved Mention" w:semiHidden="1" w:unhideWhenUsed="1"/>
   </w:latentStyles>
   <w:style w:type="paragraph" w:default="1" w:styleId="Normal">
     <w:name w:val="Normal"/>
@@ -14582,6 +14616,7 @@
     <w:tblPr>
       <w:tblStyleRowBandSize w:val="1"/>
       <w:tblStyleColBandSize w:val="1"/>
+      <w:tblInd w:w="0" w:type="dxa"/>
       <w:tblBorders>
         <w:top w:val="single" w:sz="4" w:space="0" w:color="8EAADB" w:themeColor="accent1" w:themeTint="99"/>
         <w:left w:val="single" w:sz="4" w:space="0" w:color="8EAADB" w:themeColor="accent1" w:themeTint="99"/>
@@ -14589,6 +14624,12 @@
         <w:right w:val="single" w:sz="4" w:space="0" w:color="8EAADB" w:themeColor="accent1" w:themeTint="99"/>
         <w:insideH w:val="single" w:sz="4" w:space="0" w:color="8EAADB" w:themeColor="accent1" w:themeTint="99"/>
       </w:tblBorders>
+      <w:tblCellMar>
+        <w:top w:w="0" w:type="dxa"/>
+        <w:left w:w="108" w:type="dxa"/>
+        <w:bottom w:w="0" w:type="dxa"/>
+        <w:right w:w="108" w:type="dxa"/>
+      </w:tblCellMar>
     </w:tblPr>
     <w:tblStylePr w:type="firstRow">
       <w:rPr>
@@ -14667,6 +14708,7 @@
       <w:spacing w:after="0" w:line="240" w:lineRule="auto"/>
     </w:pPr>
     <w:tblPr>
+      <w:tblInd w:w="0" w:type="dxa"/>
       <w:tblBorders>
         <w:top w:val="single" w:sz="4" w:space="0" w:color="auto"/>
         <w:left w:val="single" w:sz="4" w:space="0" w:color="auto"/>
@@ -14675,6 +14717,12 @@
         <w:insideH w:val="single" w:sz="4" w:space="0" w:color="auto"/>
         <w:insideV w:val="single" w:sz="4" w:space="0" w:color="auto"/>
       </w:tblBorders>
+      <w:tblCellMar>
+        <w:top w:w="0" w:type="dxa"/>
+        <w:left w:w="108" w:type="dxa"/>
+        <w:bottom w:w="0" w:type="dxa"/>
+        <w:right w:w="108" w:type="dxa"/>
+      </w:tblCellMar>
     </w:tblPr>
   </w:style>
   <w:style w:type="table" w:styleId="Tabladecuadrcula4-nfasis1">
@@ -14688,6 +14736,7 @@
     <w:tblPr>
       <w:tblStyleRowBandSize w:val="1"/>
       <w:tblStyleColBandSize w:val="1"/>
+      <w:tblInd w:w="0" w:type="dxa"/>
       <w:tblBorders>
         <w:top w:val="single" w:sz="4" w:space="0" w:color="8EAADB" w:themeColor="accent1" w:themeTint="99"/>
         <w:left w:val="single" w:sz="4" w:space="0" w:color="8EAADB" w:themeColor="accent1" w:themeTint="99"/>
@@ -14696,6 +14745,12 @@
         <w:insideH w:val="single" w:sz="4" w:space="0" w:color="8EAADB" w:themeColor="accent1" w:themeTint="99"/>
         <w:insideV w:val="single" w:sz="4" w:space="0" w:color="8EAADB" w:themeColor="accent1" w:themeTint="99"/>
       </w:tblBorders>
+      <w:tblCellMar>
+        <w:top w:w="0" w:type="dxa"/>
+        <w:left w:w="108" w:type="dxa"/>
+        <w:bottom w:w="0" w:type="dxa"/>
+        <w:right w:w="108" w:type="dxa"/>
+      </w:tblCellMar>
     </w:tblPr>
     <w:tblStylePr w:type="firstRow">
       <w:rPr>

</xml_diff>

<commit_message>
se modifico los datos de CU2 y el dSS
</commit_message>
<xml_diff>
--- a/MODIFICACIONES.docx
+++ b/MODIFICACIONES.docx
@@ -1,6 +1,6 @@
 
 <file path=word/document.xml><?xml version="1.0" encoding="utf-8"?>
-<w:document xmlns:wpc="http://schemas.microsoft.com/office/word/2010/wordprocessingCanvas" xmlns:mc="http://schemas.openxmlformats.org/markup-compatibility/2006" xmlns:o="urn:schemas-microsoft-com:office:office" xmlns:r="http://schemas.openxmlformats.org/officeDocument/2006/relationships" xmlns:m="http://schemas.openxmlformats.org/officeDocument/2006/math" xmlns:v="urn:schemas-microsoft-com:vml" xmlns:wp14="http://schemas.microsoft.com/office/word/2010/wordprocessingDrawing" xmlns:wp="http://schemas.openxmlformats.org/drawingml/2006/wordprocessingDrawing" xmlns:w10="urn:schemas-microsoft-com:office:word" xmlns:w="http://schemas.openxmlformats.org/wordprocessingml/2006/main" xmlns:w14="http://schemas.microsoft.com/office/word/2010/wordml" xmlns:w15="http://schemas.microsoft.com/office/word/2012/wordml" xmlns:wpg="http://schemas.microsoft.com/office/word/2010/wordprocessingGroup" xmlns:wpi="http://schemas.microsoft.com/office/word/2010/wordprocessingInk" xmlns:wne="http://schemas.microsoft.com/office/word/2006/wordml" xmlns:wps="http://schemas.microsoft.com/office/word/2010/wordprocessingShape" mc:Ignorable="w14 w15 wp14">
+<w:document xmlns:wpc="http://schemas.microsoft.com/office/word/2010/wordprocessingCanvas" xmlns:cx="http://schemas.microsoft.com/office/drawing/2014/chartex" xmlns:cx1="http://schemas.microsoft.com/office/drawing/2015/9/8/chartex" xmlns:cx2="http://schemas.microsoft.com/office/drawing/2015/10/21/chartex" xmlns:cx3="http://schemas.microsoft.com/office/drawing/2016/5/9/chartex" xmlns:cx4="http://schemas.microsoft.com/office/drawing/2016/5/10/chartex" xmlns:cx5="http://schemas.microsoft.com/office/drawing/2016/5/11/chartex" xmlns:cx6="http://schemas.microsoft.com/office/drawing/2016/5/12/chartex" xmlns:cx7="http://schemas.microsoft.com/office/drawing/2016/5/13/chartex" xmlns:cx8="http://schemas.microsoft.com/office/drawing/2016/5/14/chartex" xmlns:mc="http://schemas.openxmlformats.org/markup-compatibility/2006" xmlns:aink="http://schemas.microsoft.com/office/drawing/2016/ink" xmlns:am3d="http://schemas.microsoft.com/office/drawing/2017/model3d" xmlns:o="urn:schemas-microsoft-com:office:office" xmlns:r="http://schemas.openxmlformats.org/officeDocument/2006/relationships" xmlns:m="http://schemas.openxmlformats.org/officeDocument/2006/math" xmlns:v="urn:schemas-microsoft-com:vml" xmlns:wp14="http://schemas.microsoft.com/office/word/2010/wordprocessingDrawing" xmlns:wp="http://schemas.openxmlformats.org/drawingml/2006/wordprocessingDrawing" xmlns:w10="urn:schemas-microsoft-com:office:word" xmlns:w="http://schemas.openxmlformats.org/wordprocessingml/2006/main" xmlns:w14="http://schemas.microsoft.com/office/word/2010/wordml" xmlns:w15="http://schemas.microsoft.com/office/word/2012/wordml" xmlns:w16cid="http://schemas.microsoft.com/office/word/2016/wordml/cid" xmlns:w16se="http://schemas.microsoft.com/office/word/2015/wordml/symex" xmlns:wpg="http://schemas.microsoft.com/office/word/2010/wordprocessingGroup" xmlns:wpi="http://schemas.microsoft.com/office/word/2010/wordprocessingInk" xmlns:wne="http://schemas.microsoft.com/office/word/2006/wordml" xmlns:wps="http://schemas.microsoft.com/office/word/2010/wordprocessingShape" mc:Ignorable="w14 w15 w16se w16cid wp14">
   <w:body>
     <w:p>
       <w:pPr>
@@ -4084,7 +4084,7 @@
               </wp:anchor>
             </w:drawing>
           </mc:Choice>
-          <mc:Fallback xmlns:w16se="http://schemas.microsoft.com/office/word/2015/wordml/symex" xmlns:w16cid="http://schemas.microsoft.com/office/word/2016/wordml/cid" xmlns:am3d="http://schemas.microsoft.com/office/drawing/2017/model3d" xmlns:aink="http://schemas.microsoft.com/office/drawing/2016/ink" xmlns:cx8="http://schemas.microsoft.com/office/drawing/2016/5/14/chartex" xmlns:cx7="http://schemas.microsoft.com/office/drawing/2016/5/13/chartex" xmlns:cx6="http://schemas.microsoft.com/office/drawing/2016/5/12/chartex" xmlns:cx5="http://schemas.microsoft.com/office/drawing/2016/5/11/chartex" xmlns:cx4="http://schemas.microsoft.com/office/drawing/2016/5/10/chartex" xmlns:cx3="http://schemas.microsoft.com/office/drawing/2016/5/9/chartex" xmlns:cx2="http://schemas.microsoft.com/office/drawing/2015/10/21/chartex" xmlns:cx1="http://schemas.microsoft.com/office/drawing/2015/9/8/chartex" xmlns:cx="http://schemas.microsoft.com/office/drawing/2014/chartex">
+          <mc:Fallback>
             <w:pict>
               <v:line w14:anchorId="562F767F" id="Conector recto 44" o:spid="_x0000_s1026" style="position:absolute;flip:y;z-index:251660288;visibility:visible;mso-wrap-style:square;mso-width-percent:0;mso-height-percent:0;mso-wrap-distance-left:9pt;mso-wrap-distance-top:0;mso-wrap-distance-right:9pt;mso-wrap-distance-bottom:0;mso-position-horizontal:absolute;mso-position-horizontal-relative:text;mso-position-vertical:absolute;mso-position-vertical-relative:text;mso-width-percent:0;mso-height-percent:0;mso-width-relative:margin;mso-height-relative:margin" from="122.9pt,18.85pt" to="314.15pt,18.85pt" o:gfxdata="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" strokecolor="#4472c4 [3204]" strokeweight=".5pt">
                 <v:stroke joinstyle="miter"/>
@@ -4098,23 +4098,7 @@
           <w:sz w:val="28"/>
           <w:szCs w:val="28"/>
         </w:rPr>
-        <w:t xml:space="preserve">                                                 </w:t>
-      </w:r>
-      <w:proofErr w:type="gramStart"/>
-      <w:r>
-        <w:rPr>
-          <w:sz w:val="28"/>
-          <w:szCs w:val="28"/>
-        </w:rPr>
-        <w:t>0..1</w:t>
-      </w:r>
-      <w:proofErr w:type="gramEnd"/>
-      <w:r>
-        <w:rPr>
-          <w:sz w:val="28"/>
-          <w:szCs w:val="28"/>
-        </w:rPr>
-        <w:t xml:space="preserve">      Registrar-venta-de  1…*                                                </w:t>
+        <w:t xml:space="preserve">                                                 0..1      Registrar-venta-de  1…*                                                </w:t>
       </w:r>
     </w:p>
     <w:p>
@@ -4188,7 +4172,7 @@
               </wp:anchor>
             </w:drawing>
           </mc:Choice>
-          <mc:Fallback xmlns:w16se="http://schemas.microsoft.com/office/word/2015/wordml/symex" xmlns:w16cid="http://schemas.microsoft.com/office/word/2016/wordml/cid" xmlns:am3d="http://schemas.microsoft.com/office/drawing/2017/model3d" xmlns:aink="http://schemas.microsoft.com/office/drawing/2016/ink" xmlns:cx8="http://schemas.microsoft.com/office/drawing/2016/5/14/chartex" xmlns:cx7="http://schemas.microsoft.com/office/drawing/2016/5/13/chartex" xmlns:cx6="http://schemas.microsoft.com/office/drawing/2016/5/12/chartex" xmlns:cx5="http://schemas.microsoft.com/office/drawing/2016/5/11/chartex" xmlns:cx4="http://schemas.microsoft.com/office/drawing/2016/5/10/chartex" xmlns:cx3="http://schemas.microsoft.com/office/drawing/2016/5/9/chartex" xmlns:cx2="http://schemas.microsoft.com/office/drawing/2015/10/21/chartex" xmlns:cx1="http://schemas.microsoft.com/office/drawing/2015/9/8/chartex" xmlns:cx="http://schemas.microsoft.com/office/drawing/2014/chartex">
+          <mc:Fallback>
             <w:pict>
               <v:line w14:anchorId="0677124F" id="Conector recto 45" o:spid="_x0000_s1026" style="position:absolute;z-index:251662336;visibility:visible;mso-wrap-style:square;mso-width-percent:0;mso-height-percent:0;mso-wrap-distance-left:9pt;mso-wrap-distance-top:0;mso-wrap-distance-right:9pt;mso-wrap-distance-bottom:0;mso-position-horizontal:absolute;mso-position-horizontal-relative:text;mso-position-vertical:absolute;mso-position-vertical-relative:text;mso-width-percent:0;mso-height-percent:0;mso-width-relative:margin;mso-height-relative:margin" from="357.3pt,16.6pt" to="358.45pt,86.85pt" o:gfxdata="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" strokecolor="#4472c4 [3204]" strokeweight=".5pt">
                 <v:stroke joinstyle="miter"/>
@@ -4260,7 +4244,7 @@
               </wp:anchor>
             </w:drawing>
           </mc:Choice>
-          <mc:Fallback xmlns:w16se="http://schemas.microsoft.com/office/word/2015/wordml/symex" xmlns:w16cid="http://schemas.microsoft.com/office/word/2016/wordml/cid" xmlns:am3d="http://schemas.microsoft.com/office/drawing/2017/model3d" xmlns:aink="http://schemas.microsoft.com/office/drawing/2016/ink" xmlns:cx8="http://schemas.microsoft.com/office/drawing/2016/5/14/chartex" xmlns:cx7="http://schemas.microsoft.com/office/drawing/2016/5/13/chartex" xmlns:cx6="http://schemas.microsoft.com/office/drawing/2016/5/12/chartex" xmlns:cx5="http://schemas.microsoft.com/office/drawing/2016/5/11/chartex" xmlns:cx4="http://schemas.microsoft.com/office/drawing/2016/5/10/chartex" xmlns:cx3="http://schemas.microsoft.com/office/drawing/2016/5/9/chartex" xmlns:cx2="http://schemas.microsoft.com/office/drawing/2015/10/21/chartex" xmlns:cx1="http://schemas.microsoft.com/office/drawing/2015/9/8/chartex" xmlns:cx="http://schemas.microsoft.com/office/drawing/2014/chartex">
+          <mc:Fallback>
             <w:pict>
               <v:line w14:anchorId="39AC2AF2" id="Conector recto 56" o:spid="_x0000_s1026" style="position:absolute;z-index:251661312;visibility:visible;mso-wrap-style:square;mso-width-percent:0;mso-height-percent:0;mso-wrap-distance-left:9pt;mso-wrap-distance-top:0;mso-wrap-distance-right:9pt;mso-wrap-distance-bottom:0;mso-position-horizontal:absolute;mso-position-horizontal-relative:text;mso-position-vertical:absolute;mso-position-vertical-relative:text;mso-width-percent:0;mso-height-percent:0;mso-width-relative:margin;mso-height-relative:margin" from="114.25pt,5.05pt" to="114.85pt,70.7pt" o:gfxdata="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" strokecolor="#4472c4 [3204]" strokeweight=".5pt">
                 <v:stroke joinstyle="miter"/>
@@ -4269,21 +4253,12 @@
           </mc:Fallback>
         </mc:AlternateContent>
       </w:r>
-      <w:proofErr w:type="gramStart"/>
       <w:r>
         <w:rPr>
           <w:sz w:val="28"/>
           <w:szCs w:val="28"/>
         </w:rPr>
-        <w:t>1..*</w:t>
-      </w:r>
-      <w:proofErr w:type="gramEnd"/>
-      <w:r>
-        <w:rPr>
-          <w:sz w:val="28"/>
-          <w:szCs w:val="28"/>
-        </w:rPr>
-        <w:t xml:space="preserve">                                    </w:t>
+        <w:t xml:space="preserve">1..*                                    </w:t>
       </w:r>
       <w:r>
         <w:rPr>
@@ -4347,7 +4322,7 @@
               </wp:anchor>
             </w:drawing>
           </mc:Choice>
-          <mc:Fallback xmlns:w16se="http://schemas.microsoft.com/office/word/2015/wordml/symex" xmlns:w16cid="http://schemas.microsoft.com/office/word/2016/wordml/cid" xmlns:am3d="http://schemas.microsoft.com/office/drawing/2017/model3d" xmlns:aink="http://schemas.microsoft.com/office/drawing/2016/ink" xmlns:cx8="http://schemas.microsoft.com/office/drawing/2016/5/14/chartex" xmlns:cx7="http://schemas.microsoft.com/office/drawing/2016/5/13/chartex" xmlns:cx6="http://schemas.microsoft.com/office/drawing/2016/5/12/chartex" xmlns:cx5="http://schemas.microsoft.com/office/drawing/2016/5/11/chartex" xmlns:cx4="http://schemas.microsoft.com/office/drawing/2016/5/10/chartex" xmlns:cx3="http://schemas.microsoft.com/office/drawing/2016/5/9/chartex" xmlns:cx2="http://schemas.microsoft.com/office/drawing/2015/10/21/chartex" xmlns:cx1="http://schemas.microsoft.com/office/drawing/2015/9/8/chartex" xmlns:cx="http://schemas.microsoft.com/office/drawing/2014/chartex">
+          <mc:Fallback>
             <w:pict>
               <v:shapetype w14:anchorId="7F445EED" id="_x0000_t75" coordsize="21600,21600" o:spt="75" o:preferrelative="t" path="m@4@5l@4@11@9@11@9@5xe" filled="f" stroked="f">
                 <v:stroke joinstyle="miter"/>
@@ -4710,7 +4685,7 @@
               </wp:anchor>
             </w:drawing>
           </mc:Choice>
-          <mc:Fallback xmlns:w16se="http://schemas.microsoft.com/office/word/2015/wordml/symex" xmlns:w16cid="http://schemas.microsoft.com/office/word/2016/wordml/cid" xmlns:am3d="http://schemas.microsoft.com/office/drawing/2017/model3d" xmlns:aink="http://schemas.microsoft.com/office/drawing/2016/ink" xmlns:cx8="http://schemas.microsoft.com/office/drawing/2016/5/14/chartex" xmlns:cx7="http://schemas.microsoft.com/office/drawing/2016/5/13/chartex" xmlns:cx6="http://schemas.microsoft.com/office/drawing/2016/5/12/chartex" xmlns:cx5="http://schemas.microsoft.com/office/drawing/2016/5/11/chartex" xmlns:cx4="http://schemas.microsoft.com/office/drawing/2016/5/10/chartex" xmlns:cx3="http://schemas.microsoft.com/office/drawing/2016/5/9/chartex" xmlns:cx2="http://schemas.microsoft.com/office/drawing/2015/10/21/chartex" xmlns:cx1="http://schemas.microsoft.com/office/drawing/2015/9/8/chartex" xmlns:cx="http://schemas.microsoft.com/office/drawing/2014/chartex">
+          <mc:Fallback>
             <w:pict>
               <v:shapetype w14:anchorId="15333580" id="_x0000_t34" coordsize="21600,21600" o:spt="34" o:oned="t" adj="10800" path="m,l@0,0@0,21600,21600,21600e" filled="f">
                 <v:stroke joinstyle="miter"/>
@@ -4823,7 +4798,7 @@
               </wp:anchor>
             </w:drawing>
           </mc:Choice>
-          <mc:Fallback xmlns:w16se="http://schemas.microsoft.com/office/word/2015/wordml/symex" xmlns:w16cid="http://schemas.microsoft.com/office/word/2016/wordml/cid" xmlns:am3d="http://schemas.microsoft.com/office/drawing/2017/model3d" xmlns:aink="http://schemas.microsoft.com/office/drawing/2016/ink" xmlns:cx8="http://schemas.microsoft.com/office/drawing/2016/5/14/chartex" xmlns:cx7="http://schemas.microsoft.com/office/drawing/2016/5/13/chartex" xmlns:cx6="http://schemas.microsoft.com/office/drawing/2016/5/12/chartex" xmlns:cx5="http://schemas.microsoft.com/office/drawing/2016/5/11/chartex" xmlns:cx4="http://schemas.microsoft.com/office/drawing/2016/5/10/chartex" xmlns:cx3="http://schemas.microsoft.com/office/drawing/2016/5/9/chartex" xmlns:cx2="http://schemas.microsoft.com/office/drawing/2015/10/21/chartex" xmlns:cx1="http://schemas.microsoft.com/office/drawing/2015/9/8/chartex" xmlns:cx="http://schemas.microsoft.com/office/drawing/2014/chartex">
+          <mc:Fallback>
             <w:pict>
               <v:line w14:anchorId="7934A5D0" id="Conector recto 59" o:spid="_x0000_s1026" style="position:absolute;flip:x;z-index:251666432;visibility:visible;mso-wrap-style:square;mso-width-percent:0;mso-height-percent:0;mso-wrap-distance-left:9pt;mso-wrap-distance-top:0;mso-wrap-distance-right:9pt;mso-wrap-distance-bottom:0;mso-position-horizontal:absolute;mso-position-horizontal-relative:text;mso-position-vertical:absolute;mso-position-vertical-relative:text;mso-width-percent:0;mso-height-percent:0;mso-width-relative:margin;mso-height-relative:margin" from="357.9pt,11.1pt" to="359.6pt,99.6pt" o:gfxdata="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" strokecolor="#4472c4 [3204]" strokeweight=".5pt">
                 <v:stroke joinstyle="miter"/>
@@ -4895,7 +4870,7 @@
               </wp:anchor>
             </w:drawing>
           </mc:Choice>
-          <mc:Fallback xmlns:w16se="http://schemas.microsoft.com/office/word/2015/wordml/symex" xmlns:w16cid="http://schemas.microsoft.com/office/word/2016/wordml/cid" xmlns:am3d="http://schemas.microsoft.com/office/drawing/2017/model3d" xmlns:aink="http://schemas.microsoft.com/office/drawing/2016/ink" xmlns:cx8="http://schemas.microsoft.com/office/drawing/2016/5/14/chartex" xmlns:cx7="http://schemas.microsoft.com/office/drawing/2016/5/13/chartex" xmlns:cx6="http://schemas.microsoft.com/office/drawing/2016/5/12/chartex" xmlns:cx5="http://schemas.microsoft.com/office/drawing/2016/5/11/chartex" xmlns:cx4="http://schemas.microsoft.com/office/drawing/2016/5/10/chartex" xmlns:cx3="http://schemas.microsoft.com/office/drawing/2016/5/9/chartex" xmlns:cx2="http://schemas.microsoft.com/office/drawing/2015/10/21/chartex" xmlns:cx1="http://schemas.microsoft.com/office/drawing/2015/9/8/chartex" xmlns:cx="http://schemas.microsoft.com/office/drawing/2014/chartex">
+          <mc:Fallback>
             <w:pict>
               <v:line w14:anchorId="610FCD87" id="Conector recto 60" o:spid="_x0000_s1026" style="position:absolute;z-index:251663360;visibility:visible;mso-wrap-style:square;mso-width-percent:0;mso-height-percent:0;mso-wrap-distance-left:9pt;mso-wrap-distance-top:0;mso-wrap-distance-right:9pt;mso-wrap-distance-bottom:0;mso-position-horizontal:absolute;mso-position-horizontal-relative:text;mso-position-vertical:absolute;mso-position-vertical-relative:text;mso-width-percent:0;mso-height-percent:0;mso-width-relative:margin;mso-height-relative:margin" from="112.5pt,21.6pt" to="112.5pt,104.7pt" o:gfxdata="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" strokecolor="#4472c4 [3204]" strokeweight=".5pt">
                 <v:stroke joinstyle="miter"/>
@@ -5382,7 +5357,7 @@
                     </wp:anchor>
                   </w:drawing>
                 </mc:Choice>
-                <mc:Fallback xmlns:w16se="http://schemas.microsoft.com/office/word/2015/wordml/symex" xmlns:w16cid="http://schemas.microsoft.com/office/word/2016/wordml/cid" xmlns:am3d="http://schemas.microsoft.com/office/drawing/2017/model3d" xmlns:aink="http://schemas.microsoft.com/office/drawing/2016/ink" xmlns:cx8="http://schemas.microsoft.com/office/drawing/2016/5/14/chartex" xmlns:cx7="http://schemas.microsoft.com/office/drawing/2016/5/13/chartex" xmlns:cx6="http://schemas.microsoft.com/office/drawing/2016/5/12/chartex" xmlns:cx5="http://schemas.microsoft.com/office/drawing/2016/5/11/chartex" xmlns:cx4="http://schemas.microsoft.com/office/drawing/2016/5/10/chartex" xmlns:cx3="http://schemas.microsoft.com/office/drawing/2016/5/9/chartex" xmlns:cx2="http://schemas.microsoft.com/office/drawing/2015/10/21/chartex" xmlns:cx1="http://schemas.microsoft.com/office/drawing/2015/9/8/chartex" xmlns:cx="http://schemas.microsoft.com/office/drawing/2014/chartex">
+                <mc:Fallback>
                   <w:pict>
                     <v:line w14:anchorId="314A3CD1" id="Conector recto 61" o:spid="_x0000_s1026" style="position:absolute;z-index:251665408;visibility:visible;mso-wrap-style:square;mso-width-percent:0;mso-height-percent:0;mso-wrap-distance-left:9pt;mso-wrap-distance-top:0;mso-wrap-distance-right:9pt;mso-wrap-distance-bottom:0;mso-position-horizontal:absolute;mso-position-horizontal-relative:text;mso-position-vertical:absolute;mso-position-vertical-relative:text;mso-width-percent:0;mso-height-percent:0;mso-width-relative:margin;mso-height-relative:margin" from="73.2pt,8.8pt" to="203.65pt,10.05pt" o:gfxdata="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" strokecolor="#4472c4 [3204]" strokeweight=".5pt">
                       <v:stroke joinstyle="miter"/>
@@ -5494,17 +5469,8 @@
           <w:szCs w:val="28"/>
         </w:rPr>
         <w:tab/>
-        <w:t xml:space="preserve">      1                                                                1</w:t>
-      </w:r>
-      <w:proofErr w:type="gramStart"/>
-      <w:r>
-        <w:rPr>
-          <w:sz w:val="28"/>
-          <w:szCs w:val="28"/>
-        </w:rPr>
-        <w:t>..*</w:t>
-      </w:r>
-      <w:proofErr w:type="gramEnd"/>
+        <w:t xml:space="preserve">      1                                                                1..*</w:t>
+      </w:r>
     </w:p>
     <w:p>
       <w:pPr>
@@ -5629,7 +5595,7 @@
               </wp:anchor>
             </w:drawing>
           </mc:Choice>
-          <mc:Fallback xmlns:w16se="http://schemas.microsoft.com/office/word/2015/wordml/symex" xmlns:w16cid="http://schemas.microsoft.com/office/word/2016/wordml/cid" xmlns:am3d="http://schemas.microsoft.com/office/drawing/2017/model3d" xmlns:aink="http://schemas.microsoft.com/office/drawing/2016/ink" xmlns:cx8="http://schemas.microsoft.com/office/drawing/2016/5/14/chartex" xmlns:cx7="http://schemas.microsoft.com/office/drawing/2016/5/13/chartex" xmlns:cx6="http://schemas.microsoft.com/office/drawing/2016/5/12/chartex" xmlns:cx5="http://schemas.microsoft.com/office/drawing/2016/5/11/chartex" xmlns:cx4="http://schemas.microsoft.com/office/drawing/2016/5/10/chartex" xmlns:cx3="http://schemas.microsoft.com/office/drawing/2016/5/9/chartex" xmlns:cx2="http://schemas.microsoft.com/office/drawing/2015/10/21/chartex" xmlns:cx1="http://schemas.microsoft.com/office/drawing/2015/9/8/chartex" xmlns:cx="http://schemas.microsoft.com/office/drawing/2014/chartex">
+          <mc:Fallback>
             <w:pict>
               <v:line w14:anchorId="22966045" id="Conector recto 62" o:spid="_x0000_s1026" style="position:absolute;z-index:251664384;visibility:visible;mso-wrap-style:square;mso-width-percent:0;mso-height-percent:0;mso-wrap-distance-left:9pt;mso-wrap-distance-top:0;mso-wrap-distance-right:9pt;mso-wrap-distance-bottom:0;mso-position-horizontal:absolute;mso-position-horizontal-relative:text;mso-position-vertical:absolute;mso-position-vertical-relative:text;mso-width-percent:0;mso-height-percent:0;mso-width-relative:margin;mso-height-relative:margin" from="104.5pt,3.3pt" to="105.1pt,86.95pt" o:gfxdata="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" strokecolor="#4472c4 [3204]" strokeweight=".5pt">
                 <v:stroke joinstyle="miter"/>
@@ -5955,7 +5921,6 @@
         </w:rPr>
         <w:t xml:space="preserve">El sistema muestra el </w:t>
       </w:r>
-      <w:proofErr w:type="spellStart"/>
       <w:r>
         <w:rPr>
           <w:sz w:val="28"/>
@@ -5964,7 +5929,6 @@
         </w:rPr>
         <w:t>categorias</w:t>
       </w:r>
-      <w:proofErr w:type="spellEnd"/>
     </w:p>
     <w:p>
       <w:pPr>
@@ -6383,17 +6347,8 @@
                 <w:sz w:val="32"/>
                 <w:szCs w:val="32"/>
               </w:rPr>
-              <w:t xml:space="preserve">Ventas-detalles, </w:t>
+              <w:t>Ventas-detalles, Categorias</w:t>
             </w:r>
-            <w:proofErr w:type="spellStart"/>
-            <w:r>
-              <w:rPr>
-                <w:sz w:val="32"/>
-                <w:szCs w:val="32"/>
-              </w:rPr>
-              <w:t>Categorias</w:t>
-            </w:r>
-            <w:proofErr w:type="spellEnd"/>
           </w:p>
         </w:tc>
       </w:tr>
@@ -6991,7 +6946,7 @@
               </wp:anchor>
             </w:drawing>
           </mc:Choice>
-          <mc:Fallback xmlns:w16se="http://schemas.microsoft.com/office/word/2015/wordml/symex" xmlns:w16cid="http://schemas.microsoft.com/office/word/2016/wordml/cid" xmlns:am3d="http://schemas.microsoft.com/office/drawing/2017/model3d" xmlns:aink="http://schemas.microsoft.com/office/drawing/2016/ink" xmlns:cx8="http://schemas.microsoft.com/office/drawing/2016/5/14/chartex" xmlns:cx7="http://schemas.microsoft.com/office/drawing/2016/5/13/chartex" xmlns:cx6="http://schemas.microsoft.com/office/drawing/2016/5/12/chartex" xmlns:cx5="http://schemas.microsoft.com/office/drawing/2016/5/11/chartex" xmlns:cx4="http://schemas.microsoft.com/office/drawing/2016/5/10/chartex" xmlns:cx3="http://schemas.microsoft.com/office/drawing/2016/5/9/chartex" xmlns:cx2="http://schemas.microsoft.com/office/drawing/2015/10/21/chartex" xmlns:cx1="http://schemas.microsoft.com/office/drawing/2015/9/8/chartex" xmlns:cx="http://schemas.microsoft.com/office/drawing/2014/chartex">
+          <mc:Fallback>
             <w:pict>
               <v:rect w14:anchorId="69B7D2BF" id="Rectángulo 2" o:spid="_x0000_s1026" style="position:absolute;left:0;text-align:left;margin-left:0;margin-top:3.05pt;width:78.75pt;height:30.75pt;z-index:251669504;visibility:visible;mso-wrap-style:square;mso-wrap-distance-left:9pt;mso-wrap-distance-top:0;mso-wrap-distance-right:9pt;mso-wrap-distance-bottom:0;mso-position-horizontal:left;mso-position-horizontal-relative:margin;mso-position-vertical:absolute;mso-position-vertical-relative:text;v-text-anchor:middle" o:gfxdata="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" fillcolor="white [3201]" strokecolor="#70ad47 [3209]" strokeweight="1pt">
                 <v:textbox>
@@ -7092,7 +7047,7 @@
               </wp:anchor>
             </w:drawing>
           </mc:Choice>
-          <mc:Fallback xmlns:w16se="http://schemas.microsoft.com/office/word/2015/wordml/symex" xmlns:w16cid="http://schemas.microsoft.com/office/word/2016/wordml/cid" xmlns:am3d="http://schemas.microsoft.com/office/drawing/2017/model3d" xmlns:aink="http://schemas.microsoft.com/office/drawing/2016/ink" xmlns:cx8="http://schemas.microsoft.com/office/drawing/2016/5/14/chartex" xmlns:cx7="http://schemas.microsoft.com/office/drawing/2016/5/13/chartex" xmlns:cx6="http://schemas.microsoft.com/office/drawing/2016/5/12/chartex" xmlns:cx5="http://schemas.microsoft.com/office/drawing/2016/5/11/chartex" xmlns:cx4="http://schemas.microsoft.com/office/drawing/2016/5/10/chartex" xmlns:cx3="http://schemas.microsoft.com/office/drawing/2016/5/9/chartex" xmlns:cx2="http://schemas.microsoft.com/office/drawing/2015/10/21/chartex" xmlns:cx1="http://schemas.microsoft.com/office/drawing/2015/9/8/chartex" xmlns:cx="http://schemas.microsoft.com/office/drawing/2014/chartex">
+          <mc:Fallback>
             <w:pict>
               <v:rect w14:anchorId="074C304E" id="Rectángulo 4" o:spid="_x0000_s1027" style="position:absolute;left:0;text-align:left;margin-left:295.35pt;margin-top:.8pt;width:70.1pt;height:29.5pt;z-index:251671552;visibility:visible;mso-wrap-style:square;mso-width-percent:0;mso-height-percent:0;mso-wrap-distance-left:9pt;mso-wrap-distance-top:0;mso-wrap-distance-right:9pt;mso-wrap-distance-bottom:0;mso-position-horizontal:absolute;mso-position-horizontal-relative:margin;mso-position-vertical:absolute;mso-position-vertical-relative:text;mso-width-percent:0;mso-height-percent:0;mso-width-relative:margin;mso-height-relative:margin;v-text-anchor:middle" o:gfxdata="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" fillcolor="white [3201]" strokecolor="#70ad47 [3209]" strokeweight="1pt">
                 <v:textbox>
@@ -7193,7 +7148,7 @@
               </wp:anchor>
             </w:drawing>
           </mc:Choice>
-          <mc:Fallback xmlns:w16se="http://schemas.microsoft.com/office/word/2015/wordml/symex" xmlns:w16cid="http://schemas.microsoft.com/office/word/2016/wordml/cid" xmlns:am3d="http://schemas.microsoft.com/office/drawing/2017/model3d" xmlns:aink="http://schemas.microsoft.com/office/drawing/2016/ink" xmlns:cx8="http://schemas.microsoft.com/office/drawing/2016/5/14/chartex" xmlns:cx7="http://schemas.microsoft.com/office/drawing/2016/5/13/chartex" xmlns:cx6="http://schemas.microsoft.com/office/drawing/2016/5/12/chartex" xmlns:cx5="http://schemas.microsoft.com/office/drawing/2016/5/11/chartex" xmlns:cx4="http://schemas.microsoft.com/office/drawing/2016/5/10/chartex" xmlns:cx3="http://schemas.microsoft.com/office/drawing/2016/5/9/chartex" xmlns:cx2="http://schemas.microsoft.com/office/drawing/2015/10/21/chartex" xmlns:cx1="http://schemas.microsoft.com/office/drawing/2015/9/8/chartex" xmlns:cx="http://schemas.microsoft.com/office/drawing/2014/chartex">
+          <mc:Fallback>
             <w:pict>
               <v:rect w14:anchorId="5CD33A89" id="Rectángulo 3" o:spid="_x0000_s1028" style="position:absolute;left:0;text-align:left;margin-left:144.4pt;margin-top:2.6pt;width:70.1pt;height:30.1pt;z-index:251670528;visibility:visible;mso-wrap-style:square;mso-width-percent:0;mso-height-percent:0;mso-wrap-distance-left:9pt;mso-wrap-distance-top:0;mso-wrap-distance-right:9pt;mso-wrap-distance-bottom:0;mso-position-horizontal:absolute;mso-position-horizontal-relative:text;mso-position-vertical:absolute;mso-position-vertical-relative:text;mso-width-percent:0;mso-height-percent:0;mso-width-relative:margin;mso-height-relative:margin;v-text-anchor:middle" o:gfxdata="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" fillcolor="white [3201]" strokecolor="#70ad47 [3209]" strokeweight="1pt">
                 <v:textbox>
@@ -7308,7 +7263,7 @@
               </wp:anchor>
             </w:drawing>
           </mc:Choice>
-          <mc:Fallback xmlns:w16se="http://schemas.microsoft.com/office/word/2015/wordml/symex" xmlns:w16cid="http://schemas.microsoft.com/office/word/2016/wordml/cid" xmlns:am3d="http://schemas.microsoft.com/office/drawing/2017/model3d" xmlns:aink="http://schemas.microsoft.com/office/drawing/2016/ink" xmlns:cx8="http://schemas.microsoft.com/office/drawing/2016/5/14/chartex" xmlns:cx7="http://schemas.microsoft.com/office/drawing/2016/5/13/chartex" xmlns:cx6="http://schemas.microsoft.com/office/drawing/2016/5/12/chartex" xmlns:cx5="http://schemas.microsoft.com/office/drawing/2016/5/11/chartex" xmlns:cx4="http://schemas.microsoft.com/office/drawing/2016/5/10/chartex" xmlns:cx3="http://schemas.microsoft.com/office/drawing/2016/5/9/chartex" xmlns:cx2="http://schemas.microsoft.com/office/drawing/2015/10/21/chartex" xmlns:cx1="http://schemas.microsoft.com/office/drawing/2015/9/8/chartex" xmlns:cx="http://schemas.microsoft.com/office/drawing/2014/chartex">
+          <mc:Fallback>
             <w:pict>
               <v:rect w14:anchorId="03F05DE0" id="Rectángulo 7" o:spid="_x0000_s1029" style="position:absolute;left:0;text-align:left;margin-left:296.9pt;margin-top:20.7pt;width:70.1pt;height:30.1pt;z-index:251674624;visibility:visible;mso-wrap-style:square;mso-width-percent:0;mso-height-percent:0;mso-wrap-distance-left:9pt;mso-wrap-distance-top:0;mso-wrap-distance-right:9pt;mso-wrap-distance-bottom:0;mso-position-horizontal:absolute;mso-position-horizontal-relative:text;mso-position-vertical:absolute;mso-position-vertical-relative:text;mso-width-percent:0;mso-height-percent:0;mso-width-relative:margin;mso-height-relative:margin;v-text-anchor:middle" o:gfxdata="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" fillcolor="white [3201]" strokecolor="#70ad47 [3209]" strokeweight="1pt">
                 <v:textbox>
@@ -7414,7 +7369,7 @@
               </wp:anchor>
             </w:drawing>
           </mc:Choice>
-          <mc:Fallback xmlns:w16se="http://schemas.microsoft.com/office/word/2015/wordml/symex" xmlns:w16cid="http://schemas.microsoft.com/office/word/2016/wordml/cid" xmlns:am3d="http://schemas.microsoft.com/office/drawing/2017/model3d" xmlns:aink="http://schemas.microsoft.com/office/drawing/2016/ink" xmlns:cx8="http://schemas.microsoft.com/office/drawing/2016/5/14/chartex" xmlns:cx7="http://schemas.microsoft.com/office/drawing/2016/5/13/chartex" xmlns:cx6="http://schemas.microsoft.com/office/drawing/2016/5/12/chartex" xmlns:cx5="http://schemas.microsoft.com/office/drawing/2016/5/11/chartex" xmlns:cx4="http://schemas.microsoft.com/office/drawing/2016/5/10/chartex" xmlns:cx3="http://schemas.microsoft.com/office/drawing/2016/5/9/chartex" xmlns:cx2="http://schemas.microsoft.com/office/drawing/2015/10/21/chartex" xmlns:cx1="http://schemas.microsoft.com/office/drawing/2015/9/8/chartex" xmlns:cx="http://schemas.microsoft.com/office/drawing/2014/chartex">
+          <mc:Fallback>
             <w:pict>
               <v:rect w14:anchorId="4703668D" id="Rectángulo 6" o:spid="_x0000_s1030" style="position:absolute;left:0;text-align:left;margin-left:146.3pt;margin-top:.35pt;width:64.55pt;height:41.75pt;z-index:251673600;visibility:visible;mso-wrap-style:square;mso-width-percent:0;mso-height-percent:0;mso-wrap-distance-left:9pt;mso-wrap-distance-top:0;mso-wrap-distance-right:9pt;mso-wrap-distance-bottom:0;mso-position-horizontal:absolute;mso-position-horizontal-relative:text;mso-position-vertical:absolute;mso-position-vertical-relative:text;mso-width-percent:0;mso-height-percent:0;mso-width-relative:margin;mso-height-relative:margin;v-text-anchor:middle" o:gfxdata="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" fillcolor="white [3201]" strokecolor="#70ad47 [3209]" strokeweight="1pt">
                 <v:textbox>
@@ -7514,7 +7469,7 @@
               </wp:anchor>
             </w:drawing>
           </mc:Choice>
-          <mc:Fallback xmlns:w16se="http://schemas.microsoft.com/office/word/2015/wordml/symex" xmlns:w16cid="http://schemas.microsoft.com/office/word/2016/wordml/cid" xmlns:am3d="http://schemas.microsoft.com/office/drawing/2017/model3d" xmlns:aink="http://schemas.microsoft.com/office/drawing/2016/ink" xmlns:cx8="http://schemas.microsoft.com/office/drawing/2016/5/14/chartex" xmlns:cx7="http://schemas.microsoft.com/office/drawing/2016/5/13/chartex" xmlns:cx6="http://schemas.microsoft.com/office/drawing/2016/5/12/chartex" xmlns:cx5="http://schemas.microsoft.com/office/drawing/2016/5/11/chartex" xmlns:cx4="http://schemas.microsoft.com/office/drawing/2016/5/10/chartex" xmlns:cx3="http://schemas.microsoft.com/office/drawing/2016/5/9/chartex" xmlns:cx2="http://schemas.microsoft.com/office/drawing/2015/10/21/chartex" xmlns:cx1="http://schemas.microsoft.com/office/drawing/2015/9/8/chartex" xmlns:cx="http://schemas.microsoft.com/office/drawing/2014/chartex">
+          <mc:Fallback>
             <w:pict>
               <v:rect w14:anchorId="5EBF66B3" id="Rectángulo 5" o:spid="_x0000_s1031" style="position:absolute;left:0;text-align:left;margin-left:0;margin-top:-.05pt;width:70.1pt;height:30.1pt;z-index:251672576;visibility:visible;mso-wrap-style:square;mso-width-percent:0;mso-height-percent:0;mso-wrap-distance-left:9pt;mso-wrap-distance-top:0;mso-wrap-distance-right:9pt;mso-wrap-distance-bottom:0;mso-position-horizontal:absolute;mso-position-horizontal-relative:text;mso-position-vertical:absolute;mso-position-vertical-relative:text;mso-width-percent:0;mso-height-percent:0;mso-width-relative:margin;mso-height-relative:margin;v-text-anchor:middle" o:gfxdata="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" fillcolor="white [3201]" strokecolor="#70ad47 [3209]" strokeweight="1pt">
                 <v:textbox>
@@ -7641,7 +7596,7 @@
               </wp:anchor>
             </w:drawing>
           </mc:Choice>
-          <mc:Fallback xmlns:w16se="http://schemas.microsoft.com/office/word/2015/wordml/symex" xmlns:w16cid="http://schemas.microsoft.com/office/word/2016/wordml/cid" xmlns:am3d="http://schemas.microsoft.com/office/drawing/2017/model3d" xmlns:aink="http://schemas.microsoft.com/office/drawing/2016/ink" xmlns:cx8="http://schemas.microsoft.com/office/drawing/2016/5/14/chartex" xmlns:cx7="http://schemas.microsoft.com/office/drawing/2016/5/13/chartex" xmlns:cx6="http://schemas.microsoft.com/office/drawing/2016/5/12/chartex" xmlns:cx5="http://schemas.microsoft.com/office/drawing/2016/5/11/chartex" xmlns:cx4="http://schemas.microsoft.com/office/drawing/2016/5/10/chartex" xmlns:cx3="http://schemas.microsoft.com/office/drawing/2016/5/9/chartex" xmlns:cx2="http://schemas.microsoft.com/office/drawing/2015/10/21/chartex" xmlns:cx1="http://schemas.microsoft.com/office/drawing/2015/9/8/chartex" xmlns:cx="http://schemas.microsoft.com/office/drawing/2014/chartex">
+          <mc:Fallback>
             <w:pict>
               <v:rect w14:anchorId="2B6F28E5" id="Rectángulo 10" o:spid="_x0000_s1032" style="position:absolute;left:0;text-align:left;margin-left:305.7pt;margin-top:.55pt;width:70.1pt;height:39.4pt;z-index:251677696;visibility:visible;mso-wrap-style:square;mso-width-percent:0;mso-height-percent:0;mso-wrap-distance-left:9pt;mso-wrap-distance-top:0;mso-wrap-distance-right:9pt;mso-wrap-distance-bottom:0;mso-position-horizontal:absolute;mso-position-horizontal-relative:text;mso-position-vertical:absolute;mso-position-vertical-relative:text;mso-width-percent:0;mso-height-percent:0;mso-width-relative:margin;mso-height-relative:margin;v-text-anchor:middle" o:gfxdata="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" fillcolor="white [3201]" strokecolor="#70ad47 [3209]" strokeweight="1pt">
                 <v:textbox>
@@ -7741,7 +7696,7 @@
               </wp:anchor>
             </w:drawing>
           </mc:Choice>
-          <mc:Fallback xmlns:w16se="http://schemas.microsoft.com/office/word/2015/wordml/symex" xmlns:w16cid="http://schemas.microsoft.com/office/word/2016/wordml/cid" xmlns:am3d="http://schemas.microsoft.com/office/drawing/2017/model3d" xmlns:aink="http://schemas.microsoft.com/office/drawing/2016/ink" xmlns:cx8="http://schemas.microsoft.com/office/drawing/2016/5/14/chartex" xmlns:cx7="http://schemas.microsoft.com/office/drawing/2016/5/13/chartex" xmlns:cx6="http://schemas.microsoft.com/office/drawing/2016/5/12/chartex" xmlns:cx5="http://schemas.microsoft.com/office/drawing/2016/5/11/chartex" xmlns:cx4="http://schemas.microsoft.com/office/drawing/2016/5/10/chartex" xmlns:cx3="http://schemas.microsoft.com/office/drawing/2016/5/9/chartex" xmlns:cx2="http://schemas.microsoft.com/office/drawing/2015/10/21/chartex" xmlns:cx1="http://schemas.microsoft.com/office/drawing/2015/9/8/chartex" xmlns:cx="http://schemas.microsoft.com/office/drawing/2014/chartex">
+          <mc:Fallback>
             <w:pict>
               <v:rect w14:anchorId="7DBA5313" id="Rectángulo 9" o:spid="_x0000_s1033" style="position:absolute;left:0;text-align:left;margin-left:144.3pt;margin-top:.3pt;width:70.1pt;height:30.1pt;z-index:251676672;visibility:visible;mso-wrap-style:square;mso-width-percent:0;mso-height-percent:0;mso-wrap-distance-left:9pt;mso-wrap-distance-top:0;mso-wrap-distance-right:9pt;mso-wrap-distance-bottom:0;mso-position-horizontal:absolute;mso-position-horizontal-relative:text;mso-position-vertical:absolute;mso-position-vertical-relative:text;mso-width-percent:0;mso-height-percent:0;mso-width-relative:margin;mso-height-relative:margin;v-text-anchor:middle" o:gfxdata="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" fillcolor="white [3201]" strokecolor="#70ad47 [3209]" strokeweight="1pt">
                 <v:textbox>
@@ -7841,7 +7796,7 @@
               </wp:anchor>
             </w:drawing>
           </mc:Choice>
-          <mc:Fallback xmlns:w16se="http://schemas.microsoft.com/office/word/2015/wordml/symex" xmlns:w16cid="http://schemas.microsoft.com/office/word/2016/wordml/cid" xmlns:am3d="http://schemas.microsoft.com/office/drawing/2017/model3d" xmlns:aink="http://schemas.microsoft.com/office/drawing/2016/ink" xmlns:cx8="http://schemas.microsoft.com/office/drawing/2016/5/14/chartex" xmlns:cx7="http://schemas.microsoft.com/office/drawing/2016/5/13/chartex" xmlns:cx6="http://schemas.microsoft.com/office/drawing/2016/5/12/chartex" xmlns:cx5="http://schemas.microsoft.com/office/drawing/2016/5/11/chartex" xmlns:cx4="http://schemas.microsoft.com/office/drawing/2016/5/10/chartex" xmlns:cx3="http://schemas.microsoft.com/office/drawing/2016/5/9/chartex" xmlns:cx2="http://schemas.microsoft.com/office/drawing/2015/10/21/chartex" xmlns:cx1="http://schemas.microsoft.com/office/drawing/2015/9/8/chartex" xmlns:cx="http://schemas.microsoft.com/office/drawing/2014/chartex">
+          <mc:Fallback>
             <w:pict>
               <v:rect w14:anchorId="7EDCCF11" id="Rectángulo 8" o:spid="_x0000_s1034" style="position:absolute;left:0;text-align:left;margin-left:0;margin-top:0;width:70.1pt;height:30.1pt;z-index:251675648;visibility:visible;mso-wrap-style:square;mso-width-percent:0;mso-height-percent:0;mso-wrap-distance-left:9pt;mso-wrap-distance-top:0;mso-wrap-distance-right:9pt;mso-wrap-distance-bottom:0;mso-position-horizontal:absolute;mso-position-horizontal-relative:text;mso-position-vertical:absolute;mso-position-vertical-relative:text;mso-width-percent:0;mso-height-percent:0;mso-width-relative:margin;mso-height-relative:margin;v-text-anchor:middle" o:gfxdata="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" fillcolor="white [3201]" strokecolor="#70ad47 [3209]" strokeweight="1pt">
                 <v:textbox>
@@ -8086,21 +8041,12 @@
                 <w:szCs w:val="24"/>
               </w:rPr>
             </w:pPr>
-            <w:proofErr w:type="spellStart"/>
             <w:r>
               <w:rPr>
                 <w:sz w:val="24"/>
                 <w:szCs w:val="24"/>
               </w:rPr>
-              <w:t>Venta_detalle</w:t>
-            </w:r>
-            <w:proofErr w:type="spellEnd"/>
-            <w:r>
-              <w:rPr>
-                <w:sz w:val="24"/>
-                <w:szCs w:val="24"/>
-              </w:rPr>
-              <w:t xml:space="preserve"> – Venta, Categorías – Producto</w:t>
+              <w:t>Venta_detalle – Venta, Categorías – Producto</w:t>
             </w:r>
           </w:p>
         </w:tc>
@@ -8186,21 +8132,12 @@
                 <w:szCs w:val="24"/>
               </w:rPr>
             </w:pPr>
-            <w:proofErr w:type="spellStart"/>
             <w:r>
               <w:rPr>
                 <w:sz w:val="24"/>
                 <w:szCs w:val="24"/>
               </w:rPr>
-              <w:t>DescProd</w:t>
-            </w:r>
-            <w:proofErr w:type="spellEnd"/>
-            <w:r>
-              <w:rPr>
-                <w:sz w:val="24"/>
-                <w:szCs w:val="24"/>
-              </w:rPr>
-              <w:t xml:space="preserve"> – Producto</w:t>
+              <w:t>DescProd – Producto</w:t>
             </w:r>
           </w:p>
         </w:tc>
@@ -8239,21 +8176,12 @@
                 <w:szCs w:val="24"/>
               </w:rPr>
             </w:pPr>
-            <w:proofErr w:type="spellStart"/>
             <w:r>
               <w:rPr>
                 <w:sz w:val="24"/>
                 <w:szCs w:val="24"/>
               </w:rPr>
-              <w:t>Venta_detalle</w:t>
-            </w:r>
-            <w:proofErr w:type="spellEnd"/>
-            <w:r>
-              <w:rPr>
-                <w:sz w:val="24"/>
-                <w:szCs w:val="24"/>
-              </w:rPr>
-              <w:t xml:space="preserve"> – Venta</w:t>
+              <w:t>Venta_detalle – Venta</w:t>
             </w:r>
           </w:p>
         </w:tc>
@@ -8891,7 +8819,7 @@
               </wp:anchor>
             </w:drawing>
           </mc:Choice>
-          <mc:Fallback xmlns:w16se="http://schemas.microsoft.com/office/word/2015/wordml/symex" xmlns:w16cid="http://schemas.microsoft.com/office/word/2016/wordml/cid" xmlns:am3d="http://schemas.microsoft.com/office/drawing/2017/model3d" xmlns:aink="http://schemas.microsoft.com/office/drawing/2016/ink" xmlns:cx8="http://schemas.microsoft.com/office/drawing/2016/5/14/chartex" xmlns:cx7="http://schemas.microsoft.com/office/drawing/2016/5/13/chartex" xmlns:cx6="http://schemas.microsoft.com/office/drawing/2016/5/12/chartex" xmlns:cx5="http://schemas.microsoft.com/office/drawing/2016/5/11/chartex" xmlns:cx4="http://schemas.microsoft.com/office/drawing/2016/5/10/chartex" xmlns:cx3="http://schemas.microsoft.com/office/drawing/2016/5/9/chartex" xmlns:cx2="http://schemas.microsoft.com/office/drawing/2015/10/21/chartex" xmlns:cx1="http://schemas.microsoft.com/office/drawing/2015/9/8/chartex" xmlns:cx="http://schemas.microsoft.com/office/drawing/2014/chartex">
+          <mc:Fallback>
             <w:pict>
               <v:rect w14:anchorId="5089B4AC" id="Rectángulo 13" o:spid="_x0000_s1035" style="position:absolute;left:0;text-align:left;margin-left:22.3pt;margin-top:.9pt;width:73.5pt;height:24pt;z-index:251679744;visibility:visible;mso-wrap-style:square;mso-width-percent:0;mso-height-percent:0;mso-wrap-distance-left:9pt;mso-wrap-distance-top:0;mso-wrap-distance-right:9pt;mso-wrap-distance-bottom:0;mso-position-horizontal:right;mso-position-horizontal-relative:margin;mso-position-vertical:absolute;mso-position-vertical-relative:text;mso-width-percent:0;mso-height-percent:0;mso-width-relative:margin;mso-height-relative:margin;v-text-anchor:middle" o:gfxdata="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" fillcolor="white [3201]" strokecolor="#70ad47 [3209]" strokeweight="1pt">
                 <v:textbox>
@@ -8992,7 +8920,7 @@
               </wp:anchor>
             </w:drawing>
           </mc:Choice>
-          <mc:Fallback xmlns:w16se="http://schemas.microsoft.com/office/word/2015/wordml/symex" xmlns:w16cid="http://schemas.microsoft.com/office/word/2016/wordml/cid" xmlns:am3d="http://schemas.microsoft.com/office/drawing/2017/model3d" xmlns:aink="http://schemas.microsoft.com/office/drawing/2016/ink" xmlns:cx8="http://schemas.microsoft.com/office/drawing/2016/5/14/chartex" xmlns:cx7="http://schemas.microsoft.com/office/drawing/2016/5/13/chartex" xmlns:cx6="http://schemas.microsoft.com/office/drawing/2016/5/12/chartex" xmlns:cx5="http://schemas.microsoft.com/office/drawing/2016/5/11/chartex" xmlns:cx4="http://schemas.microsoft.com/office/drawing/2016/5/10/chartex" xmlns:cx3="http://schemas.microsoft.com/office/drawing/2016/5/9/chartex" xmlns:cx2="http://schemas.microsoft.com/office/drawing/2015/10/21/chartex" xmlns:cx1="http://schemas.microsoft.com/office/drawing/2015/9/8/chartex" xmlns:cx="http://schemas.microsoft.com/office/drawing/2014/chartex">
+          <mc:Fallback>
             <w:pict>
               <v:rect w14:anchorId="686798DA" id="Rectángulo 11" o:spid="_x0000_s1036" style="position:absolute;left:0;text-align:left;margin-left:.45pt;margin-top:6.15pt;width:79.5pt;height:33pt;z-index:251678720;visibility:visible;mso-wrap-style:square;mso-width-percent:0;mso-height-percent:0;mso-wrap-distance-left:9pt;mso-wrap-distance-top:0;mso-wrap-distance-right:9pt;mso-wrap-distance-bottom:0;mso-position-horizontal:absolute;mso-position-horizontal-relative:margin;mso-position-vertical:absolute;mso-position-vertical-relative:text;mso-width-percent:0;mso-height-percent:0;mso-width-relative:margin;mso-height-relative:margin;v-text-anchor:middle" o:gfxdata="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" fillcolor="white [3201]" strokecolor="#70ad47 [3209]" strokeweight="1pt">
                 <v:textbox>
@@ -9070,7 +8998,7 @@
               </wp:anchor>
             </w:drawing>
           </mc:Choice>
-          <mc:Fallback xmlns:w16se="http://schemas.microsoft.com/office/word/2015/wordml/symex" xmlns:w16cid="http://schemas.microsoft.com/office/word/2016/wordml/cid" xmlns:am3d="http://schemas.microsoft.com/office/drawing/2017/model3d" xmlns:aink="http://schemas.microsoft.com/office/drawing/2016/ink" xmlns:cx8="http://schemas.microsoft.com/office/drawing/2016/5/14/chartex" xmlns:cx7="http://schemas.microsoft.com/office/drawing/2016/5/13/chartex" xmlns:cx6="http://schemas.microsoft.com/office/drawing/2016/5/12/chartex" xmlns:cx5="http://schemas.microsoft.com/office/drawing/2016/5/11/chartex" xmlns:cx4="http://schemas.microsoft.com/office/drawing/2016/5/10/chartex" xmlns:cx3="http://schemas.microsoft.com/office/drawing/2016/5/9/chartex" xmlns:cx2="http://schemas.microsoft.com/office/drawing/2015/10/21/chartex" xmlns:cx1="http://schemas.microsoft.com/office/drawing/2015/9/8/chartex" xmlns:cx="http://schemas.microsoft.com/office/drawing/2014/chartex">
+          <mc:Fallback>
             <w:pict>
               <v:line w14:anchorId="75F463EB" id="Conector recto 30" o:spid="_x0000_s1026" style="position:absolute;flip:y;z-index:251688960;visibility:visible;mso-wrap-style:square;mso-wrap-distance-left:9pt;mso-wrap-distance-top:0;mso-wrap-distance-right:9pt;mso-wrap-distance-bottom:0;mso-position-horizontal:absolute;mso-position-horizontal-relative:text;mso-position-vertical:absolute;mso-position-vertical-relative:text" from="255.8pt,20.4pt" to="367.95pt,21.15pt" o:gfxdata="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" strokecolor="#4472c4 [3204]" strokeweight=".5pt">
                 <v:stroke joinstyle="miter"/>
@@ -9142,7 +9070,7 @@
               </wp:anchor>
             </w:drawing>
           </mc:Choice>
-          <mc:Fallback xmlns:w16se="http://schemas.microsoft.com/office/word/2015/wordml/symex" xmlns:w16cid="http://schemas.microsoft.com/office/word/2016/wordml/cid" xmlns:am3d="http://schemas.microsoft.com/office/drawing/2017/model3d" xmlns:aink="http://schemas.microsoft.com/office/drawing/2016/ink" xmlns:cx8="http://schemas.microsoft.com/office/drawing/2016/5/14/chartex" xmlns:cx7="http://schemas.microsoft.com/office/drawing/2016/5/13/chartex" xmlns:cx6="http://schemas.microsoft.com/office/drawing/2016/5/12/chartex" xmlns:cx5="http://schemas.microsoft.com/office/drawing/2016/5/11/chartex" xmlns:cx4="http://schemas.microsoft.com/office/drawing/2016/5/10/chartex" xmlns:cx3="http://schemas.microsoft.com/office/drawing/2016/5/9/chartex" xmlns:cx2="http://schemas.microsoft.com/office/drawing/2015/10/21/chartex" xmlns:cx1="http://schemas.microsoft.com/office/drawing/2015/9/8/chartex" xmlns:cx="http://schemas.microsoft.com/office/drawing/2014/chartex">
+          <mc:Fallback>
             <w:pict>
               <v:line w14:anchorId="3FB104E4" id="Conector recto 29" o:spid="_x0000_s1026" style="position:absolute;z-index:251687936;visibility:visible;mso-wrap-style:square;mso-width-percent:0;mso-height-percent:0;mso-wrap-distance-left:9pt;mso-wrap-distance-top:0;mso-wrap-distance-right:9pt;mso-wrap-distance-bottom:0;mso-position-horizontal:absolute;mso-position-horizontal-relative:text;mso-position-vertical:absolute;mso-position-vertical-relative:text;mso-width-percent:0;mso-height-percent:0;mso-width-relative:margin;mso-height-relative:margin" from="79.95pt,18.15pt" to="184.2pt,18.9pt" o:gfxdata="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" strokecolor="#4472c4 [3204]" strokeweight=".5pt">
                 <v:stroke joinstyle="miter"/>
@@ -9231,7 +9159,7 @@
               </wp:anchor>
             </w:drawing>
           </mc:Choice>
-          <mc:Fallback xmlns:w16se="http://schemas.microsoft.com/office/word/2015/wordml/symex" xmlns:w16cid="http://schemas.microsoft.com/office/word/2016/wordml/cid" xmlns:am3d="http://schemas.microsoft.com/office/drawing/2017/model3d" xmlns:aink="http://schemas.microsoft.com/office/drawing/2016/ink" xmlns:cx8="http://schemas.microsoft.com/office/drawing/2016/5/14/chartex" xmlns:cx7="http://schemas.microsoft.com/office/drawing/2016/5/13/chartex" xmlns:cx6="http://schemas.microsoft.com/office/drawing/2016/5/12/chartex" xmlns:cx5="http://schemas.microsoft.com/office/drawing/2016/5/11/chartex" xmlns:cx4="http://schemas.microsoft.com/office/drawing/2016/5/10/chartex" xmlns:cx3="http://schemas.microsoft.com/office/drawing/2016/5/9/chartex" xmlns:cx2="http://schemas.microsoft.com/office/drawing/2015/10/21/chartex" xmlns:cx1="http://schemas.microsoft.com/office/drawing/2015/9/8/chartex" xmlns:cx="http://schemas.microsoft.com/office/drawing/2014/chartex">
+          <mc:Fallback>
             <w:pict>
               <v:rect w14:anchorId="0C4673FE" id="Rectángulo 12" o:spid="_x0000_s1037" style="position:absolute;left:0;text-align:left;margin-left:0;margin-top:.55pt;width:70.1pt;height:29.5pt;z-index:251680768;visibility:visible;mso-wrap-style:square;mso-width-percent:0;mso-height-percent:0;mso-wrap-distance-left:9pt;mso-wrap-distance-top:0;mso-wrap-distance-right:9pt;mso-wrap-distance-bottom:0;mso-position-horizontal:center;mso-position-horizontal-relative:margin;mso-position-vertical:absolute;mso-position-vertical-relative:text;mso-width-percent:0;mso-height-percent:0;mso-width-relative:margin;mso-height-relative:margin;v-text-anchor:middle" o:gfxdata="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" fillcolor="white [3201]" strokecolor="#70ad47 [3209]" strokeweight="1pt">
                 <v:textbox>
@@ -9333,7 +9261,7 @@
               </wp:anchor>
             </w:drawing>
           </mc:Choice>
-          <mc:Fallback xmlns:w16se="http://schemas.microsoft.com/office/word/2015/wordml/symex" xmlns:w16cid="http://schemas.microsoft.com/office/word/2016/wordml/cid" xmlns:am3d="http://schemas.microsoft.com/office/drawing/2017/model3d" xmlns:aink="http://schemas.microsoft.com/office/drawing/2016/ink" xmlns:cx8="http://schemas.microsoft.com/office/drawing/2016/5/14/chartex" xmlns:cx7="http://schemas.microsoft.com/office/drawing/2016/5/13/chartex" xmlns:cx6="http://schemas.microsoft.com/office/drawing/2016/5/12/chartex" xmlns:cx5="http://schemas.microsoft.com/office/drawing/2016/5/11/chartex" xmlns:cx4="http://schemas.microsoft.com/office/drawing/2016/5/10/chartex" xmlns:cx3="http://schemas.microsoft.com/office/drawing/2016/5/9/chartex" xmlns:cx2="http://schemas.microsoft.com/office/drawing/2015/10/21/chartex" xmlns:cx1="http://schemas.microsoft.com/office/drawing/2015/9/8/chartex" xmlns:cx="http://schemas.microsoft.com/office/drawing/2014/chartex">
+          <mc:Fallback>
             <w:pict>
               <v:shape w14:anchorId="1DFF86AB" id="Conector: angular 36" o:spid="_x0000_s1026" type="#_x0000_t34" style="position:absolute;margin-left:80.7pt;margin-top:16.6pt;width:107.25pt;height:103.5pt;z-index:251692032;visibility:visible;mso-wrap-style:square;mso-width-percent:0;mso-height-percent:0;mso-wrap-distance-left:9pt;mso-wrap-distance-top:0;mso-wrap-distance-right:9pt;mso-wrap-distance-bottom:0;mso-position-horizontal:absolute;mso-position-horizontal-relative:text;mso-position-vertical:absolute;mso-position-vertical-relative:text;mso-width-percent:0;mso-height-percent:0;mso-width-relative:margin;mso-height-relative:margin" o:gfxdata="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" adj="14250" strokecolor="#4472c4 [3204]" strokeweight=".5pt"/>
             </w:pict>
@@ -9403,7 +9331,7 @@
               </wp:anchor>
             </w:drawing>
           </mc:Choice>
-          <mc:Fallback xmlns:w16se="http://schemas.microsoft.com/office/word/2015/wordml/symex" xmlns:w16cid="http://schemas.microsoft.com/office/word/2016/wordml/cid" xmlns:am3d="http://schemas.microsoft.com/office/drawing/2017/model3d" xmlns:aink="http://schemas.microsoft.com/office/drawing/2016/ink" xmlns:cx8="http://schemas.microsoft.com/office/drawing/2016/5/14/chartex" xmlns:cx7="http://schemas.microsoft.com/office/drawing/2016/5/13/chartex" xmlns:cx6="http://schemas.microsoft.com/office/drawing/2016/5/12/chartex" xmlns:cx5="http://schemas.microsoft.com/office/drawing/2016/5/11/chartex" xmlns:cx4="http://schemas.microsoft.com/office/drawing/2016/5/10/chartex" xmlns:cx3="http://schemas.microsoft.com/office/drawing/2016/5/9/chartex" xmlns:cx2="http://schemas.microsoft.com/office/drawing/2015/10/21/chartex" xmlns:cx1="http://schemas.microsoft.com/office/drawing/2015/9/8/chartex" xmlns:cx="http://schemas.microsoft.com/office/drawing/2014/chartex">
+          <mc:Fallback>
             <w:pict>
               <v:line w14:anchorId="526BF65F" id="Conector recto 39" o:spid="_x0000_s1026" style="position:absolute;z-index:251695104;visibility:visible;mso-wrap-style:square;mso-width-percent:0;mso-height-percent:0;mso-wrap-distance-left:9pt;mso-wrap-distance-top:0;mso-wrap-distance-right:9pt;mso-wrap-distance-bottom:0;mso-position-horizontal:absolute;mso-position-horizontal-relative:text;mso-position-vertical:absolute;mso-position-vertical-relative:text;mso-width-percent:0;mso-height-percent:0;mso-width-relative:margin;mso-height-relative:margin" from="403.95pt,5.35pt" to="404.7pt,106.6pt" o:gfxdata="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" strokecolor="#4472c4 [3204]" strokeweight=".5pt">
                 <v:stroke joinstyle="miter"/>
@@ -9475,7 +9403,7 @@
               </wp:anchor>
             </w:drawing>
           </mc:Choice>
-          <mc:Fallback xmlns:w16se="http://schemas.microsoft.com/office/word/2015/wordml/symex" xmlns:w16cid="http://schemas.microsoft.com/office/word/2016/wordml/cid" xmlns:am3d="http://schemas.microsoft.com/office/drawing/2017/model3d" xmlns:aink="http://schemas.microsoft.com/office/drawing/2016/ink" xmlns:cx8="http://schemas.microsoft.com/office/drawing/2016/5/14/chartex" xmlns:cx7="http://schemas.microsoft.com/office/drawing/2016/5/13/chartex" xmlns:cx6="http://schemas.microsoft.com/office/drawing/2016/5/12/chartex" xmlns:cx5="http://schemas.microsoft.com/office/drawing/2016/5/11/chartex" xmlns:cx4="http://schemas.microsoft.com/office/drawing/2016/5/10/chartex" xmlns:cx3="http://schemas.microsoft.com/office/drawing/2016/5/9/chartex" xmlns:cx2="http://schemas.microsoft.com/office/drawing/2015/10/21/chartex" xmlns:cx1="http://schemas.microsoft.com/office/drawing/2015/9/8/chartex" xmlns:cx="http://schemas.microsoft.com/office/drawing/2014/chartex">
+          <mc:Fallback>
             <w:pict>
               <v:line w14:anchorId="0B04C867" id="Conector recto 31" o:spid="_x0000_s1026" style="position:absolute;z-index:251689984;visibility:visible;mso-wrap-style:square;mso-width-percent:0;mso-height-percent:0;mso-wrap-distance-left:9pt;mso-wrap-distance-top:0;mso-wrap-distance-right:9pt;mso-wrap-distance-bottom:0;mso-position-horizontal:absolute;mso-position-horizontal-relative:text;mso-position-vertical:absolute;mso-position-vertical-relative:text;mso-width-percent:0;mso-height-percent:0;mso-width-relative:margin;mso-height-relative:margin" from="38.7pt,15.85pt" to="39.45pt,118.6pt" o:gfxdata="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" strokecolor="#4472c4 [3204]" strokeweight=".5pt">
                 <v:stroke joinstyle="miter"/>
@@ -9628,7 +9556,7 @@
               </wp:anchor>
             </w:drawing>
           </mc:Choice>
-          <mc:Fallback xmlns:w16se="http://schemas.microsoft.com/office/word/2015/wordml/symex" xmlns:w16cid="http://schemas.microsoft.com/office/word/2016/wordml/cid" xmlns:am3d="http://schemas.microsoft.com/office/drawing/2017/model3d" xmlns:aink="http://schemas.microsoft.com/office/drawing/2016/ink" xmlns:cx8="http://schemas.microsoft.com/office/drawing/2016/5/14/chartex" xmlns:cx7="http://schemas.microsoft.com/office/drawing/2016/5/13/chartex" xmlns:cx6="http://schemas.microsoft.com/office/drawing/2016/5/12/chartex" xmlns:cx5="http://schemas.microsoft.com/office/drawing/2016/5/11/chartex" xmlns:cx4="http://schemas.microsoft.com/office/drawing/2016/5/10/chartex" xmlns:cx3="http://schemas.microsoft.com/office/drawing/2016/5/9/chartex" xmlns:cx2="http://schemas.microsoft.com/office/drawing/2015/10/21/chartex" xmlns:cx1="http://schemas.microsoft.com/office/drawing/2015/9/8/chartex" xmlns:cx="http://schemas.microsoft.com/office/drawing/2014/chartex">
+          <mc:Fallback>
             <w:pict>
               <v:rect w14:anchorId="4CC3219B" id="Rectángulo 14" o:spid="_x0000_s1038" style="position:absolute;left:0;text-align:left;margin-left:190.95pt;margin-top:13.3pt;width:66.35pt;height:28.5pt;z-index:251683840;visibility:visible;mso-wrap-style:square;mso-width-percent:0;mso-height-percent:0;mso-wrap-distance-left:9pt;mso-wrap-distance-top:0;mso-wrap-distance-right:9pt;mso-wrap-distance-bottom:0;mso-position-horizontal:absolute;mso-position-horizontal-relative:text;mso-position-vertical:absolute;mso-position-vertical-relative:text;mso-width-percent:0;mso-height-percent:0;mso-width-relative:margin;mso-height-relative:margin;v-text-anchor:middle" o:gfxdata="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" fillcolor="white [3201]" strokecolor="#70ad47 [3209]" strokeweight="1pt">
                 <v:textbox>
@@ -9748,7 +9676,7 @@
               </wp:anchor>
             </w:drawing>
           </mc:Choice>
-          <mc:Fallback xmlns:w16se="http://schemas.microsoft.com/office/word/2015/wordml/symex" xmlns:w16cid="http://schemas.microsoft.com/office/word/2016/wordml/cid" xmlns:am3d="http://schemas.microsoft.com/office/drawing/2017/model3d" xmlns:aink="http://schemas.microsoft.com/office/drawing/2016/ink" xmlns:cx8="http://schemas.microsoft.com/office/drawing/2016/5/14/chartex" xmlns:cx7="http://schemas.microsoft.com/office/drawing/2016/5/13/chartex" xmlns:cx6="http://schemas.microsoft.com/office/drawing/2016/5/12/chartex" xmlns:cx5="http://schemas.microsoft.com/office/drawing/2016/5/11/chartex" xmlns:cx4="http://schemas.microsoft.com/office/drawing/2016/5/10/chartex" xmlns:cx3="http://schemas.microsoft.com/office/drawing/2016/5/9/chartex" xmlns:cx2="http://schemas.microsoft.com/office/drawing/2015/10/21/chartex" xmlns:cx1="http://schemas.microsoft.com/office/drawing/2015/9/8/chartex" xmlns:cx="http://schemas.microsoft.com/office/drawing/2014/chartex">
+          <mc:Fallback>
             <w:pict>
               <v:rect w14:anchorId="46C30473" id="Rectángulo 16" o:spid="_x0000_s1039" style="position:absolute;left:0;text-align:left;margin-left:6.45pt;margin-top:14.7pt;width:68.6pt;height:27.85pt;z-index:251681792;visibility:visible;mso-wrap-style:square;mso-width-percent:0;mso-height-percent:0;mso-wrap-distance-left:9pt;mso-wrap-distance-top:0;mso-wrap-distance-right:9pt;mso-wrap-distance-bottom:0;mso-position-horizontal:absolute;mso-position-horizontal-relative:margin;mso-position-vertical:absolute;mso-position-vertical-relative:text;mso-width-percent:0;mso-height-percent:0;mso-width-relative:margin;mso-height-relative:margin;v-text-anchor:middle" o:gfxdata="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" fillcolor="white [3201]" strokecolor="#70ad47 [3209]" strokeweight="1pt">
                 <v:textbox>
@@ -9849,7 +9777,7 @@
               </wp:anchor>
             </w:drawing>
           </mc:Choice>
-          <mc:Fallback xmlns:w16se="http://schemas.microsoft.com/office/word/2015/wordml/symex" xmlns:w16cid="http://schemas.microsoft.com/office/word/2016/wordml/cid" xmlns:am3d="http://schemas.microsoft.com/office/drawing/2017/model3d" xmlns:aink="http://schemas.microsoft.com/office/drawing/2016/ink" xmlns:cx8="http://schemas.microsoft.com/office/drawing/2016/5/14/chartex" xmlns:cx7="http://schemas.microsoft.com/office/drawing/2016/5/13/chartex" xmlns:cx6="http://schemas.microsoft.com/office/drawing/2016/5/12/chartex" xmlns:cx5="http://schemas.microsoft.com/office/drawing/2016/5/11/chartex" xmlns:cx4="http://schemas.microsoft.com/office/drawing/2016/5/10/chartex" xmlns:cx3="http://schemas.microsoft.com/office/drawing/2016/5/9/chartex" xmlns:cx2="http://schemas.microsoft.com/office/drawing/2015/10/21/chartex" xmlns:cx1="http://schemas.microsoft.com/office/drawing/2015/9/8/chartex" xmlns:cx="http://schemas.microsoft.com/office/drawing/2014/chartex">
+          <mc:Fallback>
             <w:pict>
               <v:rect w14:anchorId="71424411" id="Rectángulo 17" o:spid="_x0000_s1040" style="position:absolute;left:0;text-align:left;margin-left:370.2pt;margin-top:.45pt;width:98.25pt;height:39.35pt;z-index:251686912;visibility:visible;mso-wrap-style:square;mso-width-percent:0;mso-height-percent:0;mso-wrap-distance-left:9pt;mso-wrap-distance-top:0;mso-wrap-distance-right:9pt;mso-wrap-distance-bottom:0;mso-position-horizontal:absolute;mso-position-horizontal-relative:margin;mso-position-vertical:absolute;mso-position-vertical-relative:text;mso-width-percent:0;mso-height-percent:0;mso-width-relative:margin;mso-height-relative:margin;v-text-anchor:middle" o:gfxdata="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" fillcolor="white [3201]" strokecolor="#70ad47 [3209]" strokeweight="1pt">
                 <v:textbox>
@@ -9951,7 +9879,7 @@
               </wp:anchor>
             </w:drawing>
           </mc:Choice>
-          <mc:Fallback xmlns:w16se="http://schemas.microsoft.com/office/word/2015/wordml/symex" xmlns:w16cid="http://schemas.microsoft.com/office/word/2016/wordml/cid" xmlns:am3d="http://schemas.microsoft.com/office/drawing/2017/model3d" xmlns:aink="http://schemas.microsoft.com/office/drawing/2016/ink" xmlns:cx8="http://schemas.microsoft.com/office/drawing/2016/5/14/chartex" xmlns:cx7="http://schemas.microsoft.com/office/drawing/2016/5/13/chartex" xmlns:cx6="http://schemas.microsoft.com/office/drawing/2016/5/12/chartex" xmlns:cx5="http://schemas.microsoft.com/office/drawing/2016/5/11/chartex" xmlns:cx4="http://schemas.microsoft.com/office/drawing/2016/5/10/chartex" xmlns:cx3="http://schemas.microsoft.com/office/drawing/2016/5/9/chartex" xmlns:cx2="http://schemas.microsoft.com/office/drawing/2015/10/21/chartex" xmlns:cx1="http://schemas.microsoft.com/office/drawing/2015/9/8/chartex" xmlns:cx="http://schemas.microsoft.com/office/drawing/2014/chartex">
+          <mc:Fallback>
             <w:pict>
               <v:shape w14:anchorId="073199F7" id="Conector: angular 38" o:spid="_x0000_s1026" type="#_x0000_t34" style="position:absolute;margin-left:75.05pt;margin-top:13.9pt;width:303.4pt;height:97.4pt;z-index:251694080;visibility:visible;mso-wrap-style:square;mso-width-percent:0;mso-height-percent:0;mso-wrap-distance-left:9pt;mso-wrap-distance-top:0;mso-wrap-distance-right:9pt;mso-wrap-distance-bottom:0;mso-position-horizontal:absolute;mso-position-horizontal-relative:text;mso-position-vertical:absolute;mso-position-vertical-relative:text;mso-width-percent:0;mso-height-percent:0;mso-width-relative:margin;mso-height-relative:margin" o:gfxdata="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" adj="12966" strokecolor="#4472c4 [3204]" strokeweight=".5pt"/>
             </w:pict>
@@ -10015,7 +9943,7 @@
               </wp:anchor>
             </w:drawing>
           </mc:Choice>
-          <mc:Fallback xmlns:w16se="http://schemas.microsoft.com/office/word/2015/wordml/symex" xmlns:w16cid="http://schemas.microsoft.com/office/word/2016/wordml/cid" xmlns:am3d="http://schemas.microsoft.com/office/drawing/2017/model3d" xmlns:aink="http://schemas.microsoft.com/office/drawing/2016/ink" xmlns:cx8="http://schemas.microsoft.com/office/drawing/2016/5/14/chartex" xmlns:cx7="http://schemas.microsoft.com/office/drawing/2016/5/13/chartex" xmlns:cx6="http://schemas.microsoft.com/office/drawing/2016/5/12/chartex" xmlns:cx5="http://schemas.microsoft.com/office/drawing/2016/5/11/chartex" xmlns:cx4="http://schemas.microsoft.com/office/drawing/2016/5/10/chartex" xmlns:cx3="http://schemas.microsoft.com/office/drawing/2016/5/9/chartex" xmlns:cx2="http://schemas.microsoft.com/office/drawing/2015/10/21/chartex" xmlns:cx1="http://schemas.microsoft.com/office/drawing/2015/9/8/chartex" xmlns:cx="http://schemas.microsoft.com/office/drawing/2014/chartex">
+          <mc:Fallback>
             <w:pict>
               <v:shape w14:anchorId="571CBE5F" id="Conector: angular 37" o:spid="_x0000_s1026" type="#_x0000_t34" style="position:absolute;margin-left:67.9pt;margin-top:21.5pt;width:117.4pt;height:106.5pt;z-index:251693056;visibility:visible;mso-wrap-style:square;mso-wrap-distance-left:9pt;mso-wrap-distance-top:0;mso-wrap-distance-right:9pt;mso-wrap-distance-bottom:0;mso-position-horizontal:absolute;mso-position-horizontal-relative:text;mso-position-vertical:absolute;mso-position-vertical-relative:text" o:gfxdata="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" strokecolor="#4472c4 [3204]" strokeweight=".5pt"/>
             </w:pict>
@@ -10085,7 +10013,7 @@
               </wp:anchor>
             </w:drawing>
           </mc:Choice>
-          <mc:Fallback xmlns:w16se="http://schemas.microsoft.com/office/word/2015/wordml/symex" xmlns:w16cid="http://schemas.microsoft.com/office/word/2016/wordml/cid" xmlns:am3d="http://schemas.microsoft.com/office/drawing/2017/model3d" xmlns:aink="http://schemas.microsoft.com/office/drawing/2016/ink" xmlns:cx8="http://schemas.microsoft.com/office/drawing/2016/5/14/chartex" xmlns:cx7="http://schemas.microsoft.com/office/drawing/2016/5/13/chartex" xmlns:cx6="http://schemas.microsoft.com/office/drawing/2016/5/12/chartex" xmlns:cx5="http://schemas.microsoft.com/office/drawing/2016/5/11/chartex" xmlns:cx4="http://schemas.microsoft.com/office/drawing/2016/5/10/chartex" xmlns:cx3="http://schemas.microsoft.com/office/drawing/2016/5/9/chartex" xmlns:cx2="http://schemas.microsoft.com/office/drawing/2015/10/21/chartex" xmlns:cx1="http://schemas.microsoft.com/office/drawing/2015/9/8/chartex" xmlns:cx="http://schemas.microsoft.com/office/drawing/2014/chartex">
+          <mc:Fallback>
             <w:pict>
               <v:line w14:anchorId="385D0DE2" id="Conector recto 32" o:spid="_x0000_s1026" style="position:absolute;z-index:251691008;visibility:visible;mso-wrap-style:square;mso-width-percent:0;mso-height-percent:0;mso-wrap-distance-left:9pt;mso-wrap-distance-top:0;mso-wrap-distance-right:9pt;mso-wrap-distance-bottom:0;mso-position-horizontal:absolute;mso-position-horizontal-relative:text;mso-position-vertical:absolute;mso-position-vertical-relative:text;mso-width-percent:0;mso-height-percent:0;mso-width-relative:margin;mso-height-relative:margin" from="39.45pt,21.5pt" to="39.45pt,122.65pt" o:gfxdata="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" strokecolor="#4472c4 [3204]" strokeweight=".5pt">
                 <v:stroke joinstyle="miter"/>
@@ -10238,7 +10166,7 @@
               </wp:anchor>
             </w:drawing>
           </mc:Choice>
-          <mc:Fallback xmlns:w16se="http://schemas.microsoft.com/office/word/2015/wordml/symex" xmlns:w16cid="http://schemas.microsoft.com/office/word/2016/wordml/cid" xmlns:am3d="http://schemas.microsoft.com/office/drawing/2017/model3d" xmlns:aink="http://schemas.microsoft.com/office/drawing/2016/ink" xmlns:cx8="http://schemas.microsoft.com/office/drawing/2016/5/14/chartex" xmlns:cx7="http://schemas.microsoft.com/office/drawing/2016/5/13/chartex" xmlns:cx6="http://schemas.microsoft.com/office/drawing/2016/5/12/chartex" xmlns:cx5="http://schemas.microsoft.com/office/drawing/2016/5/11/chartex" xmlns:cx4="http://schemas.microsoft.com/office/drawing/2016/5/10/chartex" xmlns:cx3="http://schemas.microsoft.com/office/drawing/2016/5/9/chartex" xmlns:cx2="http://schemas.microsoft.com/office/drawing/2015/10/21/chartex" xmlns:cx1="http://schemas.microsoft.com/office/drawing/2015/9/8/chartex" xmlns:cx="http://schemas.microsoft.com/office/drawing/2014/chartex">
+          <mc:Fallback>
             <w:pict>
               <v:rect w14:anchorId="18CC16FB" id="Rectángulo 15" o:spid="_x0000_s1041" style="position:absolute;left:0;text-align:left;margin-left:376.2pt;margin-top:9.05pt;width:90.05pt;height:37.5pt;z-index:251682816;visibility:visible;mso-wrap-style:square;mso-width-percent:0;mso-height-percent:0;mso-wrap-distance-left:9pt;mso-wrap-distance-top:0;mso-wrap-distance-right:9pt;mso-wrap-distance-bottom:0;mso-position-horizontal:absolute;mso-position-horizontal-relative:text;mso-position-vertical:absolute;mso-position-vertical-relative:text;mso-width-percent:0;mso-height-percent:0;mso-width-relative:margin;mso-height-relative:margin;v-text-anchor:middle" o:gfxdata="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" fillcolor="white [3201]" strokecolor="#70ad47 [3209]" strokeweight="1pt">
                 <v:textbox>
@@ -10358,7 +10286,7 @@
               </wp:anchor>
             </w:drawing>
           </mc:Choice>
-          <mc:Fallback xmlns:w16se="http://schemas.microsoft.com/office/word/2015/wordml/symex" xmlns:w16cid="http://schemas.microsoft.com/office/word/2016/wordml/cid" xmlns:am3d="http://schemas.microsoft.com/office/drawing/2017/model3d" xmlns:aink="http://schemas.microsoft.com/office/drawing/2016/ink" xmlns:cx8="http://schemas.microsoft.com/office/drawing/2016/5/14/chartex" xmlns:cx7="http://schemas.microsoft.com/office/drawing/2016/5/13/chartex" xmlns:cx6="http://schemas.microsoft.com/office/drawing/2016/5/12/chartex" xmlns:cx5="http://schemas.microsoft.com/office/drawing/2016/5/11/chartex" xmlns:cx4="http://schemas.microsoft.com/office/drawing/2016/5/10/chartex" xmlns:cx3="http://schemas.microsoft.com/office/drawing/2016/5/9/chartex" xmlns:cx2="http://schemas.microsoft.com/office/drawing/2015/10/21/chartex" xmlns:cx1="http://schemas.microsoft.com/office/drawing/2015/9/8/chartex" xmlns:cx="http://schemas.microsoft.com/office/drawing/2014/chartex">
+          <mc:Fallback>
             <w:pict>
               <v:rect w14:anchorId="05EA76FD" id="Rectángulo 18" o:spid="_x0000_s1042" style="position:absolute;left:0;text-align:left;margin-left:0;margin-top:14.35pt;width:70.1pt;height:26.25pt;z-index:251685888;visibility:visible;mso-wrap-style:square;mso-width-percent:0;mso-height-percent:0;mso-wrap-distance-left:9pt;mso-wrap-distance-top:0;mso-wrap-distance-right:9pt;mso-wrap-distance-bottom:0;mso-position-horizontal:center;mso-position-horizontal-relative:margin;mso-position-vertical:absolute;mso-position-vertical-relative:text;mso-width-percent:0;mso-height-percent:0;mso-width-relative:margin;mso-height-relative:margin;v-text-anchor:middle" o:gfxdata="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" fillcolor="white [3201]" strokecolor="#70ad47 [3209]" strokeweight="1pt">
                 <v:textbox>
@@ -10459,7 +10387,7 @@
               </wp:anchor>
             </w:drawing>
           </mc:Choice>
-          <mc:Fallback xmlns:w16se="http://schemas.microsoft.com/office/word/2015/wordml/symex" xmlns:w16cid="http://schemas.microsoft.com/office/word/2016/wordml/cid" xmlns:am3d="http://schemas.microsoft.com/office/drawing/2017/model3d" xmlns:aink="http://schemas.microsoft.com/office/drawing/2016/ink" xmlns:cx8="http://schemas.microsoft.com/office/drawing/2016/5/14/chartex" xmlns:cx7="http://schemas.microsoft.com/office/drawing/2016/5/13/chartex" xmlns:cx6="http://schemas.microsoft.com/office/drawing/2016/5/12/chartex" xmlns:cx5="http://schemas.microsoft.com/office/drawing/2016/5/11/chartex" xmlns:cx4="http://schemas.microsoft.com/office/drawing/2016/5/10/chartex" xmlns:cx3="http://schemas.microsoft.com/office/drawing/2016/5/9/chartex" xmlns:cx2="http://schemas.microsoft.com/office/drawing/2015/10/21/chartex" xmlns:cx1="http://schemas.microsoft.com/office/drawing/2015/9/8/chartex" xmlns:cx="http://schemas.microsoft.com/office/drawing/2014/chartex">
+          <mc:Fallback>
             <w:pict>
               <v:rect w14:anchorId="481B3579" id="Rectángulo 19" o:spid="_x0000_s1043" style="position:absolute;left:0;text-align:left;margin-left:.45pt;margin-top:17.25pt;width:70.1pt;height:36.85pt;z-index:251684864;visibility:visible;mso-wrap-style:square;mso-width-percent:0;mso-height-percent:0;mso-wrap-distance-left:9pt;mso-wrap-distance-top:0;mso-wrap-distance-right:9pt;mso-wrap-distance-bottom:0;mso-position-horizontal:absolute;mso-position-horizontal-relative:margin;mso-position-vertical:absolute;mso-position-vertical-relative:text;mso-width-percent:0;mso-height-percent:0;mso-width-relative:margin;mso-height-relative:margin;v-text-anchor:middle" o:gfxdata="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" fillcolor="white [3201]" strokecolor="#70ad47 [3209]" strokeweight="1pt">
                 <v:textbox>
@@ -10673,7 +10601,7 @@
               </wp:anchor>
             </w:drawing>
           </mc:Choice>
-          <mc:Fallback xmlns:w16se="http://schemas.microsoft.com/office/word/2015/wordml/symex" xmlns:w16cid="http://schemas.microsoft.com/office/word/2016/wordml/cid" xmlns:am3d="http://schemas.microsoft.com/office/drawing/2017/model3d" xmlns:aink="http://schemas.microsoft.com/office/drawing/2016/ink" xmlns:cx8="http://schemas.microsoft.com/office/drawing/2016/5/14/chartex" xmlns:cx7="http://schemas.microsoft.com/office/drawing/2016/5/13/chartex" xmlns:cx6="http://schemas.microsoft.com/office/drawing/2016/5/12/chartex" xmlns:cx5="http://schemas.microsoft.com/office/drawing/2016/5/11/chartex" xmlns:cx4="http://schemas.microsoft.com/office/drawing/2016/5/10/chartex" xmlns:cx3="http://schemas.microsoft.com/office/drawing/2016/5/9/chartex" xmlns:cx2="http://schemas.microsoft.com/office/drawing/2015/10/21/chartex" xmlns:cx1="http://schemas.microsoft.com/office/drawing/2015/9/8/chartex" xmlns:cx="http://schemas.microsoft.com/office/drawing/2014/chartex">
+          <mc:Fallback>
             <w:pict>
               <v:rect w14:anchorId="4D4BCE5C" id="Rectángulo 20" o:spid="_x0000_s1044" style="position:absolute;left:0;text-align:left;margin-left:366.9pt;margin-top:19.55pt;width:73.5pt;height:24pt;z-index:251696128;visibility:visible;mso-wrap-style:square;mso-width-percent:0;mso-height-percent:0;mso-wrap-distance-left:9pt;mso-wrap-distance-top:0;mso-wrap-distance-right:9pt;mso-wrap-distance-bottom:0;mso-position-horizontal:absolute;mso-position-horizontal-relative:margin;mso-position-vertical:absolute;mso-position-vertical-relative:text;mso-width-percent:0;mso-height-percent:0;mso-width-relative:margin;mso-height-relative:margin;v-text-anchor:middle" o:gfxdata="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" fillcolor="white [3201]" strokecolor="#70ad47 [3209]" strokeweight="1pt">
                 <v:textbox>
@@ -10791,7 +10719,7 @@
               </wp:anchor>
             </w:drawing>
           </mc:Choice>
-          <mc:Fallback xmlns:w16se="http://schemas.microsoft.com/office/word/2015/wordml/symex" xmlns:w16cid="http://schemas.microsoft.com/office/word/2016/wordml/cid" xmlns:am3d="http://schemas.microsoft.com/office/drawing/2017/model3d" xmlns:aink="http://schemas.microsoft.com/office/drawing/2016/ink" xmlns:cx8="http://schemas.microsoft.com/office/drawing/2016/5/14/chartex" xmlns:cx7="http://schemas.microsoft.com/office/drawing/2016/5/13/chartex" xmlns:cx6="http://schemas.microsoft.com/office/drawing/2016/5/12/chartex" xmlns:cx5="http://schemas.microsoft.com/office/drawing/2016/5/11/chartex" xmlns:cx4="http://schemas.microsoft.com/office/drawing/2016/5/10/chartex" xmlns:cx3="http://schemas.microsoft.com/office/drawing/2016/5/9/chartex" xmlns:cx2="http://schemas.microsoft.com/office/drawing/2015/10/21/chartex" xmlns:cx1="http://schemas.microsoft.com/office/drawing/2015/9/8/chartex" xmlns:cx="http://schemas.microsoft.com/office/drawing/2014/chartex">
+          <mc:Fallback>
             <w:pict>
               <v:rect w14:anchorId="40743DD1" id="Rectángulo 48" o:spid="_x0000_s1045" style="position:absolute;left:0;text-align:left;margin-left:22.3pt;margin-top:15pt;width:73.5pt;height:49.5pt;z-index:251714560;visibility:visible;mso-wrap-style:square;mso-width-percent:0;mso-height-percent:0;mso-wrap-distance-left:9pt;mso-wrap-distance-top:0;mso-wrap-distance-right:9pt;mso-wrap-distance-bottom:0;mso-position-horizontal:right;mso-position-horizontal-relative:margin;mso-position-vertical:absolute;mso-position-vertical-relative:text;mso-width-percent:0;mso-height-percent:0;mso-width-relative:margin;mso-height-relative:margin;v-text-anchor:middle" o:gfxdata="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" fillcolor="white [3201]" strokecolor="#70ad47 [3209]" strokeweight="1pt">
                 <v:textbox>
@@ -10910,7 +10838,7 @@
               </wp:anchor>
             </w:drawing>
           </mc:Choice>
-          <mc:Fallback xmlns:w16se="http://schemas.microsoft.com/office/word/2015/wordml/symex" xmlns:w16cid="http://schemas.microsoft.com/office/word/2016/wordml/cid" xmlns:am3d="http://schemas.microsoft.com/office/drawing/2017/model3d" xmlns:aink="http://schemas.microsoft.com/office/drawing/2016/ink" xmlns:cx8="http://schemas.microsoft.com/office/drawing/2016/5/14/chartex" xmlns:cx7="http://schemas.microsoft.com/office/drawing/2016/5/13/chartex" xmlns:cx6="http://schemas.microsoft.com/office/drawing/2016/5/12/chartex" xmlns:cx5="http://schemas.microsoft.com/office/drawing/2016/5/11/chartex" xmlns:cx4="http://schemas.microsoft.com/office/drawing/2016/5/10/chartex" xmlns:cx3="http://schemas.microsoft.com/office/drawing/2016/5/9/chartex" xmlns:cx2="http://schemas.microsoft.com/office/drawing/2015/10/21/chartex" xmlns:cx1="http://schemas.microsoft.com/office/drawing/2015/9/8/chartex" xmlns:cx="http://schemas.microsoft.com/office/drawing/2014/chartex">
+          <mc:Fallback>
             <w:pict>
               <v:rect w14:anchorId="75BCCDB4" id="Rectángulo 46" o:spid="_x0000_s1046" style="position:absolute;left:0;text-align:left;margin-left:0;margin-top:14.3pt;width:73.5pt;height:24pt;z-index:251712512;visibility:visible;mso-wrap-style:square;mso-width-percent:0;mso-height-percent:0;mso-wrap-distance-left:9pt;mso-wrap-distance-top:0;mso-wrap-distance-right:9pt;mso-wrap-distance-bottom:0;mso-position-horizontal:absolute;mso-position-horizontal-relative:margin;mso-position-vertical:absolute;mso-position-vertical-relative:text;mso-width-percent:0;mso-height-percent:0;mso-width-relative:margin;mso-height-relative:margin;v-text-anchor:middle" o:gfxdata="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" fillcolor="white [3201]" strokecolor="#70ad47 [3209]" strokeweight="1pt">
                 <v:textbox>
@@ -11003,7 +10931,7 @@
               </wp:anchor>
             </w:drawing>
           </mc:Choice>
-          <mc:Fallback xmlns:w16se="http://schemas.microsoft.com/office/word/2015/wordml/symex" xmlns:w16cid="http://schemas.microsoft.com/office/word/2016/wordml/cid" xmlns:am3d="http://schemas.microsoft.com/office/drawing/2017/model3d" xmlns:aink="http://schemas.microsoft.com/office/drawing/2016/ink" xmlns:cx8="http://schemas.microsoft.com/office/drawing/2016/5/14/chartex" xmlns:cx7="http://schemas.microsoft.com/office/drawing/2016/5/13/chartex" xmlns:cx6="http://schemas.microsoft.com/office/drawing/2016/5/12/chartex" xmlns:cx5="http://schemas.microsoft.com/office/drawing/2016/5/11/chartex" xmlns:cx4="http://schemas.microsoft.com/office/drawing/2016/5/10/chartex" xmlns:cx3="http://schemas.microsoft.com/office/drawing/2016/5/9/chartex" xmlns:cx2="http://schemas.microsoft.com/office/drawing/2015/10/21/chartex" xmlns:cx1="http://schemas.microsoft.com/office/drawing/2015/9/8/chartex" xmlns:cx="http://schemas.microsoft.com/office/drawing/2014/chartex">
+          <mc:Fallback>
             <w:pict>
               <v:line w14:anchorId="000AC334" id="Conector recto 22" o:spid="_x0000_s1026" style="position:absolute;z-index:251704320;visibility:visible;mso-wrap-style:square;mso-width-percent:0;mso-height-percent:0;mso-wrap-distance-left:9pt;mso-wrap-distance-top:0;mso-wrap-distance-right:9pt;mso-wrap-distance-bottom:0;mso-position-horizontal:absolute;mso-position-horizontal-relative:text;mso-position-vertical:absolute;mso-position-vertical-relative:text;mso-width-percent:0;mso-height-percent:0;mso-width-relative:margin;mso-height-relative:margin" from="70.55pt,17.1pt" to="184.2pt,18.6pt" o:gfxdata="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" strokecolor="#4472c4 [3204]" strokeweight=".5pt">
                 <v:stroke joinstyle="miter"/>
@@ -11092,7 +11020,7 @@
               </wp:anchor>
             </w:drawing>
           </mc:Choice>
-          <mc:Fallback xmlns:w16se="http://schemas.microsoft.com/office/word/2015/wordml/symex" xmlns:w16cid="http://schemas.microsoft.com/office/word/2016/wordml/cid" xmlns:am3d="http://schemas.microsoft.com/office/drawing/2017/model3d" xmlns:aink="http://schemas.microsoft.com/office/drawing/2016/ink" xmlns:cx8="http://schemas.microsoft.com/office/drawing/2016/5/14/chartex" xmlns:cx7="http://schemas.microsoft.com/office/drawing/2016/5/13/chartex" xmlns:cx6="http://schemas.microsoft.com/office/drawing/2016/5/12/chartex" xmlns:cx5="http://schemas.microsoft.com/office/drawing/2016/5/11/chartex" xmlns:cx4="http://schemas.microsoft.com/office/drawing/2016/5/10/chartex" xmlns:cx3="http://schemas.microsoft.com/office/drawing/2016/5/9/chartex" xmlns:cx2="http://schemas.microsoft.com/office/drawing/2015/10/21/chartex" xmlns:cx1="http://schemas.microsoft.com/office/drawing/2015/9/8/chartex" xmlns:cx="http://schemas.microsoft.com/office/drawing/2014/chartex">
+          <mc:Fallback>
             <w:pict>
               <v:rect w14:anchorId="081A9A51" id="Rectángulo 47" o:spid="_x0000_s1047" style="position:absolute;left:0;text-align:left;margin-left:0;margin-top:17.1pt;width:73.5pt;height:32.25pt;z-index:251713536;visibility:visible;mso-wrap-style:square;mso-width-percent:0;mso-height-percent:0;mso-wrap-distance-left:9pt;mso-wrap-distance-top:0;mso-wrap-distance-right:9pt;mso-wrap-distance-bottom:0;mso-position-horizontal:left;mso-position-horizontal-relative:margin;mso-position-vertical:absolute;mso-position-vertical-relative:text;mso-width-percent:0;mso-height-percent:0;mso-width-relative:margin;mso-height-relative:margin;v-text-anchor:middle" o:gfxdata="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" fillcolor="white [3201]" strokecolor="#70ad47 [3209]" strokeweight="1pt">
                 <v:textbox>
@@ -11170,7 +11098,7 @@
               </wp:anchor>
             </w:drawing>
           </mc:Choice>
-          <mc:Fallback xmlns:w16se="http://schemas.microsoft.com/office/word/2015/wordml/symex" xmlns:w16cid="http://schemas.microsoft.com/office/word/2016/wordml/cid" xmlns:am3d="http://schemas.microsoft.com/office/drawing/2017/model3d" xmlns:aink="http://schemas.microsoft.com/office/drawing/2016/ink" xmlns:cx8="http://schemas.microsoft.com/office/drawing/2016/5/14/chartex" xmlns:cx7="http://schemas.microsoft.com/office/drawing/2016/5/13/chartex" xmlns:cx6="http://schemas.microsoft.com/office/drawing/2016/5/12/chartex" xmlns:cx5="http://schemas.microsoft.com/office/drawing/2016/5/11/chartex" xmlns:cx4="http://schemas.microsoft.com/office/drawing/2016/5/10/chartex" xmlns:cx3="http://schemas.microsoft.com/office/drawing/2016/5/9/chartex" xmlns:cx2="http://schemas.microsoft.com/office/drawing/2015/10/21/chartex" xmlns:cx1="http://schemas.microsoft.com/office/drawing/2015/9/8/chartex" xmlns:cx="http://schemas.microsoft.com/office/drawing/2014/chartex">
+          <mc:Fallback>
             <w:pict>
               <v:line w14:anchorId="2935FD4B" id="Conector recto 21" o:spid="_x0000_s1026" style="position:absolute;flip:y;z-index:251705344;visibility:visible;mso-wrap-style:square;mso-wrap-distance-left:9pt;mso-wrap-distance-top:0;mso-wrap-distance-right:9pt;mso-wrap-distance-bottom:0;mso-position-horizontal:absolute;mso-position-horizontal-relative:text;mso-position-vertical:absolute;mso-position-vertical-relative:text" from="255.8pt,20.4pt" to="367.95pt,21.15pt" o:gfxdata="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" strokecolor="#4472c4 [3204]" strokeweight=".5pt">
                 <v:stroke joinstyle="miter"/>
@@ -11259,7 +11187,7 @@
               </wp:anchor>
             </w:drawing>
           </mc:Choice>
-          <mc:Fallback xmlns:w16se="http://schemas.microsoft.com/office/word/2015/wordml/symex" xmlns:w16cid="http://schemas.microsoft.com/office/word/2016/wordml/cid" xmlns:am3d="http://schemas.microsoft.com/office/drawing/2017/model3d" xmlns:aink="http://schemas.microsoft.com/office/drawing/2016/ink" xmlns:cx8="http://schemas.microsoft.com/office/drawing/2016/5/14/chartex" xmlns:cx7="http://schemas.microsoft.com/office/drawing/2016/5/13/chartex" xmlns:cx6="http://schemas.microsoft.com/office/drawing/2016/5/12/chartex" xmlns:cx5="http://schemas.microsoft.com/office/drawing/2016/5/11/chartex" xmlns:cx4="http://schemas.microsoft.com/office/drawing/2016/5/10/chartex" xmlns:cx3="http://schemas.microsoft.com/office/drawing/2016/5/9/chartex" xmlns:cx2="http://schemas.microsoft.com/office/drawing/2015/10/21/chartex" xmlns:cx1="http://schemas.microsoft.com/office/drawing/2015/9/8/chartex" xmlns:cx="http://schemas.microsoft.com/office/drawing/2014/chartex">
+          <mc:Fallback>
             <w:pict>
               <v:rect w14:anchorId="18EA5D21" id="Rectángulo 23" o:spid="_x0000_s1048" style="position:absolute;left:0;text-align:left;margin-left:0;margin-top:.55pt;width:70.1pt;height:29.5pt;z-index:251697152;visibility:visible;mso-wrap-style:square;mso-width-percent:0;mso-height-percent:0;mso-wrap-distance-left:9pt;mso-wrap-distance-top:0;mso-wrap-distance-right:9pt;mso-wrap-distance-bottom:0;mso-position-horizontal:center;mso-position-horizontal-relative:margin;mso-position-vertical:absolute;mso-position-vertical-relative:text;mso-width-percent:0;mso-height-percent:0;mso-width-relative:margin;mso-height-relative:margin;v-text-anchor:middle" o:gfxdata="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" fillcolor="white [3201]" strokecolor="#70ad47 [3209]" strokeweight="1pt">
                 <v:textbox>
@@ -11361,7 +11289,7 @@
               </wp:anchor>
             </w:drawing>
           </mc:Choice>
-          <mc:Fallback xmlns:w16se="http://schemas.microsoft.com/office/word/2015/wordml/symex" xmlns:w16cid="http://schemas.microsoft.com/office/word/2016/wordml/cid" xmlns:am3d="http://schemas.microsoft.com/office/drawing/2017/model3d" xmlns:aink="http://schemas.microsoft.com/office/drawing/2016/ink" xmlns:cx8="http://schemas.microsoft.com/office/drawing/2016/5/14/chartex" xmlns:cx7="http://schemas.microsoft.com/office/drawing/2016/5/13/chartex" xmlns:cx6="http://schemas.microsoft.com/office/drawing/2016/5/12/chartex" xmlns:cx5="http://schemas.microsoft.com/office/drawing/2016/5/11/chartex" xmlns:cx4="http://schemas.microsoft.com/office/drawing/2016/5/10/chartex" xmlns:cx3="http://schemas.microsoft.com/office/drawing/2016/5/9/chartex" xmlns:cx2="http://schemas.microsoft.com/office/drawing/2015/10/21/chartex" xmlns:cx1="http://schemas.microsoft.com/office/drawing/2015/9/8/chartex" xmlns:cx="http://schemas.microsoft.com/office/drawing/2014/chartex">
+          <mc:Fallback>
             <w:pict>
               <v:shape w14:anchorId="1219157B" id="Conector: angular 24" o:spid="_x0000_s1026" type="#_x0000_t34" style="position:absolute;margin-left:72.45pt;margin-top:17pt;width:119.25pt;height:105.75pt;z-index:251708416;visibility:visible;mso-wrap-style:square;mso-width-percent:0;mso-height-percent:0;mso-wrap-distance-left:9pt;mso-wrap-distance-top:0;mso-wrap-distance-right:9pt;mso-wrap-distance-bottom:0;mso-position-horizontal:absolute;mso-position-horizontal-relative:text;mso-position-vertical:absolute;mso-position-vertical-relative:text;mso-width-percent:0;mso-height-percent:0;mso-width-relative:margin;mso-height-relative:margin" o:gfxdata="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" adj="14250" strokecolor="#4472c4 [3204]" strokeweight=".5pt"/>
             </w:pict>
@@ -11445,7 +11373,7 @@
               </wp:anchor>
             </w:drawing>
           </mc:Choice>
-          <mc:Fallback xmlns:w16se="http://schemas.microsoft.com/office/word/2015/wordml/symex" xmlns:w16cid="http://schemas.microsoft.com/office/word/2016/wordml/cid" xmlns:am3d="http://schemas.microsoft.com/office/drawing/2017/model3d" xmlns:aink="http://schemas.microsoft.com/office/drawing/2016/ink" xmlns:cx8="http://schemas.microsoft.com/office/drawing/2016/5/14/chartex" xmlns:cx7="http://schemas.microsoft.com/office/drawing/2016/5/13/chartex" xmlns:cx6="http://schemas.microsoft.com/office/drawing/2016/5/12/chartex" xmlns:cx5="http://schemas.microsoft.com/office/drawing/2016/5/11/chartex" xmlns:cx4="http://schemas.microsoft.com/office/drawing/2016/5/10/chartex" xmlns:cx3="http://schemas.microsoft.com/office/drawing/2016/5/9/chartex" xmlns:cx2="http://schemas.microsoft.com/office/drawing/2015/10/21/chartex" xmlns:cx1="http://schemas.microsoft.com/office/drawing/2015/9/8/chartex" xmlns:cx="http://schemas.microsoft.com/office/drawing/2014/chartex">
+          <mc:Fallback>
             <w:pict>
               <v:rect w14:anchorId="48302227" id="Rectángulo 49" o:spid="_x0000_s1049" style="position:absolute;left:0;text-align:left;margin-left:184.95pt;margin-top:9.5pt;width:69.75pt;height:24pt;z-index:251715584;visibility:visible;mso-wrap-style:square;mso-width-percent:0;mso-height-percent:0;mso-wrap-distance-left:9pt;mso-wrap-distance-top:0;mso-wrap-distance-right:9pt;mso-wrap-distance-bottom:0;mso-position-horizontal:absolute;mso-position-horizontal-relative:margin;mso-position-vertical:absolute;mso-position-vertical-relative:text;mso-width-percent:0;mso-height-percent:0;mso-width-relative:margin;mso-height-relative:margin;v-text-anchor:middle" o:gfxdata="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" fillcolor="white [3201]" strokecolor="#70ad47 [3209]" strokeweight="1pt">
                 <v:textbox>
@@ -11526,7 +11454,7 @@
               </wp:anchor>
             </w:drawing>
           </mc:Choice>
-          <mc:Fallback xmlns:w16se="http://schemas.microsoft.com/office/word/2015/wordml/symex" xmlns:w16cid="http://schemas.microsoft.com/office/word/2016/wordml/cid" xmlns:am3d="http://schemas.microsoft.com/office/drawing/2017/model3d" xmlns:aink="http://schemas.microsoft.com/office/drawing/2016/ink" xmlns:cx8="http://schemas.microsoft.com/office/drawing/2016/5/14/chartex" xmlns:cx7="http://schemas.microsoft.com/office/drawing/2016/5/13/chartex" xmlns:cx6="http://schemas.microsoft.com/office/drawing/2016/5/12/chartex" xmlns:cx5="http://schemas.microsoft.com/office/drawing/2016/5/11/chartex" xmlns:cx4="http://schemas.microsoft.com/office/drawing/2016/5/10/chartex" xmlns:cx3="http://schemas.microsoft.com/office/drawing/2016/5/9/chartex" xmlns:cx2="http://schemas.microsoft.com/office/drawing/2015/10/21/chartex" xmlns:cx1="http://schemas.microsoft.com/office/drawing/2015/9/8/chartex" xmlns:cx="http://schemas.microsoft.com/office/drawing/2014/chartex">
+          <mc:Fallback>
             <w:pict>
               <v:line w14:anchorId="2DB499FE" id="Conector recto 25" o:spid="_x0000_s1026" style="position:absolute;z-index:251711488;visibility:visible;mso-wrap-style:square;mso-width-percent:0;mso-height-percent:0;mso-wrap-distance-left:9pt;mso-wrap-distance-top:0;mso-wrap-distance-right:9pt;mso-wrap-distance-bottom:0;mso-position-horizontal:absolute;mso-position-horizontal-relative:text;mso-position-vertical:absolute;mso-position-vertical-relative:text;mso-width-percent:0;mso-height-percent:0;mso-width-relative:margin;mso-height-relative:margin" from="403.95pt,5.35pt" to="404.7pt,106.6pt" o:gfxdata="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" strokecolor="#4472c4 [3204]" strokeweight=".5pt">
                 <v:stroke joinstyle="miter"/>
@@ -11614,7 +11542,7 @@
               </wp:anchor>
             </w:drawing>
           </mc:Choice>
-          <mc:Fallback xmlns:w16se="http://schemas.microsoft.com/office/word/2015/wordml/symex" xmlns:w16cid="http://schemas.microsoft.com/office/word/2016/wordml/cid" xmlns:am3d="http://schemas.microsoft.com/office/drawing/2017/model3d" xmlns:aink="http://schemas.microsoft.com/office/drawing/2016/ink" xmlns:cx8="http://schemas.microsoft.com/office/drawing/2016/5/14/chartex" xmlns:cx7="http://schemas.microsoft.com/office/drawing/2016/5/13/chartex" xmlns:cx6="http://schemas.microsoft.com/office/drawing/2016/5/12/chartex" xmlns:cx5="http://schemas.microsoft.com/office/drawing/2016/5/11/chartex" xmlns:cx4="http://schemas.microsoft.com/office/drawing/2016/5/10/chartex" xmlns:cx3="http://schemas.microsoft.com/office/drawing/2016/5/9/chartex" xmlns:cx2="http://schemas.microsoft.com/office/drawing/2015/10/21/chartex" xmlns:cx1="http://schemas.microsoft.com/office/drawing/2015/9/8/chartex" xmlns:cx="http://schemas.microsoft.com/office/drawing/2014/chartex">
+          <mc:Fallback>
             <w:pict>
               <v:line w14:anchorId="319F4F9B" id="Conector recto 26" o:spid="_x0000_s1026" style="position:absolute;z-index:251706368;visibility:visible;mso-wrap-style:square;mso-width-percent:0;mso-height-percent:0;mso-wrap-distance-left:9pt;mso-wrap-distance-top:0;mso-wrap-distance-right:9pt;mso-wrap-distance-bottom:0;mso-position-horizontal:absolute;mso-position-horizontal-relative:text;mso-position-vertical:absolute;mso-position-vertical-relative:text;mso-width-percent:0;mso-height-percent:0;mso-width-relative:margin;mso-height-relative:margin" from="37.95pt,7.2pt" to="39.45pt,103.2pt" o:gfxdata="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" strokecolor="#4472c4 [3204]" strokeweight=".5pt">
                 <v:stroke joinstyle="miter"/>
@@ -11752,7 +11680,7 @@
               </wp:anchor>
             </w:drawing>
           </mc:Choice>
-          <mc:Fallback xmlns:w16se="http://schemas.microsoft.com/office/word/2015/wordml/symex" xmlns:w16cid="http://schemas.microsoft.com/office/word/2016/wordml/cid" xmlns:am3d="http://schemas.microsoft.com/office/drawing/2017/model3d" xmlns:aink="http://schemas.microsoft.com/office/drawing/2016/ink" xmlns:cx8="http://schemas.microsoft.com/office/drawing/2016/5/14/chartex" xmlns:cx7="http://schemas.microsoft.com/office/drawing/2016/5/13/chartex" xmlns:cx6="http://schemas.microsoft.com/office/drawing/2016/5/12/chartex" xmlns:cx5="http://schemas.microsoft.com/office/drawing/2016/5/11/chartex" xmlns:cx4="http://schemas.microsoft.com/office/drawing/2016/5/10/chartex" xmlns:cx3="http://schemas.microsoft.com/office/drawing/2016/5/9/chartex" xmlns:cx2="http://schemas.microsoft.com/office/drawing/2015/10/21/chartex" xmlns:cx1="http://schemas.microsoft.com/office/drawing/2015/9/8/chartex" xmlns:cx="http://schemas.microsoft.com/office/drawing/2014/chartex">
+          <mc:Fallback>
             <w:pict>
               <v:rect w14:anchorId="0C57D5D8" id="Rectángulo 33" o:spid="_x0000_s1050" style="position:absolute;left:0;text-align:left;margin-left:370.2pt;margin-top:21.15pt;width:98.25pt;height:29.25pt;z-index:251703296;visibility:visible;mso-wrap-style:square;mso-width-percent:0;mso-height-percent:0;mso-wrap-distance-left:9pt;mso-wrap-distance-top:0;mso-wrap-distance-right:9pt;mso-wrap-distance-bottom:0;mso-position-horizontal:absolute;mso-position-horizontal-relative:margin;mso-position-vertical:absolute;mso-position-vertical-relative:text;mso-width-percent:0;mso-height-percent:0;mso-width-relative:margin;mso-height-relative:margin;v-text-anchor:middle" o:gfxdata="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" fillcolor="white [3201]" strokecolor="#70ad47 [3209]" strokeweight="1pt">
                 <v:textbox>
@@ -11850,7 +11778,7 @@
               </wp:anchor>
             </w:drawing>
           </mc:Choice>
-          <mc:Fallback xmlns:w16se="http://schemas.microsoft.com/office/word/2015/wordml/symex" xmlns:w16cid="http://schemas.microsoft.com/office/word/2016/wordml/cid" xmlns:am3d="http://schemas.microsoft.com/office/drawing/2017/model3d" xmlns:aink="http://schemas.microsoft.com/office/drawing/2016/ink" xmlns:cx8="http://schemas.microsoft.com/office/drawing/2016/5/14/chartex" xmlns:cx7="http://schemas.microsoft.com/office/drawing/2016/5/13/chartex" xmlns:cx6="http://schemas.microsoft.com/office/drawing/2016/5/12/chartex" xmlns:cx5="http://schemas.microsoft.com/office/drawing/2016/5/11/chartex" xmlns:cx4="http://schemas.microsoft.com/office/drawing/2016/5/10/chartex" xmlns:cx3="http://schemas.microsoft.com/office/drawing/2016/5/9/chartex" xmlns:cx2="http://schemas.microsoft.com/office/drawing/2015/10/21/chartex" xmlns:cx1="http://schemas.microsoft.com/office/drawing/2015/9/8/chartex" xmlns:cx="http://schemas.microsoft.com/office/drawing/2014/chartex">
+          <mc:Fallback>
             <w:pict>
               <v:rect w14:anchorId="2224BEDE" id="Rectángulo 27" o:spid="_x0000_s1051" style="position:absolute;left:0;text-align:left;margin-left:190.95pt;margin-top:6.2pt;width:66.35pt;height:24pt;z-index:251700224;visibility:visible;mso-wrap-style:square;mso-width-percent:0;mso-height-percent:0;mso-wrap-distance-left:9pt;mso-wrap-distance-top:0;mso-wrap-distance-right:9pt;mso-wrap-distance-bottom:0;mso-position-horizontal:absolute;mso-position-horizontal-relative:text;mso-position-vertical:absolute;mso-position-vertical-relative:text;mso-width-percent:0;mso-height-percent:0;mso-width-relative:margin;mso-height-relative:margin;v-text-anchor:middle" o:gfxdata="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" fillcolor="white [3201]" strokecolor="#70ad47 [3209]" strokeweight="1pt">
                 <v:textbox>
@@ -11968,7 +11896,7 @@
               </wp:anchor>
             </w:drawing>
           </mc:Choice>
-          <mc:Fallback xmlns:w16se="http://schemas.microsoft.com/office/word/2015/wordml/symex" xmlns:w16cid="http://schemas.microsoft.com/office/word/2016/wordml/cid" xmlns:am3d="http://schemas.microsoft.com/office/drawing/2017/model3d" xmlns:aink="http://schemas.microsoft.com/office/drawing/2016/ink" xmlns:cx8="http://schemas.microsoft.com/office/drawing/2016/5/14/chartex" xmlns:cx7="http://schemas.microsoft.com/office/drawing/2016/5/13/chartex" xmlns:cx6="http://schemas.microsoft.com/office/drawing/2016/5/12/chartex" xmlns:cx5="http://schemas.microsoft.com/office/drawing/2016/5/11/chartex" xmlns:cx4="http://schemas.microsoft.com/office/drawing/2016/5/10/chartex" xmlns:cx3="http://schemas.microsoft.com/office/drawing/2016/5/9/chartex" xmlns:cx2="http://schemas.microsoft.com/office/drawing/2015/10/21/chartex" xmlns:cx1="http://schemas.microsoft.com/office/drawing/2015/9/8/chartex" xmlns:cx="http://schemas.microsoft.com/office/drawing/2014/chartex">
+          <mc:Fallback>
             <w:pict>
               <v:rect w14:anchorId="035CCDA1" id="Rectángulo 50" o:spid="_x0000_s1052" style="position:absolute;left:0;text-align:left;margin-left:190.95pt;margin-top:8.35pt;width:66.35pt;height:24pt;z-index:251716608;visibility:visible;mso-wrap-style:square;mso-width-percent:0;mso-height-percent:0;mso-wrap-distance-left:9pt;mso-wrap-distance-top:0;mso-wrap-distance-right:9pt;mso-wrap-distance-bottom:0;mso-position-horizontal:absolute;mso-position-horizontal-relative:margin;mso-position-vertical:absolute;mso-position-vertical-relative:text;mso-width-percent:0;mso-height-percent:0;mso-width-relative:margin;mso-height-relative:margin;v-text-anchor:middle" o:gfxdata="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" fillcolor="white [3201]" strokecolor="#70ad47 [3209]" strokeweight="1pt">
                 <v:textbox>
@@ -12069,7 +11997,7 @@
               </wp:anchor>
             </w:drawing>
           </mc:Choice>
-          <mc:Fallback xmlns:w16se="http://schemas.microsoft.com/office/word/2015/wordml/symex" xmlns:w16cid="http://schemas.microsoft.com/office/word/2016/wordml/cid" xmlns:am3d="http://schemas.microsoft.com/office/drawing/2017/model3d" xmlns:aink="http://schemas.microsoft.com/office/drawing/2016/ink" xmlns:cx8="http://schemas.microsoft.com/office/drawing/2016/5/14/chartex" xmlns:cx7="http://schemas.microsoft.com/office/drawing/2016/5/13/chartex" xmlns:cx6="http://schemas.microsoft.com/office/drawing/2016/5/12/chartex" xmlns:cx5="http://schemas.microsoft.com/office/drawing/2016/5/11/chartex" xmlns:cx4="http://schemas.microsoft.com/office/drawing/2016/5/10/chartex" xmlns:cx3="http://schemas.microsoft.com/office/drawing/2016/5/9/chartex" xmlns:cx2="http://schemas.microsoft.com/office/drawing/2015/10/21/chartex" xmlns:cx1="http://schemas.microsoft.com/office/drawing/2015/9/8/chartex" xmlns:cx="http://schemas.microsoft.com/office/drawing/2014/chartex">
+          <mc:Fallback>
             <w:pict>
               <v:rect w14:anchorId="0B76163F" id="Rectángulo 28" o:spid="_x0000_s1053" style="position:absolute;left:0;text-align:left;margin-left:6.45pt;margin-top:16.9pt;width:68.6pt;height:27.85pt;z-index:251698176;visibility:visible;mso-wrap-style:square;mso-width-percent:0;mso-height-percent:0;mso-wrap-distance-left:9pt;mso-wrap-distance-top:0;mso-wrap-distance-right:9pt;mso-wrap-distance-bottom:0;mso-position-horizontal:absolute;mso-position-horizontal-relative:margin;mso-position-vertical:absolute;mso-position-vertical-relative:text;mso-width-percent:0;mso-height-percent:0;mso-width-relative:margin;mso-height-relative:margin;v-text-anchor:middle" o:gfxdata="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" fillcolor="white [3201]" strokecolor="#70ad47 [3209]" strokeweight="1pt">
                 <v:textbox>
@@ -12200,7 +12128,7 @@
               </wp:anchor>
             </w:drawing>
           </mc:Choice>
-          <mc:Fallback xmlns:w16se="http://schemas.microsoft.com/office/word/2015/wordml/symex" xmlns:w16cid="http://schemas.microsoft.com/office/word/2016/wordml/cid" xmlns:am3d="http://schemas.microsoft.com/office/drawing/2017/model3d" xmlns:aink="http://schemas.microsoft.com/office/drawing/2016/ink" xmlns:cx8="http://schemas.microsoft.com/office/drawing/2016/5/14/chartex" xmlns:cx7="http://schemas.microsoft.com/office/drawing/2016/5/13/chartex" xmlns:cx6="http://schemas.microsoft.com/office/drawing/2016/5/12/chartex" xmlns:cx5="http://schemas.microsoft.com/office/drawing/2016/5/11/chartex" xmlns:cx4="http://schemas.microsoft.com/office/drawing/2016/5/10/chartex" xmlns:cx3="http://schemas.microsoft.com/office/drawing/2016/5/9/chartex" xmlns:cx2="http://schemas.microsoft.com/office/drawing/2015/10/21/chartex" xmlns:cx1="http://schemas.microsoft.com/office/drawing/2015/9/8/chartex" xmlns:cx="http://schemas.microsoft.com/office/drawing/2014/chartex">
+          <mc:Fallback>
             <w:pict>
               <v:rect w14:anchorId="55EB7F01" id="Rectángulo 52" o:spid="_x0000_s1054" style="position:absolute;margin-left:370.95pt;margin-top:1.05pt;width:97.5pt;height:58.5pt;z-index:251718656;visibility:visible;mso-wrap-style:square;mso-width-percent:0;mso-height-percent:0;mso-wrap-distance-left:9pt;mso-wrap-distance-top:0;mso-wrap-distance-right:9pt;mso-wrap-distance-bottom:0;mso-position-horizontal:absolute;mso-position-horizontal-relative:margin;mso-position-vertical:absolute;mso-position-vertical-relative:text;mso-width-percent:0;mso-height-percent:0;mso-width-relative:margin;mso-height-relative:margin;v-text-anchor:middle" o:gfxdata="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" fillcolor="white [3201]" strokecolor="#70ad47 [3209]" strokeweight="1pt">
                 <v:textbox>
@@ -12293,11 +12221,9 @@
                             <w:pPr>
                               <w:jc w:val="center"/>
                             </w:pPr>
-                            <w:proofErr w:type="spellStart"/>
                             <w:r>
                               <w:t>hora_inicio</w:t>
                             </w:r>
-                            <w:proofErr w:type="spellEnd"/>
                           </w:p>
                         </w:txbxContent>
                       </wps:txbx>
@@ -12319,7 +12245,7 @@
               </wp:anchor>
             </w:drawing>
           </mc:Choice>
-          <mc:Fallback xmlns:w16se="http://schemas.microsoft.com/office/word/2015/wordml/symex" xmlns:w16cid="http://schemas.microsoft.com/office/word/2016/wordml/cid" xmlns:am3d="http://schemas.microsoft.com/office/drawing/2017/model3d" xmlns:aink="http://schemas.microsoft.com/office/drawing/2016/ink" xmlns:cx8="http://schemas.microsoft.com/office/drawing/2016/5/14/chartex" xmlns:cx7="http://schemas.microsoft.com/office/drawing/2016/5/13/chartex" xmlns:cx6="http://schemas.microsoft.com/office/drawing/2016/5/12/chartex" xmlns:cx5="http://schemas.microsoft.com/office/drawing/2016/5/11/chartex" xmlns:cx4="http://schemas.microsoft.com/office/drawing/2016/5/10/chartex" xmlns:cx3="http://schemas.microsoft.com/office/drawing/2016/5/9/chartex" xmlns:cx2="http://schemas.microsoft.com/office/drawing/2015/10/21/chartex" xmlns:cx1="http://schemas.microsoft.com/office/drawing/2015/9/8/chartex" xmlns:cx="http://schemas.microsoft.com/office/drawing/2014/chartex">
+          <mc:Fallback>
             <w:pict>
               <v:rect w14:anchorId="72827C06" id="Rectángulo 51" o:spid="_x0000_s1055" style="position:absolute;margin-left:6.45pt;margin-top:15.3pt;width:68.25pt;height:59.25pt;z-index:251717632;visibility:visible;mso-wrap-style:square;mso-width-percent:0;mso-height-percent:0;mso-wrap-distance-left:9pt;mso-wrap-distance-top:0;mso-wrap-distance-right:9pt;mso-wrap-distance-bottom:0;mso-position-horizontal:absolute;mso-position-horizontal-relative:margin;mso-position-vertical:absolute;mso-position-vertical-relative:text;mso-width-percent:0;mso-height-percent:0;mso-width-relative:margin;mso-height-relative:margin;v-text-anchor:middle" o:gfxdata="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" fillcolor="white [3201]" strokecolor="#70ad47 [3209]" strokeweight="1pt">
                 <v:textbox>
@@ -12336,11 +12262,9 @@
                       <w:pPr>
                         <w:jc w:val="center"/>
                       </w:pPr>
-                      <w:proofErr w:type="spellStart"/>
                       <w:r>
                         <w:t>hora_inicio</w:t>
                       </w:r>
-                      <w:proofErr w:type="spellEnd"/>
                     </w:p>
                   </w:txbxContent>
                 </v:textbox>
@@ -12447,7 +12371,7 @@
               </wp:anchor>
             </w:drawing>
           </mc:Choice>
-          <mc:Fallback xmlns:w16se="http://schemas.microsoft.com/office/word/2015/wordml/symex" xmlns:w16cid="http://schemas.microsoft.com/office/word/2016/wordml/cid" xmlns:am3d="http://schemas.microsoft.com/office/drawing/2017/model3d" xmlns:aink="http://schemas.microsoft.com/office/drawing/2016/ink" xmlns:cx8="http://schemas.microsoft.com/office/drawing/2016/5/14/chartex" xmlns:cx7="http://schemas.microsoft.com/office/drawing/2016/5/13/chartex" xmlns:cx6="http://schemas.microsoft.com/office/drawing/2016/5/12/chartex" xmlns:cx5="http://schemas.microsoft.com/office/drawing/2016/5/11/chartex" xmlns:cx4="http://schemas.microsoft.com/office/drawing/2016/5/10/chartex" xmlns:cx3="http://schemas.microsoft.com/office/drawing/2016/5/9/chartex" xmlns:cx2="http://schemas.microsoft.com/office/drawing/2015/10/21/chartex" xmlns:cx1="http://schemas.microsoft.com/office/drawing/2015/9/8/chartex" xmlns:cx="http://schemas.microsoft.com/office/drawing/2014/chartex">
+          <mc:Fallback>
             <w:pict>
               <v:shape w14:anchorId="46B844EE" id="Conector: angular 34" o:spid="_x0000_s1026" type="#_x0000_t34" style="position:absolute;margin-left:75.05pt;margin-top:13.9pt;width:303.4pt;height:97.4pt;z-index:251710464;visibility:visible;mso-wrap-style:square;mso-width-percent:0;mso-height-percent:0;mso-wrap-distance-left:9pt;mso-wrap-distance-top:0;mso-wrap-distance-right:9pt;mso-wrap-distance-bottom:0;mso-position-horizontal:absolute;mso-position-horizontal-relative:text;mso-position-vertical:absolute;mso-position-vertical-relative:text;mso-width-percent:0;mso-height-percent:0;mso-width-relative:margin;mso-height-relative:margin" o:gfxdata="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" adj="12966" strokecolor="#4472c4 [3204]" strokeweight=".5pt"/>
             </w:pict>
@@ -12511,7 +12435,7 @@
               </wp:anchor>
             </w:drawing>
           </mc:Choice>
-          <mc:Fallback xmlns:w16se="http://schemas.microsoft.com/office/word/2015/wordml/symex" xmlns:w16cid="http://schemas.microsoft.com/office/word/2016/wordml/cid" xmlns:am3d="http://schemas.microsoft.com/office/drawing/2017/model3d" xmlns:aink="http://schemas.microsoft.com/office/drawing/2016/ink" xmlns:cx8="http://schemas.microsoft.com/office/drawing/2016/5/14/chartex" xmlns:cx7="http://schemas.microsoft.com/office/drawing/2016/5/13/chartex" xmlns:cx6="http://schemas.microsoft.com/office/drawing/2016/5/12/chartex" xmlns:cx5="http://schemas.microsoft.com/office/drawing/2016/5/11/chartex" xmlns:cx4="http://schemas.microsoft.com/office/drawing/2016/5/10/chartex" xmlns:cx3="http://schemas.microsoft.com/office/drawing/2016/5/9/chartex" xmlns:cx2="http://schemas.microsoft.com/office/drawing/2015/10/21/chartex" xmlns:cx1="http://schemas.microsoft.com/office/drawing/2015/9/8/chartex" xmlns:cx="http://schemas.microsoft.com/office/drawing/2014/chartex">
+          <mc:Fallback>
             <w:pict>
               <v:shape w14:anchorId="26EE5C53" id="Conector: angular 35" o:spid="_x0000_s1026" type="#_x0000_t34" style="position:absolute;margin-left:67.9pt;margin-top:21.5pt;width:117.4pt;height:106.5pt;z-index:251709440;visibility:visible;mso-wrap-style:square;mso-wrap-distance-left:9pt;mso-wrap-distance-top:0;mso-wrap-distance-right:9pt;mso-wrap-distance-bottom:0;mso-position-horizontal:absolute;mso-position-horizontal-relative:text;mso-position-vertical:absolute;mso-position-vertical-relative:text" o:gfxdata="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" strokecolor="#4472c4 [3204]" strokeweight=".5pt"/>
             </w:pict>
@@ -12581,7 +12505,7 @@
               </wp:anchor>
             </w:drawing>
           </mc:Choice>
-          <mc:Fallback xmlns:w16se="http://schemas.microsoft.com/office/word/2015/wordml/symex" xmlns:w16cid="http://schemas.microsoft.com/office/word/2016/wordml/cid" xmlns:am3d="http://schemas.microsoft.com/office/drawing/2017/model3d" xmlns:aink="http://schemas.microsoft.com/office/drawing/2016/ink" xmlns:cx8="http://schemas.microsoft.com/office/drawing/2016/5/14/chartex" xmlns:cx7="http://schemas.microsoft.com/office/drawing/2016/5/13/chartex" xmlns:cx6="http://schemas.microsoft.com/office/drawing/2016/5/12/chartex" xmlns:cx5="http://schemas.microsoft.com/office/drawing/2016/5/11/chartex" xmlns:cx4="http://schemas.microsoft.com/office/drawing/2016/5/10/chartex" xmlns:cx3="http://schemas.microsoft.com/office/drawing/2016/5/9/chartex" xmlns:cx2="http://schemas.microsoft.com/office/drawing/2015/10/21/chartex" xmlns:cx1="http://schemas.microsoft.com/office/drawing/2015/9/8/chartex" xmlns:cx="http://schemas.microsoft.com/office/drawing/2014/chartex">
+          <mc:Fallback>
             <w:pict>
               <v:line w14:anchorId="4A97F21D" id="Conector recto 40" o:spid="_x0000_s1026" style="position:absolute;z-index:251707392;visibility:visible;mso-wrap-style:square;mso-width-percent:0;mso-height-percent:0;mso-wrap-distance-left:9pt;mso-wrap-distance-top:0;mso-wrap-distance-right:9pt;mso-wrap-distance-bottom:0;mso-position-horizontal:absolute;mso-position-horizontal-relative:text;mso-position-vertical:absolute;mso-position-vertical-relative:text;mso-width-percent:0;mso-height-percent:0;mso-width-relative:margin;mso-height-relative:margin" from="39.45pt,21.5pt" to="39.45pt,122.65pt" o:gfxdata="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" strokecolor="#4472c4 [3204]" strokeweight=".5pt">
                 <v:stroke joinstyle="miter"/>
@@ -12734,7 +12658,7 @@
               </wp:anchor>
             </w:drawing>
           </mc:Choice>
-          <mc:Fallback xmlns:w16se="http://schemas.microsoft.com/office/word/2015/wordml/symex" xmlns:w16cid="http://schemas.microsoft.com/office/word/2016/wordml/cid" xmlns:am3d="http://schemas.microsoft.com/office/drawing/2017/model3d" xmlns:aink="http://schemas.microsoft.com/office/drawing/2016/ink" xmlns:cx8="http://schemas.microsoft.com/office/drawing/2016/5/14/chartex" xmlns:cx7="http://schemas.microsoft.com/office/drawing/2016/5/13/chartex" xmlns:cx6="http://schemas.microsoft.com/office/drawing/2016/5/12/chartex" xmlns:cx5="http://schemas.microsoft.com/office/drawing/2016/5/11/chartex" xmlns:cx4="http://schemas.microsoft.com/office/drawing/2016/5/10/chartex" xmlns:cx3="http://schemas.microsoft.com/office/drawing/2016/5/9/chartex" xmlns:cx2="http://schemas.microsoft.com/office/drawing/2015/10/21/chartex" xmlns:cx1="http://schemas.microsoft.com/office/drawing/2015/9/8/chartex" xmlns:cx="http://schemas.microsoft.com/office/drawing/2014/chartex">
+          <mc:Fallback>
             <w:pict>
               <v:rect w14:anchorId="049AD3F4" id="Rectángulo 41" o:spid="_x0000_s1056" style="position:absolute;left:0;text-align:left;margin-left:376.2pt;margin-top:9.1pt;width:90.05pt;height:27.75pt;z-index:251699200;visibility:visible;mso-wrap-style:square;mso-width-percent:0;mso-height-percent:0;mso-wrap-distance-left:9pt;mso-wrap-distance-top:0;mso-wrap-distance-right:9pt;mso-wrap-distance-bottom:0;mso-position-horizontal:absolute;mso-position-horizontal-relative:text;mso-position-vertical:absolute;mso-position-vertical-relative:text;mso-width-percent:0;mso-height-percent:0;mso-width-relative:margin;mso-height-relative:margin;v-text-anchor:middle" o:gfxdata="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" fillcolor="white [3201]" strokecolor="#70ad47 [3209]" strokeweight="1pt">
                 <v:textbox>
@@ -12862,7 +12786,7 @@
               </wp:anchor>
             </w:drawing>
           </mc:Choice>
-          <mc:Fallback xmlns:w16se="http://schemas.microsoft.com/office/word/2015/wordml/symex" xmlns:w16cid="http://schemas.microsoft.com/office/word/2016/wordml/cid" xmlns:am3d="http://schemas.microsoft.com/office/drawing/2017/model3d" xmlns:aink="http://schemas.microsoft.com/office/drawing/2016/ink" xmlns:cx8="http://schemas.microsoft.com/office/drawing/2016/5/14/chartex" xmlns:cx7="http://schemas.microsoft.com/office/drawing/2016/5/13/chartex" xmlns:cx6="http://schemas.microsoft.com/office/drawing/2016/5/12/chartex" xmlns:cx5="http://schemas.microsoft.com/office/drawing/2016/5/11/chartex" xmlns:cx4="http://schemas.microsoft.com/office/drawing/2016/5/10/chartex" xmlns:cx3="http://schemas.microsoft.com/office/drawing/2016/5/9/chartex" xmlns:cx2="http://schemas.microsoft.com/office/drawing/2015/10/21/chartex" xmlns:cx1="http://schemas.microsoft.com/office/drawing/2015/9/8/chartex" xmlns:cx="http://schemas.microsoft.com/office/drawing/2014/chartex">
+          <mc:Fallback>
             <w:pict>
               <v:rect w14:anchorId="231DFE51" id="Rectángulo 55" o:spid="_x0000_s1057" style="position:absolute;left:0;text-align:left;margin-left:376.2pt;margin-top:15.75pt;width:90.05pt;height:55.5pt;z-index:251721728;visibility:visible;mso-wrap-style:square;mso-width-percent:0;mso-height-percent:0;mso-wrap-distance-left:9pt;mso-wrap-distance-top:0;mso-wrap-distance-right:9pt;mso-wrap-distance-bottom:0;mso-position-horizontal:absolute;mso-position-horizontal-relative:margin;mso-position-vertical:absolute;mso-position-vertical-relative:text;mso-width-percent:0;mso-height-percent:0;mso-width-relative:margin;mso-height-relative:margin;v-text-anchor:middle" o:gfxdata="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" fillcolor="white [3201]" strokecolor="#70ad47 [3209]" strokeweight="1pt">
                 <v:textbox>
@@ -12971,7 +12895,7 @@
               </wp:anchor>
             </w:drawing>
           </mc:Choice>
-          <mc:Fallback xmlns:w16se="http://schemas.microsoft.com/office/word/2015/wordml/symex" xmlns:w16cid="http://schemas.microsoft.com/office/word/2016/wordml/cid" xmlns:am3d="http://schemas.microsoft.com/office/drawing/2017/model3d" xmlns:aink="http://schemas.microsoft.com/office/drawing/2016/ink" xmlns:cx8="http://schemas.microsoft.com/office/drawing/2016/5/14/chartex" xmlns:cx7="http://schemas.microsoft.com/office/drawing/2016/5/13/chartex" xmlns:cx6="http://schemas.microsoft.com/office/drawing/2016/5/12/chartex" xmlns:cx5="http://schemas.microsoft.com/office/drawing/2016/5/11/chartex" xmlns:cx4="http://schemas.microsoft.com/office/drawing/2016/5/10/chartex" xmlns:cx3="http://schemas.microsoft.com/office/drawing/2016/5/9/chartex" xmlns:cx2="http://schemas.microsoft.com/office/drawing/2015/10/21/chartex" xmlns:cx1="http://schemas.microsoft.com/office/drawing/2015/9/8/chartex" xmlns:cx="http://schemas.microsoft.com/office/drawing/2014/chartex">
+          <mc:Fallback>
             <w:pict>
               <v:rect w14:anchorId="5D648C12" id="Rectángulo 43" o:spid="_x0000_s1058" style="position:absolute;left:0;text-align:left;margin-left:.45pt;margin-top:17.25pt;width:70.1pt;height:23.25pt;z-index:251701248;visibility:visible;mso-wrap-style:square;mso-width-percent:0;mso-height-percent:0;mso-wrap-distance-left:9pt;mso-wrap-distance-top:0;mso-wrap-distance-right:9pt;mso-wrap-distance-bottom:0;mso-position-horizontal:absolute;mso-position-horizontal-relative:margin;mso-position-vertical:absolute;mso-position-vertical-relative:text;mso-width-percent:0;mso-height-percent:0;mso-width-relative:margin;mso-height-relative:margin;v-text-anchor:middle" o:gfxdata="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" fillcolor="white [3201]" strokecolor="#70ad47 [3209]" strokeweight="1pt">
                 <v:textbox>
@@ -13072,7 +12996,7 @@
               </wp:anchor>
             </w:drawing>
           </mc:Choice>
-          <mc:Fallback xmlns:w16se="http://schemas.microsoft.com/office/word/2015/wordml/symex" xmlns:w16cid="http://schemas.microsoft.com/office/word/2016/wordml/cid" xmlns:am3d="http://schemas.microsoft.com/office/drawing/2017/model3d" xmlns:aink="http://schemas.microsoft.com/office/drawing/2016/ink" xmlns:cx8="http://schemas.microsoft.com/office/drawing/2016/5/14/chartex" xmlns:cx7="http://schemas.microsoft.com/office/drawing/2016/5/13/chartex" xmlns:cx6="http://schemas.microsoft.com/office/drawing/2016/5/12/chartex" xmlns:cx5="http://schemas.microsoft.com/office/drawing/2016/5/11/chartex" xmlns:cx4="http://schemas.microsoft.com/office/drawing/2016/5/10/chartex" xmlns:cx3="http://schemas.microsoft.com/office/drawing/2016/5/9/chartex" xmlns:cx2="http://schemas.microsoft.com/office/drawing/2015/10/21/chartex" xmlns:cx1="http://schemas.microsoft.com/office/drawing/2015/9/8/chartex" xmlns:cx="http://schemas.microsoft.com/office/drawing/2014/chartex">
+          <mc:Fallback>
             <w:pict>
               <v:rect w14:anchorId="4266DC72" id="Rectángulo 42" o:spid="_x0000_s1059" style="position:absolute;left:0;text-align:left;margin-left:0;margin-top:14.35pt;width:70.1pt;height:26.25pt;z-index:251702272;visibility:visible;mso-wrap-style:square;mso-width-percent:0;mso-height-percent:0;mso-wrap-distance-left:9pt;mso-wrap-distance-top:0;mso-wrap-distance-right:9pt;mso-wrap-distance-bottom:0;mso-position-horizontal:center;mso-position-horizontal-relative:margin;mso-position-vertical:absolute;mso-position-vertical-relative:text;mso-width-percent:0;mso-height-percent:0;mso-width-relative:margin;mso-height-relative:margin;v-text-anchor:middle" o:gfxdata="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" fillcolor="white [3201]" strokecolor="#70ad47 [3209]" strokeweight="1pt">
                 <v:textbox>
@@ -13188,7 +13112,7 @@
               </wp:anchor>
             </w:drawing>
           </mc:Choice>
-          <mc:Fallback xmlns:w16se="http://schemas.microsoft.com/office/word/2015/wordml/symex" xmlns:w16cid="http://schemas.microsoft.com/office/word/2016/wordml/cid" xmlns:am3d="http://schemas.microsoft.com/office/drawing/2017/model3d" xmlns:aink="http://schemas.microsoft.com/office/drawing/2016/ink" xmlns:cx8="http://schemas.microsoft.com/office/drawing/2016/5/14/chartex" xmlns:cx7="http://schemas.microsoft.com/office/drawing/2016/5/13/chartex" xmlns:cx6="http://schemas.microsoft.com/office/drawing/2016/5/12/chartex" xmlns:cx5="http://schemas.microsoft.com/office/drawing/2016/5/11/chartex" xmlns:cx4="http://schemas.microsoft.com/office/drawing/2016/5/10/chartex" xmlns:cx3="http://schemas.microsoft.com/office/drawing/2016/5/9/chartex" xmlns:cx2="http://schemas.microsoft.com/office/drawing/2015/10/21/chartex" xmlns:cx1="http://schemas.microsoft.com/office/drawing/2015/9/8/chartex" xmlns:cx="http://schemas.microsoft.com/office/drawing/2014/chartex">
+          <mc:Fallback>
             <w:pict>
               <v:rect w14:anchorId="1B6BB7A3" id="Rectángulo 54" o:spid="_x0000_s1060" style="position:absolute;margin-left:184.95pt;margin-top:10.7pt;width:69pt;height:24pt;z-index:251720704;visibility:visible;mso-wrap-style:square;mso-width-percent:0;mso-height-percent:0;mso-wrap-distance-left:9pt;mso-wrap-distance-top:0;mso-wrap-distance-right:9pt;mso-wrap-distance-bottom:0;mso-position-horizontal:absolute;mso-position-horizontal-relative:margin;mso-position-vertical:absolute;mso-position-vertical-relative:text;mso-width-percent:0;mso-height-percent:0;mso-width-relative:margin;mso-height-relative:margin;v-text-anchor:middle" o:gfxdata="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" fillcolor="white [3201]" strokecolor="#70ad47 [3209]" strokeweight="1pt">
                 <v:textbox>
@@ -13286,7 +13210,7 @@
               </wp:anchor>
             </w:drawing>
           </mc:Choice>
-          <mc:Fallback xmlns:w16se="http://schemas.microsoft.com/office/word/2015/wordml/symex" xmlns:w16cid="http://schemas.microsoft.com/office/word/2016/wordml/cid" xmlns:am3d="http://schemas.microsoft.com/office/drawing/2017/model3d" xmlns:aink="http://schemas.microsoft.com/office/drawing/2016/ink" xmlns:cx8="http://schemas.microsoft.com/office/drawing/2016/5/14/chartex" xmlns:cx7="http://schemas.microsoft.com/office/drawing/2016/5/13/chartex" xmlns:cx6="http://schemas.microsoft.com/office/drawing/2016/5/12/chartex" xmlns:cx5="http://schemas.microsoft.com/office/drawing/2016/5/11/chartex" xmlns:cx4="http://schemas.microsoft.com/office/drawing/2016/5/10/chartex" xmlns:cx3="http://schemas.microsoft.com/office/drawing/2016/5/9/chartex" xmlns:cx2="http://schemas.microsoft.com/office/drawing/2015/10/21/chartex" xmlns:cx1="http://schemas.microsoft.com/office/drawing/2015/9/8/chartex" xmlns:cx="http://schemas.microsoft.com/office/drawing/2014/chartex">
+          <mc:Fallback>
             <w:pict>
               <v:rect w14:anchorId="1156A3DF" id="Rectángulo 53" o:spid="_x0000_s1061" style="position:absolute;margin-left:.45pt;margin-top:10.7pt;width:69.75pt;height:38.25pt;z-index:251719680;visibility:visible;mso-wrap-style:square;mso-width-percent:0;mso-height-percent:0;mso-wrap-distance-left:9pt;mso-wrap-distance-top:0;mso-wrap-distance-right:9pt;mso-wrap-distance-bottom:0;mso-position-horizontal:absolute;mso-position-horizontal-relative:margin;mso-position-vertical:absolute;mso-position-vertical-relative:text;mso-width-percent:0;mso-height-percent:0;mso-width-relative:margin;mso-height-relative:margin;v-text-anchor:middle" o:gfxdata="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" fillcolor="white [3201]" strokecolor="#70ad47 [3209]" strokeweight="1pt">
                 <v:textbox>
@@ -13361,15 +13285,16 @@
         </w:tabs>
       </w:pPr>
     </w:p>
-    <w:bookmarkStart w:id="1" w:name="_GoBack"/>
+    <w:bookmarkStart w:id="1" w:name="_MON_1561817870"/>
     <w:bookmarkEnd w:id="1"/>
-    <w:bookmarkStart w:id="2" w:name="_MON_1561817870"/>
-    <w:bookmarkEnd w:id="2"/>
     <w:p>
       <w:pPr>
         <w:tabs>
           <w:tab w:val="left" w:pos="7361"/>
         </w:tabs>
+        <w:rPr>
+          <w:u w:val="single"/>
+        </w:rPr>
       </w:pPr>
       <w:r>
         <w:rPr>
@@ -13398,11 +13323,1949 @@
           <v:shape id="_x0000_i1025" type="#_x0000_t75" style="width:6in;height:641.25pt" o:ole="">
             <v:imagedata r:id="rId7" o:title=""/>
           </v:shape>
-          <o:OLEObject Type="Embed" ProgID="Word.Document.12" ShapeID="_x0000_i1025" DrawAspect="Content" ObjectID="_1562571822" r:id="rId8">
+          <o:OLEObject Type="Embed" ProgID="Word.Document.12" ShapeID="_x0000_i1025" DrawAspect="Content" ObjectID="_1562661459" r:id="rId8">
             <o:FieldCodes>\s</o:FieldCodes>
           </o:OLEObject>
         </w:object>
       </w:r>
+    </w:p>
+    <w:p>
+      <w:pPr>
+        <w:rPr>
+          <w:sz w:val="32"/>
+          <w:szCs w:val="32"/>
+        </w:rPr>
+      </w:pPr>
+      <w:r>
+        <w:rPr>
+          <w:sz w:val="32"/>
+          <w:szCs w:val="32"/>
+        </w:rPr>
+        <w:lastRenderedPageBreak/>
+        <w:t>Diagrama de Secuencia del Sistema</w:t>
+      </w:r>
+    </w:p>
+    <w:p>
+      <w:pPr>
+        <w:tabs>
+          <w:tab w:val="left" w:pos="7361"/>
+        </w:tabs>
+      </w:pPr>
+      <w:r>
+        <w:rPr>
+          <w:noProof/>
+        </w:rPr>
+        <w:drawing>
+          <wp:inline distT="0" distB="0" distL="0" distR="0">
+            <wp:extent cx="5910073" cy="5000625"/>
+            <wp:effectExtent l="0" t="0" r="0" b="0"/>
+            <wp:docPr id="1" name="Imagen 1"/>
+            <wp:cNvGraphicFramePr>
+              <a:graphicFrameLocks xmlns:a="http://schemas.openxmlformats.org/drawingml/2006/main" noChangeAspect="1"/>
+            </wp:cNvGraphicFramePr>
+            <a:graphic xmlns:a="http://schemas.openxmlformats.org/drawingml/2006/main">
+              <a:graphicData uri="http://schemas.openxmlformats.org/drawingml/2006/picture">
+                <pic:pic xmlns:pic="http://schemas.openxmlformats.org/drawingml/2006/picture">
+                  <pic:nvPicPr>
+                    <pic:cNvPr id="1" name="New Airport Check In System - Sequence Diagram Template.png"/>
+                    <pic:cNvPicPr/>
+                  </pic:nvPicPr>
+                  <pic:blipFill>
+                    <a:blip r:embed="rId9">
+                      <a:extLst>
+                        <a:ext uri="{28A0092B-C50C-407E-A947-70E740481C1C}">
+                          <a14:useLocalDpi xmlns:a14="http://schemas.microsoft.com/office/drawing/2010/main" val="0"/>
+                        </a:ext>
+                      </a:extLst>
+                    </a:blip>
+                    <a:stretch>
+                      <a:fillRect/>
+                    </a:stretch>
+                  </pic:blipFill>
+                  <pic:spPr>
+                    <a:xfrm>
+                      <a:off x="0" y="0"/>
+                      <a:ext cx="5911382" cy="5001733"/>
+                    </a:xfrm>
+                    <a:prstGeom prst="rect">
+                      <a:avLst/>
+                    </a:prstGeom>
+                  </pic:spPr>
+                </pic:pic>
+              </a:graphicData>
+            </a:graphic>
+          </wp:inline>
+        </w:drawing>
+      </w:r>
+    </w:p>
+    <w:p>
+      <w:pPr>
+        <w:tabs>
+          <w:tab w:val="left" w:pos="7361"/>
+        </w:tabs>
+      </w:pPr>
+    </w:p>
+    <w:p>
+      <w:pPr>
+        <w:tabs>
+          <w:tab w:val="left" w:pos="7361"/>
+        </w:tabs>
+      </w:pPr>
+    </w:p>
+    <w:p>
+      <w:pPr>
+        <w:tabs>
+          <w:tab w:val="left" w:pos="7361"/>
+        </w:tabs>
+      </w:pPr>
+    </w:p>
+    <w:p>
+      <w:pPr>
+        <w:tabs>
+          <w:tab w:val="left" w:pos="7361"/>
+        </w:tabs>
+      </w:pPr>
+    </w:p>
+    <w:p>
+      <w:pPr>
+        <w:tabs>
+          <w:tab w:val="left" w:pos="7361"/>
+        </w:tabs>
+      </w:pPr>
+    </w:p>
+    <w:p>
+      <w:pPr>
+        <w:tabs>
+          <w:tab w:val="left" w:pos="7361"/>
+        </w:tabs>
+      </w:pPr>
+    </w:p>
+    <w:p>
+      <w:pPr>
+        <w:tabs>
+          <w:tab w:val="left" w:pos="7361"/>
+        </w:tabs>
+      </w:pPr>
+    </w:p>
+    <w:p>
+      <w:pPr>
+        <w:tabs>
+          <w:tab w:val="left" w:pos="7361"/>
+        </w:tabs>
+      </w:pPr>
+    </w:p>
+    <w:p>
+      <w:pPr>
+        <w:tabs>
+          <w:tab w:val="left" w:pos="7361"/>
+        </w:tabs>
+      </w:pPr>
+    </w:p>
+    <w:p>
+      <w:pPr>
+        <w:tabs>
+          <w:tab w:val="left" w:pos="7361"/>
+        </w:tabs>
+      </w:pPr>
+    </w:p>
+    <w:p>
+      <w:pPr>
+        <w:pStyle w:val="Prrafodelista"/>
+        <w:ind w:left="360"/>
+      </w:pPr>
+      <w:r>
+        <w:lastRenderedPageBreak/>
+        <w:t>HAPPY PATH</w:t>
+      </w:r>
+    </w:p>
+    <w:tbl>
+      <w:tblPr>
+        <w:tblStyle w:val="Tabladecuadrcula1clara-nfasis1"/>
+        <w:tblW w:w="0" w:type="auto"/>
+        <w:tblLook w:val="04A0" w:firstRow="1" w:lastRow="0" w:firstColumn="1" w:lastColumn="0" w:noHBand="0" w:noVBand="1"/>
+      </w:tblPr>
+      <w:tblGrid>
+        <w:gridCol w:w="2881"/>
+        <w:gridCol w:w="789"/>
+        <w:gridCol w:w="4974"/>
+      </w:tblGrid>
+      <w:tr>
+        <w:trPr>
+          <w:cnfStyle w:val="100000000000" w:firstRow="1" w:lastRow="0" w:firstColumn="0" w:lastColumn="0" w:oddVBand="0" w:evenVBand="0" w:oddHBand="0" w:evenHBand="0" w:firstRowFirstColumn="0" w:firstRowLastColumn="0" w:lastRowFirstColumn="0" w:lastRowLastColumn="0"/>
+        </w:trPr>
+        <w:tc>
+          <w:tcPr>
+            <w:cnfStyle w:val="001000000000" w:firstRow="0" w:lastRow="0" w:firstColumn="1" w:lastColumn="0" w:oddVBand="0" w:evenVBand="0" w:oddHBand="0" w:evenHBand="0" w:firstRowFirstColumn="0" w:firstRowLastColumn="0" w:lastRowFirstColumn="0" w:lastRowLastColumn="0"/>
+            <w:tcW w:w="2881" w:type="dxa"/>
+            <w:hideMark/>
+          </w:tcPr>
+          <w:p>
+            <w:pPr>
+              <w:rPr>
+                <w:rFonts w:ascii="Stylus BT" w:hAnsi="Stylus BT"/>
+              </w:rPr>
+            </w:pPr>
+            <w:r>
+              <w:rPr>
+                <w:rFonts w:ascii="Stylus BT" w:hAnsi="Stylus BT"/>
+                <w:bCs w:val="0"/>
+              </w:rPr>
+              <w:t>CU6</w:t>
+            </w:r>
+          </w:p>
+        </w:tc>
+        <w:tc>
+          <w:tcPr>
+            <w:tcW w:w="5763" w:type="dxa"/>
+            <w:gridSpan w:val="2"/>
+            <w:hideMark/>
+          </w:tcPr>
+          <w:p>
+            <w:pPr>
+              <w:pStyle w:val="Ttulo1"/>
+              <w:cnfStyle w:val="100000000000" w:firstRow="1" w:lastRow="0" w:firstColumn="0" w:lastColumn="0" w:oddVBand="0" w:evenVBand="0" w:oddHBand="0" w:evenHBand="0" w:firstRowFirstColumn="0" w:firstRowLastColumn="0" w:lastRowFirstColumn="0" w:lastRowLastColumn="0"/>
+              <w:rPr>
+                <w:rFonts w:ascii="Stylus BT" w:hAnsi="Stylus BT"/>
+                <w:color w:val="auto"/>
+                <w:sz w:val="24"/>
+              </w:rPr>
+            </w:pPr>
+            <w:r>
+              <w:rPr>
+                <w:rFonts w:ascii="Stylus BT" w:hAnsi="Stylus BT"/>
+                <w:color w:val="auto"/>
+                <w:sz w:val="24"/>
+              </w:rPr>
+              <w:t>Registrar ventas</w:t>
+            </w:r>
+          </w:p>
+        </w:tc>
+      </w:tr>
+      <w:tr>
+        <w:tc>
+          <w:tcPr>
+            <w:cnfStyle w:val="001000000000" w:firstRow="0" w:lastRow="0" w:firstColumn="1" w:lastColumn="0" w:oddVBand="0" w:evenVBand="0" w:oddHBand="0" w:evenHBand="0" w:firstRowFirstColumn="0" w:firstRowLastColumn="0" w:lastRowFirstColumn="0" w:lastRowLastColumn="0"/>
+            <w:tcW w:w="2881" w:type="dxa"/>
+            <w:hideMark/>
+          </w:tcPr>
+          <w:p>
+            <w:pPr>
+              <w:rPr>
+                <w:rFonts w:ascii="Stylus BT" w:hAnsi="Stylus BT"/>
+              </w:rPr>
+            </w:pPr>
+            <w:r>
+              <w:rPr>
+                <w:rFonts w:ascii="Stylus BT" w:hAnsi="Stylus BT"/>
+                <w:bCs w:val="0"/>
+              </w:rPr>
+              <w:t>Creado por</w:t>
+            </w:r>
+          </w:p>
+        </w:tc>
+        <w:tc>
+          <w:tcPr>
+            <w:tcW w:w="5763" w:type="dxa"/>
+            <w:gridSpan w:val="2"/>
+            <w:hideMark/>
+          </w:tcPr>
+          <w:p>
+            <w:pPr>
+              <w:cnfStyle w:val="000000000000" w:firstRow="0" w:lastRow="0" w:firstColumn="0" w:lastColumn="0" w:oddVBand="0" w:evenVBand="0" w:oddHBand="0" w:evenHBand="0" w:firstRowFirstColumn="0" w:firstRowLastColumn="0" w:lastRowFirstColumn="0" w:lastRowLastColumn="0"/>
+              <w:rPr>
+                <w:rFonts w:ascii="Stylus BT" w:hAnsi="Stylus BT"/>
+              </w:rPr>
+            </w:pPr>
+            <w:r>
+              <w:rPr>
+                <w:rFonts w:ascii="Stylus BT" w:hAnsi="Stylus BT"/>
+              </w:rPr>
+              <w:t>Priscilla Benito Anselmo</w:t>
+            </w:r>
+          </w:p>
+        </w:tc>
+      </w:tr>
+      <w:tr>
+        <w:tc>
+          <w:tcPr>
+            <w:cnfStyle w:val="001000000000" w:firstRow="0" w:lastRow="0" w:firstColumn="1" w:lastColumn="0" w:oddVBand="0" w:evenVBand="0" w:oddHBand="0" w:evenHBand="0" w:firstRowFirstColumn="0" w:firstRowLastColumn="0" w:lastRowFirstColumn="0" w:lastRowLastColumn="0"/>
+            <w:tcW w:w="2881" w:type="dxa"/>
+            <w:hideMark/>
+          </w:tcPr>
+          <w:p>
+            <w:pPr>
+              <w:rPr>
+                <w:rFonts w:ascii="Stylus BT" w:hAnsi="Stylus BT"/>
+              </w:rPr>
+            </w:pPr>
+            <w:r>
+              <w:rPr>
+                <w:rFonts w:ascii="Stylus BT" w:hAnsi="Stylus BT"/>
+                <w:bCs w:val="0"/>
+              </w:rPr>
+              <w:t>Fecha de creación</w:t>
+            </w:r>
+          </w:p>
+        </w:tc>
+        <w:tc>
+          <w:tcPr>
+            <w:tcW w:w="5763" w:type="dxa"/>
+            <w:gridSpan w:val="2"/>
+            <w:hideMark/>
+          </w:tcPr>
+          <w:p>
+            <w:pPr>
+              <w:cnfStyle w:val="000000000000" w:firstRow="0" w:lastRow="0" w:firstColumn="0" w:lastColumn="0" w:oddVBand="0" w:evenVBand="0" w:oddHBand="0" w:evenHBand="0" w:firstRowFirstColumn="0" w:firstRowLastColumn="0" w:lastRowFirstColumn="0" w:lastRowLastColumn="0"/>
+              <w:rPr>
+                <w:rFonts w:ascii="Stylus BT" w:hAnsi="Stylus BT"/>
+                <w:szCs w:val="20"/>
+              </w:rPr>
+            </w:pPr>
+            <w:r>
+              <w:rPr>
+                <w:rFonts w:ascii="Stylus BT" w:hAnsi="Stylus BT"/>
+                <w:szCs w:val="20"/>
+              </w:rPr>
+              <w:t>07/07/2017</w:t>
+            </w:r>
+          </w:p>
+        </w:tc>
+      </w:tr>
+      <w:tr>
+        <w:tc>
+          <w:tcPr>
+            <w:cnfStyle w:val="001000000000" w:firstRow="0" w:lastRow="0" w:firstColumn="1" w:lastColumn="0" w:oddVBand="0" w:evenVBand="0" w:oddHBand="0" w:evenHBand="0" w:firstRowFirstColumn="0" w:firstRowLastColumn="0" w:lastRowFirstColumn="0" w:lastRowLastColumn="0"/>
+            <w:tcW w:w="2881" w:type="dxa"/>
+            <w:hideMark/>
+          </w:tcPr>
+          <w:p>
+            <w:pPr>
+              <w:pStyle w:val="Ttulo1"/>
+              <w:rPr>
+                <w:rFonts w:ascii="Stylus BT" w:hAnsi="Stylus BT"/>
+                <w:color w:val="auto"/>
+                <w:sz w:val="22"/>
+                <w:szCs w:val="22"/>
+              </w:rPr>
+            </w:pPr>
+            <w:r>
+              <w:rPr>
+                <w:rFonts w:ascii="Stylus BT" w:hAnsi="Stylus BT"/>
+                <w:color w:val="auto"/>
+                <w:sz w:val="22"/>
+                <w:szCs w:val="22"/>
+              </w:rPr>
+              <w:t>Fecha de última actualización</w:t>
+            </w:r>
+          </w:p>
+        </w:tc>
+        <w:tc>
+          <w:tcPr>
+            <w:tcW w:w="5763" w:type="dxa"/>
+            <w:gridSpan w:val="2"/>
+            <w:hideMark/>
+          </w:tcPr>
+          <w:p>
+            <w:pPr>
+              <w:cnfStyle w:val="000000000000" w:firstRow="0" w:lastRow="0" w:firstColumn="0" w:lastColumn="0" w:oddVBand="0" w:evenVBand="0" w:oddHBand="0" w:evenHBand="0" w:firstRowFirstColumn="0" w:firstRowLastColumn="0" w:lastRowFirstColumn="0" w:lastRowLastColumn="0"/>
+              <w:rPr>
+                <w:rFonts w:ascii="Stylus BT" w:hAnsi="Stylus BT"/>
+              </w:rPr>
+            </w:pPr>
+            <w:r>
+              <w:rPr>
+                <w:rFonts w:ascii="Stylus BT" w:hAnsi="Stylus BT"/>
+                <w:szCs w:val="20"/>
+              </w:rPr>
+              <w:t>13/07/2017</w:t>
+            </w:r>
+          </w:p>
+        </w:tc>
+      </w:tr>
+      <w:tr>
+        <w:tc>
+          <w:tcPr>
+            <w:cnfStyle w:val="001000000000" w:firstRow="0" w:lastRow="0" w:firstColumn="1" w:lastColumn="0" w:oddVBand="0" w:evenVBand="0" w:oddHBand="0" w:evenHBand="0" w:firstRowFirstColumn="0" w:firstRowLastColumn="0" w:lastRowFirstColumn="0" w:lastRowLastColumn="0"/>
+            <w:tcW w:w="2881" w:type="dxa"/>
+            <w:hideMark/>
+          </w:tcPr>
+          <w:p>
+            <w:pPr>
+              <w:pStyle w:val="Ttulo1"/>
+              <w:rPr>
+                <w:rFonts w:ascii="Stylus BT" w:hAnsi="Stylus BT"/>
+                <w:color w:val="auto"/>
+                <w:sz w:val="22"/>
+                <w:szCs w:val="22"/>
+              </w:rPr>
+            </w:pPr>
+            <w:r>
+              <w:rPr>
+                <w:rFonts w:ascii="Stylus BT" w:hAnsi="Stylus BT"/>
+                <w:color w:val="auto"/>
+                <w:sz w:val="22"/>
+                <w:szCs w:val="22"/>
+              </w:rPr>
+              <w:t>Actores</w:t>
+            </w:r>
+          </w:p>
+        </w:tc>
+        <w:tc>
+          <w:tcPr>
+            <w:tcW w:w="5763" w:type="dxa"/>
+            <w:gridSpan w:val="2"/>
+            <w:hideMark/>
+          </w:tcPr>
+          <w:p>
+            <w:pPr>
+              <w:cnfStyle w:val="000000000000" w:firstRow="0" w:lastRow="0" w:firstColumn="0" w:lastColumn="0" w:oddVBand="0" w:evenVBand="0" w:oddHBand="0" w:evenHBand="0" w:firstRowFirstColumn="0" w:firstRowLastColumn="0" w:lastRowFirstColumn="0" w:lastRowLastColumn="0"/>
+              <w:rPr>
+                <w:rFonts w:ascii="Stylus BT" w:hAnsi="Stylus BT"/>
+                <w:szCs w:val="20"/>
+              </w:rPr>
+            </w:pPr>
+            <w:r>
+              <w:rPr>
+                <w:rFonts w:ascii="Stylus BT" w:hAnsi="Stylus BT"/>
+                <w:szCs w:val="20"/>
+              </w:rPr>
+              <w:t>Cajero</w:t>
+            </w:r>
+          </w:p>
+        </w:tc>
+      </w:tr>
+      <w:tr>
+        <w:tc>
+          <w:tcPr>
+            <w:cnfStyle w:val="001000000000" w:firstRow="0" w:lastRow="0" w:firstColumn="1" w:lastColumn="0" w:oddVBand="0" w:evenVBand="0" w:oddHBand="0" w:evenHBand="0" w:firstRowFirstColumn="0" w:firstRowLastColumn="0" w:lastRowFirstColumn="0" w:lastRowLastColumn="0"/>
+            <w:tcW w:w="2881" w:type="dxa"/>
+            <w:hideMark/>
+          </w:tcPr>
+          <w:p>
+            <w:pPr>
+              <w:pStyle w:val="Ttulo1"/>
+              <w:rPr>
+                <w:rFonts w:ascii="Stylus BT" w:hAnsi="Stylus BT"/>
+                <w:color w:val="auto"/>
+                <w:sz w:val="22"/>
+                <w:szCs w:val="22"/>
+              </w:rPr>
+            </w:pPr>
+            <w:r>
+              <w:rPr>
+                <w:rFonts w:ascii="Stylus BT" w:hAnsi="Stylus BT"/>
+                <w:color w:val="auto"/>
+                <w:sz w:val="22"/>
+                <w:szCs w:val="22"/>
+              </w:rPr>
+              <w:t>Descripción</w:t>
+            </w:r>
+          </w:p>
+        </w:tc>
+        <w:tc>
+          <w:tcPr>
+            <w:tcW w:w="5763" w:type="dxa"/>
+            <w:gridSpan w:val="2"/>
+          </w:tcPr>
+          <w:p>
+            <w:pPr>
+              <w:autoSpaceDE w:val="0"/>
+              <w:autoSpaceDN w:val="0"/>
+              <w:adjustRightInd w:val="0"/>
+              <w:cnfStyle w:val="000000000000" w:firstRow="0" w:lastRow="0" w:firstColumn="0" w:lastColumn="0" w:oddVBand="0" w:evenVBand="0" w:oddHBand="0" w:evenHBand="0" w:firstRowFirstColumn="0" w:firstRowLastColumn="0" w:lastRowFirstColumn="0" w:lastRowLastColumn="0"/>
+              <w:rPr>
+                <w:rFonts w:ascii="Stylus BT" w:hAnsi="Stylus BT"/>
+              </w:rPr>
+            </w:pPr>
+            <w:r>
+              <w:rPr>
+                <w:rFonts w:ascii="Stylus BT" w:hAnsi="Stylus BT"/>
+                <w:szCs w:val="20"/>
+              </w:rPr>
+              <w:t xml:space="preserve">El cajero ingresa </w:t>
+            </w:r>
+            <w:r>
+              <w:rPr>
+                <w:rFonts w:ascii="Stylus BT" w:hAnsi="Stylus BT"/>
+                <w:szCs w:val="20"/>
+              </w:rPr>
+              <w:t>el código da clic en añadir</w:t>
+            </w:r>
+            <w:r>
+              <w:rPr>
+                <w:rFonts w:ascii="Stylus BT" w:hAnsi="Stylus BT"/>
+                <w:szCs w:val="20"/>
+              </w:rPr>
+              <w:t xml:space="preserve"> y posteriormente el sistema muestra el nombre, </w:t>
+            </w:r>
+            <w:r>
+              <w:rPr>
+                <w:rFonts w:ascii="Stylus BT" w:hAnsi="Stylus BT"/>
+                <w:szCs w:val="20"/>
+              </w:rPr>
+              <w:t xml:space="preserve">precio, </w:t>
+            </w:r>
+            <w:r>
+              <w:rPr>
+                <w:rFonts w:ascii="Stylus BT" w:hAnsi="Stylus BT"/>
+                <w:szCs w:val="20"/>
+              </w:rPr>
+              <w:t xml:space="preserve">cantidad del producto y el total, el cajero podrá agregar más productos o aumentar la cantidad del mismo producto. El cajero </w:t>
+            </w:r>
+            <w:r>
+              <w:rPr>
+                <w:rFonts w:ascii="Stylus BT" w:hAnsi="Stylus BT"/>
+                <w:szCs w:val="20"/>
+              </w:rPr>
+              <w:t>selecciona el método del pago e ingresa la cantidad con la que se pagó</w:t>
+            </w:r>
+            <w:r>
+              <w:rPr>
+                <w:rFonts w:ascii="Stylus BT" w:hAnsi="Stylus BT"/>
+                <w:szCs w:val="20"/>
+              </w:rPr>
+              <w:t xml:space="preserve">, da clic en </w:t>
+            </w:r>
+            <w:r>
+              <w:rPr>
+                <w:rFonts w:ascii="Stylus BT" w:hAnsi="Stylus BT"/>
+                <w:szCs w:val="20"/>
+              </w:rPr>
+              <w:t xml:space="preserve">finalizar venta </w:t>
+            </w:r>
+            <w:r>
+              <w:rPr>
+                <w:rFonts w:ascii="Stylus BT" w:hAnsi="Stylus BT"/>
+                <w:szCs w:val="20"/>
+              </w:rPr>
+              <w:t>y el sistema muestra el efectivo que sobra e imprime el ticket de compra. El sistema actualiza el inventario y la venta</w:t>
+            </w:r>
+          </w:p>
+          <w:p>
+            <w:pPr>
+              <w:cnfStyle w:val="000000000000" w:firstRow="0" w:lastRow="0" w:firstColumn="0" w:lastColumn="0" w:oddVBand="0" w:evenVBand="0" w:oddHBand="0" w:evenHBand="0" w:firstRowFirstColumn="0" w:firstRowLastColumn="0" w:lastRowFirstColumn="0" w:lastRowLastColumn="0"/>
+              <w:rPr>
+                <w:rFonts w:ascii="Stylus BT" w:hAnsi="Stylus BT"/>
+              </w:rPr>
+            </w:pPr>
+          </w:p>
+        </w:tc>
+      </w:tr>
+      <w:tr>
+        <w:tc>
+          <w:tcPr>
+            <w:cnfStyle w:val="001000000000" w:firstRow="0" w:lastRow="0" w:firstColumn="1" w:lastColumn="0" w:oddVBand="0" w:evenVBand="0" w:oddHBand="0" w:evenHBand="0" w:firstRowFirstColumn="0" w:firstRowLastColumn="0" w:lastRowFirstColumn="0" w:lastRowLastColumn="0"/>
+            <w:tcW w:w="2881" w:type="dxa"/>
+            <w:hideMark/>
+          </w:tcPr>
+          <w:p>
+            <w:pPr>
+              <w:rPr>
+                <w:rFonts w:ascii="Stylus BT" w:hAnsi="Stylus BT"/>
+              </w:rPr>
+            </w:pPr>
+            <w:r>
+              <w:rPr>
+                <w:rFonts w:ascii="Stylus BT" w:hAnsi="Stylus BT"/>
+                <w:bCs w:val="0"/>
+              </w:rPr>
+              <w:t>Precondición</w:t>
+            </w:r>
+          </w:p>
+        </w:tc>
+        <w:tc>
+          <w:tcPr>
+            <w:tcW w:w="5763" w:type="dxa"/>
+            <w:gridSpan w:val="2"/>
+            <w:hideMark/>
+          </w:tcPr>
+          <w:p>
+            <w:pPr>
+              <w:cnfStyle w:val="000000000000" w:firstRow="0" w:lastRow="0" w:firstColumn="0" w:lastColumn="0" w:oddVBand="0" w:evenVBand="0" w:oddHBand="0" w:evenHBand="0" w:firstRowFirstColumn="0" w:firstRowLastColumn="0" w:lastRowFirstColumn="0" w:lastRowLastColumn="0"/>
+              <w:rPr>
+                <w:rFonts w:ascii="Stylus BT" w:hAnsi="Stylus BT"/>
+              </w:rPr>
+            </w:pPr>
+            <w:r>
+              <w:rPr>
+                <w:rFonts w:ascii="Stylus BT" w:hAnsi="Stylus BT"/>
+                <w:szCs w:val="20"/>
+              </w:rPr>
+              <w:t>Se debe haber ingresado como cajero</w:t>
+            </w:r>
+          </w:p>
+        </w:tc>
+      </w:tr>
+      <w:tr>
+        <w:tc>
+          <w:tcPr>
+            <w:cnfStyle w:val="001000000000" w:firstRow="0" w:lastRow="0" w:firstColumn="1" w:lastColumn="0" w:oddVBand="0" w:evenVBand="0" w:oddHBand="0" w:evenHBand="0" w:firstRowFirstColumn="0" w:firstRowLastColumn="0" w:lastRowFirstColumn="0" w:lastRowLastColumn="0"/>
+            <w:tcW w:w="2881" w:type="dxa"/>
+            <w:vMerge w:val="restart"/>
+            <w:hideMark/>
+          </w:tcPr>
+          <w:p>
+            <w:pPr>
+              <w:pStyle w:val="Ttulo1"/>
+              <w:rPr>
+                <w:rFonts w:ascii="Stylus BT" w:hAnsi="Stylus BT"/>
+                <w:color w:val="auto"/>
+                <w:sz w:val="24"/>
+              </w:rPr>
+            </w:pPr>
+            <w:r>
+              <w:rPr>
+                <w:rFonts w:ascii="Stylus BT" w:hAnsi="Stylus BT"/>
+                <w:color w:val="auto"/>
+                <w:sz w:val="24"/>
+              </w:rPr>
+              <w:t>Escenario Principal de éxito</w:t>
+            </w:r>
+          </w:p>
+        </w:tc>
+        <w:tc>
+          <w:tcPr>
+            <w:tcW w:w="789" w:type="dxa"/>
+            <w:hideMark/>
+          </w:tcPr>
+          <w:p>
+            <w:pPr>
+              <w:cnfStyle w:val="000000000000" w:firstRow="0" w:lastRow="0" w:firstColumn="0" w:lastColumn="0" w:oddVBand="0" w:evenVBand="0" w:oddHBand="0" w:evenHBand="0" w:firstRowFirstColumn="0" w:firstRowLastColumn="0" w:lastRowFirstColumn="0" w:lastRowLastColumn="0"/>
+              <w:rPr>
+                <w:rFonts w:ascii="Stylus BT" w:hAnsi="Stylus BT"/>
+                <w:b/>
+                <w:bCs/>
+              </w:rPr>
+            </w:pPr>
+            <w:r>
+              <w:rPr>
+                <w:rFonts w:ascii="Stylus BT" w:hAnsi="Stylus BT"/>
+                <w:b/>
+                <w:bCs/>
+              </w:rPr>
+              <w:t>Paso</w:t>
+            </w:r>
+          </w:p>
+        </w:tc>
+        <w:tc>
+          <w:tcPr>
+            <w:tcW w:w="4974" w:type="dxa"/>
+            <w:hideMark/>
+          </w:tcPr>
+          <w:p>
+            <w:pPr>
+              <w:cnfStyle w:val="000000000000" w:firstRow="0" w:lastRow="0" w:firstColumn="0" w:lastColumn="0" w:oddVBand="0" w:evenVBand="0" w:oddHBand="0" w:evenHBand="0" w:firstRowFirstColumn="0" w:firstRowLastColumn="0" w:lastRowFirstColumn="0" w:lastRowLastColumn="0"/>
+              <w:rPr>
+                <w:rFonts w:ascii="Stylus BT" w:hAnsi="Stylus BT"/>
+                <w:b/>
+                <w:bCs/>
+              </w:rPr>
+            </w:pPr>
+            <w:r>
+              <w:rPr>
+                <w:rFonts w:ascii="Stylus BT" w:hAnsi="Stylus BT"/>
+                <w:b/>
+                <w:bCs/>
+              </w:rPr>
+              <w:t>Acción</w:t>
+            </w:r>
+          </w:p>
+        </w:tc>
+      </w:tr>
+      <w:tr>
+        <w:tc>
+          <w:tcPr>
+            <w:cnfStyle w:val="001000000000" w:firstRow="0" w:lastRow="0" w:firstColumn="1" w:lastColumn="0" w:oddVBand="0" w:evenVBand="0" w:oddHBand="0" w:evenHBand="0" w:firstRowFirstColumn="0" w:firstRowLastColumn="0" w:lastRowFirstColumn="0" w:lastRowLastColumn="0"/>
+            <w:tcW w:w="0" w:type="auto"/>
+            <w:vMerge/>
+            <w:hideMark/>
+          </w:tcPr>
+          <w:p>
+            <w:pPr>
+              <w:rPr>
+                <w:rFonts w:ascii="Stylus BT" w:eastAsia="Times New Roman" w:hAnsi="Stylus BT" w:cs="Times New Roman"/>
+                <w:sz w:val="24"/>
+                <w:szCs w:val="24"/>
+                <w:lang w:val="es-ES" w:eastAsia="es-ES"/>
+              </w:rPr>
+            </w:pPr>
+          </w:p>
+        </w:tc>
+        <w:tc>
+          <w:tcPr>
+            <w:tcW w:w="789" w:type="dxa"/>
+            <w:hideMark/>
+          </w:tcPr>
+          <w:p>
+            <w:pPr>
+              <w:jc w:val="center"/>
+              <w:cnfStyle w:val="000000000000" w:firstRow="0" w:lastRow="0" w:firstColumn="0" w:lastColumn="0" w:oddVBand="0" w:evenVBand="0" w:oddHBand="0" w:evenHBand="0" w:firstRowFirstColumn="0" w:firstRowLastColumn="0" w:lastRowFirstColumn="0" w:lastRowLastColumn="0"/>
+              <w:rPr>
+                <w:rFonts w:ascii="Stylus BT" w:hAnsi="Stylus BT"/>
+              </w:rPr>
+            </w:pPr>
+            <w:r>
+              <w:rPr>
+                <w:rFonts w:ascii="Stylus BT" w:hAnsi="Stylus BT"/>
+              </w:rPr>
+              <w:t>1</w:t>
+            </w:r>
+          </w:p>
+        </w:tc>
+        <w:tc>
+          <w:tcPr>
+            <w:tcW w:w="4974" w:type="dxa"/>
+            <w:hideMark/>
+          </w:tcPr>
+          <w:p>
+            <w:pPr>
+              <w:cnfStyle w:val="000000000000" w:firstRow="0" w:lastRow="0" w:firstColumn="0" w:lastColumn="0" w:oddVBand="0" w:evenVBand="0" w:oddHBand="0" w:evenHBand="0" w:firstRowFirstColumn="0" w:firstRowLastColumn="0" w:lastRowFirstColumn="0" w:lastRowLastColumn="0"/>
+              <w:rPr>
+                <w:rFonts w:ascii="Stylus BT" w:hAnsi="Stylus BT"/>
+              </w:rPr>
+            </w:pPr>
+            <w:r>
+              <w:rPr>
+                <w:rFonts w:ascii="Stylus BT" w:hAnsi="Stylus BT"/>
+                <w:szCs w:val="20"/>
+              </w:rPr>
+              <w:t>Llega un cliente y le entrega los productos al cajero</w:t>
+            </w:r>
+          </w:p>
+        </w:tc>
+      </w:tr>
+      <w:tr>
+        <w:tc>
+          <w:tcPr>
+            <w:cnfStyle w:val="001000000000" w:firstRow="0" w:lastRow="0" w:firstColumn="1" w:lastColumn="0" w:oddVBand="0" w:evenVBand="0" w:oddHBand="0" w:evenHBand="0" w:firstRowFirstColumn="0" w:firstRowLastColumn="0" w:lastRowFirstColumn="0" w:lastRowLastColumn="0"/>
+            <w:tcW w:w="0" w:type="auto"/>
+            <w:vMerge/>
+            <w:hideMark/>
+          </w:tcPr>
+          <w:p>
+            <w:pPr>
+              <w:rPr>
+                <w:rFonts w:ascii="Stylus BT" w:eastAsia="Times New Roman" w:hAnsi="Stylus BT" w:cs="Times New Roman"/>
+                <w:sz w:val="24"/>
+                <w:szCs w:val="24"/>
+                <w:lang w:val="es-ES" w:eastAsia="es-ES"/>
+              </w:rPr>
+            </w:pPr>
+          </w:p>
+        </w:tc>
+        <w:tc>
+          <w:tcPr>
+            <w:tcW w:w="789" w:type="dxa"/>
+            <w:hideMark/>
+          </w:tcPr>
+          <w:p>
+            <w:pPr>
+              <w:jc w:val="center"/>
+              <w:cnfStyle w:val="000000000000" w:firstRow="0" w:lastRow="0" w:firstColumn="0" w:lastColumn="0" w:oddVBand="0" w:evenVBand="0" w:oddHBand="0" w:evenHBand="0" w:firstRowFirstColumn="0" w:firstRowLastColumn="0" w:lastRowFirstColumn="0" w:lastRowLastColumn="0"/>
+              <w:rPr>
+                <w:rFonts w:ascii="Stylus BT" w:hAnsi="Stylus BT"/>
+              </w:rPr>
+            </w:pPr>
+            <w:r>
+              <w:rPr>
+                <w:rFonts w:ascii="Stylus BT" w:hAnsi="Stylus BT"/>
+              </w:rPr>
+              <w:t>2</w:t>
+            </w:r>
+          </w:p>
+        </w:tc>
+        <w:tc>
+          <w:tcPr>
+            <w:tcW w:w="4974" w:type="dxa"/>
+            <w:hideMark/>
+          </w:tcPr>
+          <w:p>
+            <w:pPr>
+              <w:cnfStyle w:val="000000000000" w:firstRow="0" w:lastRow="0" w:firstColumn="0" w:lastColumn="0" w:oddVBand="0" w:evenVBand="0" w:oddHBand="0" w:evenHBand="0" w:firstRowFirstColumn="0" w:firstRowLastColumn="0" w:lastRowFirstColumn="0" w:lastRowLastColumn="0"/>
+              <w:rPr>
+                <w:rFonts w:ascii="Stylus BT" w:hAnsi="Stylus BT"/>
+              </w:rPr>
+            </w:pPr>
+            <w:r>
+              <w:rPr>
+                <w:rFonts w:ascii="Stylus BT" w:hAnsi="Stylus BT"/>
+                <w:szCs w:val="20"/>
+              </w:rPr>
+              <w:t xml:space="preserve">El cajero </w:t>
+            </w:r>
+            <w:r>
+              <w:rPr>
+                <w:rFonts w:ascii="Stylus BT" w:hAnsi="Stylus BT"/>
+                <w:szCs w:val="20"/>
+              </w:rPr>
+              <w:t>ingresa</w:t>
+            </w:r>
+            <w:r>
+              <w:rPr>
+                <w:rFonts w:ascii="Stylus BT" w:hAnsi="Stylus BT"/>
+                <w:szCs w:val="20"/>
+              </w:rPr>
+              <w:t xml:space="preserve"> </w:t>
+            </w:r>
+            <w:r>
+              <w:rPr>
+                <w:rFonts w:ascii="Stylus BT" w:hAnsi="Stylus BT"/>
+                <w:szCs w:val="20"/>
+              </w:rPr>
+              <w:t>el</w:t>
+            </w:r>
+            <w:r>
+              <w:rPr>
+                <w:rFonts w:ascii="Stylus BT" w:hAnsi="Stylus BT"/>
+                <w:szCs w:val="20"/>
+              </w:rPr>
+              <w:t xml:space="preserve"> código </w:t>
+            </w:r>
+            <w:r>
+              <w:rPr>
+                <w:rFonts w:ascii="Stylus BT" w:hAnsi="Stylus BT"/>
+                <w:szCs w:val="20"/>
+              </w:rPr>
+              <w:t>del producto</w:t>
+            </w:r>
+          </w:p>
+        </w:tc>
+      </w:tr>
+      <w:tr>
+        <w:tc>
+          <w:tcPr>
+            <w:cnfStyle w:val="001000000000" w:firstRow="0" w:lastRow="0" w:firstColumn="1" w:lastColumn="0" w:oddVBand="0" w:evenVBand="0" w:oddHBand="0" w:evenHBand="0" w:firstRowFirstColumn="0" w:firstRowLastColumn="0" w:lastRowFirstColumn="0" w:lastRowLastColumn="0"/>
+            <w:tcW w:w="0" w:type="auto"/>
+            <w:vMerge/>
+          </w:tcPr>
+          <w:p>
+            <w:pPr>
+              <w:rPr>
+                <w:rFonts w:ascii="Stylus BT" w:eastAsia="Times New Roman" w:hAnsi="Stylus BT" w:cs="Times New Roman"/>
+                <w:bCs w:val="0"/>
+                <w:sz w:val="24"/>
+                <w:szCs w:val="24"/>
+                <w:lang w:val="es-ES" w:eastAsia="es-ES"/>
+              </w:rPr>
+            </w:pPr>
+          </w:p>
+        </w:tc>
+        <w:tc>
+          <w:tcPr>
+            <w:tcW w:w="789" w:type="dxa"/>
+          </w:tcPr>
+          <w:p>
+            <w:pPr>
+              <w:jc w:val="center"/>
+              <w:cnfStyle w:val="000000000000" w:firstRow="0" w:lastRow="0" w:firstColumn="0" w:lastColumn="0" w:oddVBand="0" w:evenVBand="0" w:oddHBand="0" w:evenHBand="0" w:firstRowFirstColumn="0" w:firstRowLastColumn="0" w:lastRowFirstColumn="0" w:lastRowLastColumn="0"/>
+              <w:rPr>
+                <w:rFonts w:ascii="Stylus BT" w:hAnsi="Stylus BT"/>
+              </w:rPr>
+            </w:pPr>
+            <w:r>
+              <w:rPr>
+                <w:rFonts w:ascii="Stylus BT" w:hAnsi="Stylus BT"/>
+              </w:rPr>
+              <w:t>3</w:t>
+            </w:r>
+          </w:p>
+        </w:tc>
+        <w:tc>
+          <w:tcPr>
+            <w:tcW w:w="4974" w:type="dxa"/>
+          </w:tcPr>
+          <w:p>
+            <w:pPr>
+              <w:cnfStyle w:val="000000000000" w:firstRow="0" w:lastRow="0" w:firstColumn="0" w:lastColumn="0" w:oddVBand="0" w:evenVBand="0" w:oddHBand="0" w:evenHBand="0" w:firstRowFirstColumn="0" w:firstRowLastColumn="0" w:lastRowFirstColumn="0" w:lastRowLastColumn="0"/>
+              <w:rPr>
+                <w:rFonts w:ascii="Stylus BT" w:hAnsi="Stylus BT"/>
+                <w:szCs w:val="20"/>
+              </w:rPr>
+            </w:pPr>
+            <w:r>
+              <w:rPr>
+                <w:rFonts w:ascii="Stylus BT" w:hAnsi="Stylus BT"/>
+                <w:szCs w:val="20"/>
+              </w:rPr>
+              <w:t>El cajero da clic en añadir</w:t>
+            </w:r>
+          </w:p>
+        </w:tc>
+      </w:tr>
+      <w:tr>
+        <w:tc>
+          <w:tcPr>
+            <w:cnfStyle w:val="001000000000" w:firstRow="0" w:lastRow="0" w:firstColumn="1" w:lastColumn="0" w:oddVBand="0" w:evenVBand="0" w:oddHBand="0" w:evenHBand="0" w:firstRowFirstColumn="0" w:firstRowLastColumn="0" w:lastRowFirstColumn="0" w:lastRowLastColumn="0"/>
+            <w:tcW w:w="0" w:type="auto"/>
+            <w:vMerge/>
+            <w:hideMark/>
+          </w:tcPr>
+          <w:p>
+            <w:pPr>
+              <w:rPr>
+                <w:rFonts w:ascii="Stylus BT" w:eastAsia="Times New Roman" w:hAnsi="Stylus BT" w:cs="Times New Roman"/>
+                <w:sz w:val="24"/>
+                <w:szCs w:val="24"/>
+                <w:lang w:val="es-ES" w:eastAsia="es-ES"/>
+              </w:rPr>
+            </w:pPr>
+          </w:p>
+        </w:tc>
+        <w:tc>
+          <w:tcPr>
+            <w:tcW w:w="789" w:type="dxa"/>
+            <w:hideMark/>
+          </w:tcPr>
+          <w:p>
+            <w:pPr>
+              <w:jc w:val="center"/>
+              <w:cnfStyle w:val="000000000000" w:firstRow="0" w:lastRow="0" w:firstColumn="0" w:lastColumn="0" w:oddVBand="0" w:evenVBand="0" w:oddHBand="0" w:evenHBand="0" w:firstRowFirstColumn="0" w:firstRowLastColumn="0" w:lastRowFirstColumn="0" w:lastRowLastColumn="0"/>
+              <w:rPr>
+                <w:rFonts w:ascii="Stylus BT" w:hAnsi="Stylus BT"/>
+              </w:rPr>
+            </w:pPr>
+            <w:r>
+              <w:rPr>
+                <w:rFonts w:ascii="Stylus BT" w:hAnsi="Stylus BT"/>
+              </w:rPr>
+              <w:t>4</w:t>
+            </w:r>
+          </w:p>
+        </w:tc>
+        <w:tc>
+          <w:tcPr>
+            <w:tcW w:w="4974" w:type="dxa"/>
+            <w:hideMark/>
+          </w:tcPr>
+          <w:p>
+            <w:pPr>
+              <w:cnfStyle w:val="000000000000" w:firstRow="0" w:lastRow="0" w:firstColumn="0" w:lastColumn="0" w:oddVBand="0" w:evenVBand="0" w:oddHBand="0" w:evenHBand="0" w:firstRowFirstColumn="0" w:firstRowLastColumn="0" w:lastRowFirstColumn="0" w:lastRowLastColumn="0"/>
+              <w:rPr>
+                <w:rFonts w:ascii="Stylus BT" w:hAnsi="Stylus BT"/>
+              </w:rPr>
+            </w:pPr>
+            <w:r>
+              <w:rPr>
+                <w:rFonts w:ascii="Stylus BT" w:hAnsi="Stylus BT"/>
+                <w:szCs w:val="20"/>
+              </w:rPr>
+              <w:t>El sistema muestra el detalle de producto</w:t>
+            </w:r>
+          </w:p>
+          <w:p>
+            <w:pPr>
+              <w:cnfStyle w:val="000000000000" w:firstRow="0" w:lastRow="0" w:firstColumn="0" w:lastColumn="0" w:oddVBand="0" w:evenVBand="0" w:oddHBand="0" w:evenHBand="0" w:firstRowFirstColumn="0" w:firstRowLastColumn="0" w:lastRowFirstColumn="0" w:lastRowLastColumn="0"/>
+              <w:rPr>
+                <w:rFonts w:ascii="Stylus BT" w:hAnsi="Stylus BT"/>
+              </w:rPr>
+            </w:pPr>
+            <w:r>
+              <w:rPr>
+                <w:rFonts w:ascii="Stylus BT" w:hAnsi="Stylus BT"/>
+              </w:rPr>
+              <w:t>(</w:t>
+            </w:r>
+            <w:r>
+              <w:rPr>
+                <w:rFonts w:ascii="Stylus BT" w:hAnsi="Stylus BT"/>
+                <w:szCs w:val="20"/>
+              </w:rPr>
+              <w:t>muestra el nombre, precio, cantidad del producto y el tota</w:t>
+            </w:r>
+            <w:r>
+              <w:rPr>
+                <w:rFonts w:ascii="Stylus BT" w:hAnsi="Stylus BT"/>
+                <w:szCs w:val="20"/>
+              </w:rPr>
+              <w:t>l</w:t>
+            </w:r>
+            <w:r>
+              <w:rPr>
+                <w:rFonts w:ascii="Stylus BT" w:hAnsi="Stylus BT"/>
+              </w:rPr>
+              <w:t>)</w:t>
+            </w:r>
+          </w:p>
+        </w:tc>
+      </w:tr>
+      <w:tr>
+        <w:tc>
+          <w:tcPr>
+            <w:cnfStyle w:val="001000000000" w:firstRow="0" w:lastRow="0" w:firstColumn="1" w:lastColumn="0" w:oddVBand="0" w:evenVBand="0" w:oddHBand="0" w:evenHBand="0" w:firstRowFirstColumn="0" w:firstRowLastColumn="0" w:lastRowFirstColumn="0" w:lastRowLastColumn="0"/>
+            <w:tcW w:w="0" w:type="auto"/>
+            <w:vMerge/>
+            <w:hideMark/>
+          </w:tcPr>
+          <w:p>
+            <w:pPr>
+              <w:rPr>
+                <w:rFonts w:ascii="Stylus BT" w:eastAsia="Times New Roman" w:hAnsi="Stylus BT" w:cs="Times New Roman"/>
+                <w:sz w:val="24"/>
+                <w:szCs w:val="24"/>
+                <w:lang w:val="es-ES" w:eastAsia="es-ES"/>
+              </w:rPr>
+            </w:pPr>
+          </w:p>
+        </w:tc>
+        <w:tc>
+          <w:tcPr>
+            <w:tcW w:w="789" w:type="dxa"/>
+            <w:hideMark/>
+          </w:tcPr>
+          <w:p>
+            <w:pPr>
+              <w:jc w:val="center"/>
+              <w:cnfStyle w:val="000000000000" w:firstRow="0" w:lastRow="0" w:firstColumn="0" w:lastColumn="0" w:oddVBand="0" w:evenVBand="0" w:oddHBand="0" w:evenHBand="0" w:firstRowFirstColumn="0" w:firstRowLastColumn="0" w:lastRowFirstColumn="0" w:lastRowLastColumn="0"/>
+              <w:rPr>
+                <w:rFonts w:ascii="Stylus BT" w:hAnsi="Stylus BT"/>
+              </w:rPr>
+            </w:pPr>
+            <w:r>
+              <w:rPr>
+                <w:rFonts w:ascii="Stylus BT" w:hAnsi="Stylus BT"/>
+              </w:rPr>
+              <w:t>5</w:t>
+            </w:r>
+          </w:p>
+        </w:tc>
+        <w:tc>
+          <w:tcPr>
+            <w:tcW w:w="4974" w:type="dxa"/>
+            <w:hideMark/>
+          </w:tcPr>
+          <w:p>
+            <w:pPr>
+              <w:cnfStyle w:val="000000000000" w:firstRow="0" w:lastRow="0" w:firstColumn="0" w:lastColumn="0" w:oddVBand="0" w:evenVBand="0" w:oddHBand="0" w:evenHBand="0" w:firstRowFirstColumn="0" w:firstRowLastColumn="0" w:lastRowFirstColumn="0" w:lastRowLastColumn="0"/>
+              <w:rPr>
+                <w:rFonts w:ascii="Stylus BT" w:hAnsi="Stylus BT"/>
+              </w:rPr>
+            </w:pPr>
+            <w:r>
+              <w:rPr>
+                <w:rFonts w:ascii="Stylus BT" w:hAnsi="Stylus BT"/>
+              </w:rPr>
+              <w:t>El cajero ingresa más productos</w:t>
+            </w:r>
+          </w:p>
+        </w:tc>
+      </w:tr>
+      <w:tr>
+        <w:tc>
+          <w:tcPr>
+            <w:cnfStyle w:val="001000000000" w:firstRow="0" w:lastRow="0" w:firstColumn="1" w:lastColumn="0" w:oddVBand="0" w:evenVBand="0" w:oddHBand="0" w:evenHBand="0" w:firstRowFirstColumn="0" w:firstRowLastColumn="0" w:lastRowFirstColumn="0" w:lastRowLastColumn="0"/>
+            <w:tcW w:w="0" w:type="auto"/>
+            <w:vMerge/>
+            <w:hideMark/>
+          </w:tcPr>
+          <w:p>
+            <w:pPr>
+              <w:rPr>
+                <w:rFonts w:ascii="Stylus BT" w:eastAsia="Times New Roman" w:hAnsi="Stylus BT" w:cs="Times New Roman"/>
+                <w:sz w:val="24"/>
+                <w:szCs w:val="24"/>
+                <w:lang w:val="es-ES" w:eastAsia="es-ES"/>
+              </w:rPr>
+            </w:pPr>
+          </w:p>
+        </w:tc>
+        <w:tc>
+          <w:tcPr>
+            <w:tcW w:w="789" w:type="dxa"/>
+            <w:hideMark/>
+          </w:tcPr>
+          <w:p>
+            <w:pPr>
+              <w:jc w:val="center"/>
+              <w:cnfStyle w:val="000000000000" w:firstRow="0" w:lastRow="0" w:firstColumn="0" w:lastColumn="0" w:oddVBand="0" w:evenVBand="0" w:oddHBand="0" w:evenHBand="0" w:firstRowFirstColumn="0" w:firstRowLastColumn="0" w:lastRowFirstColumn="0" w:lastRowLastColumn="0"/>
+              <w:rPr>
+                <w:rFonts w:ascii="Stylus BT" w:hAnsi="Stylus BT"/>
+              </w:rPr>
+            </w:pPr>
+            <w:r>
+              <w:rPr>
+                <w:rFonts w:ascii="Stylus BT" w:hAnsi="Stylus BT"/>
+              </w:rPr>
+              <w:t>6</w:t>
+            </w:r>
+          </w:p>
+        </w:tc>
+        <w:tc>
+          <w:tcPr>
+            <w:tcW w:w="4974" w:type="dxa"/>
+            <w:hideMark/>
+          </w:tcPr>
+          <w:p>
+            <w:pPr>
+              <w:cnfStyle w:val="000000000000" w:firstRow="0" w:lastRow="0" w:firstColumn="0" w:lastColumn="0" w:oddVBand="0" w:evenVBand="0" w:oddHBand="0" w:evenHBand="0" w:firstRowFirstColumn="0" w:firstRowLastColumn="0" w:lastRowFirstColumn="0" w:lastRowLastColumn="0"/>
+              <w:rPr>
+                <w:rFonts w:ascii="Stylus BT" w:hAnsi="Stylus BT"/>
+              </w:rPr>
+            </w:pPr>
+            <w:r>
+              <w:rPr>
+                <w:rFonts w:ascii="Stylus BT" w:hAnsi="Stylus BT"/>
+              </w:rPr>
+              <w:t>El sistema actualiza la información</w:t>
+            </w:r>
+          </w:p>
+        </w:tc>
+      </w:tr>
+      <w:tr>
+        <w:tc>
+          <w:tcPr>
+            <w:cnfStyle w:val="001000000000" w:firstRow="0" w:lastRow="0" w:firstColumn="1" w:lastColumn="0" w:oddVBand="0" w:evenVBand="0" w:oddHBand="0" w:evenHBand="0" w:firstRowFirstColumn="0" w:firstRowLastColumn="0" w:lastRowFirstColumn="0" w:lastRowLastColumn="0"/>
+            <w:tcW w:w="0" w:type="auto"/>
+            <w:vMerge/>
+            <w:hideMark/>
+          </w:tcPr>
+          <w:p>
+            <w:pPr>
+              <w:rPr>
+                <w:rFonts w:ascii="Stylus BT" w:eastAsia="Times New Roman" w:hAnsi="Stylus BT" w:cs="Times New Roman"/>
+                <w:sz w:val="24"/>
+                <w:szCs w:val="24"/>
+                <w:lang w:val="es-ES" w:eastAsia="es-ES"/>
+              </w:rPr>
+            </w:pPr>
+          </w:p>
+        </w:tc>
+        <w:tc>
+          <w:tcPr>
+            <w:tcW w:w="789" w:type="dxa"/>
+            <w:hideMark/>
+          </w:tcPr>
+          <w:p>
+            <w:pPr>
+              <w:jc w:val="center"/>
+              <w:cnfStyle w:val="000000000000" w:firstRow="0" w:lastRow="0" w:firstColumn="0" w:lastColumn="0" w:oddVBand="0" w:evenVBand="0" w:oddHBand="0" w:evenHBand="0" w:firstRowFirstColumn="0" w:firstRowLastColumn="0" w:lastRowFirstColumn="0" w:lastRowLastColumn="0"/>
+              <w:rPr>
+                <w:rFonts w:ascii="Stylus BT" w:hAnsi="Stylus BT"/>
+              </w:rPr>
+            </w:pPr>
+            <w:r>
+              <w:rPr>
+                <w:rFonts w:ascii="Stylus BT" w:hAnsi="Stylus BT"/>
+              </w:rPr>
+              <w:t>7</w:t>
+            </w:r>
+            <w:r>
+              <w:rPr>
+                <w:rFonts w:ascii="Stylus BT" w:hAnsi="Stylus BT"/>
+              </w:rPr>
+              <w:t xml:space="preserve"> </w:t>
+            </w:r>
+          </w:p>
+        </w:tc>
+        <w:tc>
+          <w:tcPr>
+            <w:tcW w:w="4974" w:type="dxa"/>
+            <w:hideMark/>
+          </w:tcPr>
+          <w:p>
+            <w:pPr>
+              <w:cnfStyle w:val="000000000000" w:firstRow="0" w:lastRow="0" w:firstColumn="0" w:lastColumn="0" w:oddVBand="0" w:evenVBand="0" w:oddHBand="0" w:evenHBand="0" w:firstRowFirstColumn="0" w:firstRowLastColumn="0" w:lastRowFirstColumn="0" w:lastRowLastColumn="0"/>
+              <w:rPr>
+                <w:rFonts w:ascii="Stylus BT" w:hAnsi="Stylus BT"/>
+              </w:rPr>
+            </w:pPr>
+            <w:r>
+              <w:rPr>
+                <w:rFonts w:ascii="Stylus BT" w:hAnsi="Stylus BT"/>
+              </w:rPr>
+              <w:t xml:space="preserve">El cajero </w:t>
+            </w:r>
+            <w:r>
+              <w:rPr>
+                <w:rFonts w:ascii="Stylus BT" w:hAnsi="Stylus BT"/>
+              </w:rPr>
+              <w:t>selecciona método de pago</w:t>
+            </w:r>
+          </w:p>
+        </w:tc>
+      </w:tr>
+      <w:tr>
+        <w:tc>
+          <w:tcPr>
+            <w:cnfStyle w:val="001000000000" w:firstRow="0" w:lastRow="0" w:firstColumn="1" w:lastColumn="0" w:oddVBand="0" w:evenVBand="0" w:oddHBand="0" w:evenHBand="0" w:firstRowFirstColumn="0" w:firstRowLastColumn="0" w:lastRowFirstColumn="0" w:lastRowLastColumn="0"/>
+            <w:tcW w:w="0" w:type="auto"/>
+            <w:vMerge/>
+            <w:hideMark/>
+          </w:tcPr>
+          <w:p>
+            <w:pPr>
+              <w:rPr>
+                <w:rFonts w:ascii="Stylus BT" w:eastAsia="Times New Roman" w:hAnsi="Stylus BT" w:cs="Times New Roman"/>
+                <w:sz w:val="24"/>
+                <w:szCs w:val="24"/>
+                <w:lang w:val="es-ES" w:eastAsia="es-ES"/>
+              </w:rPr>
+            </w:pPr>
+          </w:p>
+        </w:tc>
+        <w:tc>
+          <w:tcPr>
+            <w:tcW w:w="789" w:type="dxa"/>
+          </w:tcPr>
+          <w:p>
+            <w:pPr>
+              <w:jc w:val="center"/>
+              <w:cnfStyle w:val="000000000000" w:firstRow="0" w:lastRow="0" w:firstColumn="0" w:lastColumn="0" w:oddVBand="0" w:evenVBand="0" w:oddHBand="0" w:evenHBand="0" w:firstRowFirstColumn="0" w:firstRowLastColumn="0" w:lastRowFirstColumn="0" w:lastRowLastColumn="0"/>
+              <w:rPr>
+                <w:rFonts w:ascii="Stylus BT" w:hAnsi="Stylus BT"/>
+              </w:rPr>
+            </w:pPr>
+            <w:r>
+              <w:rPr>
+                <w:rFonts w:ascii="Stylus BT" w:hAnsi="Stylus BT"/>
+              </w:rPr>
+              <w:t>8</w:t>
+            </w:r>
+          </w:p>
+        </w:tc>
+        <w:tc>
+          <w:tcPr>
+            <w:tcW w:w="4974" w:type="dxa"/>
+          </w:tcPr>
+          <w:p>
+            <w:pPr>
+              <w:cnfStyle w:val="000000000000" w:firstRow="0" w:lastRow="0" w:firstColumn="0" w:lastColumn="0" w:oddVBand="0" w:evenVBand="0" w:oddHBand="0" w:evenHBand="0" w:firstRowFirstColumn="0" w:firstRowLastColumn="0" w:lastRowFirstColumn="0" w:lastRowLastColumn="0"/>
+              <w:rPr>
+                <w:rFonts w:ascii="Stylus BT" w:hAnsi="Stylus BT"/>
+              </w:rPr>
+            </w:pPr>
+            <w:r>
+              <w:rPr>
+                <w:rFonts w:ascii="Stylus BT" w:hAnsi="Stylus BT"/>
+              </w:rPr>
+              <w:t>El cajer</w:t>
+            </w:r>
+            <w:r>
+              <w:rPr>
+                <w:rFonts w:ascii="Stylus BT" w:hAnsi="Stylus BT"/>
+              </w:rPr>
+              <w:t xml:space="preserve">o ingresa la cantidad que le dio </w:t>
+            </w:r>
+            <w:r>
+              <w:rPr>
+                <w:rFonts w:ascii="Stylus BT" w:hAnsi="Stylus BT"/>
+              </w:rPr>
+              <w:t>el cliente</w:t>
+            </w:r>
+          </w:p>
+        </w:tc>
+      </w:tr>
+      <w:tr>
+        <w:tc>
+          <w:tcPr>
+            <w:cnfStyle w:val="001000000000" w:firstRow="0" w:lastRow="0" w:firstColumn="1" w:lastColumn="0" w:oddVBand="0" w:evenVBand="0" w:oddHBand="0" w:evenHBand="0" w:firstRowFirstColumn="0" w:firstRowLastColumn="0" w:lastRowFirstColumn="0" w:lastRowLastColumn="0"/>
+            <w:tcW w:w="0" w:type="auto"/>
+            <w:vMerge/>
+            <w:hideMark/>
+          </w:tcPr>
+          <w:p>
+            <w:pPr>
+              <w:rPr>
+                <w:rFonts w:ascii="Stylus BT" w:eastAsia="Times New Roman" w:hAnsi="Stylus BT" w:cs="Times New Roman"/>
+                <w:sz w:val="24"/>
+                <w:szCs w:val="24"/>
+                <w:lang w:val="es-ES" w:eastAsia="es-ES"/>
+              </w:rPr>
+            </w:pPr>
+          </w:p>
+        </w:tc>
+        <w:tc>
+          <w:tcPr>
+            <w:tcW w:w="789" w:type="dxa"/>
+          </w:tcPr>
+          <w:p>
+            <w:pPr>
+              <w:jc w:val="center"/>
+              <w:cnfStyle w:val="000000000000" w:firstRow="0" w:lastRow="0" w:firstColumn="0" w:lastColumn="0" w:oddVBand="0" w:evenVBand="0" w:oddHBand="0" w:evenHBand="0" w:firstRowFirstColumn="0" w:firstRowLastColumn="0" w:lastRowFirstColumn="0" w:lastRowLastColumn="0"/>
+              <w:rPr>
+                <w:rFonts w:ascii="Stylus BT" w:hAnsi="Stylus BT"/>
+              </w:rPr>
+            </w:pPr>
+            <w:r>
+              <w:rPr>
+                <w:rFonts w:ascii="Stylus BT" w:hAnsi="Stylus BT"/>
+              </w:rPr>
+              <w:t xml:space="preserve">9 </w:t>
+            </w:r>
+          </w:p>
+        </w:tc>
+        <w:tc>
+          <w:tcPr>
+            <w:tcW w:w="4974" w:type="dxa"/>
+          </w:tcPr>
+          <w:p>
+            <w:pPr>
+              <w:cnfStyle w:val="000000000000" w:firstRow="0" w:lastRow="0" w:firstColumn="0" w:lastColumn="0" w:oddVBand="0" w:evenVBand="0" w:oddHBand="0" w:evenHBand="0" w:firstRowFirstColumn="0" w:firstRowLastColumn="0" w:lastRowFirstColumn="0" w:lastRowLastColumn="0"/>
+              <w:rPr>
+                <w:rFonts w:ascii="Stylus BT" w:hAnsi="Stylus BT"/>
+              </w:rPr>
+            </w:pPr>
+            <w:r>
+              <w:rPr>
+                <w:rFonts w:ascii="Stylus BT" w:hAnsi="Stylus BT"/>
+              </w:rPr>
+              <w:t>El cajero da clic en finalizar venta</w:t>
+            </w:r>
+          </w:p>
+        </w:tc>
+      </w:tr>
+      <w:tr>
+        <w:tc>
+          <w:tcPr>
+            <w:cnfStyle w:val="001000000000" w:firstRow="0" w:lastRow="0" w:firstColumn="1" w:lastColumn="0" w:oddVBand="0" w:evenVBand="0" w:oddHBand="0" w:evenHBand="0" w:firstRowFirstColumn="0" w:firstRowLastColumn="0" w:lastRowFirstColumn="0" w:lastRowLastColumn="0"/>
+            <w:tcW w:w="0" w:type="auto"/>
+            <w:vMerge/>
+          </w:tcPr>
+          <w:p>
+            <w:pPr>
+              <w:rPr>
+                <w:rFonts w:ascii="Stylus BT" w:eastAsia="Times New Roman" w:hAnsi="Stylus BT" w:cs="Times New Roman"/>
+                <w:bCs w:val="0"/>
+                <w:sz w:val="24"/>
+                <w:szCs w:val="24"/>
+                <w:lang w:val="es-ES" w:eastAsia="es-ES"/>
+              </w:rPr>
+            </w:pPr>
+          </w:p>
+        </w:tc>
+        <w:tc>
+          <w:tcPr>
+            <w:tcW w:w="789" w:type="dxa"/>
+          </w:tcPr>
+          <w:p>
+            <w:pPr>
+              <w:jc w:val="center"/>
+              <w:cnfStyle w:val="000000000000" w:firstRow="0" w:lastRow="0" w:firstColumn="0" w:lastColumn="0" w:oddVBand="0" w:evenVBand="0" w:oddHBand="0" w:evenHBand="0" w:firstRowFirstColumn="0" w:firstRowLastColumn="0" w:lastRowFirstColumn="0" w:lastRowLastColumn="0"/>
+              <w:rPr>
+                <w:rFonts w:ascii="Stylus BT" w:hAnsi="Stylus BT"/>
+              </w:rPr>
+            </w:pPr>
+            <w:r>
+              <w:rPr>
+                <w:rFonts w:ascii="Stylus BT" w:hAnsi="Stylus BT"/>
+              </w:rPr>
+              <w:t>10</w:t>
+            </w:r>
+          </w:p>
+        </w:tc>
+        <w:tc>
+          <w:tcPr>
+            <w:tcW w:w="4974" w:type="dxa"/>
+          </w:tcPr>
+          <w:p>
+            <w:pPr>
+              <w:cnfStyle w:val="000000000000" w:firstRow="0" w:lastRow="0" w:firstColumn="0" w:lastColumn="0" w:oddVBand="0" w:evenVBand="0" w:oddHBand="0" w:evenHBand="0" w:firstRowFirstColumn="0" w:firstRowLastColumn="0" w:lastRowFirstColumn="0" w:lastRowLastColumn="0"/>
+              <w:rPr>
+                <w:rFonts w:ascii="Stylus BT" w:hAnsi="Stylus BT"/>
+              </w:rPr>
+            </w:pPr>
+            <w:r>
+              <w:rPr>
+                <w:rFonts w:ascii="Stylus BT" w:hAnsi="Stylus BT"/>
+              </w:rPr>
+              <w:t>El sistema actualiza el inventario</w:t>
+            </w:r>
+          </w:p>
+        </w:tc>
+      </w:tr>
+      <w:tr>
+        <w:tc>
+          <w:tcPr>
+            <w:cnfStyle w:val="001000000000" w:firstRow="0" w:lastRow="0" w:firstColumn="1" w:lastColumn="0" w:oddVBand="0" w:evenVBand="0" w:oddHBand="0" w:evenHBand="0" w:firstRowFirstColumn="0" w:firstRowLastColumn="0" w:lastRowFirstColumn="0" w:lastRowLastColumn="0"/>
+            <w:tcW w:w="0" w:type="auto"/>
+            <w:vMerge/>
+            <w:hideMark/>
+          </w:tcPr>
+          <w:p>
+            <w:pPr>
+              <w:rPr>
+                <w:rFonts w:ascii="Stylus BT" w:eastAsia="Times New Roman" w:hAnsi="Stylus BT" w:cs="Times New Roman"/>
+                <w:sz w:val="24"/>
+                <w:szCs w:val="24"/>
+                <w:lang w:val="es-ES" w:eastAsia="es-ES"/>
+              </w:rPr>
+            </w:pPr>
+          </w:p>
+        </w:tc>
+        <w:tc>
+          <w:tcPr>
+            <w:tcW w:w="789" w:type="dxa"/>
+            <w:hideMark/>
+          </w:tcPr>
+          <w:p>
+            <w:pPr>
+              <w:jc w:val="center"/>
+              <w:cnfStyle w:val="000000000000" w:firstRow="0" w:lastRow="0" w:firstColumn="0" w:lastColumn="0" w:oddVBand="0" w:evenVBand="0" w:oddHBand="0" w:evenHBand="0" w:firstRowFirstColumn="0" w:firstRowLastColumn="0" w:lastRowFirstColumn="0" w:lastRowLastColumn="0"/>
+              <w:rPr>
+                <w:rFonts w:ascii="Stylus BT" w:hAnsi="Stylus BT"/>
+              </w:rPr>
+            </w:pPr>
+            <w:r>
+              <w:rPr>
+                <w:rFonts w:ascii="Stylus BT" w:hAnsi="Stylus BT"/>
+              </w:rPr>
+              <w:t>11</w:t>
+            </w:r>
+          </w:p>
+        </w:tc>
+        <w:tc>
+          <w:tcPr>
+            <w:tcW w:w="4974" w:type="dxa"/>
+            <w:hideMark/>
+          </w:tcPr>
+          <w:p>
+            <w:pPr>
+              <w:cnfStyle w:val="000000000000" w:firstRow="0" w:lastRow="0" w:firstColumn="0" w:lastColumn="0" w:oddVBand="0" w:evenVBand="0" w:oddHBand="0" w:evenHBand="0" w:firstRowFirstColumn="0" w:firstRowLastColumn="0" w:lastRowFirstColumn="0" w:lastRowLastColumn="0"/>
+              <w:rPr>
+                <w:rFonts w:ascii="Stylus BT" w:hAnsi="Stylus BT"/>
+              </w:rPr>
+            </w:pPr>
+            <w:r>
+              <w:rPr>
+                <w:rFonts w:ascii="Stylus BT" w:hAnsi="Stylus BT"/>
+              </w:rPr>
+              <w:t>El sistema muestra la cantidad que sobra</w:t>
+            </w:r>
+            <w:r>
+              <w:rPr>
+                <w:rFonts w:ascii="Stylus BT" w:hAnsi="Stylus BT"/>
+              </w:rPr>
+              <w:t xml:space="preserve"> y el detalle de la venta</w:t>
+            </w:r>
+          </w:p>
+        </w:tc>
+      </w:tr>
+      <w:tr>
+        <w:tc>
+          <w:tcPr>
+            <w:cnfStyle w:val="001000000000" w:firstRow="0" w:lastRow="0" w:firstColumn="1" w:lastColumn="0" w:oddVBand="0" w:evenVBand="0" w:oddHBand="0" w:evenHBand="0" w:firstRowFirstColumn="0" w:firstRowLastColumn="0" w:lastRowFirstColumn="0" w:lastRowLastColumn="0"/>
+            <w:tcW w:w="0" w:type="auto"/>
+            <w:vMerge/>
+            <w:hideMark/>
+          </w:tcPr>
+          <w:p>
+            <w:pPr>
+              <w:rPr>
+                <w:rFonts w:ascii="Stylus BT" w:eastAsia="Times New Roman" w:hAnsi="Stylus BT" w:cs="Times New Roman"/>
+                <w:sz w:val="24"/>
+                <w:szCs w:val="24"/>
+                <w:lang w:val="es-ES" w:eastAsia="es-ES"/>
+              </w:rPr>
+            </w:pPr>
+          </w:p>
+        </w:tc>
+        <w:tc>
+          <w:tcPr>
+            <w:tcW w:w="789" w:type="dxa"/>
+          </w:tcPr>
+          <w:p>
+            <w:pPr>
+              <w:jc w:val="center"/>
+              <w:cnfStyle w:val="000000000000" w:firstRow="0" w:lastRow="0" w:firstColumn="0" w:lastColumn="0" w:oddVBand="0" w:evenVBand="0" w:oddHBand="0" w:evenHBand="0" w:firstRowFirstColumn="0" w:firstRowLastColumn="0" w:lastRowFirstColumn="0" w:lastRowLastColumn="0"/>
+              <w:rPr>
+                <w:rFonts w:ascii="Stylus BT" w:hAnsi="Stylus BT"/>
+              </w:rPr>
+            </w:pPr>
+            <w:r>
+              <w:rPr>
+                <w:rFonts w:ascii="Stylus BT" w:hAnsi="Stylus BT"/>
+              </w:rPr>
+              <w:t>12</w:t>
+            </w:r>
+          </w:p>
+        </w:tc>
+        <w:tc>
+          <w:tcPr>
+            <w:tcW w:w="4974" w:type="dxa"/>
+          </w:tcPr>
+          <w:p>
+            <w:pPr>
+              <w:cnfStyle w:val="000000000000" w:firstRow="0" w:lastRow="0" w:firstColumn="0" w:lastColumn="0" w:oddVBand="0" w:evenVBand="0" w:oddHBand="0" w:evenHBand="0" w:firstRowFirstColumn="0" w:firstRowLastColumn="0" w:lastRowFirstColumn="0" w:lastRowLastColumn="0"/>
+              <w:rPr>
+                <w:rFonts w:ascii="Stylus BT" w:hAnsi="Stylus BT"/>
+              </w:rPr>
+            </w:pPr>
+            <w:r>
+              <w:rPr>
+                <w:rFonts w:ascii="Stylus BT" w:hAnsi="Stylus BT"/>
+              </w:rPr>
+              <w:t xml:space="preserve">El sistema muestra un botón para imprimir ticket </w:t>
+            </w:r>
+          </w:p>
+        </w:tc>
+      </w:tr>
+      <w:tr>
+        <w:tc>
+          <w:tcPr>
+            <w:cnfStyle w:val="001000000000" w:firstRow="0" w:lastRow="0" w:firstColumn="1" w:lastColumn="0" w:oddVBand="0" w:evenVBand="0" w:oddHBand="0" w:evenHBand="0" w:firstRowFirstColumn="0" w:firstRowLastColumn="0" w:lastRowFirstColumn="0" w:lastRowLastColumn="0"/>
+            <w:tcW w:w="0" w:type="auto"/>
+            <w:vMerge/>
+          </w:tcPr>
+          <w:p>
+            <w:pPr>
+              <w:rPr>
+                <w:rFonts w:ascii="Stylus BT" w:eastAsia="Times New Roman" w:hAnsi="Stylus BT" w:cs="Times New Roman"/>
+                <w:bCs w:val="0"/>
+                <w:sz w:val="24"/>
+                <w:szCs w:val="24"/>
+                <w:lang w:val="es-ES" w:eastAsia="es-ES"/>
+              </w:rPr>
+            </w:pPr>
+          </w:p>
+        </w:tc>
+        <w:tc>
+          <w:tcPr>
+            <w:tcW w:w="789" w:type="dxa"/>
+          </w:tcPr>
+          <w:p>
+            <w:pPr>
+              <w:jc w:val="center"/>
+              <w:cnfStyle w:val="000000000000" w:firstRow="0" w:lastRow="0" w:firstColumn="0" w:lastColumn="0" w:oddVBand="0" w:evenVBand="0" w:oddHBand="0" w:evenHBand="0" w:firstRowFirstColumn="0" w:firstRowLastColumn="0" w:lastRowFirstColumn="0" w:lastRowLastColumn="0"/>
+              <w:rPr>
+                <w:rFonts w:ascii="Stylus BT" w:hAnsi="Stylus BT"/>
+              </w:rPr>
+            </w:pPr>
+            <w:r>
+              <w:rPr>
+                <w:rFonts w:ascii="Stylus BT" w:hAnsi="Stylus BT"/>
+              </w:rPr>
+              <w:t>13</w:t>
+            </w:r>
+          </w:p>
+        </w:tc>
+        <w:tc>
+          <w:tcPr>
+            <w:tcW w:w="4974" w:type="dxa"/>
+          </w:tcPr>
+          <w:p>
+            <w:pPr>
+              <w:cnfStyle w:val="000000000000" w:firstRow="0" w:lastRow="0" w:firstColumn="0" w:lastColumn="0" w:oddVBand="0" w:evenVBand="0" w:oddHBand="0" w:evenHBand="0" w:firstRowFirstColumn="0" w:firstRowLastColumn="0" w:lastRowFirstColumn="0" w:lastRowLastColumn="0"/>
+              <w:rPr>
+                <w:rFonts w:ascii="Stylus BT" w:hAnsi="Stylus BT"/>
+              </w:rPr>
+            </w:pPr>
+            <w:r>
+              <w:rPr>
+                <w:rFonts w:ascii="Stylus BT" w:hAnsi="Stylus BT"/>
+              </w:rPr>
+              <w:t>El cajero da clic en imprimir</w:t>
+            </w:r>
+          </w:p>
+        </w:tc>
+      </w:tr>
+      <w:tr>
+        <w:tc>
+          <w:tcPr>
+            <w:cnfStyle w:val="001000000000" w:firstRow="0" w:lastRow="0" w:firstColumn="1" w:lastColumn="0" w:oddVBand="0" w:evenVBand="0" w:oddHBand="0" w:evenHBand="0" w:firstRowFirstColumn="0" w:firstRowLastColumn="0" w:lastRowFirstColumn="0" w:lastRowLastColumn="0"/>
+            <w:tcW w:w="0" w:type="auto"/>
+            <w:vMerge/>
+            <w:hideMark/>
+          </w:tcPr>
+          <w:p>
+            <w:pPr>
+              <w:rPr>
+                <w:rFonts w:ascii="Stylus BT" w:eastAsia="Times New Roman" w:hAnsi="Stylus BT" w:cs="Times New Roman"/>
+                <w:sz w:val="24"/>
+                <w:szCs w:val="24"/>
+                <w:lang w:val="es-ES" w:eastAsia="es-ES"/>
+              </w:rPr>
+            </w:pPr>
+          </w:p>
+        </w:tc>
+        <w:tc>
+          <w:tcPr>
+            <w:tcW w:w="789" w:type="dxa"/>
+          </w:tcPr>
+          <w:p>
+            <w:pPr>
+              <w:jc w:val="center"/>
+              <w:cnfStyle w:val="000000000000" w:firstRow="0" w:lastRow="0" w:firstColumn="0" w:lastColumn="0" w:oddVBand="0" w:evenVBand="0" w:oddHBand="0" w:evenHBand="0" w:firstRowFirstColumn="0" w:firstRowLastColumn="0" w:lastRowFirstColumn="0" w:lastRowLastColumn="0"/>
+              <w:rPr>
+                <w:rFonts w:ascii="Stylus BT" w:hAnsi="Stylus BT"/>
+              </w:rPr>
+            </w:pPr>
+            <w:r>
+              <w:rPr>
+                <w:rFonts w:ascii="Stylus BT" w:hAnsi="Stylus BT"/>
+              </w:rPr>
+              <w:t>14</w:t>
+            </w:r>
+          </w:p>
+        </w:tc>
+        <w:tc>
+          <w:tcPr>
+            <w:tcW w:w="4974" w:type="dxa"/>
+          </w:tcPr>
+          <w:p>
+            <w:pPr>
+              <w:cnfStyle w:val="000000000000" w:firstRow="0" w:lastRow="0" w:firstColumn="0" w:lastColumn="0" w:oddVBand="0" w:evenVBand="0" w:oddHBand="0" w:evenHBand="0" w:firstRowFirstColumn="0" w:firstRowLastColumn="0" w:lastRowFirstColumn="0" w:lastRowLastColumn="0"/>
+              <w:rPr>
+                <w:rFonts w:ascii="Stylus BT" w:hAnsi="Stylus BT"/>
+              </w:rPr>
+            </w:pPr>
+            <w:r>
+              <w:rPr>
+                <w:rFonts w:ascii="Stylus BT" w:hAnsi="Stylus BT"/>
+              </w:rPr>
+              <w:t>El sistema imprime el ticket</w:t>
+            </w:r>
+          </w:p>
+        </w:tc>
+      </w:tr>
+      <w:tr>
+        <w:tc>
+          <w:tcPr>
+            <w:cnfStyle w:val="001000000000" w:firstRow="0" w:lastRow="0" w:firstColumn="1" w:lastColumn="0" w:oddVBand="0" w:evenVBand="0" w:oddHBand="0" w:evenHBand="0" w:firstRowFirstColumn="0" w:firstRowLastColumn="0" w:lastRowFirstColumn="0" w:lastRowLastColumn="0"/>
+            <w:tcW w:w="2881" w:type="dxa"/>
+          </w:tcPr>
+          <w:p>
+            <w:pPr>
+              <w:rPr>
+                <w:rFonts w:ascii="Stylus BT" w:hAnsi="Stylus BT"/>
+              </w:rPr>
+            </w:pPr>
+            <w:r>
+              <w:rPr>
+                <w:rFonts w:ascii="Stylus BT" w:hAnsi="Stylus BT"/>
+                <w:bCs w:val="0"/>
+              </w:rPr>
+              <w:t>Postcondición</w:t>
+            </w:r>
+          </w:p>
+          <w:p>
+            <w:pPr>
+              <w:rPr>
+                <w:rFonts w:ascii="Stylus BT" w:hAnsi="Stylus BT"/>
+                <w:bCs w:val="0"/>
+              </w:rPr>
+            </w:pPr>
+          </w:p>
+        </w:tc>
+        <w:tc>
+          <w:tcPr>
+            <w:tcW w:w="5763" w:type="dxa"/>
+            <w:gridSpan w:val="2"/>
+            <w:hideMark/>
+          </w:tcPr>
+          <w:p>
+            <w:pPr>
+              <w:cnfStyle w:val="000000000000" w:firstRow="0" w:lastRow="0" w:firstColumn="0" w:lastColumn="0" w:oddVBand="0" w:evenVBand="0" w:oddHBand="0" w:evenHBand="0" w:firstRowFirstColumn="0" w:firstRowLastColumn="0" w:lastRowFirstColumn="0" w:lastRowLastColumn="0"/>
+              <w:rPr>
+                <w:rFonts w:ascii="Stylus BT" w:hAnsi="Stylus BT"/>
+              </w:rPr>
+            </w:pPr>
+            <w:r>
+              <w:rPr>
+                <w:rFonts w:ascii="Stylus BT" w:hAnsi="Stylus BT"/>
+              </w:rPr>
+              <w:t>Se almacenan los datos  de la venta</w:t>
+            </w:r>
+            <w:bookmarkStart w:id="2" w:name="_GoBack"/>
+            <w:bookmarkEnd w:id="2"/>
+          </w:p>
+        </w:tc>
+      </w:tr>
+      <w:tr>
+        <w:tc>
+          <w:tcPr>
+            <w:cnfStyle w:val="001000000000" w:firstRow="0" w:lastRow="0" w:firstColumn="1" w:lastColumn="0" w:oddVBand="0" w:evenVBand="0" w:oddHBand="0" w:evenHBand="0" w:firstRowFirstColumn="0" w:firstRowLastColumn="0" w:lastRowFirstColumn="0" w:lastRowLastColumn="0"/>
+            <w:tcW w:w="2881" w:type="dxa"/>
+            <w:vMerge w:val="restart"/>
+          </w:tcPr>
+          <w:p>
+            <w:pPr>
+              <w:rPr>
+                <w:rFonts w:ascii="Stylus BT" w:hAnsi="Stylus BT"/>
+              </w:rPr>
+            </w:pPr>
+          </w:p>
+          <w:p>
+            <w:pPr>
+              <w:rPr>
+                <w:rFonts w:ascii="Stylus BT" w:hAnsi="Stylus BT"/>
+                <w:b w:val="0"/>
+                <w:bCs w:val="0"/>
+              </w:rPr>
+            </w:pPr>
+            <w:r>
+              <w:rPr>
+                <w:rFonts w:ascii="Stylus BT" w:hAnsi="Stylus BT"/>
+                <w:sz w:val="24"/>
+              </w:rPr>
+              <w:t>Escenario Alternativo</w:t>
+            </w:r>
+          </w:p>
+        </w:tc>
+        <w:tc>
+          <w:tcPr>
+            <w:tcW w:w="789" w:type="dxa"/>
+            <w:hideMark/>
+          </w:tcPr>
+          <w:p>
+            <w:pPr>
+              <w:jc w:val="center"/>
+              <w:cnfStyle w:val="000000000000" w:firstRow="0" w:lastRow="0" w:firstColumn="0" w:lastColumn="0" w:oddVBand="0" w:evenVBand="0" w:oddHBand="0" w:evenHBand="0" w:firstRowFirstColumn="0" w:firstRowLastColumn="0" w:lastRowFirstColumn="0" w:lastRowLastColumn="0"/>
+              <w:rPr>
+                <w:rFonts w:ascii="Stylus BT" w:hAnsi="Stylus BT"/>
+                <w:b/>
+                <w:bCs/>
+              </w:rPr>
+            </w:pPr>
+            <w:r>
+              <w:rPr>
+                <w:rFonts w:ascii="Stylus BT" w:hAnsi="Stylus BT"/>
+                <w:b/>
+                <w:bCs/>
+              </w:rPr>
+              <w:t>Paso</w:t>
+            </w:r>
+          </w:p>
+        </w:tc>
+        <w:tc>
+          <w:tcPr>
+            <w:tcW w:w="4974" w:type="dxa"/>
+            <w:hideMark/>
+          </w:tcPr>
+          <w:p>
+            <w:pPr>
+              <w:cnfStyle w:val="000000000000" w:firstRow="0" w:lastRow="0" w:firstColumn="0" w:lastColumn="0" w:oddVBand="0" w:evenVBand="0" w:oddHBand="0" w:evenHBand="0" w:firstRowFirstColumn="0" w:firstRowLastColumn="0" w:lastRowFirstColumn="0" w:lastRowLastColumn="0"/>
+              <w:rPr>
+                <w:rFonts w:ascii="Stylus BT" w:hAnsi="Stylus BT"/>
+                <w:b/>
+                <w:bCs/>
+              </w:rPr>
+            </w:pPr>
+            <w:r>
+              <w:rPr>
+                <w:rFonts w:ascii="Stylus BT" w:hAnsi="Stylus BT"/>
+                <w:b/>
+                <w:bCs/>
+              </w:rPr>
+              <w:t>Acción</w:t>
+            </w:r>
+          </w:p>
+        </w:tc>
+      </w:tr>
+      <w:tr>
+        <w:tc>
+          <w:tcPr>
+            <w:cnfStyle w:val="001000000000" w:firstRow="0" w:lastRow="0" w:firstColumn="1" w:lastColumn="0" w:oddVBand="0" w:evenVBand="0" w:oddHBand="0" w:evenHBand="0" w:firstRowFirstColumn="0" w:firstRowLastColumn="0" w:lastRowFirstColumn="0" w:lastRowLastColumn="0"/>
+            <w:tcW w:w="0" w:type="auto"/>
+            <w:vMerge/>
+            <w:hideMark/>
+          </w:tcPr>
+          <w:p>
+            <w:pPr>
+              <w:rPr>
+                <w:rFonts w:ascii="Stylus BT" w:hAnsi="Stylus BT"/>
+              </w:rPr>
+            </w:pPr>
+          </w:p>
+        </w:tc>
+        <w:tc>
+          <w:tcPr>
+            <w:tcW w:w="789" w:type="dxa"/>
+            <w:hideMark/>
+          </w:tcPr>
+          <w:p>
+            <w:pPr>
+              <w:jc w:val="center"/>
+              <w:cnfStyle w:val="000000000000" w:firstRow="0" w:lastRow="0" w:firstColumn="0" w:lastColumn="0" w:oddVBand="0" w:evenVBand="0" w:oddHBand="0" w:evenHBand="0" w:firstRowFirstColumn="0" w:firstRowLastColumn="0" w:lastRowFirstColumn="0" w:lastRowLastColumn="0"/>
+              <w:rPr>
+                <w:rFonts w:ascii="Stylus BT" w:hAnsi="Stylus BT"/>
+              </w:rPr>
+            </w:pPr>
+            <w:r>
+              <w:rPr>
+                <w:rFonts w:ascii="Stylus BT" w:hAnsi="Stylus BT"/>
+              </w:rPr>
+              <w:t>3.a</w:t>
+            </w:r>
+          </w:p>
+        </w:tc>
+        <w:tc>
+          <w:tcPr>
+            <w:tcW w:w="4974" w:type="dxa"/>
+            <w:hideMark/>
+          </w:tcPr>
+          <w:p>
+            <w:pPr>
+              <w:cnfStyle w:val="000000000000" w:firstRow="0" w:lastRow="0" w:firstColumn="0" w:lastColumn="0" w:oddVBand="0" w:evenVBand="0" w:oddHBand="0" w:evenHBand="0" w:firstRowFirstColumn="0" w:firstRowLastColumn="0" w:lastRowFirstColumn="0" w:lastRowLastColumn="0"/>
+              <w:rPr>
+                <w:rFonts w:ascii="Stylus BT" w:hAnsi="Stylus BT"/>
+              </w:rPr>
+            </w:pPr>
+            <w:r>
+              <w:rPr>
+                <w:rFonts w:ascii="Stylus BT" w:hAnsi="Stylus BT"/>
+              </w:rPr>
+              <w:t>Con</w:t>
+            </w:r>
+            <w:r>
+              <w:rPr>
+                <w:rFonts w:ascii="Stylus BT" w:hAnsi="Stylus BT"/>
+              </w:rPr>
+              <w:t>dición: el código está incorrecto</w:t>
+            </w:r>
+          </w:p>
+        </w:tc>
+      </w:tr>
+      <w:tr>
+        <w:tc>
+          <w:tcPr>
+            <w:cnfStyle w:val="001000000000" w:firstRow="0" w:lastRow="0" w:firstColumn="1" w:lastColumn="0" w:oddVBand="0" w:evenVBand="0" w:oddHBand="0" w:evenHBand="0" w:firstRowFirstColumn="0" w:firstRowLastColumn="0" w:lastRowFirstColumn="0" w:lastRowLastColumn="0"/>
+            <w:tcW w:w="0" w:type="auto"/>
+            <w:vMerge/>
+            <w:hideMark/>
+          </w:tcPr>
+          <w:p>
+            <w:pPr>
+              <w:rPr>
+                <w:rFonts w:ascii="Stylus BT" w:hAnsi="Stylus BT"/>
+              </w:rPr>
+            </w:pPr>
+          </w:p>
+        </w:tc>
+        <w:tc>
+          <w:tcPr>
+            <w:tcW w:w="789" w:type="dxa"/>
+            <w:hideMark/>
+          </w:tcPr>
+          <w:p>
+            <w:pPr>
+              <w:jc w:val="center"/>
+              <w:cnfStyle w:val="000000000000" w:firstRow="0" w:lastRow="0" w:firstColumn="0" w:lastColumn="0" w:oddVBand="0" w:evenVBand="0" w:oddHBand="0" w:evenHBand="0" w:firstRowFirstColumn="0" w:firstRowLastColumn="0" w:lastRowFirstColumn="0" w:lastRowLastColumn="0"/>
+              <w:rPr>
+                <w:rFonts w:ascii="Stylus BT" w:hAnsi="Stylus BT"/>
+              </w:rPr>
+            </w:pPr>
+            <w:r>
+              <w:rPr>
+                <w:rFonts w:ascii="Stylus BT" w:hAnsi="Stylus BT"/>
+              </w:rPr>
+              <w:t>3.a.1</w:t>
+            </w:r>
+          </w:p>
+        </w:tc>
+        <w:tc>
+          <w:tcPr>
+            <w:tcW w:w="4974" w:type="dxa"/>
+            <w:hideMark/>
+          </w:tcPr>
+          <w:p>
+            <w:pPr>
+              <w:cnfStyle w:val="000000000000" w:firstRow="0" w:lastRow="0" w:firstColumn="0" w:lastColumn="0" w:oddVBand="0" w:evenVBand="0" w:oddHBand="0" w:evenHBand="0" w:firstRowFirstColumn="0" w:firstRowLastColumn="0" w:lastRowFirstColumn="0" w:lastRowLastColumn="0"/>
+              <w:rPr>
+                <w:rFonts w:ascii="Stylus BT" w:hAnsi="Stylus BT"/>
+              </w:rPr>
+            </w:pPr>
+            <w:r>
+              <w:rPr>
+                <w:rFonts w:ascii="Stylus BT" w:hAnsi="Stylus BT"/>
+              </w:rPr>
+              <w:t>El sistema informará que no existe el producto o los datos son incorrectos</w:t>
+            </w:r>
+          </w:p>
+        </w:tc>
+      </w:tr>
+      <w:tr>
+        <w:tc>
+          <w:tcPr>
+            <w:cnfStyle w:val="001000000000" w:firstRow="0" w:lastRow="0" w:firstColumn="1" w:lastColumn="0" w:oddVBand="0" w:evenVBand="0" w:oddHBand="0" w:evenHBand="0" w:firstRowFirstColumn="0" w:firstRowLastColumn="0" w:lastRowFirstColumn="0" w:lastRowLastColumn="0"/>
+            <w:tcW w:w="0" w:type="auto"/>
+            <w:vMerge/>
+            <w:hideMark/>
+          </w:tcPr>
+          <w:p>
+            <w:pPr>
+              <w:rPr>
+                <w:rFonts w:ascii="Stylus BT" w:hAnsi="Stylus BT"/>
+              </w:rPr>
+            </w:pPr>
+          </w:p>
+        </w:tc>
+        <w:tc>
+          <w:tcPr>
+            <w:tcW w:w="789" w:type="dxa"/>
+            <w:hideMark/>
+          </w:tcPr>
+          <w:p>
+            <w:pPr>
+              <w:jc w:val="center"/>
+              <w:cnfStyle w:val="000000000000" w:firstRow="0" w:lastRow="0" w:firstColumn="0" w:lastColumn="0" w:oddVBand="0" w:evenVBand="0" w:oddHBand="0" w:evenHBand="0" w:firstRowFirstColumn="0" w:firstRowLastColumn="0" w:lastRowFirstColumn="0" w:lastRowLastColumn="0"/>
+              <w:rPr>
+                <w:rFonts w:ascii="Stylus BT" w:hAnsi="Stylus BT"/>
+              </w:rPr>
+            </w:pPr>
+            <w:r>
+              <w:rPr>
+                <w:rFonts w:ascii="Stylus BT" w:hAnsi="Stylus BT"/>
+              </w:rPr>
+              <w:t>3.a.2</w:t>
+            </w:r>
+          </w:p>
+        </w:tc>
+        <w:tc>
+          <w:tcPr>
+            <w:tcW w:w="4974" w:type="dxa"/>
+            <w:hideMark/>
+          </w:tcPr>
+          <w:p>
+            <w:pPr>
+              <w:cnfStyle w:val="000000000000" w:firstRow="0" w:lastRow="0" w:firstColumn="0" w:lastColumn="0" w:oddVBand="0" w:evenVBand="0" w:oddHBand="0" w:evenHBand="0" w:firstRowFirstColumn="0" w:firstRowLastColumn="0" w:lastRowFirstColumn="0" w:lastRowLastColumn="0"/>
+              <w:rPr>
+                <w:rFonts w:ascii="Stylus BT" w:hAnsi="Stylus BT"/>
+              </w:rPr>
+            </w:pPr>
+            <w:r>
+              <w:rPr>
+                <w:rFonts w:ascii="Stylus BT" w:hAnsi="Stylus BT"/>
+              </w:rPr>
+              <w:t>Vuelve al paso 2</w:t>
+            </w:r>
+          </w:p>
+        </w:tc>
+      </w:tr>
+    </w:tbl>
+    <w:p/>
+    <w:p>
+      <w:pPr>
+        <w:tabs>
+          <w:tab w:val="left" w:pos="7361"/>
+        </w:tabs>
+      </w:pPr>
+    </w:p>
+    <w:p>
+      <w:pPr>
+        <w:tabs>
+          <w:tab w:val="left" w:pos="7361"/>
+        </w:tabs>
+      </w:pPr>
+    </w:p>
+    <w:p>
+      <w:pPr>
+        <w:tabs>
+          <w:tab w:val="left" w:pos="7361"/>
+        </w:tabs>
+      </w:pPr>
+    </w:p>
+    <w:p>
+      <w:pPr>
+        <w:tabs>
+          <w:tab w:val="left" w:pos="7361"/>
+        </w:tabs>
+      </w:pPr>
+    </w:p>
+    <w:p>
+      <w:pPr>
+        <w:tabs>
+          <w:tab w:val="left" w:pos="7361"/>
+        </w:tabs>
+      </w:pPr>
     </w:p>
     <w:sectPr>
       <w:pgSz w:w="12240" w:h="15840"/>
@@ -13415,8 +15278,8 @@
 </file>
 
 <file path=word/numbering.xml><?xml version="1.0" encoding="utf-8"?>
-<w:numbering xmlns:wpc="http://schemas.microsoft.com/office/word/2010/wordprocessingCanvas" xmlns:mc="http://schemas.openxmlformats.org/markup-compatibility/2006" xmlns:o="urn:schemas-microsoft-com:office:office" xmlns:r="http://schemas.openxmlformats.org/officeDocument/2006/relationships" xmlns:m="http://schemas.openxmlformats.org/officeDocument/2006/math" xmlns:v="urn:schemas-microsoft-com:vml" xmlns:wp14="http://schemas.microsoft.com/office/word/2010/wordprocessingDrawing" xmlns:wp="http://schemas.openxmlformats.org/drawingml/2006/wordprocessingDrawing" xmlns:w10="urn:schemas-microsoft-com:office:word" xmlns:w="http://schemas.openxmlformats.org/wordprocessingml/2006/main" xmlns:w14="http://schemas.microsoft.com/office/word/2010/wordml" xmlns:w15="http://schemas.microsoft.com/office/word/2012/wordml" xmlns:wpg="http://schemas.microsoft.com/office/word/2010/wordprocessingGroup" xmlns:wpi="http://schemas.microsoft.com/office/word/2010/wordprocessingInk" xmlns:wne="http://schemas.microsoft.com/office/word/2006/wordml" xmlns:wps="http://schemas.microsoft.com/office/word/2010/wordprocessingShape" mc:Ignorable="w14 w15 wp14">
-  <w:abstractNum w:abstractNumId="0">
+<w:numbering xmlns:wpc="http://schemas.microsoft.com/office/word/2010/wordprocessingCanvas" xmlns:cx="http://schemas.microsoft.com/office/drawing/2014/chartex" xmlns:cx1="http://schemas.microsoft.com/office/drawing/2015/9/8/chartex" xmlns:cx2="http://schemas.microsoft.com/office/drawing/2015/10/21/chartex" xmlns:cx3="http://schemas.microsoft.com/office/drawing/2016/5/9/chartex" xmlns:cx4="http://schemas.microsoft.com/office/drawing/2016/5/10/chartex" xmlns:cx5="http://schemas.microsoft.com/office/drawing/2016/5/11/chartex" xmlns:cx6="http://schemas.microsoft.com/office/drawing/2016/5/12/chartex" xmlns:cx7="http://schemas.microsoft.com/office/drawing/2016/5/13/chartex" xmlns:cx8="http://schemas.microsoft.com/office/drawing/2016/5/14/chartex" xmlns:mc="http://schemas.openxmlformats.org/markup-compatibility/2006" xmlns:aink="http://schemas.microsoft.com/office/drawing/2016/ink" xmlns:am3d="http://schemas.microsoft.com/office/drawing/2017/model3d" xmlns:o="urn:schemas-microsoft-com:office:office" xmlns:r="http://schemas.openxmlformats.org/officeDocument/2006/relationships" xmlns:m="http://schemas.openxmlformats.org/officeDocument/2006/math" xmlns:v="urn:schemas-microsoft-com:vml" xmlns:wp14="http://schemas.microsoft.com/office/word/2010/wordprocessingDrawing" xmlns:wp="http://schemas.openxmlformats.org/drawingml/2006/wordprocessingDrawing" xmlns:w10="urn:schemas-microsoft-com:office:word" xmlns:w="http://schemas.openxmlformats.org/wordprocessingml/2006/main" xmlns:w14="http://schemas.microsoft.com/office/word/2010/wordml" xmlns:w15="http://schemas.microsoft.com/office/word/2012/wordml" xmlns:w16cid="http://schemas.microsoft.com/office/word/2016/wordml/cid" xmlns:w16se="http://schemas.microsoft.com/office/word/2015/wordml/symex" xmlns:wpg="http://schemas.microsoft.com/office/word/2010/wordprocessingGroup" xmlns:wpi="http://schemas.microsoft.com/office/word/2010/wordprocessingInk" xmlns:wne="http://schemas.microsoft.com/office/word/2006/wordml" xmlns:wps="http://schemas.microsoft.com/office/word/2010/wordprocessingShape" mc:Ignorable="w14 w15 w16se w16cid wp14">
+  <w:abstractNum w:abstractNumId="0" w15:restartNumberingAfterBreak="0">
     <w:nsid w:val="01C20DDE"/>
     <w:multiLevelType w:val="multilevel"/>
     <w:tmpl w:val="603AF658"/>
@@ -13530,7 +15393,7 @@
       </w:rPr>
     </w:lvl>
   </w:abstractNum>
-  <w:abstractNum w:abstractNumId="1">
+  <w:abstractNum w:abstractNumId="1" w15:restartNumberingAfterBreak="0">
     <w:nsid w:val="098736E3"/>
     <w:multiLevelType w:val="multilevel"/>
     <w:tmpl w:val="080A001F"/>
@@ -13616,7 +15479,7 @@
       </w:pPr>
     </w:lvl>
   </w:abstractNum>
-  <w:abstractNum w:abstractNumId="2">
+  <w:abstractNum w:abstractNumId="2" w15:restartNumberingAfterBreak="0">
     <w:nsid w:val="2BCC784B"/>
     <w:multiLevelType w:val="hybridMultilevel"/>
     <w:tmpl w:val="6FA81412"/>
@@ -13729,7 +15592,7 @@
       </w:rPr>
     </w:lvl>
   </w:abstractNum>
-  <w:abstractNum w:abstractNumId="3">
+  <w:abstractNum w:abstractNumId="3" w15:restartNumberingAfterBreak="0">
     <w:nsid w:val="3F822B52"/>
     <w:multiLevelType w:val="hybridMultilevel"/>
     <w:tmpl w:val="C08E7C3C"/>
@@ -13815,7 +15678,7 @@
       </w:pPr>
     </w:lvl>
   </w:abstractNum>
-  <w:abstractNum w:abstractNumId="4">
+  <w:abstractNum w:abstractNumId="4" w15:restartNumberingAfterBreak="0">
     <w:nsid w:val="6A82577C"/>
     <w:multiLevelType w:val="hybridMultilevel"/>
     <w:tmpl w:val="66F8D7C4"/>
@@ -13904,7 +15767,7 @@
       </w:pPr>
     </w:lvl>
   </w:abstractNum>
-  <w:abstractNum w:abstractNumId="5">
+  <w:abstractNum w:abstractNumId="5" w15:restartNumberingAfterBreak="0">
     <w:nsid w:val="6E3E183E"/>
     <w:multiLevelType w:val="hybridMultilevel"/>
     <w:tmpl w:val="66F8D7C4"/>
@@ -13993,7 +15856,7 @@
       </w:pPr>
     </w:lvl>
   </w:abstractNum>
-  <w:abstractNum w:abstractNumId="6">
+  <w:abstractNum w:abstractNumId="6" w15:restartNumberingAfterBreak="0">
     <w:nsid w:val="709A210E"/>
     <w:multiLevelType w:val="multilevel"/>
     <w:tmpl w:val="A998AB58"/>
@@ -14131,7 +15994,7 @@
 </file>
 
 <file path=word/styles.xml><?xml version="1.0" encoding="utf-8"?>
-<w:styles xmlns:mc="http://schemas.openxmlformats.org/markup-compatibility/2006" xmlns:r="http://schemas.openxmlformats.org/officeDocument/2006/relationships" xmlns:w="http://schemas.openxmlformats.org/wordprocessingml/2006/main" xmlns:w14="http://schemas.microsoft.com/office/word/2010/wordml" xmlns:w15="http://schemas.microsoft.com/office/word/2012/wordml" mc:Ignorable="w14 w15">
+<w:styles xmlns:mc="http://schemas.openxmlformats.org/markup-compatibility/2006" xmlns:r="http://schemas.openxmlformats.org/officeDocument/2006/relationships" xmlns:w="http://schemas.openxmlformats.org/wordprocessingml/2006/main" xmlns:w14="http://schemas.microsoft.com/office/word/2010/wordml" xmlns:w15="http://schemas.microsoft.com/office/word/2012/wordml" xmlns:w16cid="http://schemas.microsoft.com/office/word/2016/wordml/cid" xmlns:w16se="http://schemas.microsoft.com/office/word/2015/wordml/symex" mc:Ignorable="w14 w15 w16se w16cid">
   <w:docDefaults>
     <w:rPrDefault>
       <w:rPr>
@@ -14147,7 +16010,7 @@
       </w:pPr>
     </w:pPrDefault>
   </w:docDefaults>
-  <w:latentStyles w:defLockedState="0" w:defUIPriority="99" w:defSemiHidden="0" w:defUnhideWhenUsed="0" w:defQFormat="0" w:count="371">
+  <w:latentStyles w:defLockedState="0" w:defUIPriority="99" w:defSemiHidden="0" w:defUnhideWhenUsed="0" w:defQFormat="0" w:count="375">
     <w:lsdException w:name="Normal" w:uiPriority="0" w:qFormat="1"/>
     <w:lsdException w:name="heading 1" w:uiPriority="9" w:qFormat="1"/>
     <w:lsdException w:name="heading 2" w:semiHidden="1" w:uiPriority="9" w:unhideWhenUsed="1" w:qFormat="1"/>
@@ -14519,6 +16382,10 @@
     <w:lsdException w:name="List Table 5 Dark Accent 6" w:uiPriority="50"/>
     <w:lsdException w:name="List Table 6 Colorful Accent 6" w:uiPriority="51"/>
     <w:lsdException w:name="List Table 7 Colorful Accent 6" w:uiPriority="52"/>
+    <w:lsdException w:name="Mention" w:semiHidden="1" w:unhideWhenUsed="1"/>
+    <w:lsdException w:name="Smart Hyperlink" w:semiHidden="1" w:unhideWhenUsed="1"/>
+    <w:lsdException w:name="Hashtag" w:semiHidden="1" w:unhideWhenUsed="1"/>
+    <w:lsdException w:name="Unresolved Mention" w:semiHidden="1" w:unhideWhenUsed="1"/>
   </w:latentStyles>
   <w:style w:type="paragraph" w:default="1" w:styleId="Normal">
     <w:name w:val="Normal"/>
@@ -14616,7 +16483,6 @@
     <w:tblPr>
       <w:tblStyleRowBandSize w:val="1"/>
       <w:tblStyleColBandSize w:val="1"/>
-      <w:tblInd w:w="0" w:type="dxa"/>
       <w:tblBorders>
         <w:top w:val="single" w:sz="4" w:space="0" w:color="8EAADB" w:themeColor="accent1" w:themeTint="99"/>
         <w:left w:val="single" w:sz="4" w:space="0" w:color="8EAADB" w:themeColor="accent1" w:themeTint="99"/>
@@ -14624,12 +16490,6 @@
         <w:right w:val="single" w:sz="4" w:space="0" w:color="8EAADB" w:themeColor="accent1" w:themeTint="99"/>
         <w:insideH w:val="single" w:sz="4" w:space="0" w:color="8EAADB" w:themeColor="accent1" w:themeTint="99"/>
       </w:tblBorders>
-      <w:tblCellMar>
-        <w:top w:w="0" w:type="dxa"/>
-        <w:left w:w="108" w:type="dxa"/>
-        <w:bottom w:w="0" w:type="dxa"/>
-        <w:right w:w="108" w:type="dxa"/>
-      </w:tblCellMar>
     </w:tblPr>
     <w:tblStylePr w:type="firstRow">
       <w:rPr>
@@ -14708,7 +16568,6 @@
       <w:spacing w:after="0" w:line="240" w:lineRule="auto"/>
     </w:pPr>
     <w:tblPr>
-      <w:tblInd w:w="0" w:type="dxa"/>
       <w:tblBorders>
         <w:top w:val="single" w:sz="4" w:space="0" w:color="auto"/>
         <w:left w:val="single" w:sz="4" w:space="0" w:color="auto"/>
@@ -14717,12 +16576,6 @@
         <w:insideH w:val="single" w:sz="4" w:space="0" w:color="auto"/>
         <w:insideV w:val="single" w:sz="4" w:space="0" w:color="auto"/>
       </w:tblBorders>
-      <w:tblCellMar>
-        <w:top w:w="0" w:type="dxa"/>
-        <w:left w:w="108" w:type="dxa"/>
-        <w:bottom w:w="0" w:type="dxa"/>
-        <w:right w:w="108" w:type="dxa"/>
-      </w:tblCellMar>
     </w:tblPr>
   </w:style>
   <w:style w:type="table" w:styleId="Tabladecuadrcula4-nfasis1">
@@ -14736,7 +16589,6 @@
     <w:tblPr>
       <w:tblStyleRowBandSize w:val="1"/>
       <w:tblStyleColBandSize w:val="1"/>
-      <w:tblInd w:w="0" w:type="dxa"/>
       <w:tblBorders>
         <w:top w:val="single" w:sz="4" w:space="0" w:color="8EAADB" w:themeColor="accent1" w:themeTint="99"/>
         <w:left w:val="single" w:sz="4" w:space="0" w:color="8EAADB" w:themeColor="accent1" w:themeTint="99"/>
@@ -14745,12 +16597,6 @@
         <w:insideH w:val="single" w:sz="4" w:space="0" w:color="8EAADB" w:themeColor="accent1" w:themeTint="99"/>
         <w:insideV w:val="single" w:sz="4" w:space="0" w:color="8EAADB" w:themeColor="accent1" w:themeTint="99"/>
       </w:tblBorders>
-      <w:tblCellMar>
-        <w:top w:w="0" w:type="dxa"/>
-        <w:left w:w="108" w:type="dxa"/>
-        <w:bottom w:w="0" w:type="dxa"/>
-        <w:right w:w="108" w:type="dxa"/>
-      </w:tblCellMar>
     </w:tblPr>
     <w:tblStylePr w:type="firstRow">
       <w:rPr>
@@ -14806,6 +16652,188 @@
       <w:tcPr>
         <w:shd w:val="clear" w:color="auto" w:fill="D9E2F3" w:themeFill="accent1" w:themeFillTint="33"/>
       </w:tcPr>
+    </w:tblStylePr>
+  </w:style>
+  <w:style w:type="table" w:styleId="Tabladelista3-nfasis1">
+    <w:name w:val="List Table 3 Accent 1"/>
+    <w:basedOn w:val="Tablanormal"/>
+    <w:uiPriority w:val="48"/>
+    <w:rsid w:val="00514560"/>
+    <w:pPr>
+      <w:spacing w:after="0" w:line="240" w:lineRule="auto"/>
+    </w:pPr>
+    <w:tblPr>
+      <w:tblStyleRowBandSize w:val="1"/>
+      <w:tblStyleColBandSize w:val="1"/>
+      <w:tblInd w:w="0" w:type="nil"/>
+      <w:tblBorders>
+        <w:top w:val="single" w:sz="4" w:space="0" w:color="4472C4" w:themeColor="accent1"/>
+        <w:left w:val="single" w:sz="4" w:space="0" w:color="4472C4" w:themeColor="accent1"/>
+        <w:bottom w:val="single" w:sz="4" w:space="0" w:color="4472C4" w:themeColor="accent1"/>
+        <w:right w:val="single" w:sz="4" w:space="0" w:color="4472C4" w:themeColor="accent1"/>
+      </w:tblBorders>
+    </w:tblPr>
+    <w:tblStylePr w:type="firstRow">
+      <w:rPr>
+        <w:b/>
+        <w:bCs/>
+        <w:color w:val="FFFFFF" w:themeColor="background1"/>
+      </w:rPr>
+      <w:tblPr/>
+      <w:tcPr>
+        <w:shd w:val="clear" w:color="auto" w:fill="4472C4" w:themeFill="accent1"/>
+      </w:tcPr>
+    </w:tblStylePr>
+    <w:tblStylePr w:type="lastRow">
+      <w:rPr>
+        <w:b/>
+        <w:bCs/>
+      </w:rPr>
+      <w:tblPr/>
+      <w:tcPr>
+        <w:tcBorders>
+          <w:top w:val="double" w:sz="4" w:space="0" w:color="4472C4" w:themeColor="accent1"/>
+        </w:tcBorders>
+        <w:shd w:val="clear" w:color="auto" w:fill="FFFFFF" w:themeFill="background1"/>
+      </w:tcPr>
+    </w:tblStylePr>
+    <w:tblStylePr w:type="firstCol">
+      <w:rPr>
+        <w:b/>
+        <w:bCs/>
+      </w:rPr>
+      <w:tblPr/>
+      <w:tcPr>
+        <w:tcBorders>
+          <w:right w:val="nil"/>
+        </w:tcBorders>
+        <w:shd w:val="clear" w:color="auto" w:fill="FFFFFF" w:themeFill="background1"/>
+      </w:tcPr>
+    </w:tblStylePr>
+    <w:tblStylePr w:type="lastCol">
+      <w:rPr>
+        <w:b/>
+        <w:bCs/>
+      </w:rPr>
+      <w:tblPr/>
+      <w:tcPr>
+        <w:tcBorders>
+          <w:left w:val="nil"/>
+        </w:tcBorders>
+        <w:shd w:val="clear" w:color="auto" w:fill="FFFFFF" w:themeFill="background1"/>
+      </w:tcPr>
+    </w:tblStylePr>
+    <w:tblStylePr w:type="band1Vert">
+      <w:tblPr/>
+      <w:tcPr>
+        <w:tcBorders>
+          <w:left w:val="single" w:sz="4" w:space="0" w:color="4472C4" w:themeColor="accent1"/>
+          <w:right w:val="single" w:sz="4" w:space="0" w:color="4472C4" w:themeColor="accent1"/>
+        </w:tcBorders>
+      </w:tcPr>
+    </w:tblStylePr>
+    <w:tblStylePr w:type="band1Horz">
+      <w:tblPr/>
+      <w:tcPr>
+        <w:tcBorders>
+          <w:top w:val="single" w:sz="4" w:space="0" w:color="4472C4" w:themeColor="accent1"/>
+          <w:bottom w:val="single" w:sz="4" w:space="0" w:color="4472C4" w:themeColor="accent1"/>
+          <w:insideH w:val="nil"/>
+        </w:tcBorders>
+      </w:tcPr>
+    </w:tblStylePr>
+    <w:tblStylePr w:type="neCell">
+      <w:tblPr/>
+      <w:tcPr>
+        <w:tcBorders>
+          <w:left w:val="nil"/>
+          <w:bottom w:val="nil"/>
+        </w:tcBorders>
+      </w:tcPr>
+    </w:tblStylePr>
+    <w:tblStylePr w:type="nwCell">
+      <w:tblPr/>
+      <w:tcPr>
+        <w:tcBorders>
+          <w:bottom w:val="nil"/>
+          <w:right w:val="nil"/>
+        </w:tcBorders>
+      </w:tcPr>
+    </w:tblStylePr>
+    <w:tblStylePr w:type="seCell">
+      <w:tblPr/>
+      <w:tcPr>
+        <w:tcBorders>
+          <w:top w:val="double" w:sz="4" w:space="0" w:color="4472C4" w:themeColor="accent1"/>
+          <w:left w:val="nil"/>
+        </w:tcBorders>
+      </w:tcPr>
+    </w:tblStylePr>
+    <w:tblStylePr w:type="swCell">
+      <w:tblPr/>
+      <w:tcPr>
+        <w:tcBorders>
+          <w:top w:val="double" w:sz="4" w:space="0" w:color="4472C4" w:themeColor="accent1"/>
+          <w:right w:val="nil"/>
+        </w:tcBorders>
+      </w:tcPr>
+    </w:tblStylePr>
+  </w:style>
+  <w:style w:type="table" w:styleId="Tabladecuadrcula1clara-nfasis1">
+    <w:name w:val="Grid Table 1 Light Accent 1"/>
+    <w:basedOn w:val="Tablanormal"/>
+    <w:uiPriority w:val="46"/>
+    <w:rsid w:val="00514560"/>
+    <w:pPr>
+      <w:spacing w:after="0" w:line="240" w:lineRule="auto"/>
+    </w:pPr>
+    <w:tblPr>
+      <w:tblStyleRowBandSize w:val="1"/>
+      <w:tblStyleColBandSize w:val="1"/>
+      <w:tblBorders>
+        <w:top w:val="single" w:sz="4" w:space="0" w:color="B4C6E7" w:themeColor="accent1" w:themeTint="66"/>
+        <w:left w:val="single" w:sz="4" w:space="0" w:color="B4C6E7" w:themeColor="accent1" w:themeTint="66"/>
+        <w:bottom w:val="single" w:sz="4" w:space="0" w:color="B4C6E7" w:themeColor="accent1" w:themeTint="66"/>
+        <w:right w:val="single" w:sz="4" w:space="0" w:color="B4C6E7" w:themeColor="accent1" w:themeTint="66"/>
+        <w:insideH w:val="single" w:sz="4" w:space="0" w:color="B4C6E7" w:themeColor="accent1" w:themeTint="66"/>
+        <w:insideV w:val="single" w:sz="4" w:space="0" w:color="B4C6E7" w:themeColor="accent1" w:themeTint="66"/>
+      </w:tblBorders>
+    </w:tblPr>
+    <w:tblStylePr w:type="firstRow">
+      <w:rPr>
+        <w:b/>
+        <w:bCs/>
+      </w:rPr>
+      <w:tblPr/>
+      <w:tcPr>
+        <w:tcBorders>
+          <w:bottom w:val="single" w:sz="12" w:space="0" w:color="8EAADB" w:themeColor="accent1" w:themeTint="99"/>
+        </w:tcBorders>
+      </w:tcPr>
+    </w:tblStylePr>
+    <w:tblStylePr w:type="lastRow">
+      <w:rPr>
+        <w:b/>
+        <w:bCs/>
+      </w:rPr>
+      <w:tblPr/>
+      <w:tcPr>
+        <w:tcBorders>
+          <w:top w:val="double" w:sz="2" w:space="0" w:color="8EAADB" w:themeColor="accent1" w:themeTint="99"/>
+        </w:tcBorders>
+      </w:tcPr>
+    </w:tblStylePr>
+    <w:tblStylePr w:type="firstCol">
+      <w:rPr>
+        <w:b/>
+        <w:bCs/>
+      </w:rPr>
+    </w:tblStylePr>
+    <w:tblStylePr w:type="lastCol">
+      <w:rPr>
+        <w:b/>
+        <w:bCs/>
+      </w:rPr>
     </w:tblStylePr>
   </w:style>
 </w:styles>

</xml_diff>